<commit_message>
feat: wrote a bit of report
</commit_message>
<xml_diff>
--- a/1-lab/newLab1_Marma_Zygimantas_EMEI-2.docx
+++ b/1-lab/newLab1_Marma_Zygimantas_EMEI-2.docx
@@ -590,13 +590,7 @@
         <w:rPr>
           <w:sz w:val="20"/>
         </w:rPr>
-        <w:t xml:space="preserve">Gauti signalo vėlinimai pateikti </w:t>
-      </w:r>
-      <w:r>
-        <w:rPr>
-          <w:sz w:val="20"/>
-        </w:rPr>
-        <w:t>lentelėje (</w:t>
+        <w:t>Gauti signalo vėlinimai pateikti lentelėje (</w:t>
       </w:r>
       <w:r>
         <w:rPr>
@@ -644,7 +638,7 @@
           <m:fPr>
             <m:ctrlPr>
               <w:rPr>
-                <w:rFonts w:ascii="Cambria Math"/>
+                <w:rFonts w:ascii="Cambria Math" w:hAnsi="Cambria Math"/>
                 <w:i/>
               </w:rPr>
             </m:ctrlPr>
@@ -810,12 +804,6 @@
         <w:gridCol w:w="2058"/>
       </w:tblGrid>
       <w:tr>
-        <w:tblPrEx>
-          <w:tblCellMar>
-            <w:top w:w="0" w:type="dxa"/>
-            <w:bottom w:w="0" w:type="dxa"/>
-          </w:tblCellMar>
-        </w:tblPrEx>
         <w:trPr>
           <w:trHeight w:val="434"/>
         </w:trPr>
@@ -945,10 +933,6 @@
             <w:insideH w:val="single" w:sz="4" w:space="0" w:color="000000"/>
             <w:insideV w:val="single" w:sz="4" w:space="0" w:color="000000"/>
           </w:tblBorders>
-          <w:tblCellMar>
-            <w:top w:w="0" w:type="dxa"/>
-            <w:bottom w:w="0" w:type="dxa"/>
-          </w:tblCellMar>
           <w:tblLook w:val="04A0" w:firstRow="1" w:lastRow="0" w:firstColumn="1" w:lastColumn="0" w:noHBand="0" w:noVBand="1"/>
         </w:tblPrEx>
         <w:tc>
@@ -1053,10 +1037,6 @@
             <w:insideH w:val="single" w:sz="4" w:space="0" w:color="000000"/>
             <w:insideV w:val="single" w:sz="4" w:space="0" w:color="000000"/>
           </w:tblBorders>
-          <w:tblCellMar>
-            <w:top w:w="0" w:type="dxa"/>
-            <w:bottom w:w="0" w:type="dxa"/>
-          </w:tblCellMar>
           <w:tblLook w:val="04A0" w:firstRow="1" w:lastRow="0" w:firstColumn="1" w:lastColumn="0" w:noHBand="0" w:noVBand="1"/>
         </w:tblPrEx>
         <w:tc>
@@ -1159,10 +1139,6 @@
             <w:insideH w:val="single" w:sz="4" w:space="0" w:color="000000"/>
             <w:insideV w:val="single" w:sz="4" w:space="0" w:color="000000"/>
           </w:tblBorders>
-          <w:tblCellMar>
-            <w:top w:w="0" w:type="dxa"/>
-            <w:bottom w:w="0" w:type="dxa"/>
-          </w:tblCellMar>
           <w:tblLook w:val="04A0" w:firstRow="1" w:lastRow="0" w:firstColumn="1" w:lastColumn="0" w:noHBand="0" w:noVBand="1"/>
         </w:tblPrEx>
         <w:tc>
@@ -1265,10 +1241,6 @@
             <w:insideH w:val="single" w:sz="4" w:space="0" w:color="000000"/>
             <w:insideV w:val="single" w:sz="4" w:space="0" w:color="000000"/>
           </w:tblBorders>
-          <w:tblCellMar>
-            <w:top w:w="0" w:type="dxa"/>
-            <w:bottom w:w="0" w:type="dxa"/>
-          </w:tblCellMar>
           <w:tblLook w:val="04A0" w:firstRow="1" w:lastRow="0" w:firstColumn="1" w:lastColumn="0" w:noHBand="0" w:noVBand="1"/>
         </w:tblPrEx>
         <w:tc>
@@ -1371,10 +1343,6 @@
             <w:insideH w:val="single" w:sz="4" w:space="0" w:color="000000"/>
             <w:insideV w:val="single" w:sz="4" w:space="0" w:color="000000"/>
           </w:tblBorders>
-          <w:tblCellMar>
-            <w:top w:w="0" w:type="dxa"/>
-            <w:bottom w:w="0" w:type="dxa"/>
-          </w:tblCellMar>
           <w:tblLook w:val="04A0" w:firstRow="1" w:lastRow="0" w:firstColumn="1" w:lastColumn="0" w:noHBand="0" w:noVBand="1"/>
         </w:tblPrEx>
         <w:tc>
@@ -1620,38 +1588,44 @@
         <w:rPr>
           <w:sz w:val="20"/>
         </w:rPr>
-        <w:t xml:space="preserve">analogiškai </w:t>
-      </w:r>
-      <w:r>
-        <w:rPr>
-          <w:sz w:val="20"/>
-        </w:rPr>
-        <w:t xml:space="preserve">pateikti </w:t>
-      </w:r>
-      <w:r>
-        <w:rPr>
-          <w:sz w:val="20"/>
-        </w:rPr>
-        <w:t xml:space="preserve">paveikslėliuose (1 pav. ir 2 pav.). Išanalizavus D stygos </w:t>
-      </w:r>
-      <w:r>
-        <w:rPr>
-          <w:sz w:val="20"/>
-          <w:highlight w:val="red"/>
-        </w:rPr>
-        <w:t>spektrogramą</w:t>
-      </w:r>
-      <w:r>
-        <w:rPr>
-          <w:sz w:val="20"/>
-        </w:rPr>
-        <w:t xml:space="preserve"> pirmosios trys harmonikos yra: </w:t>
-      </w:r>
-      <w:r>
-        <w:rPr>
-          <w:sz w:val="20"/>
-        </w:rPr>
-        <w:t>147</w:t>
+        <w:t xml:space="preserve">analogiškai pateikti paveikslėliuose (1 pav. ir 2 pav.). Išanalizavus D stygos </w:t>
+      </w:r>
+      <w:r>
+        <w:rPr>
+          <w:sz w:val="20"/>
+        </w:rPr>
+        <w:t>signalą dažnių srityje</w:t>
+      </w:r>
+      <w:r>
+        <w:rPr>
+          <w:sz w:val="20"/>
+        </w:rPr>
+        <w:t xml:space="preserve"> pirmosios trys </w:t>
+      </w:r>
+      <w:r>
+        <w:rPr>
+          <w:sz w:val="20"/>
+        </w:rPr>
+        <w:t xml:space="preserve">signalo </w:t>
+      </w:r>
+      <w:r>
+        <w:rPr>
+          <w:sz w:val="20"/>
+        </w:rPr>
+        <w:t xml:space="preserve">harmonikos yra: </w:t>
+      </w:r>
+      <w:r>
+        <w:rPr>
+          <w:sz w:val="20"/>
+        </w:rPr>
+        <w:t xml:space="preserve">147 </w:t>
+      </w:r>
+      <w:bookmarkStart w:id="0" w:name="_Hlk116248305"/>
+      <w:r>
+        <w:rPr>
+          <w:sz w:val="20"/>
+        </w:rPr>
+        <w:t>Hz,</w:t>
       </w:r>
       <w:r>
         <w:rPr>
@@ -1659,18 +1633,30 @@
         </w:rPr>
         <w:t xml:space="preserve"> </w:t>
       </w:r>
-      <w:bookmarkStart w:id="0" w:name="_Hlk116248305"/>
-      <w:r>
-        <w:rPr>
-          <w:sz w:val="20"/>
-        </w:rPr>
-        <w:t>Hz</w:t>
-      </w:r>
-      <w:r>
-        <w:rPr>
-          <w:sz w:val="20"/>
-        </w:rPr>
-        <w:t>,</w:t>
+      <w:bookmarkEnd w:id="0"/>
+      <w:r>
+        <w:rPr>
+          <w:sz w:val="20"/>
+        </w:rPr>
+        <w:t xml:space="preserve">294 </w:t>
+      </w:r>
+      <w:r>
+        <w:rPr>
+          <w:sz w:val="20"/>
+        </w:rPr>
+        <w:t>Hz ir</w:t>
+      </w:r>
+      <w:r>
+        <w:rPr>
+          <w:sz w:val="20"/>
+        </w:rPr>
+        <w:t xml:space="preserve"> 440</w:t>
+      </w:r>
+      <w:r>
+        <w:rPr>
+          <w:sz w:val="20"/>
+        </w:rPr>
+        <w:t xml:space="preserve"> Hz. Tuo tarpu B stygos pirmosios trys harmonikos yra:</w:t>
       </w:r>
       <w:r>
         <w:rPr>
@@ -1678,12 +1664,17 @@
         </w:rPr>
         <w:t xml:space="preserve"> </w:t>
       </w:r>
-      <w:bookmarkEnd w:id="0"/>
-      <w:r>
-        <w:rPr>
-          <w:sz w:val="20"/>
-        </w:rPr>
-        <w:t>294</w:t>
+      <w:r>
+        <w:rPr>
+          <w:sz w:val="20"/>
+        </w:rPr>
+        <w:t xml:space="preserve">293 </w:t>
+      </w:r>
+      <w:r>
+        <w:rPr>
+          <w:sz w:val="20"/>
+        </w:rPr>
+        <w:t>Hz,</w:t>
       </w:r>
       <w:r>
         <w:rPr>
@@ -1695,91 +1686,13 @@
         <w:rPr>
           <w:sz w:val="20"/>
         </w:rPr>
-        <w:t>Hz</w:t>
-      </w:r>
-      <w:r>
-        <w:rPr>
-          <w:sz w:val="20"/>
-        </w:rPr>
-        <w:t xml:space="preserve"> ir</w:t>
-      </w:r>
-      <w:r>
-        <w:rPr>
-          <w:sz w:val="20"/>
-        </w:rPr>
-        <w:t xml:space="preserve"> 440</w:t>
-      </w:r>
-      <w:r>
-        <w:rPr>
-          <w:sz w:val="20"/>
-        </w:rPr>
-        <w:t xml:space="preserve"> </w:t>
-      </w:r>
-      <w:r>
-        <w:rPr>
-          <w:sz w:val="20"/>
-        </w:rPr>
-        <w:t>Hz</w:t>
-      </w:r>
-      <w:r>
-        <w:rPr>
-          <w:sz w:val="20"/>
-        </w:rPr>
-        <w:t xml:space="preserve">. Tuo tarpu B stygos </w:t>
-      </w:r>
-      <w:r>
-        <w:rPr>
-          <w:sz w:val="20"/>
-        </w:rPr>
-        <w:t>pirmosios trys harmonikos yra:</w:t>
-      </w:r>
-      <w:r>
-        <w:rPr>
-          <w:sz w:val="20"/>
-        </w:rPr>
-        <w:t xml:space="preserve"> </w:t>
-      </w:r>
-      <w:r>
-        <w:rPr>
-          <w:sz w:val="20"/>
-        </w:rPr>
-        <w:t>293</w:t>
-      </w:r>
-      <w:r>
-        <w:rPr>
-          <w:sz w:val="20"/>
-        </w:rPr>
-        <w:t xml:space="preserve"> </w:t>
-      </w:r>
-      <w:r>
-        <w:rPr>
-          <w:sz w:val="20"/>
-        </w:rPr>
-        <w:t>Hz,</w:t>
-      </w:r>
-      <w:r>
-        <w:rPr>
-          <w:sz w:val="20"/>
-        </w:rPr>
-        <w:t xml:space="preserve"> </w:t>
-      </w:r>
-      <w:r>
-        <w:rPr>
-          <w:sz w:val="20"/>
-        </w:rPr>
         <w:t xml:space="preserve"> 586</w:t>
       </w:r>
       <w:r>
         <w:rPr>
           <w:sz w:val="20"/>
         </w:rPr>
-        <w:t xml:space="preserve"> </w:t>
-      </w:r>
-      <w:r>
-        <w:rPr>
-          <w:sz w:val="20"/>
-        </w:rPr>
-        <w:t>Hz,</w:t>
+        <w:t xml:space="preserve"> Hz,</w:t>
       </w:r>
       <w:r>
         <w:rPr>
@@ -2043,43 +1956,7 @@
           <w:szCs w:val="18"/>
           <w:lang w:eastAsia="lt-LT"/>
         </w:rPr>
-        <w:t>D ir B stygos signal</w:t>
-      </w:r>
-      <w:r>
-        <w:rPr>
-          <w:noProof/>
-          <w:sz w:val="18"/>
-          <w:szCs w:val="18"/>
-          <w:lang w:eastAsia="lt-LT"/>
-        </w:rPr>
-        <w:t>ų vaizdai</w:t>
-      </w:r>
-      <w:r>
-        <w:rPr>
-          <w:noProof/>
-          <w:sz w:val="18"/>
-          <w:szCs w:val="18"/>
-          <w:lang w:eastAsia="lt-LT"/>
-        </w:rPr>
-        <w:t xml:space="preserve"> </w:t>
-      </w:r>
-      <w:r>
-        <w:rPr>
-          <w:noProof/>
-          <w:sz w:val="18"/>
-          <w:szCs w:val="18"/>
-          <w:lang w:eastAsia="lt-LT"/>
-        </w:rPr>
-        <w:t xml:space="preserve">dažnių </w:t>
-      </w:r>
-      <w:r>
-        <w:rPr>
-          <w:noProof/>
-          <w:sz w:val="18"/>
-          <w:szCs w:val="18"/>
-          <w:lang w:eastAsia="lt-LT"/>
-        </w:rPr>
-        <w:t>srityje.</w:t>
+        <w:t>D ir B stygos signalų vaizdai dažnių srityje.</w:t>
       </w:r>
     </w:p>
     <w:p>
@@ -2125,7 +2002,19 @@
         <w:rPr>
           <w:sz w:val="20"/>
         </w:rPr>
-        <w:t xml:space="preserve"> signalus laiko ašyje galima matyti, kad signalų forma yra ganėtinai panaši, tačiau iš grafikų (1 pav) matyti, kad D stygos nusistovėjusi </w:t>
+        <w:t xml:space="preserve"> signalus laiko ašyje galima matyti, kad signalų forma yra ganėtinai panaši, tačiau iš grafikų (1 pav</w:t>
+      </w:r>
+      <w:r>
+        <w:rPr>
+          <w:sz w:val="20"/>
+        </w:rPr>
+        <w:t>.</w:t>
+      </w:r>
+      <w:r>
+        <w:rPr>
+          <w:sz w:val="20"/>
+        </w:rPr>
+        <w:t xml:space="preserve">) matyti, kad D stygos nusistovėjusi </w:t>
       </w:r>
       <w:r>
         <w:rPr>
@@ -2160,19 +2049,7 @@
           <w:sz w:val="20"/>
         </w:rPr>
         <w:tab/>
-        <w:t xml:space="preserve">Analizuojant </w:t>
-      </w:r>
-      <w:r>
-        <w:rPr>
-          <w:sz w:val="20"/>
-        </w:rPr>
-        <w:t>D ir B styg</w:t>
-      </w:r>
-      <w:r>
-        <w:rPr>
-          <w:sz w:val="20"/>
-        </w:rPr>
-        <w:t>ų spektrus galime pastebėti, kad D stygos spektras yra ženkliai tankesnis. Tai yra paaiškinama tuo, kad</w:t>
+        <w:t>Analizuojant D ir B stygų spektrus galime pastebėti, kad D stygos spektras yra ženkliai tankesnis. Tai yra paaiškinama tuo, kad</w:t>
       </w:r>
       <w:r>
         <w:rPr>
@@ -2410,34 +2287,7 @@
           <w:szCs w:val="18"/>
           <w:lang w:eastAsia="lt-LT"/>
         </w:rPr>
-        <w:t xml:space="preserve">Sumodeluotas </w:t>
-      </w:r>
-      <w:r>
-        <w:rPr>
-          <w:noProof/>
-          <w:sz w:val="18"/>
-          <w:szCs w:val="18"/>
-          <w:lang w:eastAsia="lt-LT"/>
-        </w:rPr>
-        <w:t>D</w:t>
-      </w:r>
-      <w:r>
-        <w:rPr>
-          <w:noProof/>
-          <w:sz w:val="18"/>
-          <w:szCs w:val="18"/>
-          <w:lang w:eastAsia="lt-LT"/>
-        </w:rPr>
-        <w:t xml:space="preserve">m akordas </w:t>
-      </w:r>
-      <w:r>
-        <w:rPr>
-          <w:noProof/>
-          <w:sz w:val="18"/>
-          <w:szCs w:val="18"/>
-          <w:lang w:eastAsia="lt-LT"/>
-        </w:rPr>
-        <w:t>laiko srityje.</w:t>
+        <w:t>Sumodeluotas Dm akordas laiko srityje.</w:t>
       </w:r>
     </w:p>
     <w:p>
@@ -2559,43 +2409,7 @@
           <w:szCs w:val="18"/>
           <w:lang w:eastAsia="lt-LT"/>
         </w:rPr>
-        <w:t>Sumodeluot</w:t>
-      </w:r>
-      <w:r>
-        <w:rPr>
-          <w:noProof/>
-          <w:sz w:val="18"/>
-          <w:szCs w:val="18"/>
-          <w:lang w:eastAsia="lt-LT"/>
-        </w:rPr>
-        <w:t>as</w:t>
-      </w:r>
-      <w:r>
-        <w:rPr>
-          <w:noProof/>
-          <w:sz w:val="18"/>
-          <w:szCs w:val="18"/>
-          <w:lang w:eastAsia="lt-LT"/>
-        </w:rPr>
-        <w:t xml:space="preserve"> Dm akord</w:t>
-      </w:r>
-      <w:r>
-        <w:rPr>
-          <w:noProof/>
-          <w:sz w:val="18"/>
-          <w:szCs w:val="18"/>
-          <w:lang w:eastAsia="lt-LT"/>
-        </w:rPr>
-        <w:t>as dažnių srityje</w:t>
-      </w:r>
-      <w:r>
-        <w:rPr>
-          <w:noProof/>
-          <w:sz w:val="18"/>
-          <w:szCs w:val="18"/>
-          <w:lang w:eastAsia="lt-LT"/>
-        </w:rPr>
-        <w:t>.</w:t>
+        <w:t>Sumodeluotas Dm akordas dažnių srityje.</w:t>
       </w:r>
     </w:p>
     <w:p>
@@ -2628,19 +2442,7 @@
           <w:sz w:val="20"/>
         </w:rPr>
         <w:tab/>
-        <w:t xml:space="preserve">Analizuojant sumodeliuoto akordo signalą laiko srityje (3 pav.) galima pastebėti, kiekvienos </w:t>
-      </w:r>
-      <w:r>
-        <w:rPr>
-          <w:sz w:val="20"/>
-        </w:rPr>
-        <w:t xml:space="preserve">atskiros  </w:t>
-      </w:r>
-      <w:r>
-        <w:rPr>
-          <w:sz w:val="20"/>
-        </w:rPr>
-        <w:t xml:space="preserve">natos dedamąją (penki atskiri pykai per pirmąsias 500 ms). Taip pat akivaizdu kad suminė signalo amplitudė yra didesnė nei </w:t>
+        <w:t xml:space="preserve">Analizuojant sumodeliuoto akordo signalą laiko srityje (3 pav.) galima pastebėti, kiekvienos atskiros  natos dedamąją (penki atskiri pykai per pirmąsias 500 ms). Taip pat akivaizdu kad suminė signalo amplitudė yra didesnė nei </w:t>
       </w:r>
       <w:r>
         <w:rPr>
@@ -2649,6 +2451,222 @@
         <w:lastRenderedPageBreak/>
         <w:t xml:space="preserve">atskirų stygų signalų. Analizuojant akordo signalą dažnių srityje (4 pav.) matome kad spektras yra ženkliai tankesnis palyginus su anksčiau analizuotais stygų vaizdais dažnių srityje (2 pav.). Tai atsitinka, nes signalas yra penkių skirtingo dažnio stygų suma. </w:t>
       </w:r>
+      <w:r>
+        <w:rPr>
+          <w:sz w:val="20"/>
+        </w:rPr>
+        <w:t>T</w:t>
+      </w:r>
+      <w:r>
+        <w:rPr>
+          <w:sz w:val="20"/>
+        </w:rPr>
+        <w:t>ik pirmosios keturios</w:t>
+      </w:r>
+      <w:r>
+        <w:rPr>
+          <w:sz w:val="20"/>
+        </w:rPr>
+        <w:t xml:space="preserve"> a</w:t>
+      </w:r>
+      <w:r>
+        <w:rPr>
+          <w:sz w:val="20"/>
+        </w:rPr>
+        <w:t>kordo harmonijos sutapo</w:t>
+      </w:r>
+      <w:r>
+        <w:rPr>
+          <w:sz w:val="20"/>
+        </w:rPr>
+        <w:t xml:space="preserve"> su </w:t>
+      </w:r>
+      <w:r>
+        <w:rPr>
+          <w:sz w:val="20"/>
+        </w:rPr>
+        <w:t>atskirų stygų virpėjimo dažniais</w:t>
+      </w:r>
+      <w:r>
+        <w:rPr>
+          <w:sz w:val="20"/>
+        </w:rPr>
+        <w:t xml:space="preserve">: </w:t>
+      </w:r>
+      <w:r>
+        <w:rPr>
+          <w:sz w:val="20"/>
+        </w:rPr>
+        <w:t>110</w:t>
+      </w:r>
+      <w:r>
+        <w:rPr>
+          <w:sz w:val="20"/>
+        </w:rPr>
+        <w:t xml:space="preserve"> Hz,</w:t>
+      </w:r>
+      <w:r>
+        <w:rPr>
+          <w:sz w:val="20"/>
+        </w:rPr>
+        <w:t xml:space="preserve"> 147</w:t>
+      </w:r>
+      <w:r>
+        <w:rPr>
+          <w:sz w:val="20"/>
+        </w:rPr>
+        <w:t xml:space="preserve"> Hz,</w:t>
+      </w:r>
+      <w:r>
+        <w:rPr>
+          <w:sz w:val="20"/>
+        </w:rPr>
+        <w:t xml:space="preserve"> 220</w:t>
+      </w:r>
+      <w:r>
+        <w:rPr>
+          <w:sz w:val="20"/>
+        </w:rPr>
+        <w:t xml:space="preserve"> Hz, </w:t>
+      </w:r>
+      <w:r>
+        <w:rPr>
+          <w:sz w:val="20"/>
+        </w:rPr>
+        <w:t>293</w:t>
+      </w:r>
+      <w:r>
+        <w:rPr>
+          <w:sz w:val="20"/>
+        </w:rPr>
+        <w:t xml:space="preserve"> Hz, </w:t>
+      </w:r>
+      <w:r>
+        <w:rPr>
+          <w:sz w:val="20"/>
+        </w:rPr>
+        <w:t>o</w:t>
+      </w:r>
+      <w:r>
+        <w:rPr>
+          <w:sz w:val="20"/>
+        </w:rPr>
+        <w:t xml:space="preserve"> penktosios harmonikos dažnis skyrėsi</w:t>
+      </w:r>
+      <w:r>
+        <w:rPr>
+          <w:sz w:val="20"/>
+        </w:rPr>
+        <w:t xml:space="preserve"> </w:t>
+      </w:r>
+      <w:r>
+        <w:rPr>
+          <w:sz w:val="20"/>
+        </w:rPr>
+        <w:t xml:space="preserve">ir buvo lygus – </w:t>
+      </w:r>
+      <w:r>
+        <w:rPr>
+          <w:sz w:val="20"/>
+        </w:rPr>
+        <w:t>330</w:t>
+      </w:r>
+      <w:r>
+        <w:rPr>
+          <w:sz w:val="20"/>
+        </w:rPr>
+        <w:t xml:space="preserve"> Hz</w:t>
+      </w:r>
+      <w:r>
+        <w:rPr>
+          <w:sz w:val="20"/>
+        </w:rPr>
+        <w:t xml:space="preserve">. Taip atsitiko, nes </w:t>
+      </w:r>
+      <w:r>
+        <w:rPr>
+          <w:sz w:val="20"/>
+        </w:rPr>
+        <w:t>žemiausios (</w:t>
+      </w:r>
+      <w:r>
+        <w:rPr>
+          <w:sz w:val="20"/>
+        </w:rPr>
+        <w:t>A</w:t>
+      </w:r>
+      <w:r>
+        <w:rPr>
+          <w:sz w:val="20"/>
+        </w:rPr>
+        <w:t>)</w:t>
+      </w:r>
+      <w:r>
+        <w:rPr>
+          <w:sz w:val="20"/>
+        </w:rPr>
+        <w:t xml:space="preserve"> stygos trečioji harmonika yra </w:t>
+      </w:r>
+      <w:r>
+        <w:rPr>
+          <w:sz w:val="20"/>
+        </w:rPr>
+        <w:t>anksčiau</w:t>
+      </w:r>
+      <w:r>
+        <w:rPr>
+          <w:sz w:val="20"/>
+        </w:rPr>
+        <w:t xml:space="preserve"> dažnių srityje nes </w:t>
+      </w:r>
+      <w:r>
+        <w:rPr>
+          <w:sz w:val="20"/>
+        </w:rPr>
+        <w:t xml:space="preserve">penktosios – </w:t>
+      </w:r>
+      <w:r>
+        <w:rPr>
+          <w:sz w:val="20"/>
+        </w:rPr>
+        <w:t>e styg</w:t>
+      </w:r>
+      <w:r>
+        <w:rPr>
+          <w:sz w:val="20"/>
+        </w:rPr>
+        <w:t>o</w:t>
+      </w:r>
+      <w:r>
+        <w:rPr>
+          <w:sz w:val="20"/>
+        </w:rPr>
+        <w:t xml:space="preserve">s </w:t>
+      </w:r>
+      <w:r>
+        <w:rPr>
+          <w:sz w:val="20"/>
+        </w:rPr>
+        <w:t>(</w:t>
+      </w:r>
+      <w:r>
+        <w:rPr>
+          <w:sz w:val="20"/>
+        </w:rPr>
+        <w:t>349 Hz</w:t>
+      </w:r>
+      <w:r>
+        <w:rPr>
+          <w:sz w:val="20"/>
+        </w:rPr>
+        <w:t>)</w:t>
+      </w:r>
+      <w:r>
+        <w:rPr>
+          <w:sz w:val="20"/>
+        </w:rPr>
+        <w:t>.</w:t>
+      </w:r>
     </w:p>
     <w:p>
       <w:pPr>
@@ -2659,35 +2677,47 @@
           <w:sz w:val="20"/>
         </w:rPr>
       </w:pPr>
-      <w:r>
-        <w:rPr>
-          <w:sz w:val="20"/>
-        </w:rPr>
-        <w:t xml:space="preserve">Harmonijos sutapo tik pirmosios keturios: </w:t>
-      </w:r>
-      <w:r>
-        <w:rPr>
-          <w:sz w:val="20"/>
-        </w:rPr>
-        <w:t xml:space="preserve">110 147 220 293 </w:t>
-      </w:r>
-      <w:r>
-        <w:rPr>
-          <w:sz w:val="20"/>
-        </w:rPr>
-        <w:t xml:space="preserve">o skirėsi </w:t>
-      </w:r>
-      <w:r>
-        <w:rPr>
-          <w:sz w:val="20"/>
-        </w:rPr>
-        <w:t>330</w:t>
-      </w:r>
-      <w:r>
-        <w:rPr>
-          <w:sz w:val="20"/>
-        </w:rPr>
-        <w:t>. Taip atsitiko, nes A stygos trečioji harmonika yra ankčiau dažnių srityje nes e stygas 349 Hz.</w:t>
+    </w:p>
+    <w:p>
+      <w:pPr>
+        <w:pStyle w:val="BodyTextIndent"/>
+        <w:tabs>
+          <w:tab w:val="left" w:pos="567"/>
+        </w:tabs>
+        <w:ind w:firstLine="0"/>
+        <w:rPr>
+          <w:b/>
+          <w:sz w:val="20"/>
+        </w:rPr>
+      </w:pPr>
+      <w:r>
+        <w:rPr>
+          <w:b/>
+          <w:sz w:val="20"/>
+        </w:rPr>
+        <w:t>Iškraipymų efekto modeliavimas</w:t>
+      </w:r>
+    </w:p>
+    <w:p>
+      <w:pPr>
+        <w:tabs>
+          <w:tab w:val="left" w:pos="284"/>
+        </w:tabs>
+        <w:rPr>
+          <w:sz w:val="20"/>
+        </w:rPr>
+      </w:pPr>
+      <w:r>
+        <w:rPr>
+          <w:sz w:val="20"/>
+        </w:rPr>
+        <w:tab/>
+      </w:r>
+      <w:r>
+        <w:rPr>
+          <w:sz w:val="20"/>
+        </w:rPr>
+        <w:t>Atliekant akordo modeliavimą</w:t>
       </w:r>
     </w:p>
     <w:p>
@@ -2841,12 +2871,6 @@
         <w:gridCol w:w="797"/>
       </w:tblGrid>
       <w:tr>
-        <w:tblPrEx>
-          <w:tblCellMar>
-            <w:top w:w="0" w:type="dxa"/>
-            <w:bottom w:w="0" w:type="dxa"/>
-          </w:tblCellMar>
-        </w:tblPrEx>
         <w:trPr>
           <w:trHeight w:val="196"/>
         </w:trPr>
@@ -2903,10 +2927,6 @@
             <w:insideH w:val="single" w:sz="4" w:space="0" w:color="000000"/>
             <w:insideV w:val="single" w:sz="4" w:space="0" w:color="000000"/>
           </w:tblBorders>
-          <w:tblCellMar>
-            <w:top w:w="0" w:type="dxa"/>
-            <w:bottom w:w="0" w:type="dxa"/>
-          </w:tblCellMar>
           <w:tblLook w:val="04A0" w:firstRow="1" w:lastRow="0" w:firstColumn="1" w:lastColumn="0" w:noHBand="0" w:noVBand="1"/>
         </w:tblPrEx>
         <w:tc>
@@ -3041,10 +3061,6 @@
             <w:insideH w:val="single" w:sz="4" w:space="0" w:color="000000"/>
             <w:insideV w:val="single" w:sz="4" w:space="0" w:color="000000"/>
           </w:tblBorders>
-          <w:tblCellMar>
-            <w:top w:w="0" w:type="dxa"/>
-            <w:bottom w:w="0" w:type="dxa"/>
-          </w:tblCellMar>
           <w:tblLook w:val="04A0" w:firstRow="1" w:lastRow="0" w:firstColumn="1" w:lastColumn="0" w:noHBand="0" w:noVBand="1"/>
         </w:tblPrEx>
         <w:tc>
@@ -3178,10 +3194,6 @@
             <w:insideH w:val="single" w:sz="4" w:space="0" w:color="000000"/>
             <w:insideV w:val="single" w:sz="4" w:space="0" w:color="000000"/>
           </w:tblBorders>
-          <w:tblCellMar>
-            <w:top w:w="0" w:type="dxa"/>
-            <w:bottom w:w="0" w:type="dxa"/>
-          </w:tblCellMar>
           <w:tblLook w:val="04A0" w:firstRow="1" w:lastRow="0" w:firstColumn="1" w:lastColumn="0" w:noHBand="0" w:noVBand="1"/>
         </w:tblPrEx>
         <w:tc>
@@ -3315,10 +3327,6 @@
             <w:insideH w:val="single" w:sz="4" w:space="0" w:color="000000"/>
             <w:insideV w:val="single" w:sz="4" w:space="0" w:color="000000"/>
           </w:tblBorders>
-          <w:tblCellMar>
-            <w:top w:w="0" w:type="dxa"/>
-            <w:bottom w:w="0" w:type="dxa"/>
-          </w:tblCellMar>
           <w:tblLook w:val="04A0" w:firstRow="1" w:lastRow="0" w:firstColumn="1" w:lastColumn="0" w:noHBand="0" w:noVBand="1"/>
         </w:tblPrEx>
         <w:tc>
@@ -5992,7 +6000,51 @@
     <w:lsdException w:name="Emphasis" w:qFormat="1"/>
     <w:lsdException w:name="Normal (Web)" w:uiPriority="99"/>
     <w:lsdException w:name="HTML Typewriter" w:uiPriority="99"/>
+    <w:lsdException w:name="Normal Table" w:semiHidden="1" w:unhideWhenUsed="1"/>
+    <w:lsdException w:name="Table Simple 1" w:semiHidden="1" w:unhideWhenUsed="1"/>
+    <w:lsdException w:name="Table Simple 2" w:semiHidden="1" w:unhideWhenUsed="1"/>
+    <w:lsdException w:name="Table Simple 3" w:semiHidden="1" w:unhideWhenUsed="1"/>
+    <w:lsdException w:name="Table Classic 1" w:semiHidden="1" w:unhideWhenUsed="1"/>
+    <w:lsdException w:name="Table Classic 2" w:semiHidden="1" w:unhideWhenUsed="1"/>
+    <w:lsdException w:name="Table Classic 3" w:semiHidden="1" w:unhideWhenUsed="1"/>
+    <w:lsdException w:name="Table Classic 4" w:semiHidden="1" w:unhideWhenUsed="1"/>
+    <w:lsdException w:name="Table Colorful 1" w:semiHidden="1" w:unhideWhenUsed="1"/>
+    <w:lsdException w:name="Table Colorful 2" w:semiHidden="1" w:unhideWhenUsed="1"/>
+    <w:lsdException w:name="Table Colorful 3" w:semiHidden="1" w:unhideWhenUsed="1"/>
+    <w:lsdException w:name="Table Columns 1" w:semiHidden="1" w:unhideWhenUsed="1"/>
+    <w:lsdException w:name="Table Columns 2" w:semiHidden="1" w:unhideWhenUsed="1"/>
+    <w:lsdException w:name="Table Columns 3" w:semiHidden="1" w:unhideWhenUsed="1"/>
+    <w:lsdException w:name="Table Columns 4" w:semiHidden="1" w:unhideWhenUsed="1"/>
+    <w:lsdException w:name="Table Columns 5" w:semiHidden="1" w:unhideWhenUsed="1"/>
+    <w:lsdException w:name="Table Grid 1" w:semiHidden="1" w:unhideWhenUsed="1"/>
+    <w:lsdException w:name="Table Grid 2" w:semiHidden="1" w:unhideWhenUsed="1"/>
+    <w:lsdException w:name="Table Grid 3" w:semiHidden="1" w:unhideWhenUsed="1"/>
+    <w:lsdException w:name="Table Grid 4" w:semiHidden="1" w:unhideWhenUsed="1"/>
+    <w:lsdException w:name="Table Grid 5" w:semiHidden="1" w:unhideWhenUsed="1"/>
+    <w:lsdException w:name="Table Grid 6" w:semiHidden="1" w:unhideWhenUsed="1"/>
+    <w:lsdException w:name="Table Grid 7" w:semiHidden="1" w:unhideWhenUsed="1"/>
+    <w:lsdException w:name="Table Grid 8" w:semiHidden="1" w:unhideWhenUsed="1"/>
+    <w:lsdException w:name="Table List 1" w:semiHidden="1" w:unhideWhenUsed="1"/>
+    <w:lsdException w:name="Table List 2" w:semiHidden="1" w:unhideWhenUsed="1"/>
+    <w:lsdException w:name="Table List 3" w:semiHidden="1" w:unhideWhenUsed="1"/>
+    <w:lsdException w:name="Table List 4" w:semiHidden="1" w:unhideWhenUsed="1"/>
+    <w:lsdException w:name="Table List 5" w:semiHidden="1" w:unhideWhenUsed="1"/>
+    <w:lsdException w:name="Table List 6" w:semiHidden="1" w:unhideWhenUsed="1"/>
+    <w:lsdException w:name="Table List 7" w:semiHidden="1" w:unhideWhenUsed="1"/>
+    <w:lsdException w:name="Table List 8" w:semiHidden="1" w:unhideWhenUsed="1"/>
+    <w:lsdException w:name="Table 3D effects 1" w:semiHidden="1" w:unhideWhenUsed="1"/>
+    <w:lsdException w:name="Table 3D effects 2" w:semiHidden="1" w:unhideWhenUsed="1"/>
+    <w:lsdException w:name="Table 3D effects 3" w:semiHidden="1" w:unhideWhenUsed="1"/>
+    <w:lsdException w:name="Table Contemporary" w:semiHidden="1" w:unhideWhenUsed="1"/>
+    <w:lsdException w:name="Table Elegant" w:semiHidden="1" w:unhideWhenUsed="1"/>
+    <w:lsdException w:name="Table Professional" w:semiHidden="1" w:unhideWhenUsed="1"/>
+    <w:lsdException w:name="Table Subtle 1" w:semiHidden="1" w:unhideWhenUsed="1"/>
+    <w:lsdException w:name="Table Subtle 2" w:semiHidden="1" w:unhideWhenUsed="1"/>
+    <w:lsdException w:name="Table Web 1" w:semiHidden="1" w:unhideWhenUsed="1"/>
+    <w:lsdException w:name="Table Web 2" w:semiHidden="1" w:unhideWhenUsed="1"/>
+    <w:lsdException w:name="Table Web 3" w:semiHidden="1" w:unhideWhenUsed="1"/>
     <w:lsdException w:name="Table Grid" w:uiPriority="39"/>
+    <w:lsdException w:name="Table Theme" w:semiHidden="1" w:unhideWhenUsed="1"/>
     <w:lsdException w:name="Placeholder Text" w:semiHidden="1" w:uiPriority="99"/>
     <w:lsdException w:name="No Spacing" w:uiPriority="1" w:qFormat="1"/>
     <w:lsdException w:name="Light Shading" w:uiPriority="60"/>

</xml_diff>

<commit_message>
fix: correct distorted accord
</commit_message>
<xml_diff>
--- a/1-lab/newLab1_Marma_Zygimantas_EMEI-2.docx
+++ b/1-lab/newLab1_Marma_Zygimantas_EMEI-2.docx
@@ -51,7 +51,21 @@
         <w:rPr>
           <w:sz w:val="20"/>
         </w:rPr>
-        <w:t xml:space="preserve">Laboratorinis darbas nr. </w:t>
+        <w:t xml:space="preserve">Laboratorinis darbas </w:t>
+      </w:r>
+      <w:proofErr w:type="spellStart"/>
+      <w:r>
+        <w:rPr>
+          <w:sz w:val="20"/>
+        </w:rPr>
+        <w:t>nr.</w:t>
+      </w:r>
+      <w:proofErr w:type="spellEnd"/>
+      <w:r>
+        <w:rPr>
+          <w:sz w:val="20"/>
+        </w:rPr>
+        <w:t xml:space="preserve"> </w:t>
       </w:r>
       <w:r>
         <w:rPr>
@@ -209,43 +223,65 @@
           <w:sz w:val="28"/>
           <w:szCs w:val="22"/>
         </w:rPr>
-        <w:t xml:space="preserve"> gr. </w:t>
-      </w:r>
-      <w:r>
-        <w:rPr>
+        <w:t xml:space="preserve"> </w:t>
+      </w:r>
+      <w:proofErr w:type="spellStart"/>
+      <w:r>
+        <w:rPr>
+          <w:b/>
+          <w:bCs/>
           <w:sz w:val="28"/>
           <w:szCs w:val="22"/>
         </w:rPr>
-        <w:t>Dėstytoja</w:t>
-      </w:r>
-      <w:r>
-        <w:rPr>
+        <w:t>gr</w:t>
+      </w:r>
+      <w:proofErr w:type="spellEnd"/>
+      <w:r>
+        <w:rPr>
+          <w:b/>
+          <w:bCs/>
           <w:sz w:val="28"/>
           <w:szCs w:val="22"/>
         </w:rPr>
-        <w:t xml:space="preserve">s </w:t>
+        <w:t xml:space="preserve">. </w:t>
       </w:r>
       <w:r>
         <w:rPr>
           <w:sz w:val="28"/>
           <w:szCs w:val="22"/>
         </w:rPr>
-        <w:t>D</w:t>
+        <w:t>Dėstytoja</w:t>
       </w:r>
       <w:r>
         <w:rPr>
           <w:sz w:val="28"/>
           <w:szCs w:val="22"/>
         </w:rPr>
-        <w:t xml:space="preserve">. </w:t>
+        <w:t xml:space="preserve">s </w:t>
       </w:r>
       <w:r>
         <w:rPr>
           <w:sz w:val="28"/>
           <w:szCs w:val="22"/>
         </w:rPr>
+        <w:t>D</w:t>
+      </w:r>
+      <w:r>
+        <w:rPr>
+          <w:sz w:val="28"/>
+          <w:szCs w:val="22"/>
+        </w:rPr>
+        <w:t xml:space="preserve">. </w:t>
+      </w:r>
+      <w:proofErr w:type="spellStart"/>
+      <w:r>
+        <w:rPr>
+          <w:sz w:val="28"/>
+          <w:szCs w:val="22"/>
+        </w:rPr>
         <w:t>Sokas</w:t>
       </w:r>
+      <w:proofErr w:type="spellEnd"/>
     </w:p>
     <w:p>
       <w:pPr>
@@ -524,6 +560,7 @@
         </w:rPr>
         <w:t xml:space="preserve"> </w:t>
       </w:r>
+      <w:proofErr w:type="spellStart"/>
       <w:r>
         <w:rPr>
           <w:sz w:val="20"/>
@@ -534,7 +571,14 @@
         <w:rPr>
           <w:sz w:val="20"/>
         </w:rPr>
-        <w:t xml:space="preserve">iskretizavimo dažnį </w:t>
+        <w:t>iskretizavimo</w:t>
+      </w:r>
+      <w:proofErr w:type="spellEnd"/>
+      <w:r>
+        <w:rPr>
+          <w:sz w:val="20"/>
+        </w:rPr>
+        <w:t xml:space="preserve"> dažnį </w:t>
       </w:r>
       <w:r>
         <w:rPr>
@@ -584,7 +628,21 @@
         <w:rPr>
           <w:sz w:val="20"/>
         </w:rPr>
-        <w:t xml:space="preserve"> Hz buvo apskaičiuoti signalo vėlinimai kiekvienai natai naudojantis (1) formule. </w:t>
+        <w:t xml:space="preserve"> Hz buvo apskaičiuoti signalo vėli</w:t>
+      </w:r>
+      <w:proofErr w:type="spellStart"/>
+      <w:r>
+        <w:rPr>
+          <w:sz w:val="20"/>
+        </w:rPr>
+        <w:t>nimai</w:t>
+      </w:r>
+      <w:proofErr w:type="spellEnd"/>
+      <w:r>
+        <w:rPr>
+          <w:sz w:val="20"/>
+        </w:rPr>
+        <w:t xml:space="preserve"> kiekvienai natai naudojantis (1) formule. </w:t>
       </w:r>
       <w:r>
         <w:rPr>
@@ -1510,6 +1568,7 @@
         </w:rPr>
         <w:t xml:space="preserve">b = [1], a = [1 </w:t>
       </w:r>
+      <w:proofErr w:type="spellStart"/>
       <w:r>
         <w:rPr>
           <w:i/>
@@ -1518,12 +1577,14 @@
         </w:rPr>
         <w:t>nuliuV</w:t>
       </w:r>
+      <w:proofErr w:type="spellEnd"/>
       <w:r>
         <w:rPr>
           <w:sz w:val="20"/>
         </w:rPr>
         <w:t xml:space="preserve"> -0,5 -0,5], kur </w:t>
       </w:r>
+      <w:proofErr w:type="spellStart"/>
       <w:r>
         <w:rPr>
           <w:i/>
@@ -1532,11 +1593,12 @@
         </w:rPr>
         <w:t>nuliuV</w:t>
       </w:r>
-      <w:r>
-        <w:rPr>
-          <w:sz w:val="20"/>
-        </w:rPr>
-        <w:t xml:space="preserve"> yra nulių vektorius, kurio ilgis kiekvienai natai yra N-1.</w:t>
+      <w:proofErr w:type="spellEnd"/>
+      <w:r>
+        <w:rPr>
+          <w:sz w:val="20"/>
+        </w:rPr>
+        <w:t xml:space="preserve"> yra nulių vektorius, kurio ilgis kiekvienai natai yra N.</w:t>
       </w:r>
     </w:p>
     <w:p>
@@ -1588,135 +1650,42 @@
         <w:rPr>
           <w:sz w:val="20"/>
         </w:rPr>
-        <w:t xml:space="preserve">analogiškai pateikti paveikslėliuose (1 pav. ir 2 pav.). Išanalizavus D stygos </w:t>
-      </w:r>
-      <w:r>
-        <w:rPr>
-          <w:sz w:val="20"/>
-        </w:rPr>
-        <w:t>signalą dažnių srityje</w:t>
-      </w:r>
-      <w:r>
-        <w:rPr>
-          <w:sz w:val="20"/>
-        </w:rPr>
-        <w:t xml:space="preserve"> pirmosios trys </w:t>
-      </w:r>
-      <w:r>
-        <w:rPr>
-          <w:sz w:val="20"/>
-        </w:rPr>
-        <w:t xml:space="preserve">signalo </w:t>
-      </w:r>
-      <w:r>
-        <w:rPr>
-          <w:sz w:val="20"/>
-        </w:rPr>
-        <w:t xml:space="preserve">harmonikos yra: </w:t>
-      </w:r>
-      <w:r>
-        <w:rPr>
-          <w:sz w:val="20"/>
-        </w:rPr>
-        <w:t xml:space="preserve">147 </w:t>
-      </w:r>
-      <w:bookmarkStart w:id="0" w:name="_Hlk116248305"/>
-      <w:r>
-        <w:rPr>
-          <w:sz w:val="20"/>
-        </w:rPr>
-        <w:t>Hz,</w:t>
-      </w:r>
-      <w:r>
-        <w:rPr>
-          <w:sz w:val="20"/>
-        </w:rPr>
-        <w:t xml:space="preserve"> </w:t>
-      </w:r>
-      <w:bookmarkEnd w:id="0"/>
-      <w:r>
-        <w:rPr>
-          <w:sz w:val="20"/>
-        </w:rPr>
-        <w:t xml:space="preserve">294 </w:t>
-      </w:r>
-      <w:r>
-        <w:rPr>
-          <w:sz w:val="20"/>
-        </w:rPr>
-        <w:t>Hz ir</w:t>
-      </w:r>
-      <w:r>
-        <w:rPr>
-          <w:sz w:val="20"/>
-        </w:rPr>
-        <w:t xml:space="preserve"> 440</w:t>
-      </w:r>
-      <w:r>
-        <w:rPr>
-          <w:sz w:val="20"/>
-        </w:rPr>
-        <w:t xml:space="preserve"> Hz. Tuo tarpu B stygos pirmosios trys harmonikos yra:</w:t>
-      </w:r>
-      <w:r>
-        <w:rPr>
-          <w:sz w:val="20"/>
-        </w:rPr>
-        <w:t xml:space="preserve"> </w:t>
-      </w:r>
-      <w:r>
-        <w:rPr>
-          <w:sz w:val="20"/>
-        </w:rPr>
-        <w:t xml:space="preserve">293 </w:t>
-      </w:r>
-      <w:r>
-        <w:rPr>
-          <w:sz w:val="20"/>
-        </w:rPr>
-        <w:t>Hz,</w:t>
-      </w:r>
-      <w:r>
-        <w:rPr>
-          <w:sz w:val="20"/>
-        </w:rPr>
-        <w:t xml:space="preserve"> </w:t>
-      </w:r>
-      <w:r>
-        <w:rPr>
-          <w:sz w:val="20"/>
-        </w:rPr>
-        <w:t xml:space="preserve"> 586</w:t>
-      </w:r>
-      <w:r>
-        <w:rPr>
-          <w:sz w:val="20"/>
-        </w:rPr>
-        <w:t xml:space="preserve"> Hz,</w:t>
-      </w:r>
-      <w:r>
-        <w:rPr>
-          <w:sz w:val="20"/>
-        </w:rPr>
-        <w:t xml:space="preserve"> </w:t>
-      </w:r>
-      <w:r>
-        <w:rPr>
-          <w:sz w:val="20"/>
-        </w:rPr>
-        <w:t>ir</w:t>
-      </w:r>
-      <w:r>
-        <w:rPr>
-          <w:sz w:val="20"/>
-        </w:rPr>
-        <w:t xml:space="preserve"> 879</w:t>
-      </w:r>
-      <w:r>
-        <w:rPr>
-          <w:sz w:val="20"/>
-        </w:rPr>
-        <w:t xml:space="preserve"> Hz.</w:t>
+        <w:t xml:space="preserve">analogiškai pateikti paveikslėliuose (1 pav. ir 2 pav.). </w:t>
+      </w:r>
+      <w:r>
+        <w:rPr>
+          <w:sz w:val="20"/>
+        </w:rPr>
+        <w:t>Analizuojant D ir B stygų signalus laiko ašyje galima matyti, kad signalų forma yra ganėtinai panaši, tačiau iš grafikų (1 pav.) matyti, kad D stygos nusistovėjusi amplitudės dedamoji yra didesnė</w:t>
+      </w:r>
+      <w:r>
+        <w:rPr>
+          <w:sz w:val="20"/>
+          <w:highlight w:val="yellow"/>
+        </w:rPr>
+        <w:t xml:space="preserve">. Tuo įsitikiname ir klausantis sugeneruotus </w:t>
+      </w:r>
+      <w:proofErr w:type="spellStart"/>
+      <w:r>
+        <w:rPr>
+          <w:sz w:val="20"/>
+          <w:highlight w:val="yellow"/>
+        </w:rPr>
+        <w:t>audio</w:t>
+      </w:r>
+      <w:proofErr w:type="spellEnd"/>
+      <w:r>
+        <w:rPr>
+          <w:sz w:val="20"/>
+          <w:highlight w:val="yellow"/>
+        </w:rPr>
+        <w:t xml:space="preserve"> signalus, nes D stygos garsas didesni</w:t>
+      </w:r>
+      <w:r>
+        <w:rPr>
+          <w:sz w:val="20"/>
+        </w:rPr>
+        <w:t>.</w:t>
       </w:r>
     </w:p>
     <w:p>
@@ -1728,26 +1697,15 @@
           <w:sz w:val="20"/>
         </w:rPr>
       </w:pPr>
-    </w:p>
-    <w:p>
-      <w:pPr>
-        <w:tabs>
-          <w:tab w:val="left" w:pos="284"/>
-        </w:tabs>
-        <w:rPr>
-          <w:sz w:val="20"/>
-        </w:rPr>
-      </w:pPr>
       <w:r>
         <w:rPr>
           <w:noProof/>
-          <w:sz w:val="20"/>
         </w:rPr>
         <w:drawing>
-          <wp:inline distT="0" distB="0" distL="0" distR="0" wp14:anchorId="48816624" wp14:editId="1154BFE8">
-            <wp:extent cx="3116029" cy="1195754"/>
-            <wp:effectExtent l="0" t="0" r="8255" b="4445"/>
-            <wp:docPr id="2" name="Picture 2"/>
+          <wp:inline distT="0" distB="0" distL="0" distR="0" wp14:anchorId="72FA9BD3" wp14:editId="7CE4CE47">
+            <wp:extent cx="1495810" cy="1187037"/>
+            <wp:effectExtent l="0" t="0" r="9525" b="0"/>
+            <wp:docPr id="13" name="Picture 13" descr="Chart&#10;&#10;Description automatically generated"/>
             <wp:cNvGraphicFramePr>
               <a:graphicFrameLocks xmlns:a="http://schemas.openxmlformats.org/drawingml/2006/main" noChangeAspect="1"/>
             </wp:cNvGraphicFramePr>
@@ -1755,7 +1713,7 @@
               <a:graphicData uri="http://schemas.openxmlformats.org/drawingml/2006/picture">
                 <pic:pic xmlns:pic="http://schemas.openxmlformats.org/drawingml/2006/picture">
                   <pic:nvPicPr>
-                    <pic:cNvPr id="0" name="Picture 5"/>
+                    <pic:cNvPr id="13" name="Picture 13" descr="Chart&#10;&#10;Description automatically generated"/>
                     <pic:cNvPicPr>
                       <a:picLocks noChangeAspect="1" noChangeArrowheads="1"/>
                     </pic:cNvPicPr>
@@ -1776,7 +1734,7 @@
                   <pic:spPr bwMode="auto">
                     <a:xfrm>
                       <a:off x="0" y="0"/>
-                      <a:ext cx="3147220" cy="1207723"/>
+                      <a:ext cx="1516741" cy="1203648"/>
                     </a:xfrm>
                     <a:prstGeom prst="rect">
                       <a:avLst/>
@@ -1792,79 +1750,15 @@
           </wp:inline>
         </w:drawing>
       </w:r>
-    </w:p>
-    <w:p>
-      <w:pPr>
-        <w:tabs>
-          <w:tab w:val="left" w:pos="567"/>
-        </w:tabs>
-        <w:jc w:val="center"/>
-        <w:rPr>
-          <w:sz w:val="20"/>
-        </w:rPr>
-      </w:pPr>
-      <w:r>
-        <w:rPr>
-          <w:b/>
+      <w:r>
+        <w:rPr>
           <w:noProof/>
-          <w:sz w:val="18"/>
-          <w:szCs w:val="18"/>
-          <w:lang w:eastAsia="lt-LT"/>
-        </w:rPr>
-        <w:t xml:space="preserve">1 </w:t>
-      </w:r>
-      <w:r>
-        <w:rPr>
-          <w:b/>
-          <w:noProof/>
-          <w:sz w:val="18"/>
-          <w:szCs w:val="18"/>
-          <w:lang w:eastAsia="lt-LT"/>
-        </w:rPr>
-        <w:t>pav.</w:t>
-      </w:r>
-      <w:r>
-        <w:rPr>
-          <w:noProof/>
-          <w:sz w:val="18"/>
-          <w:szCs w:val="18"/>
-          <w:lang w:eastAsia="lt-LT"/>
-        </w:rPr>
-        <w:t xml:space="preserve"> </w:t>
-      </w:r>
-      <w:r>
-        <w:rPr>
-          <w:noProof/>
-          <w:sz w:val="18"/>
-          <w:szCs w:val="18"/>
-          <w:lang w:eastAsia="lt-LT"/>
-        </w:rPr>
-        <w:t>D ir B stygos signalai laiko srityje.</w:t>
-      </w:r>
-    </w:p>
-    <w:p>
-      <w:pPr>
-        <w:tabs>
-          <w:tab w:val="left" w:pos="567"/>
-        </w:tabs>
-        <w:rPr>
-          <w:b/>
-          <w:i/>
-          <w:sz w:val="20"/>
-        </w:rPr>
-      </w:pPr>
-      <w:r>
-        <w:rPr>
-          <w:b/>
-          <w:i/>
-          <w:noProof/>
-          <w:sz w:val="20"/>
         </w:rPr>
         <w:drawing>
-          <wp:inline distT="0" distB="0" distL="0" distR="0" wp14:anchorId="076EBA9A" wp14:editId="51B09BC9">
-            <wp:extent cx="3041650" cy="1217682"/>
-            <wp:effectExtent l="0" t="0" r="6350" b="1905"/>
-            <wp:docPr id="3" name="Picture 3"/>
+          <wp:inline distT="0" distB="0" distL="0" distR="0" wp14:anchorId="1B7F607C" wp14:editId="5E2581DB">
+            <wp:extent cx="1495425" cy="1186731"/>
+            <wp:effectExtent l="0" t="0" r="0" b="0"/>
+            <wp:docPr id="14" name="Picture 14" descr="Chart&#10;&#10;Description automatically generated"/>
             <wp:cNvGraphicFramePr>
               <a:graphicFrameLocks xmlns:a="http://schemas.openxmlformats.org/drawingml/2006/main" noChangeAspect="1"/>
             </wp:cNvGraphicFramePr>
@@ -1872,7 +1766,7 @@
               <a:graphicData uri="http://schemas.openxmlformats.org/drawingml/2006/picture">
                 <pic:pic xmlns:pic="http://schemas.openxmlformats.org/drawingml/2006/picture">
                   <pic:nvPicPr>
-                    <pic:cNvPr id="0" name="Picture 6"/>
+                    <pic:cNvPr id="14" name="Picture 14" descr="Chart&#10;&#10;Description automatically generated"/>
                     <pic:cNvPicPr>
                       <a:picLocks noChangeAspect="1" noChangeArrowheads="1"/>
                     </pic:cNvPicPr>
@@ -1893,7 +1787,7 @@
                   <pic:spPr bwMode="auto">
                     <a:xfrm>
                       <a:off x="0" y="0"/>
-                      <a:ext cx="3059283" cy="1224741"/>
+                      <a:ext cx="1516085" cy="1203127"/>
                     </a:xfrm>
                     <a:prstGeom prst="rect">
                       <a:avLst/>
@@ -1928,7 +1822,7 @@
           <w:szCs w:val="18"/>
           <w:lang w:eastAsia="lt-LT"/>
         </w:rPr>
-        <w:t>2</w:t>
+        <w:t xml:space="preserve">1 </w:t>
       </w:r>
       <w:r>
         <w:rPr>
@@ -1938,7 +1832,7 @@
           <w:szCs w:val="18"/>
           <w:lang w:eastAsia="lt-LT"/>
         </w:rPr>
-        <w:t xml:space="preserve"> pav.</w:t>
+        <w:t>pav.</w:t>
       </w:r>
       <w:r>
         <w:rPr>
@@ -1956,7 +1850,7 @@
           <w:szCs w:val="18"/>
           <w:lang w:eastAsia="lt-LT"/>
         </w:rPr>
-        <w:t>D ir B stygos signalų vaizdai dažnių srityje.</w:t>
+        <w:t>D ir B stygos signalai laiko srityje.</w:t>
       </w:r>
     </w:p>
     <w:p>
@@ -1974,216 +1868,23 @@
     <w:p>
       <w:pPr>
         <w:tabs>
-          <w:tab w:val="left" w:pos="284"/>
-        </w:tabs>
-        <w:rPr>
-          <w:sz w:val="20"/>
-        </w:rPr>
-      </w:pPr>
-      <w:r>
-        <w:rPr>
-          <w:sz w:val="20"/>
-        </w:rPr>
-        <w:tab/>
-      </w:r>
-      <w:r>
-        <w:rPr>
-          <w:sz w:val="20"/>
-        </w:rPr>
-        <w:t>Analizuojant D ir B styg</w:t>
-      </w:r>
-      <w:r>
-        <w:rPr>
-          <w:sz w:val="20"/>
-        </w:rPr>
-        <w:t>ų</w:t>
-      </w:r>
-      <w:r>
-        <w:rPr>
-          <w:sz w:val="20"/>
-        </w:rPr>
-        <w:t xml:space="preserve"> signalus laiko ašyje galima matyti, kad signalų forma yra ganėtinai panaši, tačiau iš grafikų (1 pav</w:t>
-      </w:r>
-      <w:r>
-        <w:rPr>
-          <w:sz w:val="20"/>
-        </w:rPr>
-        <w:t>.</w:t>
-      </w:r>
-      <w:r>
-        <w:rPr>
-          <w:sz w:val="20"/>
-        </w:rPr>
-        <w:t xml:space="preserve">) matyti, kad D stygos nusistovėjusi </w:t>
-      </w:r>
-      <w:r>
-        <w:rPr>
-          <w:sz w:val="20"/>
-        </w:rPr>
-        <w:t>amplitudės</w:t>
-      </w:r>
-      <w:r>
-        <w:rPr>
-          <w:sz w:val="20"/>
-        </w:rPr>
-        <w:t xml:space="preserve"> dedamoji yra didesnė.</w:t>
-      </w:r>
-      <w:r>
-        <w:rPr>
-          <w:sz w:val="20"/>
-        </w:rPr>
-        <w:t xml:space="preserve"> Tuo įsitikiname ir klausantis sugeneruotus audio signalus, nes D stygos garsas didesni.</w:t>
-      </w:r>
+          <w:tab w:val="left" w:pos="567"/>
+        </w:tabs>
+        <w:rPr>
+          <w:b/>
+          <w:i/>
+          <w:sz w:val="20"/>
+        </w:rPr>
+      </w:pPr>
     </w:p>
     <w:p>
       <w:pPr>
         <w:tabs>
-          <w:tab w:val="left" w:pos="284"/>
-        </w:tabs>
-        <w:rPr>
-          <w:sz w:val="20"/>
-        </w:rPr>
-      </w:pPr>
-      <w:r>
-        <w:rPr>
-          <w:sz w:val="20"/>
-        </w:rPr>
-        <w:tab/>
-        <w:t>Analizuojant D ir B stygų spektrus galime pastebėti, kad D stygos spektras yra ženkliai tankesnis. Tai yra paaiškinama tuo, kad</w:t>
-      </w:r>
-      <w:r>
-        <w:rPr>
-          <w:sz w:val="20"/>
-        </w:rPr>
-        <w:t xml:space="preserve"> D stygos dažnis yra 147 Hz, o G </w:t>
-      </w:r>
-      <w:r>
-        <w:rPr>
-          <w:sz w:val="20"/>
-        </w:rPr>
-        <w:softHyphen/>
-        <w:t>– 294 Hz. Tai galime patvirtinti ir išanalizavus pirmąsias tris harmonikas. Analizuojant signalą nuo 0-500 Hz diapazone jau sutinkame tris D stygos harmonikas ir tik vieną B stygos harmoniką.</w:t>
-      </w:r>
-    </w:p>
-    <w:p>
-      <w:pPr>
-        <w:tabs>
           <w:tab w:val="left" w:pos="567"/>
         </w:tabs>
-        <w:jc w:val="right"/>
-        <w:rPr>
-          <w:sz w:val="20"/>
-        </w:rPr>
-      </w:pPr>
-    </w:p>
-    <w:p>
-      <w:pPr>
-        <w:pStyle w:val="BodyTextIndent"/>
-        <w:tabs>
-          <w:tab w:val="left" w:pos="567"/>
-        </w:tabs>
-        <w:ind w:firstLine="0"/>
         <w:rPr>
           <w:b/>
-          <w:sz w:val="20"/>
-        </w:rPr>
-      </w:pPr>
-      <w:r>
-        <w:rPr>
-          <w:b/>
-          <w:sz w:val="20"/>
-        </w:rPr>
-        <w:t>Akordo signalo modeliavimas</w:t>
-      </w:r>
-    </w:p>
-    <w:p>
-      <w:pPr>
-        <w:tabs>
-          <w:tab w:val="left" w:pos="284"/>
-        </w:tabs>
-        <w:rPr>
-          <w:sz w:val="20"/>
-        </w:rPr>
-      </w:pPr>
-      <w:r>
-        <w:rPr>
-          <w:sz w:val="20"/>
-        </w:rPr>
-        <w:tab/>
-      </w:r>
-      <w:r>
-        <w:rPr>
-          <w:sz w:val="20"/>
-        </w:rPr>
-        <w:t xml:space="preserve">Atliekant akordo modeliavimą buvo pasirinktas 75ms vėlinimas tarp skirtingų natų ir atliktas natų sumavimas. Gauto </w:t>
-      </w:r>
-      <w:r>
-        <w:rPr>
-          <w:sz w:val="20"/>
-        </w:rPr>
-        <w:t>signalo vaizd</w:t>
-      </w:r>
-      <w:r>
-        <w:rPr>
-          <w:sz w:val="20"/>
-        </w:rPr>
-        <w:t>as</w:t>
-      </w:r>
-      <w:r>
-        <w:rPr>
-          <w:sz w:val="20"/>
-        </w:rPr>
-        <w:t xml:space="preserve"> </w:t>
-      </w:r>
-      <w:r>
-        <w:rPr>
-          <w:sz w:val="20"/>
-        </w:rPr>
-        <w:t xml:space="preserve">pateiktas </w:t>
-      </w:r>
-      <w:r>
-        <w:rPr>
-          <w:sz w:val="20"/>
-        </w:rPr>
-        <w:t>laiko</w:t>
-      </w:r>
-      <w:r>
-        <w:rPr>
-          <w:sz w:val="20"/>
-        </w:rPr>
-        <w:t xml:space="preserve"> (3 pav.)</w:t>
-      </w:r>
-      <w:r>
-        <w:rPr>
-          <w:sz w:val="20"/>
-        </w:rPr>
-        <w:t xml:space="preserve"> ir dažnių </w:t>
-      </w:r>
-      <w:r>
-        <w:rPr>
-          <w:sz w:val="20"/>
-        </w:rPr>
-        <w:t xml:space="preserve">(4 pav.) </w:t>
-      </w:r>
-      <w:r>
-        <w:rPr>
-          <w:sz w:val="20"/>
-        </w:rPr>
-        <w:t>srityse</w:t>
-      </w:r>
-      <w:r>
-        <w:rPr>
-          <w:sz w:val="20"/>
-        </w:rPr>
-        <w:t>.</w:t>
-      </w:r>
-    </w:p>
-    <w:p>
-      <w:pPr>
-        <w:tabs>
-          <w:tab w:val="left" w:pos="284"/>
-        </w:tabs>
-        <w:rPr>
+          <w:i/>
           <w:sz w:val="20"/>
         </w:rPr>
       </w:pPr>
@@ -2192,10 +1893,10 @@
           <w:noProof/>
         </w:rPr>
         <w:drawing>
-          <wp:inline distT="0" distB="0" distL="0" distR="0" wp14:anchorId="1510F974" wp14:editId="2694AF9C">
-            <wp:extent cx="3276600" cy="1046557"/>
-            <wp:effectExtent l="0" t="0" r="0" b="1270"/>
-            <wp:docPr id="5" name="Picture 5" descr="Chart, line chart&#10;&#10;Description automatically generated"/>
+          <wp:inline distT="0" distB="0" distL="0" distR="0" wp14:anchorId="682AC054" wp14:editId="70280F8B">
+            <wp:extent cx="1490663" cy="1193907"/>
+            <wp:effectExtent l="0" t="0" r="0" b="6350"/>
+            <wp:docPr id="18" name="Picture 18" descr="Chart&#10;&#10;Description automatically generated"/>
             <wp:cNvGraphicFramePr>
               <a:graphicFrameLocks xmlns:a="http://schemas.openxmlformats.org/drawingml/2006/main" noChangeAspect="1"/>
             </wp:cNvGraphicFramePr>
@@ -2203,7 +1904,7 @@
               <a:graphicData uri="http://schemas.openxmlformats.org/drawingml/2006/picture">
                 <pic:pic xmlns:pic="http://schemas.openxmlformats.org/drawingml/2006/picture">
                   <pic:nvPicPr>
-                    <pic:cNvPr id="5" name="Picture 5" descr="Chart, line chart&#10;&#10;Description automatically generated"/>
+                    <pic:cNvPr id="18" name="Picture 18" descr="Chart&#10;&#10;Description automatically generated"/>
                     <pic:cNvPicPr>
                       <a:picLocks noChangeAspect="1" noChangeArrowheads="1"/>
                     </pic:cNvPicPr>
@@ -2224,7 +1925,7 @@
                   <pic:spPr bwMode="auto">
                     <a:xfrm>
                       <a:off x="0" y="0"/>
-                      <a:ext cx="3293044" cy="1051809"/>
+                      <a:ext cx="1497950" cy="1199743"/>
                     </a:xfrm>
                     <a:prstGeom prst="rect">
                       <a:avLst/>
@@ -2240,84 +1941,23 @@
           </wp:inline>
         </w:drawing>
       </w:r>
-    </w:p>
-    <w:p>
-      <w:pPr>
-        <w:tabs>
-          <w:tab w:val="left" w:pos="567"/>
-        </w:tabs>
-        <w:jc w:val="center"/>
-        <w:rPr>
-          <w:sz w:val="20"/>
-        </w:rPr>
-      </w:pPr>
       <w:r>
         <w:rPr>
           <w:b/>
+          <w:i/>
+          <w:sz w:val="20"/>
+        </w:rPr>
+        <w:t xml:space="preserve"> </w:t>
+      </w:r>
+      <w:r>
+        <w:rPr>
           <w:noProof/>
-          <w:sz w:val="18"/>
-          <w:szCs w:val="18"/>
-          <w:lang w:eastAsia="lt-LT"/>
-        </w:rPr>
-        <w:t>3</w:t>
-      </w:r>
-      <w:r>
-        <w:rPr>
-          <w:b/>
-          <w:noProof/>
-          <w:sz w:val="18"/>
-          <w:szCs w:val="18"/>
-          <w:lang w:eastAsia="lt-LT"/>
-        </w:rPr>
-        <w:t xml:space="preserve"> pav.</w:t>
-      </w:r>
-      <w:r>
-        <w:rPr>
-          <w:noProof/>
-          <w:sz w:val="18"/>
-          <w:szCs w:val="18"/>
-          <w:lang w:eastAsia="lt-LT"/>
-        </w:rPr>
-        <w:t xml:space="preserve"> </w:t>
-      </w:r>
-      <w:r>
-        <w:rPr>
-          <w:noProof/>
-          <w:sz w:val="18"/>
-          <w:szCs w:val="18"/>
-          <w:lang w:eastAsia="lt-LT"/>
-        </w:rPr>
-        <w:t>Sumodeluotas Dm akordas laiko srityje.</w:t>
-      </w:r>
-    </w:p>
-    <w:p>
-      <w:pPr>
-        <w:tabs>
-          <w:tab w:val="left" w:pos="284"/>
-        </w:tabs>
-        <w:rPr>
-          <w:sz w:val="20"/>
-        </w:rPr>
-      </w:pPr>
-    </w:p>
-    <w:p>
-      <w:pPr>
-        <w:tabs>
-          <w:tab w:val="left" w:pos="284"/>
-        </w:tabs>
-        <w:rPr>
-          <w:sz w:val="20"/>
-        </w:rPr>
-      </w:pPr>
-      <w:r>
-        <w:rPr>
-          <w:noProof/>
         </w:rPr>
         <w:drawing>
-          <wp:inline distT="0" distB="0" distL="0" distR="0" wp14:anchorId="53EAEB96" wp14:editId="1594B7B0">
-            <wp:extent cx="3283527" cy="1125997"/>
-            <wp:effectExtent l="0" t="0" r="0" b="0"/>
-            <wp:docPr id="6" name="Picture 6" descr="Chart, line chart&#10;&#10;Description automatically generated"/>
+          <wp:inline distT="0" distB="0" distL="0" distR="0" wp14:anchorId="02B3D1B3" wp14:editId="21AAF688">
+            <wp:extent cx="1504632" cy="1205096"/>
+            <wp:effectExtent l="0" t="0" r="635" b="0"/>
+            <wp:docPr id="19" name="Picture 19" descr="Chart&#10;&#10;Description automatically generated"/>
             <wp:cNvGraphicFramePr>
               <a:graphicFrameLocks xmlns:a="http://schemas.openxmlformats.org/drawingml/2006/main" noChangeAspect="1"/>
             </wp:cNvGraphicFramePr>
@@ -2325,7 +1965,7 @@
               <a:graphicData uri="http://schemas.openxmlformats.org/drawingml/2006/picture">
                 <pic:pic xmlns:pic="http://schemas.openxmlformats.org/drawingml/2006/picture">
                   <pic:nvPicPr>
-                    <pic:cNvPr id="6" name="Picture 6" descr="Chart, line chart&#10;&#10;Description automatically generated"/>
+                    <pic:cNvPr id="19" name="Picture 19" descr="Chart&#10;&#10;Description automatically generated"/>
                     <pic:cNvPicPr>
                       <a:picLocks noChangeAspect="1" noChangeArrowheads="1"/>
                     </pic:cNvPicPr>
@@ -2346,7 +1986,7 @@
                   <pic:spPr bwMode="auto">
                     <a:xfrm>
                       <a:off x="0" y="0"/>
-                      <a:ext cx="3298354" cy="1131081"/>
+                      <a:ext cx="1508945" cy="1208550"/>
                     </a:xfrm>
                     <a:prstGeom prst="rect">
                       <a:avLst/>
@@ -2381,7 +2021,7 @@
           <w:szCs w:val="18"/>
           <w:lang w:eastAsia="lt-LT"/>
         </w:rPr>
-        <w:t>4</w:t>
+        <w:t>2</w:t>
       </w:r>
       <w:r>
         <w:rPr>
@@ -2409,7 +2049,7 @@
           <w:szCs w:val="18"/>
           <w:lang w:eastAsia="lt-LT"/>
         </w:rPr>
-        <w:t>Sumodeluotas Dm akordas dažnių srityje.</w:t>
+        <w:t>D ir B stygos signalų vaizdai dažnių srityje.</w:t>
       </w:r>
     </w:p>
     <w:p>
@@ -2421,12 +2061,6 @@
           <w:sz w:val="20"/>
         </w:rPr>
       </w:pPr>
-      <w:r>
-        <w:rPr>
-          <w:sz w:val="20"/>
-        </w:rPr>
-        <w:tab/>
-      </w:r>
     </w:p>
     <w:p>
       <w:pPr>
@@ -2442,230 +2076,20 @@
           <w:sz w:val="20"/>
         </w:rPr>
         <w:tab/>
-        <w:t xml:space="preserve">Analizuojant sumodeliuoto akordo signalą laiko srityje (3 pav.) galima pastebėti, kiekvienos atskiros  natos dedamąją (penki atskiri pykai per pirmąsias 500 ms). Taip pat akivaizdu kad suminė signalo amplitudė yra didesnė nei </w:t>
-      </w:r>
-      <w:r>
-        <w:rPr>
-          <w:sz w:val="20"/>
-        </w:rPr>
-        <w:lastRenderedPageBreak/>
-        <w:t xml:space="preserve">atskirų stygų signalų. Analizuojant akordo signalą dažnių srityje (4 pav.) matome kad spektras yra ženkliai tankesnis palyginus su anksčiau analizuotais stygų vaizdais dažnių srityje (2 pav.). Tai atsitinka, nes signalas yra penkių skirtingo dažnio stygų suma. </w:t>
-      </w:r>
-      <w:r>
-        <w:rPr>
-          <w:sz w:val="20"/>
-        </w:rPr>
-        <w:t>T</w:t>
-      </w:r>
-      <w:r>
-        <w:rPr>
-          <w:sz w:val="20"/>
-        </w:rPr>
-        <w:t>ik pirmosios keturios</w:t>
-      </w:r>
-      <w:r>
-        <w:rPr>
-          <w:sz w:val="20"/>
-        </w:rPr>
-        <w:t xml:space="preserve"> a</w:t>
-      </w:r>
-      <w:r>
-        <w:rPr>
-          <w:sz w:val="20"/>
-        </w:rPr>
-        <w:t>kordo harmonijos sutapo</w:t>
-      </w:r>
-      <w:r>
-        <w:rPr>
-          <w:sz w:val="20"/>
-        </w:rPr>
-        <w:t xml:space="preserve"> su </w:t>
-      </w:r>
-      <w:r>
-        <w:rPr>
-          <w:sz w:val="20"/>
-        </w:rPr>
-        <w:t>atskirų stygų virpėjimo dažniais</w:t>
-      </w:r>
-      <w:r>
-        <w:rPr>
-          <w:sz w:val="20"/>
-        </w:rPr>
-        <w:t xml:space="preserve">: </w:t>
-      </w:r>
-      <w:r>
-        <w:rPr>
-          <w:sz w:val="20"/>
-        </w:rPr>
-        <w:t>110</w:t>
-      </w:r>
-      <w:r>
-        <w:rPr>
-          <w:sz w:val="20"/>
-        </w:rPr>
-        <w:t xml:space="preserve"> Hz,</w:t>
-      </w:r>
-      <w:r>
-        <w:rPr>
-          <w:sz w:val="20"/>
-        </w:rPr>
-        <w:t xml:space="preserve"> 147</w:t>
-      </w:r>
-      <w:r>
-        <w:rPr>
-          <w:sz w:val="20"/>
-        </w:rPr>
-        <w:t xml:space="preserve"> Hz,</w:t>
-      </w:r>
-      <w:r>
-        <w:rPr>
-          <w:sz w:val="20"/>
-        </w:rPr>
-        <w:t xml:space="preserve"> 220</w:t>
-      </w:r>
-      <w:r>
-        <w:rPr>
-          <w:sz w:val="20"/>
-        </w:rPr>
-        <w:t xml:space="preserve"> Hz, </w:t>
-      </w:r>
-      <w:r>
-        <w:rPr>
-          <w:sz w:val="20"/>
-        </w:rPr>
-        <w:t>293</w:t>
-      </w:r>
-      <w:r>
-        <w:rPr>
-          <w:sz w:val="20"/>
-        </w:rPr>
-        <w:t xml:space="preserve"> Hz, </w:t>
-      </w:r>
-      <w:r>
-        <w:rPr>
-          <w:sz w:val="20"/>
-        </w:rPr>
-        <w:t>o</w:t>
-      </w:r>
-      <w:r>
-        <w:rPr>
-          <w:sz w:val="20"/>
-        </w:rPr>
-        <w:t xml:space="preserve"> penktosios harmonikos dažnis skyrėsi</w:t>
-      </w:r>
-      <w:r>
-        <w:rPr>
-          <w:sz w:val="20"/>
-        </w:rPr>
-        <w:t xml:space="preserve"> </w:t>
-      </w:r>
-      <w:r>
-        <w:rPr>
-          <w:sz w:val="20"/>
-        </w:rPr>
-        <w:t xml:space="preserve">ir buvo lygus – </w:t>
-      </w:r>
-      <w:r>
-        <w:rPr>
-          <w:sz w:val="20"/>
-        </w:rPr>
-        <w:t>330</w:t>
-      </w:r>
-      <w:r>
-        <w:rPr>
-          <w:sz w:val="20"/>
-        </w:rPr>
-        <w:t xml:space="preserve"> Hz</w:t>
-      </w:r>
-      <w:r>
-        <w:rPr>
-          <w:sz w:val="20"/>
-        </w:rPr>
-        <w:t xml:space="preserve">. Taip atsitiko, nes </w:t>
-      </w:r>
-      <w:r>
-        <w:rPr>
-          <w:sz w:val="20"/>
-        </w:rPr>
-        <w:t>žemiausios (</w:t>
-      </w:r>
-      <w:r>
-        <w:rPr>
-          <w:sz w:val="20"/>
-        </w:rPr>
-        <w:t>A</w:t>
-      </w:r>
-      <w:r>
-        <w:rPr>
-          <w:sz w:val="20"/>
-        </w:rPr>
-        <w:t>)</w:t>
-      </w:r>
-      <w:r>
-        <w:rPr>
-          <w:sz w:val="20"/>
-        </w:rPr>
-        <w:t xml:space="preserve"> stygos trečioji harmonika yra </w:t>
-      </w:r>
-      <w:r>
-        <w:rPr>
-          <w:sz w:val="20"/>
-        </w:rPr>
-        <w:t>anksčiau</w:t>
-      </w:r>
-      <w:r>
-        <w:rPr>
-          <w:sz w:val="20"/>
-        </w:rPr>
-        <w:t xml:space="preserve"> dažnių srityje nes </w:t>
-      </w:r>
-      <w:r>
-        <w:rPr>
-          <w:sz w:val="20"/>
-        </w:rPr>
-        <w:t xml:space="preserve">penktosios – </w:t>
-      </w:r>
-      <w:r>
-        <w:rPr>
-          <w:sz w:val="20"/>
-        </w:rPr>
-        <w:t>e styg</w:t>
-      </w:r>
-      <w:r>
-        <w:rPr>
-          <w:sz w:val="20"/>
-        </w:rPr>
-        <w:t>o</w:t>
-      </w:r>
-      <w:r>
-        <w:rPr>
-          <w:sz w:val="20"/>
-        </w:rPr>
-        <w:t xml:space="preserve">s </w:t>
-      </w:r>
-      <w:r>
-        <w:rPr>
-          <w:sz w:val="20"/>
-        </w:rPr>
-        <w:t>(</w:t>
-      </w:r>
-      <w:r>
-        <w:rPr>
-          <w:sz w:val="20"/>
-        </w:rPr>
-        <w:t>349 Hz</w:t>
-      </w:r>
-      <w:r>
-        <w:rPr>
-          <w:sz w:val="20"/>
-        </w:rPr>
-        <w:t>)</w:t>
-      </w:r>
-      <w:r>
-        <w:rPr>
-          <w:sz w:val="20"/>
-        </w:rPr>
-        <w:t>.</w:t>
+        <w:t>Analizuojant D ir B stygų spektrus galime pastebėti, kad D stygos spektras yra ženkliai tankesnis. Tai yra paaiškinama tuo, kad</w:t>
+      </w:r>
+      <w:r>
+        <w:rPr>
+          <w:sz w:val="20"/>
+        </w:rPr>
+        <w:t xml:space="preserve"> D stygos dažnis yra 147 Hz, o G </w:t>
+      </w:r>
+      <w:r>
+        <w:rPr>
+          <w:sz w:val="20"/>
+        </w:rPr>
+        <w:softHyphen/>
+        <w:t>– 294 Hz. Tai galime patvirtinti ir išanalizavus pirmąsias tris harmonikas. Analizuojant signalą nuo 0-500 Hz diapazone jau sutinkame tris D stygos harmonikas ir tik vieną B stygos harmoniką.</w:t>
       </w:r>
     </w:p>
     <w:p>
@@ -2677,77 +2101,244 @@
           <w:sz w:val="20"/>
         </w:rPr>
       </w:pPr>
+      <w:r>
+        <w:rPr>
+          <w:sz w:val="20"/>
+        </w:rPr>
+        <w:tab/>
+      </w:r>
+      <w:r>
+        <w:rPr>
+          <w:sz w:val="20"/>
+        </w:rPr>
+        <w:t>Išanalizavus D stygos signalą dažnių srityje pirmosios trys signalo harmonikos yra: 147 Hz, 294 Hz ir 440 Hz. Tuo tarpu B stygos pirmosios trys harmonikos yra: 293 Hz,  586 Hz, ir 879 Hz.</w:t>
+      </w:r>
+      <w:r>
+        <w:rPr>
+          <w:sz w:val="20"/>
+        </w:rPr>
+        <w:t xml:space="preserve"> Tai galima matyti grafiškai iš 3 pav. pateiktų priartintų signalų dažnių ašyje (harmonikos vertę laikome dažnį esantį ties </w:t>
+      </w:r>
+      <w:proofErr w:type="spellStart"/>
+      <w:r>
+        <w:rPr>
+          <w:sz w:val="20"/>
+        </w:rPr>
+        <w:t>pyku</w:t>
+      </w:r>
+      <w:proofErr w:type="spellEnd"/>
+      <w:r>
+        <w:rPr>
+          <w:sz w:val="20"/>
+        </w:rPr>
+        <w:t>).</w:t>
+      </w:r>
     </w:p>
     <w:p>
       <w:pPr>
-        <w:pStyle w:val="BodyTextIndent"/>
-        <w:tabs>
-          <w:tab w:val="left" w:pos="567"/>
-        </w:tabs>
-        <w:ind w:firstLine="0"/>
-        <w:rPr>
-          <w:b/>
-          <w:sz w:val="20"/>
-        </w:rPr>
-      </w:pPr>
-      <w:r>
-        <w:rPr>
-          <w:b/>
-          <w:sz w:val="20"/>
-        </w:rPr>
-        <w:t>Iškraipymų efekto modeliavimas</w:t>
-      </w:r>
+        <w:tabs>
+          <w:tab w:val="left" w:pos="284"/>
+        </w:tabs>
+        <w:rPr>
+          <w:sz w:val="20"/>
+        </w:rPr>
+      </w:pPr>
     </w:p>
     <w:p>
       <w:pPr>
         <w:tabs>
           <w:tab w:val="left" w:pos="284"/>
         </w:tabs>
-        <w:rPr>
-          <w:sz w:val="20"/>
-        </w:rPr>
-      </w:pPr>
-      <w:r>
-        <w:rPr>
-          <w:sz w:val="20"/>
-        </w:rPr>
-        <w:tab/>
-      </w:r>
-      <w:r>
-        <w:rPr>
-          <w:sz w:val="20"/>
-        </w:rPr>
-        <w:t>Atliekant akordo modeliavimą</w:t>
+      </w:pPr>
+      <w:r>
+        <w:t xml:space="preserve"> </w:t>
+      </w:r>
+      <w:r>
+        <w:rPr>
+          <w:noProof/>
+        </w:rPr>
+        <w:drawing>
+          <wp:inline distT="0" distB="0" distL="0" distR="0" wp14:anchorId="16561982" wp14:editId="3DE9C4D6">
+            <wp:extent cx="1474013" cy="1136618"/>
+            <wp:effectExtent l="0" t="0" r="0" b="6985"/>
+            <wp:docPr id="11" name="Picture 11" descr="Chart, line chart&#10;&#10;Description automatically generated"/>
+            <wp:cNvGraphicFramePr>
+              <a:graphicFrameLocks xmlns:a="http://schemas.openxmlformats.org/drawingml/2006/main" noChangeAspect="1"/>
+            </wp:cNvGraphicFramePr>
+            <a:graphic xmlns:a="http://schemas.openxmlformats.org/drawingml/2006/main">
+              <a:graphicData uri="http://schemas.openxmlformats.org/drawingml/2006/picture">
+                <pic:pic xmlns:pic="http://schemas.openxmlformats.org/drawingml/2006/picture">
+                  <pic:nvPicPr>
+                    <pic:cNvPr id="11" name="Picture 11" descr="Chart, line chart&#10;&#10;Description automatically generated"/>
+                    <pic:cNvPicPr>
+                      <a:picLocks noChangeAspect="1" noChangeArrowheads="1"/>
+                    </pic:cNvPicPr>
+                  </pic:nvPicPr>
+                  <pic:blipFill>
+                    <a:blip r:embed="rId13" cstate="print">
+                      <a:extLst>
+                        <a:ext uri="{28A0092B-C50C-407E-A947-70E740481C1C}">
+                          <a14:useLocalDpi xmlns:a14="http://schemas.microsoft.com/office/drawing/2010/main" val="0"/>
+                        </a:ext>
+                      </a:extLst>
+                    </a:blip>
+                    <a:srcRect/>
+                    <a:stretch>
+                      <a:fillRect/>
+                    </a:stretch>
+                  </pic:blipFill>
+                  <pic:spPr bwMode="auto">
+                    <a:xfrm>
+                      <a:off x="0" y="0"/>
+                      <a:ext cx="1484677" cy="1144841"/>
+                    </a:xfrm>
+                    <a:prstGeom prst="rect">
+                      <a:avLst/>
+                    </a:prstGeom>
+                    <a:noFill/>
+                    <a:ln>
+                      <a:noFill/>
+                    </a:ln>
+                  </pic:spPr>
+                </pic:pic>
+              </a:graphicData>
+            </a:graphic>
+          </wp:inline>
+        </w:drawing>
+      </w:r>
+      <w:r>
+        <w:t xml:space="preserve"> </w:t>
+      </w:r>
+      <w:r>
+        <w:rPr>
+          <w:noProof/>
+        </w:rPr>
+        <w:drawing>
+          <wp:inline distT="0" distB="0" distL="0" distR="0" wp14:anchorId="49DAD347" wp14:editId="124481C8">
+            <wp:extent cx="1466698" cy="1130977"/>
+            <wp:effectExtent l="0" t="0" r="635" b="0"/>
+            <wp:docPr id="12" name="Picture 12" descr="Chart, line chart&#10;&#10;Description automatically generated"/>
+            <wp:cNvGraphicFramePr>
+              <a:graphicFrameLocks xmlns:a="http://schemas.openxmlformats.org/drawingml/2006/main" noChangeAspect="1"/>
+            </wp:cNvGraphicFramePr>
+            <a:graphic xmlns:a="http://schemas.openxmlformats.org/drawingml/2006/main">
+              <a:graphicData uri="http://schemas.openxmlformats.org/drawingml/2006/picture">
+                <pic:pic xmlns:pic="http://schemas.openxmlformats.org/drawingml/2006/picture">
+                  <pic:nvPicPr>
+                    <pic:cNvPr id="12" name="Picture 12" descr="Chart, line chart&#10;&#10;Description automatically generated"/>
+                    <pic:cNvPicPr>
+                      <a:picLocks noChangeAspect="1" noChangeArrowheads="1"/>
+                    </pic:cNvPicPr>
+                  </pic:nvPicPr>
+                  <pic:blipFill>
+                    <a:blip r:embed="rId14" cstate="print">
+                      <a:extLst>
+                        <a:ext uri="{28A0092B-C50C-407E-A947-70E740481C1C}">
+                          <a14:useLocalDpi xmlns:a14="http://schemas.microsoft.com/office/drawing/2010/main" val="0"/>
+                        </a:ext>
+                      </a:extLst>
+                    </a:blip>
+                    <a:srcRect/>
+                    <a:stretch>
+                      <a:fillRect/>
+                    </a:stretch>
+                  </pic:blipFill>
+                  <pic:spPr bwMode="auto">
+                    <a:xfrm>
+                      <a:off x="0" y="0"/>
+                      <a:ext cx="1501862" cy="1158092"/>
+                    </a:xfrm>
+                    <a:prstGeom prst="rect">
+                      <a:avLst/>
+                    </a:prstGeom>
+                    <a:noFill/>
+                    <a:ln>
+                      <a:noFill/>
+                    </a:ln>
+                  </pic:spPr>
+                </pic:pic>
+              </a:graphicData>
+            </a:graphic>
+          </wp:inline>
+        </w:drawing>
       </w:r>
     </w:p>
     <w:p>
       <w:pPr>
         <w:tabs>
-          <w:tab w:val="left" w:pos="284"/>
-        </w:tabs>
-        <w:rPr>
-          <w:sz w:val="20"/>
-        </w:rPr>
-      </w:pPr>
-      <w:r>
-        <w:rPr>
-          <w:sz w:val="20"/>
-        </w:rPr>
-        <w:tab/>
+          <w:tab w:val="left" w:pos="567"/>
+        </w:tabs>
+        <w:jc w:val="center"/>
+        <w:rPr>
+          <w:sz w:val="20"/>
+        </w:rPr>
+      </w:pPr>
+      <w:r>
+        <w:rPr>
+          <w:b/>
+          <w:noProof/>
+          <w:sz w:val="18"/>
+          <w:szCs w:val="18"/>
+          <w:lang w:eastAsia="lt-LT"/>
+        </w:rPr>
+        <w:t>3</w:t>
+      </w:r>
+      <w:r>
+        <w:rPr>
+          <w:b/>
+          <w:noProof/>
+          <w:sz w:val="18"/>
+          <w:szCs w:val="18"/>
+          <w:lang w:eastAsia="lt-LT"/>
+        </w:rPr>
+        <w:t xml:space="preserve"> pav.</w:t>
+      </w:r>
+      <w:r>
+        <w:rPr>
+          <w:noProof/>
+          <w:sz w:val="18"/>
+          <w:szCs w:val="18"/>
+          <w:lang w:eastAsia="lt-LT"/>
+        </w:rPr>
+        <w:t xml:space="preserve"> </w:t>
+      </w:r>
+      <w:r>
+        <w:rPr>
+          <w:noProof/>
+          <w:sz w:val="18"/>
+          <w:szCs w:val="18"/>
+          <w:lang w:eastAsia="lt-LT"/>
+        </w:rPr>
+        <w:t>D ir B styg</w:t>
+      </w:r>
+      <w:r>
+        <w:rPr>
+          <w:noProof/>
+          <w:sz w:val="18"/>
+          <w:szCs w:val="18"/>
+          <w:lang w:eastAsia="lt-LT"/>
+        </w:rPr>
+        <w:t>ų pirmosios harmonikos</w:t>
+      </w:r>
+      <w:r>
+        <w:rPr>
+          <w:noProof/>
+          <w:sz w:val="18"/>
+          <w:szCs w:val="18"/>
+          <w:lang w:eastAsia="lt-LT"/>
+        </w:rPr>
+        <w:t>.</w:t>
       </w:r>
     </w:p>
     <w:p>
       <w:pPr>
         <w:tabs>
-          <w:tab w:val="left" w:pos="284"/>
-        </w:tabs>
-      </w:pPr>
-      <w:r>
-        <w:tab/>
-      </w:r>
-      <w:r>
-        <w:tab/>
-      </w:r>
+          <w:tab w:val="left" w:pos="567"/>
+        </w:tabs>
+        <w:rPr>
+          <w:sz w:val="20"/>
+        </w:rPr>
+      </w:pPr>
     </w:p>
     <w:p>
       <w:pPr>
@@ -2766,21 +2357,114 @@
           <w:b/>
           <w:sz w:val="20"/>
         </w:rPr>
-        <w:t>Rezultatai</w:t>
+        <w:t>Akordo signalo modeliavimas</w:t>
       </w:r>
     </w:p>
     <w:p>
       <w:pPr>
-        <w:pStyle w:val="BodyTextIndent"/>
-        <w:tabs>
-          <w:tab w:val="left" w:pos="567"/>
-        </w:tabs>
-        <w:ind w:firstLine="0"/>
-        <w:rPr>
-          <w:b/>
-          <w:sz w:val="20"/>
-        </w:rPr>
-      </w:pPr>
+        <w:tabs>
+          <w:tab w:val="left" w:pos="284"/>
+        </w:tabs>
+        <w:rPr>
+          <w:sz w:val="20"/>
+        </w:rPr>
+      </w:pPr>
+      <w:r>
+        <w:rPr>
+          <w:sz w:val="20"/>
+        </w:rPr>
+        <w:tab/>
+      </w:r>
+      <w:r>
+        <w:rPr>
+          <w:sz w:val="20"/>
+        </w:rPr>
+        <w:t xml:space="preserve">Atliekant akordo modeliavimą buvo pasirinktas 75ms vėlinimas tarp skirtingų natų ir atliktas natų sumavimas. Gauto </w:t>
+      </w:r>
+      <w:r>
+        <w:rPr>
+          <w:sz w:val="20"/>
+        </w:rPr>
+        <w:t>signalo vaizd</w:t>
+      </w:r>
+      <w:r>
+        <w:rPr>
+          <w:sz w:val="20"/>
+        </w:rPr>
+        <w:t>as</w:t>
+      </w:r>
+      <w:r>
+        <w:rPr>
+          <w:sz w:val="20"/>
+        </w:rPr>
+        <w:t xml:space="preserve"> </w:t>
+      </w:r>
+      <w:r>
+        <w:rPr>
+          <w:sz w:val="20"/>
+        </w:rPr>
+        <w:t xml:space="preserve">pateiktas </w:t>
+      </w:r>
+      <w:r>
+        <w:rPr>
+          <w:sz w:val="20"/>
+        </w:rPr>
+        <w:t>laiko</w:t>
+      </w:r>
+      <w:r>
+        <w:rPr>
+          <w:sz w:val="20"/>
+        </w:rPr>
+        <w:t xml:space="preserve"> (</w:t>
+      </w:r>
+      <w:r>
+        <w:rPr>
+          <w:sz w:val="20"/>
+        </w:rPr>
+        <w:t>4</w:t>
+      </w:r>
+      <w:r>
+        <w:rPr>
+          <w:sz w:val="20"/>
+        </w:rPr>
+        <w:t xml:space="preserve"> pav.)</w:t>
+      </w:r>
+      <w:r>
+        <w:rPr>
+          <w:sz w:val="20"/>
+        </w:rPr>
+        <w:t xml:space="preserve"> ir dažnių </w:t>
+      </w:r>
+      <w:r>
+        <w:rPr>
+          <w:sz w:val="20"/>
+        </w:rPr>
+        <w:t>(</w:t>
+      </w:r>
+      <w:r>
+        <w:rPr>
+          <w:sz w:val="20"/>
+        </w:rPr>
+        <w:t>5</w:t>
+      </w:r>
+      <w:r>
+        <w:rPr>
+          <w:sz w:val="20"/>
+        </w:rPr>
+        <w:t xml:space="preserve"> pav.) </w:t>
+      </w:r>
+      <w:r>
+        <w:rPr>
+          <w:sz w:val="20"/>
+        </w:rPr>
+        <w:t>srityse</w:t>
+      </w:r>
+      <w:r>
+        <w:rPr>
+          <w:sz w:val="20"/>
+        </w:rPr>
+        <w:t>.</w:t>
+      </w:r>
     </w:p>
     <w:p>
       <w:pPr>
@@ -2793,15 +2477,1020 @@
       </w:pPr>
       <w:r>
         <w:rPr>
+          <w:noProof/>
+        </w:rPr>
+        <w:drawing>
+          <wp:inline distT="0" distB="0" distL="0" distR="0" wp14:anchorId="35BC9A8D" wp14:editId="6BBE1492">
+            <wp:extent cx="3023870" cy="1243330"/>
+            <wp:effectExtent l="0" t="0" r="5080" b="0"/>
+            <wp:docPr id="16" name="Picture 16" descr="Chart&#10;&#10;Description automatically generated"/>
+            <wp:cNvGraphicFramePr>
+              <a:graphicFrameLocks xmlns:a="http://schemas.openxmlformats.org/drawingml/2006/main" noChangeAspect="1"/>
+            </wp:cNvGraphicFramePr>
+            <a:graphic xmlns:a="http://schemas.openxmlformats.org/drawingml/2006/main">
+              <a:graphicData uri="http://schemas.openxmlformats.org/drawingml/2006/picture">
+                <pic:pic xmlns:pic="http://schemas.openxmlformats.org/drawingml/2006/picture">
+                  <pic:nvPicPr>
+                    <pic:cNvPr id="16" name="Picture 16" descr="Chart&#10;&#10;Description automatically generated"/>
+                    <pic:cNvPicPr>
+                      <a:picLocks noChangeAspect="1" noChangeArrowheads="1"/>
+                    </pic:cNvPicPr>
+                  </pic:nvPicPr>
+                  <pic:blipFill>
+                    <a:blip r:embed="rId15" cstate="print">
+                      <a:extLst>
+                        <a:ext uri="{28A0092B-C50C-407E-A947-70E740481C1C}">
+                          <a14:useLocalDpi xmlns:a14="http://schemas.microsoft.com/office/drawing/2010/main" val="0"/>
+                        </a:ext>
+                      </a:extLst>
+                    </a:blip>
+                    <a:srcRect/>
+                    <a:stretch>
+                      <a:fillRect/>
+                    </a:stretch>
+                  </pic:blipFill>
+                  <pic:spPr bwMode="auto">
+                    <a:xfrm>
+                      <a:off x="0" y="0"/>
+                      <a:ext cx="3023870" cy="1243330"/>
+                    </a:xfrm>
+                    <a:prstGeom prst="rect">
+                      <a:avLst/>
+                    </a:prstGeom>
+                    <a:noFill/>
+                    <a:ln>
+                      <a:noFill/>
+                    </a:ln>
+                  </pic:spPr>
+                </pic:pic>
+              </a:graphicData>
+            </a:graphic>
+          </wp:inline>
+        </w:drawing>
+      </w:r>
+    </w:p>
+    <w:p>
+      <w:pPr>
+        <w:tabs>
+          <w:tab w:val="left" w:pos="567"/>
+        </w:tabs>
+        <w:jc w:val="center"/>
+        <w:rPr>
+          <w:b/>
+          <w:noProof/>
+          <w:sz w:val="18"/>
+          <w:szCs w:val="18"/>
+          <w:lang w:eastAsia="lt-LT"/>
+        </w:rPr>
+      </w:pPr>
+    </w:p>
+    <w:p>
+      <w:pPr>
+        <w:tabs>
+          <w:tab w:val="left" w:pos="567"/>
+        </w:tabs>
+        <w:jc w:val="center"/>
+        <w:rPr>
+          <w:sz w:val="20"/>
+        </w:rPr>
+      </w:pPr>
+      <w:r>
+        <w:rPr>
+          <w:b/>
+          <w:noProof/>
+          <w:sz w:val="18"/>
+          <w:szCs w:val="18"/>
+          <w:lang w:eastAsia="lt-LT"/>
+        </w:rPr>
+        <w:t>4</w:t>
+      </w:r>
+      <w:r>
+        <w:rPr>
+          <w:b/>
+          <w:noProof/>
+          <w:sz w:val="18"/>
+          <w:szCs w:val="18"/>
+          <w:lang w:eastAsia="lt-LT"/>
+        </w:rPr>
+        <w:t xml:space="preserve"> pav.</w:t>
+      </w:r>
+      <w:r>
+        <w:rPr>
+          <w:noProof/>
+          <w:sz w:val="18"/>
+          <w:szCs w:val="18"/>
+          <w:lang w:eastAsia="lt-LT"/>
+        </w:rPr>
+        <w:t xml:space="preserve"> </w:t>
+      </w:r>
+      <w:r>
+        <w:rPr>
+          <w:noProof/>
+          <w:sz w:val="18"/>
+          <w:szCs w:val="18"/>
+          <w:lang w:eastAsia="lt-LT"/>
+        </w:rPr>
+        <w:t>Sumodeluotas Dm akordas laiko srityje.</w:t>
+      </w:r>
+    </w:p>
+    <w:p>
+      <w:pPr>
+        <w:tabs>
+          <w:tab w:val="left" w:pos="284"/>
+        </w:tabs>
+        <w:rPr>
+          <w:sz w:val="20"/>
+        </w:rPr>
+      </w:pPr>
+    </w:p>
+    <w:p>
+      <w:pPr>
+        <w:tabs>
+          <w:tab w:val="left" w:pos="284"/>
+        </w:tabs>
+        <w:rPr>
+          <w:sz w:val="20"/>
+        </w:rPr>
+      </w:pPr>
+      <w:r>
+        <w:rPr>
+          <w:noProof/>
+        </w:rPr>
+        <w:lastRenderedPageBreak/>
+        <w:drawing>
+          <wp:inline distT="0" distB="0" distL="0" distR="0" wp14:anchorId="3CDEB3F4" wp14:editId="7E2DAC27">
+            <wp:extent cx="3023870" cy="1259205"/>
+            <wp:effectExtent l="0" t="0" r="5080" b="0"/>
+            <wp:docPr id="17" name="Picture 17" descr="Chart&#10;&#10;Description automatically generated"/>
+            <wp:cNvGraphicFramePr>
+              <a:graphicFrameLocks xmlns:a="http://schemas.openxmlformats.org/drawingml/2006/main" noChangeAspect="1"/>
+            </wp:cNvGraphicFramePr>
+            <a:graphic xmlns:a="http://schemas.openxmlformats.org/drawingml/2006/main">
+              <a:graphicData uri="http://schemas.openxmlformats.org/drawingml/2006/picture">
+                <pic:pic xmlns:pic="http://schemas.openxmlformats.org/drawingml/2006/picture">
+                  <pic:nvPicPr>
+                    <pic:cNvPr id="17" name="Picture 17" descr="Chart&#10;&#10;Description automatically generated"/>
+                    <pic:cNvPicPr>
+                      <a:picLocks noChangeAspect="1" noChangeArrowheads="1"/>
+                    </pic:cNvPicPr>
+                  </pic:nvPicPr>
+                  <pic:blipFill>
+                    <a:blip r:embed="rId16" cstate="print">
+                      <a:extLst>
+                        <a:ext uri="{28A0092B-C50C-407E-A947-70E740481C1C}">
+                          <a14:useLocalDpi xmlns:a14="http://schemas.microsoft.com/office/drawing/2010/main" val="0"/>
+                        </a:ext>
+                      </a:extLst>
+                    </a:blip>
+                    <a:srcRect/>
+                    <a:stretch>
+                      <a:fillRect/>
+                    </a:stretch>
+                  </pic:blipFill>
+                  <pic:spPr bwMode="auto">
+                    <a:xfrm>
+                      <a:off x="0" y="0"/>
+                      <a:ext cx="3023870" cy="1259205"/>
+                    </a:xfrm>
+                    <a:prstGeom prst="rect">
+                      <a:avLst/>
+                    </a:prstGeom>
+                    <a:noFill/>
+                    <a:ln>
+                      <a:noFill/>
+                    </a:ln>
+                  </pic:spPr>
+                </pic:pic>
+              </a:graphicData>
+            </a:graphic>
+          </wp:inline>
+        </w:drawing>
+      </w:r>
+    </w:p>
+    <w:p>
+      <w:pPr>
+        <w:tabs>
+          <w:tab w:val="left" w:pos="567"/>
+        </w:tabs>
+        <w:jc w:val="center"/>
+        <w:rPr>
+          <w:sz w:val="20"/>
+        </w:rPr>
+      </w:pPr>
+      <w:r>
+        <w:rPr>
+          <w:b/>
+          <w:noProof/>
+          <w:sz w:val="18"/>
+          <w:szCs w:val="18"/>
+          <w:lang w:eastAsia="lt-LT"/>
+        </w:rPr>
+        <w:t>5</w:t>
+      </w:r>
+      <w:r>
+        <w:rPr>
+          <w:b/>
+          <w:noProof/>
+          <w:sz w:val="18"/>
+          <w:szCs w:val="18"/>
+          <w:lang w:eastAsia="lt-LT"/>
+        </w:rPr>
+        <w:t xml:space="preserve"> pav.</w:t>
+      </w:r>
+      <w:r>
+        <w:rPr>
+          <w:noProof/>
+          <w:sz w:val="18"/>
+          <w:szCs w:val="18"/>
+          <w:lang w:eastAsia="lt-LT"/>
+        </w:rPr>
+        <w:t xml:space="preserve"> </w:t>
+      </w:r>
+      <w:r>
+        <w:rPr>
+          <w:noProof/>
+          <w:sz w:val="18"/>
+          <w:szCs w:val="18"/>
+          <w:lang w:eastAsia="lt-LT"/>
+        </w:rPr>
+        <w:t>Sumodeluotas Dm akordas dažnių srityje.</w:t>
+      </w:r>
+    </w:p>
+    <w:p>
+      <w:pPr>
+        <w:tabs>
+          <w:tab w:val="left" w:pos="284"/>
+        </w:tabs>
+        <w:rPr>
+          <w:sz w:val="20"/>
+        </w:rPr>
+      </w:pPr>
+      <w:r>
+        <w:rPr>
           <w:sz w:val="20"/>
         </w:rPr>
         <w:tab/>
       </w:r>
-      <w:r>
-        <w:rPr>
-          <w:sz w:val="20"/>
-        </w:rPr>
-        <w:t>Tekstas tekstas tekstas tekstas tekstas tekstas tekstas. Tekstas tekstas tekstas tekstas tekstas tekstas tekstas. Tekstas tekstas tekstas tekstas tekstas tekstas tekstas. Tekstas tekstas tekstas tekstas tekstas tekstas tekstas.</w:t>
+    </w:p>
+    <w:p>
+      <w:pPr>
+        <w:tabs>
+          <w:tab w:val="left" w:pos="284"/>
+        </w:tabs>
+        <w:rPr>
+          <w:sz w:val="20"/>
+        </w:rPr>
+      </w:pPr>
+      <w:r>
+        <w:rPr>
+          <w:sz w:val="20"/>
+        </w:rPr>
+        <w:tab/>
+        <w:t>Analizuojant sumodeliuoto akordo signalą laiko srityje (</w:t>
+      </w:r>
+      <w:r>
+        <w:rPr>
+          <w:sz w:val="20"/>
+        </w:rPr>
+        <w:t>4</w:t>
+      </w:r>
+      <w:r>
+        <w:rPr>
+          <w:sz w:val="20"/>
+        </w:rPr>
+        <w:t xml:space="preserve"> pav.) galima pastebėti, kiekvienos atskiros  natos dedamąją (penki atskiri pykai per pirmąsias 500 </w:t>
+      </w:r>
+      <w:proofErr w:type="spellStart"/>
+      <w:r>
+        <w:rPr>
+          <w:sz w:val="20"/>
+        </w:rPr>
+        <w:t>ms</w:t>
+      </w:r>
+      <w:proofErr w:type="spellEnd"/>
+      <w:r>
+        <w:rPr>
+          <w:sz w:val="20"/>
+        </w:rPr>
+        <w:t>). Analizuojant akordo signalą dažnių srityje (</w:t>
+      </w:r>
+      <w:r>
+        <w:rPr>
+          <w:sz w:val="20"/>
+        </w:rPr>
+        <w:t>5</w:t>
+      </w:r>
+      <w:r>
+        <w:rPr>
+          <w:sz w:val="20"/>
+        </w:rPr>
+        <w:t xml:space="preserve"> pav.) matome kad spektras yra ženkliai tankesnis palyginus su anksčiau analizuotais stygų vaizdais dažnių srityje (2 pav.). Tai atsitinka, nes signalas yra penkių skirtingo dažnio stygų suma. </w:t>
+      </w:r>
+      <w:r>
+        <w:rPr>
+          <w:sz w:val="20"/>
+          <w:highlight w:val="yellow"/>
+        </w:rPr>
+        <w:t>T</w:t>
+      </w:r>
+      <w:r>
+        <w:rPr>
+          <w:sz w:val="20"/>
+          <w:highlight w:val="yellow"/>
+        </w:rPr>
+        <w:t>ik pirmosios keturios</w:t>
+      </w:r>
+      <w:r>
+        <w:rPr>
+          <w:sz w:val="20"/>
+          <w:highlight w:val="yellow"/>
+        </w:rPr>
+        <w:t xml:space="preserve"> akordo harmonijos sutapo su atskirų stygų virpėjimo dažniais</w:t>
+      </w:r>
+      <w:r>
+        <w:rPr>
+          <w:sz w:val="20"/>
+          <w:highlight w:val="yellow"/>
+        </w:rPr>
+        <w:t>: 110</w:t>
+      </w:r>
+      <w:r>
+        <w:rPr>
+          <w:sz w:val="20"/>
+          <w:highlight w:val="yellow"/>
+        </w:rPr>
+        <w:t xml:space="preserve"> Hz,</w:t>
+      </w:r>
+      <w:r>
+        <w:rPr>
+          <w:sz w:val="20"/>
+          <w:highlight w:val="yellow"/>
+        </w:rPr>
+        <w:t xml:space="preserve"> 147</w:t>
+      </w:r>
+      <w:r>
+        <w:rPr>
+          <w:sz w:val="20"/>
+          <w:highlight w:val="yellow"/>
+        </w:rPr>
+        <w:t xml:space="preserve"> Hz,</w:t>
+      </w:r>
+      <w:r>
+        <w:rPr>
+          <w:sz w:val="20"/>
+          <w:highlight w:val="yellow"/>
+        </w:rPr>
+        <w:t xml:space="preserve"> 220</w:t>
+      </w:r>
+      <w:r>
+        <w:rPr>
+          <w:sz w:val="20"/>
+          <w:highlight w:val="yellow"/>
+        </w:rPr>
+        <w:t xml:space="preserve"> Hz, </w:t>
+      </w:r>
+      <w:r>
+        <w:rPr>
+          <w:sz w:val="20"/>
+          <w:highlight w:val="yellow"/>
+        </w:rPr>
+        <w:t>293</w:t>
+      </w:r>
+      <w:r>
+        <w:rPr>
+          <w:sz w:val="20"/>
+          <w:highlight w:val="yellow"/>
+        </w:rPr>
+        <w:t xml:space="preserve"> Hz, </w:t>
+      </w:r>
+      <w:r>
+        <w:rPr>
+          <w:sz w:val="20"/>
+          <w:highlight w:val="yellow"/>
+        </w:rPr>
+        <w:t>o</w:t>
+      </w:r>
+      <w:r>
+        <w:rPr>
+          <w:sz w:val="20"/>
+          <w:highlight w:val="yellow"/>
+        </w:rPr>
+        <w:t xml:space="preserve"> penktosios harmonikos dažnis skyrėsi</w:t>
+      </w:r>
+      <w:r>
+        <w:rPr>
+          <w:sz w:val="20"/>
+          <w:highlight w:val="yellow"/>
+        </w:rPr>
+        <w:t xml:space="preserve"> </w:t>
+      </w:r>
+      <w:r>
+        <w:rPr>
+          <w:sz w:val="20"/>
+          <w:highlight w:val="yellow"/>
+        </w:rPr>
+        <w:t xml:space="preserve">ir buvo lygus – </w:t>
+      </w:r>
+      <w:r>
+        <w:rPr>
+          <w:sz w:val="20"/>
+          <w:highlight w:val="yellow"/>
+        </w:rPr>
+        <w:t>330</w:t>
+      </w:r>
+      <w:r>
+        <w:rPr>
+          <w:sz w:val="20"/>
+          <w:highlight w:val="yellow"/>
+        </w:rPr>
+        <w:t xml:space="preserve"> Hz</w:t>
+      </w:r>
+      <w:r>
+        <w:rPr>
+          <w:sz w:val="20"/>
+          <w:highlight w:val="yellow"/>
+        </w:rPr>
+        <w:t xml:space="preserve">. Taip atsitiko, nes </w:t>
+      </w:r>
+      <w:r>
+        <w:rPr>
+          <w:sz w:val="20"/>
+          <w:highlight w:val="yellow"/>
+        </w:rPr>
+        <w:t>žemiausios (</w:t>
+      </w:r>
+      <w:r>
+        <w:rPr>
+          <w:sz w:val="20"/>
+          <w:highlight w:val="yellow"/>
+        </w:rPr>
+        <w:t>A</w:t>
+      </w:r>
+      <w:r>
+        <w:rPr>
+          <w:sz w:val="20"/>
+          <w:highlight w:val="yellow"/>
+        </w:rPr>
+        <w:t>)</w:t>
+      </w:r>
+      <w:r>
+        <w:rPr>
+          <w:sz w:val="20"/>
+          <w:highlight w:val="yellow"/>
+        </w:rPr>
+        <w:t xml:space="preserve"> stygos trečioji harmonika yra </w:t>
+      </w:r>
+      <w:r>
+        <w:rPr>
+          <w:sz w:val="20"/>
+          <w:highlight w:val="yellow"/>
+        </w:rPr>
+        <w:t>anksčiau</w:t>
+      </w:r>
+      <w:r>
+        <w:rPr>
+          <w:sz w:val="20"/>
+          <w:highlight w:val="yellow"/>
+        </w:rPr>
+        <w:t xml:space="preserve"> dažnių srityje nes </w:t>
+      </w:r>
+      <w:r>
+        <w:rPr>
+          <w:sz w:val="20"/>
+          <w:highlight w:val="yellow"/>
+        </w:rPr>
+        <w:t xml:space="preserve">penktosios – </w:t>
+      </w:r>
+      <w:r>
+        <w:rPr>
+          <w:sz w:val="20"/>
+          <w:highlight w:val="yellow"/>
+        </w:rPr>
+        <w:t>e styg</w:t>
+      </w:r>
+      <w:r>
+        <w:rPr>
+          <w:sz w:val="20"/>
+          <w:highlight w:val="yellow"/>
+        </w:rPr>
+        <w:t>o</w:t>
+      </w:r>
+      <w:r>
+        <w:rPr>
+          <w:sz w:val="20"/>
+          <w:highlight w:val="yellow"/>
+        </w:rPr>
+        <w:t xml:space="preserve">s </w:t>
+      </w:r>
+      <w:r>
+        <w:rPr>
+          <w:sz w:val="20"/>
+          <w:highlight w:val="yellow"/>
+        </w:rPr>
+        <w:t>(</w:t>
+      </w:r>
+      <w:r>
+        <w:rPr>
+          <w:sz w:val="20"/>
+          <w:highlight w:val="yellow"/>
+        </w:rPr>
+        <w:t>349 Hz</w:t>
+      </w:r>
+      <w:r>
+        <w:rPr>
+          <w:sz w:val="20"/>
+          <w:highlight w:val="yellow"/>
+        </w:rPr>
+        <w:t>)</w:t>
+      </w:r>
+      <w:r>
+        <w:rPr>
+          <w:sz w:val="20"/>
+          <w:highlight w:val="yellow"/>
+        </w:rPr>
+        <w:t>.</w:t>
+      </w:r>
+    </w:p>
+    <w:p>
+      <w:pPr>
+        <w:tabs>
+          <w:tab w:val="left" w:pos="284"/>
+        </w:tabs>
+        <w:rPr>
+          <w:sz w:val="20"/>
+        </w:rPr>
+      </w:pPr>
+    </w:p>
+    <w:p>
+      <w:pPr>
+        <w:pStyle w:val="BodyTextIndent"/>
+        <w:tabs>
+          <w:tab w:val="left" w:pos="567"/>
+        </w:tabs>
+        <w:ind w:firstLine="0"/>
+        <w:rPr>
+          <w:b/>
+          <w:sz w:val="20"/>
+        </w:rPr>
+      </w:pPr>
+      <w:r>
+        <w:rPr>
+          <w:b/>
+          <w:sz w:val="20"/>
+        </w:rPr>
+        <w:t>Iškraipymų efekto modeliavimas</w:t>
+      </w:r>
+    </w:p>
+    <w:p>
+      <w:pPr>
+        <w:tabs>
+          <w:tab w:val="left" w:pos="284"/>
+        </w:tabs>
+        <w:rPr>
+          <w:sz w:val="20"/>
+        </w:rPr>
+      </w:pPr>
+      <w:r>
+        <w:rPr>
+          <w:sz w:val="20"/>
+        </w:rPr>
+        <w:tab/>
+      </w:r>
+      <w:r>
+        <w:rPr>
+          <w:sz w:val="20"/>
+        </w:rPr>
+        <w:t>Buvo pasirinktas koeficiento K vertė K=30, nes toks signalas atrodė priimtiniausias.</w:t>
+      </w:r>
+    </w:p>
+    <w:p>
+      <w:pPr>
+        <w:tabs>
+          <w:tab w:val="left" w:pos="284"/>
+        </w:tabs>
+        <w:rPr>
+          <w:sz w:val="20"/>
+        </w:rPr>
+      </w:pPr>
+    </w:p>
+    <w:p>
+      <w:pPr>
+        <w:tabs>
+          <w:tab w:val="left" w:pos="284"/>
+        </w:tabs>
+        <w:rPr>
+          <w:sz w:val="20"/>
+        </w:rPr>
+      </w:pPr>
+      <w:r>
+        <w:rPr>
+          <w:sz w:val="20"/>
+        </w:rPr>
+        <w:tab/>
+      </w:r>
+    </w:p>
+    <w:p>
+      <w:pPr>
+        <w:tabs>
+          <w:tab w:val="left" w:pos="284"/>
+        </w:tabs>
+      </w:pPr>
+      <w:r>
+        <w:tab/>
+      </w:r>
+      <w:r>
+        <w:tab/>
+      </w:r>
+    </w:p>
+    <w:p>
+      <w:pPr>
+        <w:pStyle w:val="BodyTextIndent"/>
+        <w:tabs>
+          <w:tab w:val="left" w:pos="567"/>
+        </w:tabs>
+        <w:ind w:firstLine="0"/>
+        <w:rPr>
+          <w:b/>
+          <w:sz w:val="20"/>
+        </w:rPr>
+      </w:pPr>
+      <w:r>
+        <w:rPr>
+          <w:b/>
+          <w:sz w:val="20"/>
+        </w:rPr>
+        <w:t>Rezultatai</w:t>
+      </w:r>
+    </w:p>
+    <w:p>
+      <w:pPr>
+        <w:pStyle w:val="BodyTextIndent"/>
+        <w:tabs>
+          <w:tab w:val="left" w:pos="567"/>
+        </w:tabs>
+        <w:ind w:firstLine="0"/>
+        <w:rPr>
+          <w:b/>
+          <w:sz w:val="20"/>
+        </w:rPr>
+      </w:pPr>
+    </w:p>
+    <w:p>
+      <w:pPr>
+        <w:tabs>
+          <w:tab w:val="left" w:pos="284"/>
+        </w:tabs>
+        <w:rPr>
+          <w:sz w:val="20"/>
+        </w:rPr>
+      </w:pPr>
+      <w:r>
+        <w:rPr>
+          <w:sz w:val="20"/>
+        </w:rPr>
+        <w:tab/>
+      </w:r>
+      <w:r>
+        <w:rPr>
+          <w:sz w:val="20"/>
+        </w:rPr>
+        <w:t xml:space="preserve">Tekstas </w:t>
+      </w:r>
+      <w:proofErr w:type="spellStart"/>
+      <w:r>
+        <w:rPr>
+          <w:sz w:val="20"/>
+        </w:rPr>
+        <w:t>tekstas</w:t>
+      </w:r>
+      <w:proofErr w:type="spellEnd"/>
+      <w:r>
+        <w:rPr>
+          <w:sz w:val="20"/>
+        </w:rPr>
+        <w:t xml:space="preserve"> </w:t>
+      </w:r>
+      <w:proofErr w:type="spellStart"/>
+      <w:r>
+        <w:rPr>
+          <w:sz w:val="20"/>
+        </w:rPr>
+        <w:t>tekstas</w:t>
+      </w:r>
+      <w:proofErr w:type="spellEnd"/>
+      <w:r>
+        <w:rPr>
+          <w:sz w:val="20"/>
+        </w:rPr>
+        <w:t xml:space="preserve"> </w:t>
+      </w:r>
+      <w:proofErr w:type="spellStart"/>
+      <w:r>
+        <w:rPr>
+          <w:sz w:val="20"/>
+        </w:rPr>
+        <w:t>tekstas</w:t>
+      </w:r>
+      <w:proofErr w:type="spellEnd"/>
+      <w:r>
+        <w:rPr>
+          <w:sz w:val="20"/>
+        </w:rPr>
+        <w:t xml:space="preserve"> </w:t>
+      </w:r>
+      <w:proofErr w:type="spellStart"/>
+      <w:r>
+        <w:rPr>
+          <w:sz w:val="20"/>
+        </w:rPr>
+        <w:t>tekstas</w:t>
+      </w:r>
+      <w:proofErr w:type="spellEnd"/>
+      <w:r>
+        <w:rPr>
+          <w:sz w:val="20"/>
+        </w:rPr>
+        <w:t xml:space="preserve"> </w:t>
+      </w:r>
+      <w:proofErr w:type="spellStart"/>
+      <w:r>
+        <w:rPr>
+          <w:sz w:val="20"/>
+        </w:rPr>
+        <w:t>tekstas</w:t>
+      </w:r>
+      <w:proofErr w:type="spellEnd"/>
+      <w:r>
+        <w:rPr>
+          <w:sz w:val="20"/>
+        </w:rPr>
+        <w:t xml:space="preserve"> </w:t>
+      </w:r>
+      <w:proofErr w:type="spellStart"/>
+      <w:r>
+        <w:rPr>
+          <w:sz w:val="20"/>
+        </w:rPr>
+        <w:t>tekstas</w:t>
+      </w:r>
+      <w:proofErr w:type="spellEnd"/>
+      <w:r>
+        <w:rPr>
+          <w:sz w:val="20"/>
+        </w:rPr>
+        <w:t xml:space="preserve">. Tekstas </w:t>
+      </w:r>
+      <w:proofErr w:type="spellStart"/>
+      <w:r>
+        <w:rPr>
+          <w:sz w:val="20"/>
+        </w:rPr>
+        <w:t>tekstas</w:t>
+      </w:r>
+      <w:proofErr w:type="spellEnd"/>
+      <w:r>
+        <w:rPr>
+          <w:sz w:val="20"/>
+        </w:rPr>
+        <w:t xml:space="preserve"> </w:t>
+      </w:r>
+      <w:proofErr w:type="spellStart"/>
+      <w:r>
+        <w:rPr>
+          <w:sz w:val="20"/>
+        </w:rPr>
+        <w:t>tekstas</w:t>
+      </w:r>
+      <w:proofErr w:type="spellEnd"/>
+      <w:r>
+        <w:rPr>
+          <w:sz w:val="20"/>
+        </w:rPr>
+        <w:t xml:space="preserve"> </w:t>
+      </w:r>
+      <w:proofErr w:type="spellStart"/>
+      <w:r>
+        <w:rPr>
+          <w:sz w:val="20"/>
+        </w:rPr>
+        <w:t>tekstas</w:t>
+      </w:r>
+      <w:proofErr w:type="spellEnd"/>
+      <w:r>
+        <w:rPr>
+          <w:sz w:val="20"/>
+        </w:rPr>
+        <w:t xml:space="preserve"> </w:t>
+      </w:r>
+      <w:proofErr w:type="spellStart"/>
+      <w:r>
+        <w:rPr>
+          <w:sz w:val="20"/>
+        </w:rPr>
+        <w:t>tekstas</w:t>
+      </w:r>
+      <w:proofErr w:type="spellEnd"/>
+      <w:r>
+        <w:rPr>
+          <w:sz w:val="20"/>
+        </w:rPr>
+        <w:t xml:space="preserve"> </w:t>
+      </w:r>
+      <w:proofErr w:type="spellStart"/>
+      <w:r>
+        <w:rPr>
+          <w:sz w:val="20"/>
+        </w:rPr>
+        <w:t>tekstas</w:t>
+      </w:r>
+      <w:proofErr w:type="spellEnd"/>
+      <w:r>
+        <w:rPr>
+          <w:sz w:val="20"/>
+        </w:rPr>
+        <w:t xml:space="preserve"> </w:t>
+      </w:r>
+      <w:proofErr w:type="spellStart"/>
+      <w:r>
+        <w:rPr>
+          <w:sz w:val="20"/>
+        </w:rPr>
+        <w:t>tekstas</w:t>
+      </w:r>
+      <w:proofErr w:type="spellEnd"/>
+      <w:r>
+        <w:rPr>
+          <w:sz w:val="20"/>
+        </w:rPr>
+        <w:t xml:space="preserve">. Tekstas </w:t>
+      </w:r>
+      <w:proofErr w:type="spellStart"/>
+      <w:r>
+        <w:rPr>
+          <w:sz w:val="20"/>
+        </w:rPr>
+        <w:t>tekstas</w:t>
+      </w:r>
+      <w:proofErr w:type="spellEnd"/>
+      <w:r>
+        <w:rPr>
+          <w:sz w:val="20"/>
+        </w:rPr>
+        <w:t xml:space="preserve"> </w:t>
+      </w:r>
+      <w:proofErr w:type="spellStart"/>
+      <w:r>
+        <w:rPr>
+          <w:sz w:val="20"/>
+        </w:rPr>
+        <w:t>tekstas</w:t>
+      </w:r>
+      <w:proofErr w:type="spellEnd"/>
+      <w:r>
+        <w:rPr>
+          <w:sz w:val="20"/>
+        </w:rPr>
+        <w:t xml:space="preserve"> </w:t>
+      </w:r>
+      <w:proofErr w:type="spellStart"/>
+      <w:r>
+        <w:rPr>
+          <w:sz w:val="20"/>
+        </w:rPr>
+        <w:t>tekstas</w:t>
+      </w:r>
+      <w:proofErr w:type="spellEnd"/>
+      <w:r>
+        <w:rPr>
+          <w:sz w:val="20"/>
+        </w:rPr>
+        <w:t xml:space="preserve"> </w:t>
+      </w:r>
+      <w:proofErr w:type="spellStart"/>
+      <w:r>
+        <w:rPr>
+          <w:sz w:val="20"/>
+        </w:rPr>
+        <w:t>tekstas</w:t>
+      </w:r>
+      <w:proofErr w:type="spellEnd"/>
+      <w:r>
+        <w:rPr>
+          <w:sz w:val="20"/>
+        </w:rPr>
+        <w:t xml:space="preserve"> </w:t>
+      </w:r>
+      <w:proofErr w:type="spellStart"/>
+      <w:r>
+        <w:rPr>
+          <w:sz w:val="20"/>
+        </w:rPr>
+        <w:t>tekstas</w:t>
+      </w:r>
+      <w:proofErr w:type="spellEnd"/>
+      <w:r>
+        <w:rPr>
+          <w:sz w:val="20"/>
+        </w:rPr>
+        <w:t xml:space="preserve"> </w:t>
+      </w:r>
+      <w:proofErr w:type="spellStart"/>
+      <w:r>
+        <w:rPr>
+          <w:sz w:val="20"/>
+        </w:rPr>
+        <w:t>tekstas</w:t>
+      </w:r>
+      <w:proofErr w:type="spellEnd"/>
+      <w:r>
+        <w:rPr>
+          <w:sz w:val="20"/>
+        </w:rPr>
+        <w:t xml:space="preserve">. Tekstas </w:t>
+      </w:r>
+      <w:proofErr w:type="spellStart"/>
+      <w:r>
+        <w:rPr>
+          <w:sz w:val="20"/>
+        </w:rPr>
+        <w:t>tekstas</w:t>
+      </w:r>
+      <w:proofErr w:type="spellEnd"/>
+      <w:r>
+        <w:rPr>
+          <w:sz w:val="20"/>
+        </w:rPr>
+        <w:t xml:space="preserve"> </w:t>
+      </w:r>
+      <w:proofErr w:type="spellStart"/>
+      <w:r>
+        <w:rPr>
+          <w:sz w:val="20"/>
+        </w:rPr>
+        <w:t>tekstas</w:t>
+      </w:r>
+      <w:proofErr w:type="spellEnd"/>
+      <w:r>
+        <w:rPr>
+          <w:sz w:val="20"/>
+        </w:rPr>
+        <w:t xml:space="preserve"> </w:t>
+      </w:r>
+      <w:proofErr w:type="spellStart"/>
+      <w:r>
+        <w:rPr>
+          <w:sz w:val="20"/>
+        </w:rPr>
+        <w:t>tekstas</w:t>
+      </w:r>
+      <w:proofErr w:type="spellEnd"/>
+      <w:r>
+        <w:rPr>
+          <w:sz w:val="20"/>
+        </w:rPr>
+        <w:t xml:space="preserve"> </w:t>
+      </w:r>
+      <w:proofErr w:type="spellStart"/>
+      <w:r>
+        <w:rPr>
+          <w:sz w:val="20"/>
+        </w:rPr>
+        <w:t>tekstas</w:t>
+      </w:r>
+      <w:proofErr w:type="spellEnd"/>
+      <w:r>
+        <w:rPr>
+          <w:sz w:val="20"/>
+        </w:rPr>
+        <w:t xml:space="preserve"> </w:t>
+      </w:r>
+      <w:proofErr w:type="spellStart"/>
+      <w:r>
+        <w:rPr>
+          <w:sz w:val="20"/>
+        </w:rPr>
+        <w:t>tekstas</w:t>
+      </w:r>
+      <w:proofErr w:type="spellEnd"/>
+      <w:r>
+        <w:rPr>
+          <w:sz w:val="20"/>
+        </w:rPr>
+        <w:t xml:space="preserve"> </w:t>
+      </w:r>
+      <w:proofErr w:type="spellStart"/>
+      <w:r>
+        <w:rPr>
+          <w:sz w:val="20"/>
+        </w:rPr>
+        <w:t>tekstas</w:t>
+      </w:r>
+      <w:proofErr w:type="spellEnd"/>
+      <w:r>
+        <w:rPr>
+          <w:sz w:val="20"/>
+        </w:rPr>
+        <w:t>.</w:t>
       </w:r>
     </w:p>
     <w:p>
@@ -3483,7 +4172,343 @@
         <w:rPr>
           <w:sz w:val="20"/>
         </w:rPr>
-        <w:t>Tekstas tekstas tekstas tekstas tekstas tekstas tekstas. Tekstas tekstas tekstas tekstas tekstas tekstas tekstas. Tekstas tekstas tekstas tekstas tekstas tekstas tekstas. Tekstas tekstas tekstas tekstas tekstas tekstas tekstas.</w:t>
+        <w:t xml:space="preserve">Tekstas </w:t>
+      </w:r>
+      <w:proofErr w:type="spellStart"/>
+      <w:r>
+        <w:rPr>
+          <w:sz w:val="20"/>
+        </w:rPr>
+        <w:t>tekstas</w:t>
+      </w:r>
+      <w:proofErr w:type="spellEnd"/>
+      <w:r>
+        <w:rPr>
+          <w:sz w:val="20"/>
+        </w:rPr>
+        <w:t xml:space="preserve"> </w:t>
+      </w:r>
+      <w:proofErr w:type="spellStart"/>
+      <w:r>
+        <w:rPr>
+          <w:sz w:val="20"/>
+        </w:rPr>
+        <w:t>tekstas</w:t>
+      </w:r>
+      <w:proofErr w:type="spellEnd"/>
+      <w:r>
+        <w:rPr>
+          <w:sz w:val="20"/>
+        </w:rPr>
+        <w:t xml:space="preserve"> </w:t>
+      </w:r>
+      <w:proofErr w:type="spellStart"/>
+      <w:r>
+        <w:rPr>
+          <w:sz w:val="20"/>
+        </w:rPr>
+        <w:t>tekstas</w:t>
+      </w:r>
+      <w:proofErr w:type="spellEnd"/>
+      <w:r>
+        <w:rPr>
+          <w:sz w:val="20"/>
+        </w:rPr>
+        <w:t xml:space="preserve"> </w:t>
+      </w:r>
+      <w:proofErr w:type="spellStart"/>
+      <w:r>
+        <w:rPr>
+          <w:sz w:val="20"/>
+        </w:rPr>
+        <w:t>tekstas</w:t>
+      </w:r>
+      <w:proofErr w:type="spellEnd"/>
+      <w:r>
+        <w:rPr>
+          <w:sz w:val="20"/>
+        </w:rPr>
+        <w:t xml:space="preserve"> </w:t>
+      </w:r>
+      <w:proofErr w:type="spellStart"/>
+      <w:r>
+        <w:rPr>
+          <w:sz w:val="20"/>
+        </w:rPr>
+        <w:t>tekstas</w:t>
+      </w:r>
+      <w:proofErr w:type="spellEnd"/>
+      <w:r>
+        <w:rPr>
+          <w:sz w:val="20"/>
+        </w:rPr>
+        <w:t xml:space="preserve"> </w:t>
+      </w:r>
+      <w:proofErr w:type="spellStart"/>
+      <w:r>
+        <w:rPr>
+          <w:sz w:val="20"/>
+        </w:rPr>
+        <w:t>tekstas</w:t>
+      </w:r>
+      <w:proofErr w:type="spellEnd"/>
+      <w:r>
+        <w:rPr>
+          <w:sz w:val="20"/>
+        </w:rPr>
+        <w:t xml:space="preserve">. Tekstas </w:t>
+      </w:r>
+      <w:proofErr w:type="spellStart"/>
+      <w:r>
+        <w:rPr>
+          <w:sz w:val="20"/>
+        </w:rPr>
+        <w:t>tekstas</w:t>
+      </w:r>
+      <w:proofErr w:type="spellEnd"/>
+      <w:r>
+        <w:rPr>
+          <w:sz w:val="20"/>
+        </w:rPr>
+        <w:t xml:space="preserve"> </w:t>
+      </w:r>
+      <w:proofErr w:type="spellStart"/>
+      <w:r>
+        <w:rPr>
+          <w:sz w:val="20"/>
+        </w:rPr>
+        <w:t>tekstas</w:t>
+      </w:r>
+      <w:proofErr w:type="spellEnd"/>
+      <w:r>
+        <w:rPr>
+          <w:sz w:val="20"/>
+        </w:rPr>
+        <w:t xml:space="preserve"> </w:t>
+      </w:r>
+      <w:proofErr w:type="spellStart"/>
+      <w:r>
+        <w:rPr>
+          <w:sz w:val="20"/>
+        </w:rPr>
+        <w:t>tekstas</w:t>
+      </w:r>
+      <w:proofErr w:type="spellEnd"/>
+      <w:r>
+        <w:rPr>
+          <w:sz w:val="20"/>
+        </w:rPr>
+        <w:t xml:space="preserve"> </w:t>
+      </w:r>
+      <w:proofErr w:type="spellStart"/>
+      <w:r>
+        <w:rPr>
+          <w:sz w:val="20"/>
+        </w:rPr>
+        <w:t>tekstas</w:t>
+      </w:r>
+      <w:proofErr w:type="spellEnd"/>
+      <w:r>
+        <w:rPr>
+          <w:sz w:val="20"/>
+        </w:rPr>
+        <w:t xml:space="preserve"> </w:t>
+      </w:r>
+      <w:proofErr w:type="spellStart"/>
+      <w:r>
+        <w:rPr>
+          <w:sz w:val="20"/>
+        </w:rPr>
+        <w:t>tekstas</w:t>
+      </w:r>
+      <w:proofErr w:type="spellEnd"/>
+      <w:r>
+        <w:rPr>
+          <w:sz w:val="20"/>
+        </w:rPr>
+        <w:t xml:space="preserve"> </w:t>
+      </w:r>
+      <w:proofErr w:type="spellStart"/>
+      <w:r>
+        <w:rPr>
+          <w:sz w:val="20"/>
+        </w:rPr>
+        <w:t>tekstas</w:t>
+      </w:r>
+      <w:proofErr w:type="spellEnd"/>
+      <w:r>
+        <w:rPr>
+          <w:sz w:val="20"/>
+        </w:rPr>
+        <w:t xml:space="preserve">. Tekstas </w:t>
+      </w:r>
+      <w:proofErr w:type="spellStart"/>
+      <w:r>
+        <w:rPr>
+          <w:sz w:val="20"/>
+        </w:rPr>
+        <w:t>tekstas</w:t>
+      </w:r>
+      <w:proofErr w:type="spellEnd"/>
+      <w:r>
+        <w:rPr>
+          <w:sz w:val="20"/>
+        </w:rPr>
+        <w:t xml:space="preserve"> </w:t>
+      </w:r>
+      <w:proofErr w:type="spellStart"/>
+      <w:r>
+        <w:rPr>
+          <w:sz w:val="20"/>
+        </w:rPr>
+        <w:t>tekstas</w:t>
+      </w:r>
+      <w:proofErr w:type="spellEnd"/>
+      <w:r>
+        <w:rPr>
+          <w:sz w:val="20"/>
+        </w:rPr>
+        <w:t xml:space="preserve"> </w:t>
+      </w:r>
+      <w:proofErr w:type="spellStart"/>
+      <w:r>
+        <w:rPr>
+          <w:sz w:val="20"/>
+        </w:rPr>
+        <w:t>tekstas</w:t>
+      </w:r>
+      <w:proofErr w:type="spellEnd"/>
+      <w:r>
+        <w:rPr>
+          <w:sz w:val="20"/>
+        </w:rPr>
+        <w:t xml:space="preserve"> </w:t>
+      </w:r>
+      <w:proofErr w:type="spellStart"/>
+      <w:r>
+        <w:rPr>
+          <w:sz w:val="20"/>
+        </w:rPr>
+        <w:t>tekstas</w:t>
+      </w:r>
+      <w:proofErr w:type="spellEnd"/>
+      <w:r>
+        <w:rPr>
+          <w:sz w:val="20"/>
+        </w:rPr>
+        <w:t xml:space="preserve"> </w:t>
+      </w:r>
+      <w:proofErr w:type="spellStart"/>
+      <w:r>
+        <w:rPr>
+          <w:sz w:val="20"/>
+        </w:rPr>
+        <w:t>tekstas</w:t>
+      </w:r>
+      <w:proofErr w:type="spellEnd"/>
+      <w:r>
+        <w:rPr>
+          <w:sz w:val="20"/>
+        </w:rPr>
+        <w:t xml:space="preserve"> </w:t>
+      </w:r>
+      <w:proofErr w:type="spellStart"/>
+      <w:r>
+        <w:rPr>
+          <w:sz w:val="20"/>
+        </w:rPr>
+        <w:t>tekstas</w:t>
+      </w:r>
+      <w:proofErr w:type="spellEnd"/>
+      <w:r>
+        <w:rPr>
+          <w:sz w:val="20"/>
+        </w:rPr>
+        <w:t xml:space="preserve">. Tekstas </w:t>
+      </w:r>
+      <w:proofErr w:type="spellStart"/>
+      <w:r>
+        <w:rPr>
+          <w:sz w:val="20"/>
+        </w:rPr>
+        <w:t>tekstas</w:t>
+      </w:r>
+      <w:proofErr w:type="spellEnd"/>
+      <w:r>
+        <w:rPr>
+          <w:sz w:val="20"/>
+        </w:rPr>
+        <w:t xml:space="preserve"> </w:t>
+      </w:r>
+      <w:proofErr w:type="spellStart"/>
+      <w:r>
+        <w:rPr>
+          <w:sz w:val="20"/>
+        </w:rPr>
+        <w:t>tekstas</w:t>
+      </w:r>
+      <w:proofErr w:type="spellEnd"/>
+      <w:r>
+        <w:rPr>
+          <w:sz w:val="20"/>
+        </w:rPr>
+        <w:t xml:space="preserve"> </w:t>
+      </w:r>
+      <w:proofErr w:type="spellStart"/>
+      <w:r>
+        <w:rPr>
+          <w:sz w:val="20"/>
+        </w:rPr>
+        <w:t>tekstas</w:t>
+      </w:r>
+      <w:proofErr w:type="spellEnd"/>
+      <w:r>
+        <w:rPr>
+          <w:sz w:val="20"/>
+        </w:rPr>
+        <w:t xml:space="preserve"> </w:t>
+      </w:r>
+      <w:proofErr w:type="spellStart"/>
+      <w:r>
+        <w:rPr>
+          <w:sz w:val="20"/>
+        </w:rPr>
+        <w:t>tekstas</w:t>
+      </w:r>
+      <w:proofErr w:type="spellEnd"/>
+      <w:r>
+        <w:rPr>
+          <w:sz w:val="20"/>
+        </w:rPr>
+        <w:t xml:space="preserve"> </w:t>
+      </w:r>
+      <w:proofErr w:type="spellStart"/>
+      <w:r>
+        <w:rPr>
+          <w:sz w:val="20"/>
+        </w:rPr>
+        <w:t>tekstas</w:t>
+      </w:r>
+      <w:proofErr w:type="spellEnd"/>
+      <w:r>
+        <w:rPr>
+          <w:sz w:val="20"/>
+        </w:rPr>
+        <w:t xml:space="preserve"> </w:t>
+      </w:r>
+      <w:proofErr w:type="spellStart"/>
+      <w:r>
+        <w:rPr>
+          <w:sz w:val="20"/>
+        </w:rPr>
+        <w:t>tekstas</w:t>
+      </w:r>
+      <w:proofErr w:type="spellEnd"/>
+      <w:r>
+        <w:rPr>
+          <w:sz w:val="20"/>
+        </w:rPr>
+        <w:t>.</w:t>
       </w:r>
     </w:p>
     <w:p>
@@ -3500,7 +4525,343 @@
           <w:sz w:val="20"/>
         </w:rPr>
         <w:tab/>
-        <w:t>Tekstas tekstas tekstas tekstas tekstas tekstas tekstas. Tekstas tekstas tekstas tekstas tekstas tekstas tekstas. Tekstas tekstas tekstas tekstas tekstas tekstas tekstas. Tekstas tekstas tekstas tekstas tekstas tekstas tekstas.</w:t>
+        <w:t xml:space="preserve">Tekstas </w:t>
+      </w:r>
+      <w:proofErr w:type="spellStart"/>
+      <w:r>
+        <w:rPr>
+          <w:sz w:val="20"/>
+        </w:rPr>
+        <w:t>tekstas</w:t>
+      </w:r>
+      <w:proofErr w:type="spellEnd"/>
+      <w:r>
+        <w:rPr>
+          <w:sz w:val="20"/>
+        </w:rPr>
+        <w:t xml:space="preserve"> </w:t>
+      </w:r>
+      <w:proofErr w:type="spellStart"/>
+      <w:r>
+        <w:rPr>
+          <w:sz w:val="20"/>
+        </w:rPr>
+        <w:t>tekstas</w:t>
+      </w:r>
+      <w:proofErr w:type="spellEnd"/>
+      <w:r>
+        <w:rPr>
+          <w:sz w:val="20"/>
+        </w:rPr>
+        <w:t xml:space="preserve"> </w:t>
+      </w:r>
+      <w:proofErr w:type="spellStart"/>
+      <w:r>
+        <w:rPr>
+          <w:sz w:val="20"/>
+        </w:rPr>
+        <w:t>tekstas</w:t>
+      </w:r>
+      <w:proofErr w:type="spellEnd"/>
+      <w:r>
+        <w:rPr>
+          <w:sz w:val="20"/>
+        </w:rPr>
+        <w:t xml:space="preserve"> </w:t>
+      </w:r>
+      <w:proofErr w:type="spellStart"/>
+      <w:r>
+        <w:rPr>
+          <w:sz w:val="20"/>
+        </w:rPr>
+        <w:t>tekstas</w:t>
+      </w:r>
+      <w:proofErr w:type="spellEnd"/>
+      <w:r>
+        <w:rPr>
+          <w:sz w:val="20"/>
+        </w:rPr>
+        <w:t xml:space="preserve"> </w:t>
+      </w:r>
+      <w:proofErr w:type="spellStart"/>
+      <w:r>
+        <w:rPr>
+          <w:sz w:val="20"/>
+        </w:rPr>
+        <w:t>tekstas</w:t>
+      </w:r>
+      <w:proofErr w:type="spellEnd"/>
+      <w:r>
+        <w:rPr>
+          <w:sz w:val="20"/>
+        </w:rPr>
+        <w:t xml:space="preserve"> </w:t>
+      </w:r>
+      <w:proofErr w:type="spellStart"/>
+      <w:r>
+        <w:rPr>
+          <w:sz w:val="20"/>
+        </w:rPr>
+        <w:t>tekstas</w:t>
+      </w:r>
+      <w:proofErr w:type="spellEnd"/>
+      <w:r>
+        <w:rPr>
+          <w:sz w:val="20"/>
+        </w:rPr>
+        <w:t xml:space="preserve">. Tekstas </w:t>
+      </w:r>
+      <w:proofErr w:type="spellStart"/>
+      <w:r>
+        <w:rPr>
+          <w:sz w:val="20"/>
+        </w:rPr>
+        <w:t>tekstas</w:t>
+      </w:r>
+      <w:proofErr w:type="spellEnd"/>
+      <w:r>
+        <w:rPr>
+          <w:sz w:val="20"/>
+        </w:rPr>
+        <w:t xml:space="preserve"> </w:t>
+      </w:r>
+      <w:proofErr w:type="spellStart"/>
+      <w:r>
+        <w:rPr>
+          <w:sz w:val="20"/>
+        </w:rPr>
+        <w:t>tekstas</w:t>
+      </w:r>
+      <w:proofErr w:type="spellEnd"/>
+      <w:r>
+        <w:rPr>
+          <w:sz w:val="20"/>
+        </w:rPr>
+        <w:t xml:space="preserve"> </w:t>
+      </w:r>
+      <w:proofErr w:type="spellStart"/>
+      <w:r>
+        <w:rPr>
+          <w:sz w:val="20"/>
+        </w:rPr>
+        <w:t>tekstas</w:t>
+      </w:r>
+      <w:proofErr w:type="spellEnd"/>
+      <w:r>
+        <w:rPr>
+          <w:sz w:val="20"/>
+        </w:rPr>
+        <w:t xml:space="preserve"> </w:t>
+      </w:r>
+      <w:proofErr w:type="spellStart"/>
+      <w:r>
+        <w:rPr>
+          <w:sz w:val="20"/>
+        </w:rPr>
+        <w:t>tekstas</w:t>
+      </w:r>
+      <w:proofErr w:type="spellEnd"/>
+      <w:r>
+        <w:rPr>
+          <w:sz w:val="20"/>
+        </w:rPr>
+        <w:t xml:space="preserve"> </w:t>
+      </w:r>
+      <w:proofErr w:type="spellStart"/>
+      <w:r>
+        <w:rPr>
+          <w:sz w:val="20"/>
+        </w:rPr>
+        <w:t>tekstas</w:t>
+      </w:r>
+      <w:proofErr w:type="spellEnd"/>
+      <w:r>
+        <w:rPr>
+          <w:sz w:val="20"/>
+        </w:rPr>
+        <w:t xml:space="preserve"> </w:t>
+      </w:r>
+      <w:proofErr w:type="spellStart"/>
+      <w:r>
+        <w:rPr>
+          <w:sz w:val="20"/>
+        </w:rPr>
+        <w:t>tekstas</w:t>
+      </w:r>
+      <w:proofErr w:type="spellEnd"/>
+      <w:r>
+        <w:rPr>
+          <w:sz w:val="20"/>
+        </w:rPr>
+        <w:t xml:space="preserve">. Tekstas </w:t>
+      </w:r>
+      <w:proofErr w:type="spellStart"/>
+      <w:r>
+        <w:rPr>
+          <w:sz w:val="20"/>
+        </w:rPr>
+        <w:t>tekstas</w:t>
+      </w:r>
+      <w:proofErr w:type="spellEnd"/>
+      <w:r>
+        <w:rPr>
+          <w:sz w:val="20"/>
+        </w:rPr>
+        <w:t xml:space="preserve"> </w:t>
+      </w:r>
+      <w:proofErr w:type="spellStart"/>
+      <w:r>
+        <w:rPr>
+          <w:sz w:val="20"/>
+        </w:rPr>
+        <w:t>tekstas</w:t>
+      </w:r>
+      <w:proofErr w:type="spellEnd"/>
+      <w:r>
+        <w:rPr>
+          <w:sz w:val="20"/>
+        </w:rPr>
+        <w:t xml:space="preserve"> </w:t>
+      </w:r>
+      <w:proofErr w:type="spellStart"/>
+      <w:r>
+        <w:rPr>
+          <w:sz w:val="20"/>
+        </w:rPr>
+        <w:t>tekstas</w:t>
+      </w:r>
+      <w:proofErr w:type="spellEnd"/>
+      <w:r>
+        <w:rPr>
+          <w:sz w:val="20"/>
+        </w:rPr>
+        <w:t xml:space="preserve"> </w:t>
+      </w:r>
+      <w:proofErr w:type="spellStart"/>
+      <w:r>
+        <w:rPr>
+          <w:sz w:val="20"/>
+        </w:rPr>
+        <w:t>tekstas</w:t>
+      </w:r>
+      <w:proofErr w:type="spellEnd"/>
+      <w:r>
+        <w:rPr>
+          <w:sz w:val="20"/>
+        </w:rPr>
+        <w:t xml:space="preserve"> </w:t>
+      </w:r>
+      <w:proofErr w:type="spellStart"/>
+      <w:r>
+        <w:rPr>
+          <w:sz w:val="20"/>
+        </w:rPr>
+        <w:t>tekstas</w:t>
+      </w:r>
+      <w:proofErr w:type="spellEnd"/>
+      <w:r>
+        <w:rPr>
+          <w:sz w:val="20"/>
+        </w:rPr>
+        <w:t xml:space="preserve"> </w:t>
+      </w:r>
+      <w:proofErr w:type="spellStart"/>
+      <w:r>
+        <w:rPr>
+          <w:sz w:val="20"/>
+        </w:rPr>
+        <w:t>tekstas</w:t>
+      </w:r>
+      <w:proofErr w:type="spellEnd"/>
+      <w:r>
+        <w:rPr>
+          <w:sz w:val="20"/>
+        </w:rPr>
+        <w:t xml:space="preserve">. Tekstas </w:t>
+      </w:r>
+      <w:proofErr w:type="spellStart"/>
+      <w:r>
+        <w:rPr>
+          <w:sz w:val="20"/>
+        </w:rPr>
+        <w:t>tekstas</w:t>
+      </w:r>
+      <w:proofErr w:type="spellEnd"/>
+      <w:r>
+        <w:rPr>
+          <w:sz w:val="20"/>
+        </w:rPr>
+        <w:t xml:space="preserve"> </w:t>
+      </w:r>
+      <w:proofErr w:type="spellStart"/>
+      <w:r>
+        <w:rPr>
+          <w:sz w:val="20"/>
+        </w:rPr>
+        <w:t>tekstas</w:t>
+      </w:r>
+      <w:proofErr w:type="spellEnd"/>
+      <w:r>
+        <w:rPr>
+          <w:sz w:val="20"/>
+        </w:rPr>
+        <w:t xml:space="preserve"> </w:t>
+      </w:r>
+      <w:proofErr w:type="spellStart"/>
+      <w:r>
+        <w:rPr>
+          <w:sz w:val="20"/>
+        </w:rPr>
+        <w:t>tekstas</w:t>
+      </w:r>
+      <w:proofErr w:type="spellEnd"/>
+      <w:r>
+        <w:rPr>
+          <w:sz w:val="20"/>
+        </w:rPr>
+        <w:t xml:space="preserve"> </w:t>
+      </w:r>
+      <w:proofErr w:type="spellStart"/>
+      <w:r>
+        <w:rPr>
+          <w:sz w:val="20"/>
+        </w:rPr>
+        <w:t>tekstas</w:t>
+      </w:r>
+      <w:proofErr w:type="spellEnd"/>
+      <w:r>
+        <w:rPr>
+          <w:sz w:val="20"/>
+        </w:rPr>
+        <w:t xml:space="preserve"> </w:t>
+      </w:r>
+      <w:proofErr w:type="spellStart"/>
+      <w:r>
+        <w:rPr>
+          <w:sz w:val="20"/>
+        </w:rPr>
+        <w:t>tekstas</w:t>
+      </w:r>
+      <w:proofErr w:type="spellEnd"/>
+      <w:r>
+        <w:rPr>
+          <w:sz w:val="20"/>
+        </w:rPr>
+        <w:t xml:space="preserve"> </w:t>
+      </w:r>
+      <w:proofErr w:type="spellStart"/>
+      <w:r>
+        <w:rPr>
+          <w:sz w:val="20"/>
+        </w:rPr>
+        <w:t>tekstas</w:t>
+      </w:r>
+      <w:proofErr w:type="spellEnd"/>
+      <w:r>
+        <w:rPr>
+          <w:sz w:val="20"/>
+        </w:rPr>
+        <w:t>.</w:t>
       </w:r>
     </w:p>
     <w:p>
@@ -3563,7 +4924,343 @@
         <w:rPr>
           <w:sz w:val="20"/>
         </w:rPr>
-        <w:t>Tekstas tekstas tekstas tekstas tekstas tekstas tekstas. Tekstas tekstas tekstas tekstas tekstas tekstas tekstas. Tekstas tekstas tekstas tekstas tekstas tekstas tekstas. Tekstas tekstas tekstas tekstas tekstas tekstas tekstas.</w:t>
+        <w:t xml:space="preserve">Tekstas </w:t>
+      </w:r>
+      <w:proofErr w:type="spellStart"/>
+      <w:r>
+        <w:rPr>
+          <w:sz w:val="20"/>
+        </w:rPr>
+        <w:t>tekstas</w:t>
+      </w:r>
+      <w:proofErr w:type="spellEnd"/>
+      <w:r>
+        <w:rPr>
+          <w:sz w:val="20"/>
+        </w:rPr>
+        <w:t xml:space="preserve"> </w:t>
+      </w:r>
+      <w:proofErr w:type="spellStart"/>
+      <w:r>
+        <w:rPr>
+          <w:sz w:val="20"/>
+        </w:rPr>
+        <w:t>tekstas</w:t>
+      </w:r>
+      <w:proofErr w:type="spellEnd"/>
+      <w:r>
+        <w:rPr>
+          <w:sz w:val="20"/>
+        </w:rPr>
+        <w:t xml:space="preserve"> </w:t>
+      </w:r>
+      <w:proofErr w:type="spellStart"/>
+      <w:r>
+        <w:rPr>
+          <w:sz w:val="20"/>
+        </w:rPr>
+        <w:t>tekstas</w:t>
+      </w:r>
+      <w:proofErr w:type="spellEnd"/>
+      <w:r>
+        <w:rPr>
+          <w:sz w:val="20"/>
+        </w:rPr>
+        <w:t xml:space="preserve"> </w:t>
+      </w:r>
+      <w:proofErr w:type="spellStart"/>
+      <w:r>
+        <w:rPr>
+          <w:sz w:val="20"/>
+        </w:rPr>
+        <w:t>tekstas</w:t>
+      </w:r>
+      <w:proofErr w:type="spellEnd"/>
+      <w:r>
+        <w:rPr>
+          <w:sz w:val="20"/>
+        </w:rPr>
+        <w:t xml:space="preserve"> </w:t>
+      </w:r>
+      <w:proofErr w:type="spellStart"/>
+      <w:r>
+        <w:rPr>
+          <w:sz w:val="20"/>
+        </w:rPr>
+        <w:t>tekstas</w:t>
+      </w:r>
+      <w:proofErr w:type="spellEnd"/>
+      <w:r>
+        <w:rPr>
+          <w:sz w:val="20"/>
+        </w:rPr>
+        <w:t xml:space="preserve"> </w:t>
+      </w:r>
+      <w:proofErr w:type="spellStart"/>
+      <w:r>
+        <w:rPr>
+          <w:sz w:val="20"/>
+        </w:rPr>
+        <w:t>tekstas</w:t>
+      </w:r>
+      <w:proofErr w:type="spellEnd"/>
+      <w:r>
+        <w:rPr>
+          <w:sz w:val="20"/>
+        </w:rPr>
+        <w:t xml:space="preserve">. Tekstas </w:t>
+      </w:r>
+      <w:proofErr w:type="spellStart"/>
+      <w:r>
+        <w:rPr>
+          <w:sz w:val="20"/>
+        </w:rPr>
+        <w:t>tekstas</w:t>
+      </w:r>
+      <w:proofErr w:type="spellEnd"/>
+      <w:r>
+        <w:rPr>
+          <w:sz w:val="20"/>
+        </w:rPr>
+        <w:t xml:space="preserve"> </w:t>
+      </w:r>
+      <w:proofErr w:type="spellStart"/>
+      <w:r>
+        <w:rPr>
+          <w:sz w:val="20"/>
+        </w:rPr>
+        <w:t>tekstas</w:t>
+      </w:r>
+      <w:proofErr w:type="spellEnd"/>
+      <w:r>
+        <w:rPr>
+          <w:sz w:val="20"/>
+        </w:rPr>
+        <w:t xml:space="preserve"> </w:t>
+      </w:r>
+      <w:proofErr w:type="spellStart"/>
+      <w:r>
+        <w:rPr>
+          <w:sz w:val="20"/>
+        </w:rPr>
+        <w:t>tekstas</w:t>
+      </w:r>
+      <w:proofErr w:type="spellEnd"/>
+      <w:r>
+        <w:rPr>
+          <w:sz w:val="20"/>
+        </w:rPr>
+        <w:t xml:space="preserve"> </w:t>
+      </w:r>
+      <w:proofErr w:type="spellStart"/>
+      <w:r>
+        <w:rPr>
+          <w:sz w:val="20"/>
+        </w:rPr>
+        <w:t>tekstas</w:t>
+      </w:r>
+      <w:proofErr w:type="spellEnd"/>
+      <w:r>
+        <w:rPr>
+          <w:sz w:val="20"/>
+        </w:rPr>
+        <w:t xml:space="preserve"> </w:t>
+      </w:r>
+      <w:proofErr w:type="spellStart"/>
+      <w:r>
+        <w:rPr>
+          <w:sz w:val="20"/>
+        </w:rPr>
+        <w:t>tekstas</w:t>
+      </w:r>
+      <w:proofErr w:type="spellEnd"/>
+      <w:r>
+        <w:rPr>
+          <w:sz w:val="20"/>
+        </w:rPr>
+        <w:t xml:space="preserve"> </w:t>
+      </w:r>
+      <w:proofErr w:type="spellStart"/>
+      <w:r>
+        <w:rPr>
+          <w:sz w:val="20"/>
+        </w:rPr>
+        <w:t>tekstas</w:t>
+      </w:r>
+      <w:proofErr w:type="spellEnd"/>
+      <w:r>
+        <w:rPr>
+          <w:sz w:val="20"/>
+        </w:rPr>
+        <w:t xml:space="preserve">. Tekstas </w:t>
+      </w:r>
+      <w:proofErr w:type="spellStart"/>
+      <w:r>
+        <w:rPr>
+          <w:sz w:val="20"/>
+        </w:rPr>
+        <w:t>tekstas</w:t>
+      </w:r>
+      <w:proofErr w:type="spellEnd"/>
+      <w:r>
+        <w:rPr>
+          <w:sz w:val="20"/>
+        </w:rPr>
+        <w:t xml:space="preserve"> </w:t>
+      </w:r>
+      <w:proofErr w:type="spellStart"/>
+      <w:r>
+        <w:rPr>
+          <w:sz w:val="20"/>
+        </w:rPr>
+        <w:t>tekstas</w:t>
+      </w:r>
+      <w:proofErr w:type="spellEnd"/>
+      <w:r>
+        <w:rPr>
+          <w:sz w:val="20"/>
+        </w:rPr>
+        <w:t xml:space="preserve"> </w:t>
+      </w:r>
+      <w:proofErr w:type="spellStart"/>
+      <w:r>
+        <w:rPr>
+          <w:sz w:val="20"/>
+        </w:rPr>
+        <w:t>tekstas</w:t>
+      </w:r>
+      <w:proofErr w:type="spellEnd"/>
+      <w:r>
+        <w:rPr>
+          <w:sz w:val="20"/>
+        </w:rPr>
+        <w:t xml:space="preserve"> </w:t>
+      </w:r>
+      <w:proofErr w:type="spellStart"/>
+      <w:r>
+        <w:rPr>
+          <w:sz w:val="20"/>
+        </w:rPr>
+        <w:t>tekstas</w:t>
+      </w:r>
+      <w:proofErr w:type="spellEnd"/>
+      <w:r>
+        <w:rPr>
+          <w:sz w:val="20"/>
+        </w:rPr>
+        <w:t xml:space="preserve"> </w:t>
+      </w:r>
+      <w:proofErr w:type="spellStart"/>
+      <w:r>
+        <w:rPr>
+          <w:sz w:val="20"/>
+        </w:rPr>
+        <w:t>tekstas</w:t>
+      </w:r>
+      <w:proofErr w:type="spellEnd"/>
+      <w:r>
+        <w:rPr>
+          <w:sz w:val="20"/>
+        </w:rPr>
+        <w:t xml:space="preserve"> </w:t>
+      </w:r>
+      <w:proofErr w:type="spellStart"/>
+      <w:r>
+        <w:rPr>
+          <w:sz w:val="20"/>
+        </w:rPr>
+        <w:t>tekstas</w:t>
+      </w:r>
+      <w:proofErr w:type="spellEnd"/>
+      <w:r>
+        <w:rPr>
+          <w:sz w:val="20"/>
+        </w:rPr>
+        <w:t xml:space="preserve">. Tekstas </w:t>
+      </w:r>
+      <w:proofErr w:type="spellStart"/>
+      <w:r>
+        <w:rPr>
+          <w:sz w:val="20"/>
+        </w:rPr>
+        <w:t>tekstas</w:t>
+      </w:r>
+      <w:proofErr w:type="spellEnd"/>
+      <w:r>
+        <w:rPr>
+          <w:sz w:val="20"/>
+        </w:rPr>
+        <w:t xml:space="preserve"> </w:t>
+      </w:r>
+      <w:proofErr w:type="spellStart"/>
+      <w:r>
+        <w:rPr>
+          <w:sz w:val="20"/>
+        </w:rPr>
+        <w:t>tekstas</w:t>
+      </w:r>
+      <w:proofErr w:type="spellEnd"/>
+      <w:r>
+        <w:rPr>
+          <w:sz w:val="20"/>
+        </w:rPr>
+        <w:t xml:space="preserve"> </w:t>
+      </w:r>
+      <w:proofErr w:type="spellStart"/>
+      <w:r>
+        <w:rPr>
+          <w:sz w:val="20"/>
+        </w:rPr>
+        <w:t>tekstas</w:t>
+      </w:r>
+      <w:proofErr w:type="spellEnd"/>
+      <w:r>
+        <w:rPr>
+          <w:sz w:val="20"/>
+        </w:rPr>
+        <w:t xml:space="preserve"> </w:t>
+      </w:r>
+      <w:proofErr w:type="spellStart"/>
+      <w:r>
+        <w:rPr>
+          <w:sz w:val="20"/>
+        </w:rPr>
+        <w:t>tekstas</w:t>
+      </w:r>
+      <w:proofErr w:type="spellEnd"/>
+      <w:r>
+        <w:rPr>
+          <w:sz w:val="20"/>
+        </w:rPr>
+        <w:t xml:space="preserve"> </w:t>
+      </w:r>
+      <w:proofErr w:type="spellStart"/>
+      <w:r>
+        <w:rPr>
+          <w:sz w:val="20"/>
+        </w:rPr>
+        <w:t>tekstas</w:t>
+      </w:r>
+      <w:proofErr w:type="spellEnd"/>
+      <w:r>
+        <w:rPr>
+          <w:sz w:val="20"/>
+        </w:rPr>
+        <w:t xml:space="preserve"> </w:t>
+      </w:r>
+      <w:proofErr w:type="spellStart"/>
+      <w:r>
+        <w:rPr>
+          <w:sz w:val="20"/>
+        </w:rPr>
+        <w:t>tekstas</w:t>
+      </w:r>
+      <w:proofErr w:type="spellEnd"/>
+      <w:r>
+        <w:rPr>
+          <w:sz w:val="20"/>
+        </w:rPr>
+        <w:t>.</w:t>
       </w:r>
     </w:p>
     <w:p>
@@ -3642,7 +5339,343 @@
         <w:rPr>
           <w:sz w:val="20"/>
         </w:rPr>
-        <w:t>Tekstas tekstas tekstas tekstas tekstas tekstas tekstas. Tekstas tekstas tekstas tekstas tekstas tekstas tekstas. Tekstas tekstas tekstas tekstas tekstas tekstas tekstas. Tekstas tekstas tekstas tekstas tekstas tekstas tekstas.</w:t>
+        <w:t xml:space="preserve">Tekstas </w:t>
+      </w:r>
+      <w:proofErr w:type="spellStart"/>
+      <w:r>
+        <w:rPr>
+          <w:sz w:val="20"/>
+        </w:rPr>
+        <w:t>tekstas</w:t>
+      </w:r>
+      <w:proofErr w:type="spellEnd"/>
+      <w:r>
+        <w:rPr>
+          <w:sz w:val="20"/>
+        </w:rPr>
+        <w:t xml:space="preserve"> </w:t>
+      </w:r>
+      <w:proofErr w:type="spellStart"/>
+      <w:r>
+        <w:rPr>
+          <w:sz w:val="20"/>
+        </w:rPr>
+        <w:t>tekstas</w:t>
+      </w:r>
+      <w:proofErr w:type="spellEnd"/>
+      <w:r>
+        <w:rPr>
+          <w:sz w:val="20"/>
+        </w:rPr>
+        <w:t xml:space="preserve"> </w:t>
+      </w:r>
+      <w:proofErr w:type="spellStart"/>
+      <w:r>
+        <w:rPr>
+          <w:sz w:val="20"/>
+        </w:rPr>
+        <w:t>tekstas</w:t>
+      </w:r>
+      <w:proofErr w:type="spellEnd"/>
+      <w:r>
+        <w:rPr>
+          <w:sz w:val="20"/>
+        </w:rPr>
+        <w:t xml:space="preserve"> </w:t>
+      </w:r>
+      <w:proofErr w:type="spellStart"/>
+      <w:r>
+        <w:rPr>
+          <w:sz w:val="20"/>
+        </w:rPr>
+        <w:t>tekstas</w:t>
+      </w:r>
+      <w:proofErr w:type="spellEnd"/>
+      <w:r>
+        <w:rPr>
+          <w:sz w:val="20"/>
+        </w:rPr>
+        <w:t xml:space="preserve"> </w:t>
+      </w:r>
+      <w:proofErr w:type="spellStart"/>
+      <w:r>
+        <w:rPr>
+          <w:sz w:val="20"/>
+        </w:rPr>
+        <w:t>tekstas</w:t>
+      </w:r>
+      <w:proofErr w:type="spellEnd"/>
+      <w:r>
+        <w:rPr>
+          <w:sz w:val="20"/>
+        </w:rPr>
+        <w:t xml:space="preserve"> </w:t>
+      </w:r>
+      <w:proofErr w:type="spellStart"/>
+      <w:r>
+        <w:rPr>
+          <w:sz w:val="20"/>
+        </w:rPr>
+        <w:t>tekstas</w:t>
+      </w:r>
+      <w:proofErr w:type="spellEnd"/>
+      <w:r>
+        <w:rPr>
+          <w:sz w:val="20"/>
+        </w:rPr>
+        <w:t xml:space="preserve">. Tekstas </w:t>
+      </w:r>
+      <w:proofErr w:type="spellStart"/>
+      <w:r>
+        <w:rPr>
+          <w:sz w:val="20"/>
+        </w:rPr>
+        <w:t>tekstas</w:t>
+      </w:r>
+      <w:proofErr w:type="spellEnd"/>
+      <w:r>
+        <w:rPr>
+          <w:sz w:val="20"/>
+        </w:rPr>
+        <w:t xml:space="preserve"> </w:t>
+      </w:r>
+      <w:proofErr w:type="spellStart"/>
+      <w:r>
+        <w:rPr>
+          <w:sz w:val="20"/>
+        </w:rPr>
+        <w:t>tekstas</w:t>
+      </w:r>
+      <w:proofErr w:type="spellEnd"/>
+      <w:r>
+        <w:rPr>
+          <w:sz w:val="20"/>
+        </w:rPr>
+        <w:t xml:space="preserve"> </w:t>
+      </w:r>
+      <w:proofErr w:type="spellStart"/>
+      <w:r>
+        <w:rPr>
+          <w:sz w:val="20"/>
+        </w:rPr>
+        <w:t>tekstas</w:t>
+      </w:r>
+      <w:proofErr w:type="spellEnd"/>
+      <w:r>
+        <w:rPr>
+          <w:sz w:val="20"/>
+        </w:rPr>
+        <w:t xml:space="preserve"> </w:t>
+      </w:r>
+      <w:proofErr w:type="spellStart"/>
+      <w:r>
+        <w:rPr>
+          <w:sz w:val="20"/>
+        </w:rPr>
+        <w:t>tekstas</w:t>
+      </w:r>
+      <w:proofErr w:type="spellEnd"/>
+      <w:r>
+        <w:rPr>
+          <w:sz w:val="20"/>
+        </w:rPr>
+        <w:t xml:space="preserve"> </w:t>
+      </w:r>
+      <w:proofErr w:type="spellStart"/>
+      <w:r>
+        <w:rPr>
+          <w:sz w:val="20"/>
+        </w:rPr>
+        <w:t>tekstas</w:t>
+      </w:r>
+      <w:proofErr w:type="spellEnd"/>
+      <w:r>
+        <w:rPr>
+          <w:sz w:val="20"/>
+        </w:rPr>
+        <w:t xml:space="preserve"> </w:t>
+      </w:r>
+      <w:proofErr w:type="spellStart"/>
+      <w:r>
+        <w:rPr>
+          <w:sz w:val="20"/>
+        </w:rPr>
+        <w:t>tekstas</w:t>
+      </w:r>
+      <w:proofErr w:type="spellEnd"/>
+      <w:r>
+        <w:rPr>
+          <w:sz w:val="20"/>
+        </w:rPr>
+        <w:t xml:space="preserve">. Tekstas </w:t>
+      </w:r>
+      <w:proofErr w:type="spellStart"/>
+      <w:r>
+        <w:rPr>
+          <w:sz w:val="20"/>
+        </w:rPr>
+        <w:t>tekstas</w:t>
+      </w:r>
+      <w:proofErr w:type="spellEnd"/>
+      <w:r>
+        <w:rPr>
+          <w:sz w:val="20"/>
+        </w:rPr>
+        <w:t xml:space="preserve"> </w:t>
+      </w:r>
+      <w:proofErr w:type="spellStart"/>
+      <w:r>
+        <w:rPr>
+          <w:sz w:val="20"/>
+        </w:rPr>
+        <w:t>tekstas</w:t>
+      </w:r>
+      <w:proofErr w:type="spellEnd"/>
+      <w:r>
+        <w:rPr>
+          <w:sz w:val="20"/>
+        </w:rPr>
+        <w:t xml:space="preserve"> </w:t>
+      </w:r>
+      <w:proofErr w:type="spellStart"/>
+      <w:r>
+        <w:rPr>
+          <w:sz w:val="20"/>
+        </w:rPr>
+        <w:t>tekstas</w:t>
+      </w:r>
+      <w:proofErr w:type="spellEnd"/>
+      <w:r>
+        <w:rPr>
+          <w:sz w:val="20"/>
+        </w:rPr>
+        <w:t xml:space="preserve"> </w:t>
+      </w:r>
+      <w:proofErr w:type="spellStart"/>
+      <w:r>
+        <w:rPr>
+          <w:sz w:val="20"/>
+        </w:rPr>
+        <w:t>tekstas</w:t>
+      </w:r>
+      <w:proofErr w:type="spellEnd"/>
+      <w:r>
+        <w:rPr>
+          <w:sz w:val="20"/>
+        </w:rPr>
+        <w:t xml:space="preserve"> </w:t>
+      </w:r>
+      <w:proofErr w:type="spellStart"/>
+      <w:r>
+        <w:rPr>
+          <w:sz w:val="20"/>
+        </w:rPr>
+        <w:t>tekstas</w:t>
+      </w:r>
+      <w:proofErr w:type="spellEnd"/>
+      <w:r>
+        <w:rPr>
+          <w:sz w:val="20"/>
+        </w:rPr>
+        <w:t xml:space="preserve"> </w:t>
+      </w:r>
+      <w:proofErr w:type="spellStart"/>
+      <w:r>
+        <w:rPr>
+          <w:sz w:val="20"/>
+        </w:rPr>
+        <w:t>tekstas</w:t>
+      </w:r>
+      <w:proofErr w:type="spellEnd"/>
+      <w:r>
+        <w:rPr>
+          <w:sz w:val="20"/>
+        </w:rPr>
+        <w:t xml:space="preserve">. Tekstas </w:t>
+      </w:r>
+      <w:proofErr w:type="spellStart"/>
+      <w:r>
+        <w:rPr>
+          <w:sz w:val="20"/>
+        </w:rPr>
+        <w:t>tekstas</w:t>
+      </w:r>
+      <w:proofErr w:type="spellEnd"/>
+      <w:r>
+        <w:rPr>
+          <w:sz w:val="20"/>
+        </w:rPr>
+        <w:t xml:space="preserve"> </w:t>
+      </w:r>
+      <w:proofErr w:type="spellStart"/>
+      <w:r>
+        <w:rPr>
+          <w:sz w:val="20"/>
+        </w:rPr>
+        <w:t>tekstas</w:t>
+      </w:r>
+      <w:proofErr w:type="spellEnd"/>
+      <w:r>
+        <w:rPr>
+          <w:sz w:val="20"/>
+        </w:rPr>
+        <w:t xml:space="preserve"> </w:t>
+      </w:r>
+      <w:proofErr w:type="spellStart"/>
+      <w:r>
+        <w:rPr>
+          <w:sz w:val="20"/>
+        </w:rPr>
+        <w:t>tekstas</w:t>
+      </w:r>
+      <w:proofErr w:type="spellEnd"/>
+      <w:r>
+        <w:rPr>
+          <w:sz w:val="20"/>
+        </w:rPr>
+        <w:t xml:space="preserve"> </w:t>
+      </w:r>
+      <w:proofErr w:type="spellStart"/>
+      <w:r>
+        <w:rPr>
+          <w:sz w:val="20"/>
+        </w:rPr>
+        <w:t>tekstas</w:t>
+      </w:r>
+      <w:proofErr w:type="spellEnd"/>
+      <w:r>
+        <w:rPr>
+          <w:sz w:val="20"/>
+        </w:rPr>
+        <w:t xml:space="preserve"> </w:t>
+      </w:r>
+      <w:proofErr w:type="spellStart"/>
+      <w:r>
+        <w:rPr>
+          <w:sz w:val="20"/>
+        </w:rPr>
+        <w:t>tekstas</w:t>
+      </w:r>
+      <w:proofErr w:type="spellEnd"/>
+      <w:r>
+        <w:rPr>
+          <w:sz w:val="20"/>
+        </w:rPr>
+        <w:t xml:space="preserve"> </w:t>
+      </w:r>
+      <w:proofErr w:type="spellStart"/>
+      <w:r>
+        <w:rPr>
+          <w:sz w:val="20"/>
+        </w:rPr>
+        <w:t>tekstas</w:t>
+      </w:r>
+      <w:proofErr w:type="spellEnd"/>
+      <w:r>
+        <w:rPr>
+          <w:sz w:val="20"/>
+        </w:rPr>
+        <w:t>.</w:t>
       </w:r>
     </w:p>
     <w:p>
@@ -3824,7 +5857,23 @@
           <w:bCs/>
           <w:sz w:val="20"/>
         </w:rPr>
-        <w:t xml:space="preserve"> Matlab programų kodas.</w:t>
+        <w:t xml:space="preserve"> </w:t>
+      </w:r>
+      <w:proofErr w:type="spellStart"/>
+      <w:r>
+        <w:rPr>
+          <w:bCs/>
+          <w:sz w:val="20"/>
+        </w:rPr>
+        <w:t>Matlab</w:t>
+      </w:r>
+      <w:proofErr w:type="spellEnd"/>
+      <w:r>
+        <w:rPr>
+          <w:bCs/>
+          <w:sz w:val="20"/>
+        </w:rPr>
+        <w:t xml:space="preserve"> programų kodas.</w:t>
       </w:r>
     </w:p>
     <w:p>

</xml_diff>

<commit_message>
feat: finishing up with distortion
</commit_message>
<xml_diff>
--- a/1-lab/newLab1_Marma_Zygimantas_EMEI-2.docx
+++ b/1-lab/newLab1_Marma_Zygimantas_EMEI-2.docx
@@ -628,21 +628,7 @@
         <w:rPr>
           <w:sz w:val="20"/>
         </w:rPr>
-        <w:t xml:space="preserve"> Hz buvo apskaičiuoti signalo vėli</w:t>
-      </w:r>
-      <w:proofErr w:type="spellStart"/>
-      <w:r>
-        <w:rPr>
-          <w:sz w:val="20"/>
-        </w:rPr>
-        <w:t>nimai</w:t>
-      </w:r>
-      <w:proofErr w:type="spellEnd"/>
-      <w:r>
-        <w:rPr>
-          <w:sz w:val="20"/>
-        </w:rPr>
-        <w:t xml:space="preserve"> kiekvienai natai naudojantis (1) formule. </w:t>
+        <w:t xml:space="preserve"> Hz buvo apskaičiuoti signalo vėlinimai kiekvienai natai naudojantis (1) formule. </w:t>
       </w:r>
       <w:r>
         <w:rPr>
@@ -2309,25 +2295,7 @@
           <w:szCs w:val="18"/>
           <w:lang w:eastAsia="lt-LT"/>
         </w:rPr>
-        <w:t>D ir B styg</w:t>
-      </w:r>
-      <w:r>
-        <w:rPr>
-          <w:noProof/>
-          <w:sz w:val="18"/>
-          <w:szCs w:val="18"/>
-          <w:lang w:eastAsia="lt-LT"/>
-        </w:rPr>
-        <w:t>ų pirmosios harmonikos</w:t>
-      </w:r>
-      <w:r>
-        <w:rPr>
-          <w:noProof/>
-          <w:sz w:val="18"/>
-          <w:szCs w:val="18"/>
-          <w:lang w:eastAsia="lt-LT"/>
-        </w:rPr>
-        <w:t>.</w:t>
+        <w:t>D ir B stygų pirmosios harmonikos.</w:t>
       </w:r>
     </w:p>
     <w:p>
@@ -3072,6 +3040,37 @@
           <w:sz w:val="20"/>
         </w:rPr>
       </w:pPr>
+      <w:r>
+        <w:rPr>
+          <w:sz w:val="20"/>
+        </w:rPr>
+        <w:tab/>
+        <w:t xml:space="preserve">Lyginant </w:t>
+      </w:r>
+      <w:r>
+        <w:rPr>
+          <w:sz w:val="20"/>
+        </w:rPr>
+        <w:t xml:space="preserve"> akordo skambes</w:t>
+      </w:r>
+      <w:r>
+        <w:rPr>
+          <w:sz w:val="20"/>
+        </w:rPr>
+        <w:t>į, kai K yra lygi 5 su 50, esant K=50 galima girdėti daug pašalinio triukšmo garsas tampa nemalonus. Tuo tarpu kai K=5 girdimas ženkliai mažesnis efektas, tačiau akordas skamba vis</w:t>
+      </w:r>
+      <w:r>
+        <w:rPr>
+          <w:sz w:val="20"/>
+        </w:rPr>
+        <w:t xml:space="preserve"> </w:t>
+      </w:r>
+      <w:r>
+        <w:rPr>
+          <w:sz w:val="20"/>
+        </w:rPr>
+        <w:t>tiek garsiau nei akordo signalas be iškraipymo efektų.</w:t>
+      </w:r>
     </w:p>
     <w:p>
       <w:pPr>
@@ -3082,22 +3081,1021 @@
           <w:sz w:val="20"/>
         </w:rPr>
       </w:pPr>
+    </w:p>
+    <w:p>
+      <w:pPr>
+        <w:tabs>
+          <w:tab w:val="left" w:pos="284"/>
+        </w:tabs>
+        <w:rPr>
+          <w:sz w:val="20"/>
+        </w:rPr>
+      </w:pPr>
+      <w:r>
+        <w:rPr>
+          <w:noProof/>
+        </w:rPr>
+        <w:drawing>
+          <wp:inline distT="0" distB="0" distL="0" distR="0" wp14:anchorId="7E267ED6" wp14:editId="4763D0F2">
+            <wp:extent cx="1458811" cy="1022883"/>
+            <wp:effectExtent l="0" t="0" r="8255" b="6350"/>
+            <wp:docPr id="1" name="Picture 1" descr="Chart, shape&#10;&#10;Description automatically generated"/>
+            <wp:cNvGraphicFramePr>
+              <a:graphicFrameLocks xmlns:a="http://schemas.openxmlformats.org/drawingml/2006/main" noChangeAspect="1"/>
+            </wp:cNvGraphicFramePr>
+            <a:graphic xmlns:a="http://schemas.openxmlformats.org/drawingml/2006/main">
+              <a:graphicData uri="http://schemas.openxmlformats.org/drawingml/2006/picture">
+                <pic:pic xmlns:pic="http://schemas.openxmlformats.org/drawingml/2006/picture">
+                  <pic:nvPicPr>
+                    <pic:cNvPr id="1" name="Picture 1" descr="Chart, shape&#10;&#10;Description automatically generated"/>
+                    <pic:cNvPicPr>
+                      <a:picLocks noChangeAspect="1" noChangeArrowheads="1"/>
+                    </pic:cNvPicPr>
+                  </pic:nvPicPr>
+                  <pic:blipFill>
+                    <a:blip r:embed="rId17" cstate="print">
+                      <a:extLst>
+                        <a:ext uri="{28A0092B-C50C-407E-A947-70E740481C1C}">
+                          <a14:useLocalDpi xmlns:a14="http://schemas.microsoft.com/office/drawing/2010/main" val="0"/>
+                        </a:ext>
+                      </a:extLst>
+                    </a:blip>
+                    <a:srcRect/>
+                    <a:stretch>
+                      <a:fillRect/>
+                    </a:stretch>
+                  </pic:blipFill>
+                  <pic:spPr bwMode="auto">
+                    <a:xfrm>
+                      <a:off x="0" y="0"/>
+                      <a:ext cx="1476044" cy="1034966"/>
+                    </a:xfrm>
+                    <a:prstGeom prst="rect">
+                      <a:avLst/>
+                    </a:prstGeom>
+                    <a:noFill/>
+                    <a:ln>
+                      <a:noFill/>
+                    </a:ln>
+                  </pic:spPr>
+                </pic:pic>
+              </a:graphicData>
+            </a:graphic>
+          </wp:inline>
+        </w:drawing>
+      </w:r>
+      <w:r>
+        <w:rPr>
+          <w:sz w:val="20"/>
+        </w:rPr>
+        <w:t xml:space="preserve"> </w:t>
+      </w:r>
+      <w:r>
+        <w:rPr>
+          <w:noProof/>
+        </w:rPr>
+        <w:drawing>
+          <wp:inline distT="0" distB="0" distL="0" distR="0" wp14:anchorId="6B3986F0" wp14:editId="42DECBE5">
+            <wp:extent cx="1495778" cy="1028700"/>
+            <wp:effectExtent l="0" t="0" r="9525" b="0"/>
+            <wp:docPr id="2" name="Picture 2" descr="Chart, histogram&#10;&#10;Description automatically generated"/>
+            <wp:cNvGraphicFramePr>
+              <a:graphicFrameLocks xmlns:a="http://schemas.openxmlformats.org/drawingml/2006/main" noChangeAspect="1"/>
+            </wp:cNvGraphicFramePr>
+            <a:graphic xmlns:a="http://schemas.openxmlformats.org/drawingml/2006/main">
+              <a:graphicData uri="http://schemas.openxmlformats.org/drawingml/2006/picture">
+                <pic:pic xmlns:pic="http://schemas.openxmlformats.org/drawingml/2006/picture">
+                  <pic:nvPicPr>
+                    <pic:cNvPr id="2" name="Picture 2" descr="Chart, histogram&#10;&#10;Description automatically generated"/>
+                    <pic:cNvPicPr>
+                      <a:picLocks noChangeAspect="1" noChangeArrowheads="1"/>
+                    </pic:cNvPicPr>
+                  </pic:nvPicPr>
+                  <pic:blipFill>
+                    <a:blip r:embed="rId18" cstate="print">
+                      <a:extLst>
+                        <a:ext uri="{28A0092B-C50C-407E-A947-70E740481C1C}">
+                          <a14:useLocalDpi xmlns:a14="http://schemas.microsoft.com/office/drawing/2010/main" val="0"/>
+                        </a:ext>
+                      </a:extLst>
+                    </a:blip>
+                    <a:srcRect/>
+                    <a:stretch>
+                      <a:fillRect/>
+                    </a:stretch>
+                  </pic:blipFill>
+                  <pic:spPr bwMode="auto">
+                    <a:xfrm>
+                      <a:off x="0" y="0"/>
+                      <a:ext cx="1523947" cy="1048073"/>
+                    </a:xfrm>
+                    <a:prstGeom prst="rect">
+                      <a:avLst/>
+                    </a:prstGeom>
+                    <a:noFill/>
+                    <a:ln>
+                      <a:noFill/>
+                    </a:ln>
+                  </pic:spPr>
+                </pic:pic>
+              </a:graphicData>
+            </a:graphic>
+          </wp:inline>
+        </w:drawing>
+      </w:r>
+    </w:p>
+    <w:p>
+      <w:pPr>
+        <w:tabs>
+          <w:tab w:val="left" w:pos="567"/>
+        </w:tabs>
+        <w:jc w:val="center"/>
+        <w:rPr>
+          <w:sz w:val="20"/>
+        </w:rPr>
+      </w:pPr>
+      <w:r>
+        <w:rPr>
+          <w:b/>
+          <w:noProof/>
+          <w:sz w:val="18"/>
+          <w:szCs w:val="18"/>
+          <w:lang w:eastAsia="lt-LT"/>
+        </w:rPr>
+        <w:t>6</w:t>
+      </w:r>
+      <w:r>
+        <w:rPr>
+          <w:b/>
+          <w:noProof/>
+          <w:sz w:val="18"/>
+          <w:szCs w:val="18"/>
+          <w:lang w:eastAsia="lt-LT"/>
+        </w:rPr>
+        <w:t xml:space="preserve"> pav.</w:t>
+      </w:r>
+      <w:r>
+        <w:rPr>
+          <w:noProof/>
+          <w:sz w:val="18"/>
+          <w:szCs w:val="18"/>
+          <w:lang w:eastAsia="lt-LT"/>
+        </w:rPr>
+        <w:t xml:space="preserve"> </w:t>
+      </w:r>
+      <w:r>
+        <w:rPr>
+          <w:noProof/>
+          <w:sz w:val="18"/>
+          <w:szCs w:val="18"/>
+          <w:lang w:eastAsia="lt-LT"/>
+        </w:rPr>
+        <w:t>Iškraipytas</w:t>
+      </w:r>
+      <w:r>
+        <w:rPr>
+          <w:noProof/>
+          <w:sz w:val="18"/>
+          <w:szCs w:val="18"/>
+          <w:lang w:eastAsia="lt-LT"/>
+        </w:rPr>
+        <w:t xml:space="preserve"> Dm akordas </w:t>
+      </w:r>
+      <w:r>
+        <w:rPr>
+          <w:noProof/>
+          <w:sz w:val="18"/>
+          <w:szCs w:val="18"/>
+          <w:lang w:eastAsia="lt-LT"/>
+        </w:rPr>
+        <w:t xml:space="preserve">laiko </w:t>
+      </w:r>
+      <w:r>
+        <w:rPr>
+          <w:noProof/>
+          <w:sz w:val="18"/>
+          <w:szCs w:val="18"/>
+          <w:lang w:eastAsia="lt-LT"/>
+        </w:rPr>
+        <w:t>srityje</w:t>
+      </w:r>
+      <w:r>
+        <w:rPr>
+          <w:noProof/>
+          <w:sz w:val="18"/>
+          <w:szCs w:val="18"/>
+          <w:lang w:eastAsia="lt-LT"/>
+        </w:rPr>
+        <w:t xml:space="preserve"> naudojant </w:t>
+      </w:r>
+      <w:r>
+        <w:rPr>
+          <w:i/>
+          <w:iCs/>
+          <w:noProof/>
+          <w:sz w:val="18"/>
+          <w:szCs w:val="18"/>
+          <w:lang w:eastAsia="lt-LT"/>
+        </w:rPr>
+        <w:t>satlins</w:t>
+      </w:r>
+      <w:r>
+        <w:rPr>
+          <w:noProof/>
+          <w:sz w:val="18"/>
+          <w:szCs w:val="18"/>
+          <w:lang w:eastAsia="lt-LT"/>
+        </w:rPr>
+        <w:t xml:space="preserve"> (K=5 ir K =50)</w:t>
+      </w:r>
+      <w:r>
+        <w:rPr>
+          <w:noProof/>
+          <w:sz w:val="18"/>
+          <w:szCs w:val="18"/>
+          <w:lang w:eastAsia="lt-LT"/>
+        </w:rPr>
+        <w:t>.</w:t>
+      </w:r>
+    </w:p>
+    <w:p>
+      <w:pPr>
+        <w:tabs>
+          <w:tab w:val="left" w:pos="284"/>
+        </w:tabs>
+        <w:rPr>
+          <w:sz w:val="20"/>
+        </w:rPr>
+      </w:pPr>
+      <w:r>
+        <w:rPr>
+          <w:sz w:val="20"/>
+        </w:rPr>
+        <w:t>APTARTI LAIKO SRITYJE K5 K50</w:t>
+      </w:r>
+    </w:p>
+    <w:p>
+      <w:pPr>
+        <w:tabs>
+          <w:tab w:val="left" w:pos="284"/>
+        </w:tabs>
+        <w:rPr>
+          <w:sz w:val="20"/>
+        </w:rPr>
+      </w:pPr>
+    </w:p>
+    <w:p>
+      <w:pPr>
+        <w:tabs>
+          <w:tab w:val="left" w:pos="284"/>
+        </w:tabs>
+        <w:rPr>
+          <w:sz w:val="20"/>
+        </w:rPr>
+      </w:pPr>
+    </w:p>
+    <w:p>
+      <w:pPr>
+        <w:tabs>
+          <w:tab w:val="left" w:pos="284"/>
+        </w:tabs>
+        <w:rPr>
+          <w:sz w:val="20"/>
+        </w:rPr>
+      </w:pPr>
+      <w:r>
+        <w:rPr>
+          <w:noProof/>
+        </w:rPr>
+        <w:drawing>
+          <wp:inline distT="0" distB="0" distL="0" distR="0" wp14:anchorId="3A010F4E" wp14:editId="1A0BD2DE">
+            <wp:extent cx="1458595" cy="995164"/>
+            <wp:effectExtent l="0" t="0" r="8255" b="0"/>
+            <wp:docPr id="3" name="Picture 3" descr="Chart, histogram&#10;&#10;Description automatically generated"/>
+            <wp:cNvGraphicFramePr>
+              <a:graphicFrameLocks xmlns:a="http://schemas.openxmlformats.org/drawingml/2006/main" noChangeAspect="1"/>
+            </wp:cNvGraphicFramePr>
+            <a:graphic xmlns:a="http://schemas.openxmlformats.org/drawingml/2006/main">
+              <a:graphicData uri="http://schemas.openxmlformats.org/drawingml/2006/picture">
+                <pic:pic xmlns:pic="http://schemas.openxmlformats.org/drawingml/2006/picture">
+                  <pic:nvPicPr>
+                    <pic:cNvPr id="3" name="Picture 3" descr="Chart, histogram&#10;&#10;Description automatically generated"/>
+                    <pic:cNvPicPr>
+                      <a:picLocks noChangeAspect="1" noChangeArrowheads="1"/>
+                    </pic:cNvPicPr>
+                  </pic:nvPicPr>
+                  <pic:blipFill>
+                    <a:blip r:embed="rId19" cstate="print">
+                      <a:extLst>
+                        <a:ext uri="{28A0092B-C50C-407E-A947-70E740481C1C}">
+                          <a14:useLocalDpi xmlns:a14="http://schemas.microsoft.com/office/drawing/2010/main" val="0"/>
+                        </a:ext>
+                      </a:extLst>
+                    </a:blip>
+                    <a:srcRect/>
+                    <a:stretch>
+                      <a:fillRect/>
+                    </a:stretch>
+                  </pic:blipFill>
+                  <pic:spPr bwMode="auto">
+                    <a:xfrm>
+                      <a:off x="0" y="0"/>
+                      <a:ext cx="1487197" cy="1014678"/>
+                    </a:xfrm>
+                    <a:prstGeom prst="rect">
+                      <a:avLst/>
+                    </a:prstGeom>
+                    <a:noFill/>
+                    <a:ln>
+                      <a:noFill/>
+                    </a:ln>
+                  </pic:spPr>
+                </pic:pic>
+              </a:graphicData>
+            </a:graphic>
+          </wp:inline>
+        </w:drawing>
+      </w:r>
+      <w:r>
+        <w:rPr>
+          <w:sz w:val="20"/>
+        </w:rPr>
+        <w:t xml:space="preserve"> </w:t>
+      </w:r>
+      <w:r>
+        <w:rPr>
+          <w:noProof/>
+        </w:rPr>
+        <w:drawing>
+          <wp:inline distT="0" distB="0" distL="0" distR="0" wp14:anchorId="1CAB1F3A" wp14:editId="7E2BF974">
+            <wp:extent cx="1484481" cy="993811"/>
+            <wp:effectExtent l="0" t="0" r="1905" b="0"/>
+            <wp:docPr id="4" name="Picture 4" descr="Chart, histogram&#10;&#10;Description automatically generated"/>
+            <wp:cNvGraphicFramePr>
+              <a:graphicFrameLocks xmlns:a="http://schemas.openxmlformats.org/drawingml/2006/main" noChangeAspect="1"/>
+            </wp:cNvGraphicFramePr>
+            <a:graphic xmlns:a="http://schemas.openxmlformats.org/drawingml/2006/main">
+              <a:graphicData uri="http://schemas.openxmlformats.org/drawingml/2006/picture">
+                <pic:pic xmlns:pic="http://schemas.openxmlformats.org/drawingml/2006/picture">
+                  <pic:nvPicPr>
+                    <pic:cNvPr id="4" name="Picture 4" descr="Chart, histogram&#10;&#10;Description automatically generated"/>
+                    <pic:cNvPicPr>
+                      <a:picLocks noChangeAspect="1" noChangeArrowheads="1"/>
+                    </pic:cNvPicPr>
+                  </pic:nvPicPr>
+                  <pic:blipFill>
+                    <a:blip r:embed="rId20" cstate="print">
+                      <a:extLst>
+                        <a:ext uri="{28A0092B-C50C-407E-A947-70E740481C1C}">
+                          <a14:useLocalDpi xmlns:a14="http://schemas.microsoft.com/office/drawing/2010/main" val="0"/>
+                        </a:ext>
+                      </a:extLst>
+                    </a:blip>
+                    <a:srcRect/>
+                    <a:stretch>
+                      <a:fillRect/>
+                    </a:stretch>
+                  </pic:blipFill>
+                  <pic:spPr bwMode="auto">
+                    <a:xfrm>
+                      <a:off x="0" y="0"/>
+                      <a:ext cx="1507386" cy="1009145"/>
+                    </a:xfrm>
+                    <a:prstGeom prst="rect">
+                      <a:avLst/>
+                    </a:prstGeom>
+                    <a:noFill/>
+                    <a:ln>
+                      <a:noFill/>
+                    </a:ln>
+                  </pic:spPr>
+                </pic:pic>
+              </a:graphicData>
+            </a:graphic>
+          </wp:inline>
+        </w:drawing>
+      </w:r>
+    </w:p>
+    <w:p>
+      <w:pPr>
+        <w:tabs>
+          <w:tab w:val="left" w:pos="567"/>
+        </w:tabs>
+        <w:jc w:val="center"/>
+        <w:rPr>
+          <w:sz w:val="20"/>
+        </w:rPr>
+      </w:pPr>
       <w:r>
         <w:rPr>
           <w:sz w:val="20"/>
         </w:rPr>
         <w:tab/>
       </w:r>
+      <w:r>
+        <w:rPr>
+          <w:b/>
+          <w:noProof/>
+          <w:sz w:val="18"/>
+          <w:szCs w:val="18"/>
+          <w:lang w:eastAsia="lt-LT"/>
+        </w:rPr>
+        <w:t>7</w:t>
+      </w:r>
+      <w:r>
+        <w:rPr>
+          <w:b/>
+          <w:noProof/>
+          <w:sz w:val="18"/>
+          <w:szCs w:val="18"/>
+          <w:lang w:eastAsia="lt-LT"/>
+        </w:rPr>
+        <w:t xml:space="preserve"> pav.</w:t>
+      </w:r>
+      <w:r>
+        <w:rPr>
+          <w:noProof/>
+          <w:sz w:val="18"/>
+          <w:szCs w:val="18"/>
+          <w:lang w:eastAsia="lt-LT"/>
+        </w:rPr>
+        <w:t xml:space="preserve"> </w:t>
+      </w:r>
+      <w:r>
+        <w:rPr>
+          <w:noProof/>
+          <w:sz w:val="18"/>
+          <w:szCs w:val="18"/>
+          <w:lang w:eastAsia="lt-LT"/>
+        </w:rPr>
+        <w:t xml:space="preserve">Iškraipytas Dm akordas </w:t>
+      </w:r>
+      <w:r>
+        <w:rPr>
+          <w:noProof/>
+          <w:sz w:val="18"/>
+          <w:szCs w:val="18"/>
+          <w:lang w:eastAsia="lt-LT"/>
+        </w:rPr>
+        <w:t>dažnių</w:t>
+      </w:r>
+      <w:r>
+        <w:rPr>
+          <w:noProof/>
+          <w:sz w:val="18"/>
+          <w:szCs w:val="18"/>
+          <w:lang w:eastAsia="lt-LT"/>
+        </w:rPr>
+        <w:t xml:space="preserve"> srityje naudojant </w:t>
+      </w:r>
+      <w:r>
+        <w:rPr>
+          <w:i/>
+          <w:iCs/>
+          <w:noProof/>
+          <w:sz w:val="18"/>
+          <w:szCs w:val="18"/>
+          <w:lang w:eastAsia="lt-LT"/>
+        </w:rPr>
+        <w:t>satlins</w:t>
+      </w:r>
+      <w:r>
+        <w:rPr>
+          <w:noProof/>
+          <w:sz w:val="18"/>
+          <w:szCs w:val="18"/>
+          <w:lang w:eastAsia="lt-LT"/>
+        </w:rPr>
+        <w:t xml:space="preserve"> (K=5 ir K =50).</w:t>
+      </w:r>
     </w:p>
     <w:p>
       <w:pPr>
         <w:tabs>
           <w:tab w:val="left" w:pos="284"/>
         </w:tabs>
-      </w:pPr>
-      <w:r>
+        <w:rPr>
+          <w:sz w:val="20"/>
+        </w:rPr>
+      </w:pPr>
+      <w:r>
+        <w:rPr>
+          <w:sz w:val="20"/>
+        </w:rPr>
+        <w:t xml:space="preserve">APTARTI </w:t>
+      </w:r>
+      <w:r>
+        <w:rPr>
+          <w:sz w:val="20"/>
+        </w:rPr>
+        <w:t>dažnių</w:t>
+      </w:r>
+      <w:r>
+        <w:rPr>
+          <w:sz w:val="20"/>
+        </w:rPr>
+        <w:t xml:space="preserve"> SRITYJE K5 K50</w:t>
+      </w:r>
+    </w:p>
+    <w:p>
+      <w:pPr>
+        <w:tabs>
+          <w:tab w:val="left" w:pos="284"/>
+        </w:tabs>
+        <w:rPr>
+          <w:sz w:val="20"/>
+        </w:rPr>
+      </w:pPr>
+      <w:r>
+        <w:rPr>
+          <w:sz w:val="20"/>
+        </w:rPr>
+        <w:t>Matomas ties žemais dažniais</w:t>
+      </w:r>
+    </w:p>
+    <w:p>
+      <w:pPr>
+        <w:tabs>
+          <w:tab w:val="left" w:pos="284"/>
+        </w:tabs>
+        <w:rPr>
+          <w:sz w:val="20"/>
+        </w:rPr>
+      </w:pPr>
+    </w:p>
+    <w:p>
+      <w:pPr>
+        <w:tabs>
+          <w:tab w:val="left" w:pos="284"/>
+        </w:tabs>
+        <w:rPr>
+          <w:sz w:val="20"/>
+        </w:rPr>
+      </w:pPr>
+      <w:r>
+        <w:rPr>
+          <w:sz w:val="20"/>
+        </w:rPr>
+        <w:t>c) Grafinį signalo vaizdą laiko ir dažnių srityse prieš apdorojimą iškraipymų efektu (originalaus akordo) ir</w:t>
+      </w:r>
+    </w:p>
+    <w:p>
+      <w:pPr>
+        <w:tabs>
+          <w:tab w:val="left" w:pos="284"/>
+        </w:tabs>
+        <w:rPr>
+          <w:sz w:val="20"/>
+        </w:rPr>
+      </w:pPr>
+      <w:r>
+        <w:rPr>
+          <w:sz w:val="20"/>
+        </w:rPr>
+        <w:t>po apdorojimo</w:t>
+      </w:r>
+    </w:p>
+    <w:p>
+      <w:pPr>
+        <w:tabs>
+          <w:tab w:val="left" w:pos="284"/>
+        </w:tabs>
+        <w:rPr>
+          <w:sz w:val="20"/>
+        </w:rPr>
+      </w:pPr>
+    </w:p>
+    <w:p>
+      <w:pPr>
+        <w:tabs>
+          <w:tab w:val="left" w:pos="284"/>
+        </w:tabs>
+        <w:rPr>
+          <w:sz w:val="20"/>
+        </w:rPr>
+      </w:pPr>
+    </w:p>
+    <w:p>
+      <w:pPr>
+        <w:pStyle w:val="BodyTextIndent"/>
+        <w:tabs>
+          <w:tab w:val="left" w:pos="567"/>
+        </w:tabs>
+        <w:ind w:firstLine="0"/>
+        <w:rPr>
+          <w:b/>
+          <w:sz w:val="20"/>
+        </w:rPr>
+      </w:pPr>
+      <w:r>
+        <w:rPr>
+          <w:b/>
+          <w:sz w:val="20"/>
+        </w:rPr>
+        <w:t>Reverberacijos efekto modeliavimas</w:t>
+      </w:r>
+    </w:p>
+    <w:p>
+      <w:pPr>
+        <w:tabs>
+          <w:tab w:val="left" w:pos="284"/>
+        </w:tabs>
+        <w:rPr>
+          <w:sz w:val="20"/>
+        </w:rPr>
+      </w:pPr>
+      <w:r>
+        <w:rPr>
+          <w:sz w:val="20"/>
+        </w:rPr>
+        <w:t>a) Skaitmeninio filtro koeficientus b ir a.</w:t>
+      </w:r>
+    </w:p>
+    <w:p>
+      <w:pPr>
+        <w:tabs>
+          <w:tab w:val="left" w:pos="284"/>
+        </w:tabs>
+        <w:rPr>
+          <w:sz w:val="20"/>
+        </w:rPr>
+      </w:pPr>
+      <w:r>
+        <w:rPr>
+          <w:sz w:val="20"/>
+        </w:rPr>
+        <w:t xml:space="preserve">        b = [1]</w:t>
+      </w:r>
+    </w:p>
+    <w:p>
+      <w:pPr>
+        <w:tabs>
+          <w:tab w:val="left" w:pos="284"/>
+        </w:tabs>
+        <w:rPr>
+          <w:sz w:val="20"/>
+        </w:rPr>
+      </w:pPr>
+      <w:r>
+        <w:rPr>
+          <w:sz w:val="20"/>
+        </w:rPr>
+        <w:t xml:space="preserve">        a = </w:t>
+      </w:r>
+      <w:proofErr w:type="spellStart"/>
+      <w:r>
+        <w:rPr>
+          <w:sz w:val="20"/>
+        </w:rPr>
+        <w:t>np.concatenate</w:t>
+      </w:r>
+      <w:proofErr w:type="spellEnd"/>
+      <w:r>
+        <w:rPr>
+          <w:sz w:val="20"/>
+        </w:rPr>
+        <w:t xml:space="preserve">([[1], </w:t>
+      </w:r>
+      <w:proofErr w:type="spellStart"/>
+      <w:r>
+        <w:rPr>
+          <w:sz w:val="20"/>
+        </w:rPr>
+        <w:t>np.zeros</w:t>
+      </w:r>
+      <w:proofErr w:type="spellEnd"/>
+      <w:r>
+        <w:rPr>
+          <w:sz w:val="20"/>
+        </w:rPr>
+        <w:t>(</w:t>
+      </w:r>
+      <w:proofErr w:type="spellStart"/>
+      <w:r>
+        <w:rPr>
+          <w:sz w:val="20"/>
+        </w:rPr>
+        <w:t>int</w:t>
+      </w:r>
+      <w:proofErr w:type="spellEnd"/>
+      <w:r>
+        <w:rPr>
+          <w:sz w:val="20"/>
+        </w:rPr>
+        <w:t>(</w:t>
+      </w:r>
+      <w:proofErr w:type="spellStart"/>
+      <w:r>
+        <w:rPr>
+          <w:sz w:val="20"/>
+        </w:rPr>
+        <w:t>n_delay</w:t>
+      </w:r>
+      <w:proofErr w:type="spellEnd"/>
+      <w:r>
+        <w:rPr>
+          <w:sz w:val="20"/>
+        </w:rPr>
+        <w:t>)), [-</w:t>
+      </w:r>
+      <w:proofErr w:type="spellStart"/>
+      <w:r>
+        <w:rPr>
+          <w:sz w:val="20"/>
+        </w:rPr>
+        <w:t>K_coef</w:t>
+      </w:r>
+      <w:proofErr w:type="spellEnd"/>
+      <w:r>
+        <w:rPr>
+          <w:sz w:val="20"/>
+        </w:rPr>
+        <w:t>]])</w:t>
+      </w:r>
+    </w:p>
+    <w:p>
+      <w:pPr>
+        <w:tabs>
+          <w:tab w:val="left" w:pos="284"/>
+        </w:tabs>
+        <w:rPr>
+          <w:sz w:val="20"/>
+        </w:rPr>
+      </w:pPr>
+    </w:p>
+    <w:p>
+      <w:pPr>
+        <w:tabs>
+          <w:tab w:val="left" w:pos="284"/>
+        </w:tabs>
+        <w:rPr>
+          <w:sz w:val="20"/>
+        </w:rPr>
+      </w:pPr>
+    </w:p>
+    <w:p>
+      <w:pPr>
+        <w:tabs>
+          <w:tab w:val="left" w:pos="284"/>
+        </w:tabs>
+        <w:rPr>
+          <w:sz w:val="20"/>
+        </w:rPr>
+      </w:pPr>
+      <w:r>
+        <w:rPr>
+          <w:sz w:val="20"/>
+        </w:rPr>
+        <w:t>b) Eksperimentiškai parinktą signalo vėlinimą N ir slopinimą K.</w:t>
+      </w:r>
+    </w:p>
+    <w:p>
+      <w:pPr>
+        <w:tabs>
+          <w:tab w:val="left" w:pos="284"/>
+        </w:tabs>
+        <w:rPr>
+          <w:sz w:val="20"/>
+        </w:rPr>
+      </w:pPr>
+      <w:r>
+        <w:rPr>
+          <w:sz w:val="20"/>
+        </w:rPr>
+        <w:t xml:space="preserve">    </w:t>
+      </w:r>
+      <w:proofErr w:type="spellStart"/>
+      <w:r>
+        <w:rPr>
+          <w:sz w:val="20"/>
+        </w:rPr>
+        <w:t>N_ms</w:t>
+      </w:r>
+      <w:proofErr w:type="spellEnd"/>
+      <w:r>
+        <w:rPr>
+          <w:sz w:val="20"/>
+        </w:rPr>
+        <w:t xml:space="preserve"> = 200</w:t>
+      </w:r>
+    </w:p>
+    <w:p>
+      <w:pPr>
+        <w:tabs>
+          <w:tab w:val="left" w:pos="284"/>
+        </w:tabs>
+        <w:rPr>
+          <w:sz w:val="20"/>
+        </w:rPr>
+      </w:pPr>
+      <w:r>
+        <w:rPr>
+          <w:sz w:val="20"/>
+        </w:rPr>
+        <w:t xml:space="preserve">    </w:t>
+      </w:r>
+      <w:proofErr w:type="spellStart"/>
+      <w:r>
+        <w:rPr>
+          <w:sz w:val="20"/>
+        </w:rPr>
+        <w:t>K_reverb</w:t>
+      </w:r>
+      <w:proofErr w:type="spellEnd"/>
+      <w:r>
+        <w:rPr>
+          <w:sz w:val="20"/>
+        </w:rPr>
+        <w:t xml:space="preserve"> = 0.5</w:t>
+      </w:r>
+    </w:p>
+    <w:p>
+      <w:pPr>
+        <w:tabs>
+          <w:tab w:val="left" w:pos="284"/>
+        </w:tabs>
+        <w:rPr>
+          <w:sz w:val="20"/>
+        </w:rPr>
+      </w:pPr>
+    </w:p>
+    <w:p>
+      <w:pPr>
+        <w:tabs>
+          <w:tab w:val="left" w:pos="284"/>
+        </w:tabs>
+        <w:rPr>
+          <w:sz w:val="20"/>
+        </w:rPr>
+      </w:pPr>
+      <w:r>
+        <w:rPr>
+          <w:sz w:val="20"/>
+        </w:rPr>
+        <w:t xml:space="preserve">c) Kaip keisis reverberacijos efektu apdoroto akordo garsas, jei </w:t>
+      </w:r>
+      <w:r>
+        <w:rPr>
+          <w:rFonts w:ascii="Cambria Math" w:hAnsi="Cambria Math" w:cs="Cambria Math"/>
+          <w:sz w:val="20"/>
+        </w:rPr>
+        <w:t>𝐾</w:t>
+      </w:r>
+      <w:r>
+        <w:rPr>
+          <w:sz w:val="20"/>
+        </w:rPr>
+        <w:t xml:space="preserve"> → 0 ir </w:t>
+      </w:r>
+      <w:r>
+        <w:rPr>
+          <w:rFonts w:ascii="Cambria Math" w:hAnsi="Cambria Math" w:cs="Cambria Math"/>
+          <w:sz w:val="20"/>
+        </w:rPr>
+        <w:t>𝐾</w:t>
+      </w:r>
+      <w:r>
+        <w:rPr>
+          <w:sz w:val="20"/>
+        </w:rPr>
+        <w:t xml:space="preserve"> → 1?</w:t>
+      </w:r>
+    </w:p>
+    <w:p>
+      <w:pPr>
+        <w:tabs>
+          <w:tab w:val="left" w:pos="284"/>
+        </w:tabs>
+        <w:rPr>
+          <w:sz w:val="20"/>
+        </w:rPr>
+      </w:pPr>
+    </w:p>
+    <w:p>
+      <w:pPr>
+        <w:tabs>
+          <w:tab w:val="left" w:pos="284"/>
+        </w:tabs>
+        <w:rPr>
+          <w:sz w:val="20"/>
+        </w:rPr>
+      </w:pPr>
+    </w:p>
+    <w:p>
+      <w:pPr>
+        <w:tabs>
+          <w:tab w:val="left" w:pos="284"/>
+        </w:tabs>
+        <w:rPr>
+          <w:sz w:val="20"/>
+        </w:rPr>
+      </w:pPr>
+      <w:r>
+        <w:rPr>
+          <w:sz w:val="20"/>
+        </w:rPr>
+        <w:t>d) Grafinį signalo vaizdą laiko ir dažnių srityse prieš apdorojimą reverberacijos efektu (originalaus akordo)</w:t>
+      </w:r>
+    </w:p>
+    <w:p>
+      <w:pPr>
+        <w:tabs>
+          <w:tab w:val="left" w:pos="284"/>
+        </w:tabs>
+        <w:rPr>
+          <w:sz w:val="20"/>
+        </w:rPr>
+      </w:pPr>
+      <w:r>
+        <w:rPr>
+          <w:sz w:val="20"/>
+        </w:rPr>
+        <w:t>ir po apdorojimo</w:t>
+      </w:r>
+    </w:p>
+    <w:p>
+      <w:pPr>
+        <w:tabs>
+          <w:tab w:val="left" w:pos="284"/>
+        </w:tabs>
+        <w:rPr>
+          <w:sz w:val="20"/>
+        </w:rPr>
+      </w:pPr>
+    </w:p>
+    <w:p>
+      <w:pPr>
+        <w:pStyle w:val="BodyTextIndent"/>
+        <w:tabs>
+          <w:tab w:val="left" w:pos="567"/>
+        </w:tabs>
+        <w:ind w:firstLine="0"/>
+        <w:rPr>
+          <w:b/>
+          <w:sz w:val="20"/>
+        </w:rPr>
+      </w:pPr>
+      <w:r>
+        <w:rPr>
+          <w:b/>
+          <w:sz w:val="20"/>
+        </w:rPr>
+        <w:t>Papildoma užduotis</w:t>
+      </w:r>
+    </w:p>
+    <w:p>
+      <w:pPr>
+        <w:tabs>
+          <w:tab w:val="left" w:pos="284"/>
+        </w:tabs>
+        <w:rPr>
+          <w:sz w:val="20"/>
+        </w:rPr>
+      </w:pPr>
+      <w:r>
+        <w:rPr>
+          <w:sz w:val="20"/>
+        </w:rPr>
         <w:tab/>
-      </w:r>
+        <w:t>Darbe atliktas a variantas</w:t>
+      </w:r>
+    </w:p>
+    <w:p>
+      <w:pPr>
+        <w:tabs>
+          <w:tab w:val="left" w:pos="284"/>
+        </w:tabs>
+        <w:rPr>
+          <w:sz w:val="20"/>
+        </w:rPr>
+      </w:pPr>
+    </w:p>
+    <w:p>
+      <w:pPr>
+        <w:tabs>
+          <w:tab w:val="left" w:pos="284"/>
+        </w:tabs>
+        <w:rPr>
+          <w:sz w:val="20"/>
+        </w:rPr>
+      </w:pPr>
+    </w:p>
+    <w:p>
+      <w:pPr>
+        <w:tabs>
+          <w:tab w:val="left" w:pos="284"/>
+        </w:tabs>
+        <w:rPr>
+          <w:sz w:val="20"/>
+        </w:rPr>
+      </w:pPr>
+    </w:p>
+    <w:p>
+      <w:pPr>
+        <w:tabs>
+          <w:tab w:val="left" w:pos="284"/>
+        </w:tabs>
+      </w:pPr>
       <w:r>
         <w:tab/>
       </w:r>
@@ -5691,6 +6689,7 @@
         <w:rPr>
           <w:sz w:val="20"/>
         </w:rPr>
+        <w:lastRenderedPageBreak/>
         <w:tab/>
       </w:r>
     </w:p>
@@ -8318,7 +9317,7 @@
   <w:style w:type="paragraph" w:default="1" w:styleId="Normal">
     <w:name w:val="Normal"/>
     <w:qFormat/>
-    <w:rsid w:val="0086005E"/>
+    <w:rsid w:val="00DD039D"/>
     <w:pPr>
       <w:jc w:val="both"/>
     </w:pPr>
@@ -8394,6 +9393,7 @@
   <w:style w:type="paragraph" w:styleId="BodyTextIndent">
     <w:name w:val="Body Text Indent"/>
     <w:basedOn w:val="Normal"/>
+    <w:link w:val="BodyTextIndentChar"/>
     <w:rsid w:val="005B4489"/>
     <w:pPr>
       <w:ind w:firstLine="720"/>
@@ -8586,6 +9586,16 @@
       <w:rFonts w:eastAsiaTheme="minorHAnsi"/>
       <w:sz w:val="24"/>
       <w:szCs w:val="24"/>
+      <w:lang w:val="lt-LT" w:eastAsia="en-US"/>
+    </w:rPr>
+  </w:style>
+  <w:style w:type="character" w:customStyle="1" w:styleId="BodyTextIndentChar">
+    <w:name w:val="Body Text Indent Char"/>
+    <w:basedOn w:val="DefaultParagraphFont"/>
+    <w:link w:val="BodyTextIndent"/>
+    <w:rsid w:val="0066600C"/>
+    <w:rPr>
+      <w:sz w:val="32"/>
       <w:lang w:val="lt-LT" w:eastAsia="en-US"/>
     </w:rPr>
   </w:style>

</xml_diff>

<commit_message>
feat: finishing up reverb
</commit_message>
<xml_diff>
--- a/1-lab/newLab1_Marma_Zygimantas_EMEI-2.docx
+++ b/1-lab/newLab1_Marma_Zygimantas_EMEI-2.docx
@@ -51,21 +51,7 @@
         <w:rPr>
           <w:sz w:val="20"/>
         </w:rPr>
-        <w:t xml:space="preserve">Laboratorinis darbas </w:t>
-      </w:r>
-      <w:proofErr w:type="spellStart"/>
-      <w:r>
-        <w:rPr>
-          <w:sz w:val="20"/>
-        </w:rPr>
-        <w:t>nr.</w:t>
-      </w:r>
-      <w:proofErr w:type="spellEnd"/>
-      <w:r>
-        <w:rPr>
-          <w:sz w:val="20"/>
-        </w:rPr>
-        <w:t xml:space="preserve"> </w:t>
+        <w:t xml:space="preserve">Laboratorinis darbas nr. </w:t>
       </w:r>
       <w:r>
         <w:rPr>
@@ -223,65 +209,43 @@
           <w:sz w:val="28"/>
           <w:szCs w:val="22"/>
         </w:rPr>
-        <w:t xml:space="preserve"> </w:t>
-      </w:r>
-      <w:proofErr w:type="spellStart"/>
-      <w:r>
-        <w:rPr>
-          <w:b/>
-          <w:bCs/>
+        <w:t xml:space="preserve"> gr. </w:t>
+      </w:r>
+      <w:r>
+        <w:rPr>
           <w:sz w:val="28"/>
           <w:szCs w:val="22"/>
         </w:rPr>
-        <w:t>gr</w:t>
-      </w:r>
-      <w:proofErr w:type="spellEnd"/>
-      <w:r>
-        <w:rPr>
-          <w:b/>
-          <w:bCs/>
+        <w:t>Dėstytoja</w:t>
+      </w:r>
+      <w:r>
+        <w:rPr>
           <w:sz w:val="28"/>
           <w:szCs w:val="22"/>
         </w:rPr>
-        <w:t xml:space="preserve">. </w:t>
+        <w:t xml:space="preserve">s </w:t>
       </w:r>
       <w:r>
         <w:rPr>
           <w:sz w:val="28"/>
           <w:szCs w:val="22"/>
         </w:rPr>
-        <w:t>Dėstytoja</w:t>
+        <w:t>D</w:t>
       </w:r>
       <w:r>
         <w:rPr>
           <w:sz w:val="28"/>
           <w:szCs w:val="22"/>
         </w:rPr>
-        <w:t xml:space="preserve">s </w:t>
+        <w:t xml:space="preserve">. </w:t>
       </w:r>
       <w:r>
         <w:rPr>
           <w:sz w:val="28"/>
           <w:szCs w:val="22"/>
         </w:rPr>
-        <w:t>D</w:t>
-      </w:r>
-      <w:r>
-        <w:rPr>
-          <w:sz w:val="28"/>
-          <w:szCs w:val="22"/>
-        </w:rPr>
-        <w:t xml:space="preserve">. </w:t>
-      </w:r>
-      <w:proofErr w:type="spellStart"/>
-      <w:r>
-        <w:rPr>
-          <w:sz w:val="28"/>
-          <w:szCs w:val="22"/>
-        </w:rPr>
         <w:t>Sokas</w:t>
       </w:r>
-      <w:proofErr w:type="spellEnd"/>
     </w:p>
     <w:p>
       <w:pPr>
@@ -560,7 +524,6 @@
         </w:rPr>
         <w:t xml:space="preserve"> </w:t>
       </w:r>
-      <w:proofErr w:type="spellStart"/>
       <w:r>
         <w:rPr>
           <w:sz w:val="20"/>
@@ -571,14 +534,7 @@
         <w:rPr>
           <w:sz w:val="20"/>
         </w:rPr>
-        <w:t>iskretizavimo</w:t>
-      </w:r>
-      <w:proofErr w:type="spellEnd"/>
-      <w:r>
-        <w:rPr>
-          <w:sz w:val="20"/>
-        </w:rPr>
-        <w:t xml:space="preserve"> dažnį </w:t>
+        <w:t xml:space="preserve">iskretizavimo dažnį </w:t>
       </w:r>
       <w:r>
         <w:rPr>
@@ -1554,7 +1510,6 @@
         </w:rPr>
         <w:t xml:space="preserve">b = [1], a = [1 </w:t>
       </w:r>
-      <w:proofErr w:type="spellStart"/>
       <w:r>
         <w:rPr>
           <w:i/>
@@ -1563,14 +1518,12 @@
         </w:rPr>
         <w:t>nuliuV</w:t>
       </w:r>
-      <w:proofErr w:type="spellEnd"/>
       <w:r>
         <w:rPr>
           <w:sz w:val="20"/>
         </w:rPr>
         <w:t xml:space="preserve"> -0,5 -0,5], kur </w:t>
       </w:r>
-      <w:proofErr w:type="spellStart"/>
       <w:r>
         <w:rPr>
           <w:i/>
@@ -1579,12 +1532,17 @@
         </w:rPr>
         <w:t>nuliuV</w:t>
       </w:r>
-      <w:proofErr w:type="spellEnd"/>
-      <w:r>
-        <w:rPr>
-          <w:sz w:val="20"/>
-        </w:rPr>
-        <w:t xml:space="preserve"> yra nulių vektorius, kurio ilgis kiekvienai natai yra N.</w:t>
+      <w:r>
+        <w:rPr>
+          <w:sz w:val="20"/>
+        </w:rPr>
+        <w:t xml:space="preserve"> </w:t>
+      </w:r>
+      <w:r>
+        <w:rPr>
+          <w:sz w:val="20"/>
+        </w:rPr>
+        <w:t>yra nulių vektorius, kurio ilgis kiekvienai natai yra N.</w:t>
       </w:r>
     </w:p>
     <w:p>
@@ -1636,36 +1594,61 @@
         <w:rPr>
           <w:sz w:val="20"/>
         </w:rPr>
-        <w:t xml:space="preserve">analogiškai pateikti paveikslėliuose (1 pav. ir 2 pav.). </w:t>
-      </w:r>
-      <w:r>
-        <w:rPr>
-          <w:sz w:val="20"/>
-        </w:rPr>
-        <w:t>Analizuojant D ir B stygų signalus laiko ašyje galima matyti, kad signalų forma yra ganėtinai panaši, tačiau iš grafikų (1 pav.) matyti, kad D stygos nusistovėjusi amplitudės dedamoji yra didesnė</w:t>
-      </w:r>
-      <w:r>
-        <w:rPr>
-          <w:sz w:val="20"/>
-          <w:highlight w:val="yellow"/>
-        </w:rPr>
-        <w:t xml:space="preserve">. Tuo įsitikiname ir klausantis sugeneruotus </w:t>
-      </w:r>
-      <w:proofErr w:type="spellStart"/>
-      <w:r>
-        <w:rPr>
-          <w:sz w:val="20"/>
-          <w:highlight w:val="yellow"/>
-        </w:rPr>
-        <w:t>audio</w:t>
-      </w:r>
-      <w:proofErr w:type="spellEnd"/>
-      <w:r>
-        <w:rPr>
-          <w:sz w:val="20"/>
-          <w:highlight w:val="yellow"/>
-        </w:rPr>
-        <w:t xml:space="preserve"> signalus, nes D stygos garsas didesni</w:t>
+        <w:t>pateikti paveikslėliuose (</w:t>
+      </w:r>
+      <w:r>
+        <w:rPr>
+          <w:sz w:val="20"/>
+        </w:rPr>
+        <w:t xml:space="preserve">analogiškai </w:t>
+      </w:r>
+      <w:r>
+        <w:rPr>
+          <w:sz w:val="20"/>
+        </w:rPr>
+        <w:t xml:space="preserve">1 pav. ir 2 pav.). </w:t>
+      </w:r>
+      <w:r>
+        <w:rPr>
+          <w:sz w:val="20"/>
+        </w:rPr>
+        <w:t xml:space="preserve">Analizuojant D ir B stygų signalus laiko ašyje galima matyti, kad signalų forma yra ganėtinai panaši, tačiau iš </w:t>
+      </w:r>
+      <w:r>
+        <w:rPr>
+          <w:sz w:val="20"/>
+        </w:rPr>
+        <w:t xml:space="preserve">grafikų (1 pav.) matyti, kad D stygos nusistovėjusi amplitudės dedamoji yra didesnė. Tuo </w:t>
+      </w:r>
+      <w:r>
+        <w:rPr>
+          <w:sz w:val="20"/>
+        </w:rPr>
+        <w:t>galima įsitikinti</w:t>
+      </w:r>
+      <w:r>
+        <w:rPr>
+          <w:sz w:val="20"/>
+        </w:rPr>
+        <w:t xml:space="preserve"> ir klausantis sugeneruotus audio signalus, </w:t>
+      </w:r>
+      <w:r>
+        <w:rPr>
+          <w:sz w:val="20"/>
+        </w:rPr>
+        <w:t xml:space="preserve">girdima, kad </w:t>
+      </w:r>
+      <w:r>
+        <w:rPr>
+          <w:sz w:val="20"/>
+        </w:rPr>
+        <w:t xml:space="preserve">D stygos garsas </w:t>
+      </w:r>
+      <w:r>
+        <w:rPr>
+          <w:sz w:val="20"/>
+        </w:rPr>
+        <w:t>garsesnis</w:t>
       </w:r>
       <w:r>
         <w:rPr>
@@ -1673,6 +1656,16 @@
         </w:rPr>
         <w:t>.</w:t>
       </w:r>
+    </w:p>
+    <w:p>
+      <w:pPr>
+        <w:tabs>
+          <w:tab w:val="left" w:pos="284"/>
+        </w:tabs>
+        <w:rPr>
+          <w:sz w:val="20"/>
+        </w:rPr>
+      </w:pPr>
     </w:p>
     <w:p>
       <w:pPr>
@@ -2103,21 +2096,7 @@
         <w:rPr>
           <w:sz w:val="20"/>
         </w:rPr>
-        <w:t xml:space="preserve"> Tai galima matyti grafiškai iš 3 pav. pateiktų priartintų signalų dažnių ašyje (harmonikos vertę laikome dažnį esantį ties </w:t>
-      </w:r>
-      <w:proofErr w:type="spellStart"/>
-      <w:r>
-        <w:rPr>
-          <w:sz w:val="20"/>
-        </w:rPr>
-        <w:t>pyku</w:t>
-      </w:r>
-      <w:proofErr w:type="spellEnd"/>
-      <w:r>
-        <w:rPr>
-          <w:sz w:val="20"/>
-        </w:rPr>
-        <w:t>).</w:t>
+        <w:t xml:space="preserve"> Tai galima matyti grafiškai iš 3 pav. pateiktų priartintų signalų dažnių ašyje (harmonikos vertę laikome dažnį esantį ties pyku).</w:t>
       </w:r>
     </w:p>
     <w:p>
@@ -2576,6 +2555,7 @@
         <w:tabs>
           <w:tab w:val="left" w:pos="284"/>
         </w:tabs>
+        <w:jc w:val="center"/>
         <w:rPr>
           <w:sz w:val="20"/>
         </w:rPr>
@@ -2726,21 +2706,7 @@
         <w:rPr>
           <w:sz w:val="20"/>
         </w:rPr>
-        <w:t xml:space="preserve"> pav.) galima pastebėti, kiekvienos atskiros  natos dedamąją (penki atskiri pykai per pirmąsias 500 </w:t>
-      </w:r>
-      <w:proofErr w:type="spellStart"/>
-      <w:r>
-        <w:rPr>
-          <w:sz w:val="20"/>
-        </w:rPr>
-        <w:t>ms</w:t>
-      </w:r>
-      <w:proofErr w:type="spellEnd"/>
-      <w:r>
-        <w:rPr>
-          <w:sz w:val="20"/>
-        </w:rPr>
-        <w:t>). Analizuojant akordo signalą dažnių srityje (</w:t>
+        <w:t xml:space="preserve"> pav.) galima pastebėti, kiekvienos atskiros  natos dedamąją (penki atskiri pykai per pirmąsias 500 ms). Analizuojant akordo signalą dažnių srityje (</w:t>
       </w:r>
       <w:r>
         <w:rPr>
@@ -2754,227 +2720,371 @@
         </w:rPr>
         <w:t xml:space="preserve"> pav.) matome kad spektras yra ženkliai tankesnis palyginus su anksčiau analizuotais stygų vaizdais dažnių srityje (2 pav.). Tai atsitinka, nes signalas yra penkių skirtingo dažnio stygų suma. </w:t>
       </w:r>
-      <w:r>
-        <w:rPr>
-          <w:sz w:val="20"/>
-          <w:highlight w:val="yellow"/>
-        </w:rPr>
-        <w:t>T</w:t>
-      </w:r>
-      <w:r>
-        <w:rPr>
-          <w:sz w:val="20"/>
-          <w:highlight w:val="yellow"/>
+    </w:p>
+    <w:p>
+      <w:pPr>
+        <w:tabs>
+          <w:tab w:val="left" w:pos="284"/>
+        </w:tabs>
+        <w:jc w:val="center"/>
+        <w:rPr>
+          <w:sz w:val="20"/>
+        </w:rPr>
+      </w:pPr>
+      <w:r>
+        <w:rPr>
+          <w:noProof/>
+        </w:rPr>
+        <w:drawing>
+          <wp:inline distT="0" distB="0" distL="0" distR="0" wp14:anchorId="3664082C" wp14:editId="2A0E65CB">
+            <wp:extent cx="2844140" cy="2215825"/>
+            <wp:effectExtent l="0" t="0" r="0" b="0"/>
+            <wp:docPr id="5" name="Picture 5" descr="Chart&#10;&#10;Description automatically generated"/>
+            <wp:cNvGraphicFramePr>
+              <a:graphicFrameLocks xmlns:a="http://schemas.openxmlformats.org/drawingml/2006/main" noChangeAspect="1"/>
+            </wp:cNvGraphicFramePr>
+            <a:graphic xmlns:a="http://schemas.openxmlformats.org/drawingml/2006/main">
+              <a:graphicData uri="http://schemas.openxmlformats.org/drawingml/2006/picture">
+                <pic:pic xmlns:pic="http://schemas.openxmlformats.org/drawingml/2006/picture">
+                  <pic:nvPicPr>
+                    <pic:cNvPr id="5" name="Picture 5" descr="Chart&#10;&#10;Description automatically generated"/>
+                    <pic:cNvPicPr>
+                      <a:picLocks noChangeAspect="1" noChangeArrowheads="1"/>
+                    </pic:cNvPicPr>
+                  </pic:nvPicPr>
+                  <pic:blipFill>
+                    <a:blip r:embed="rId17">
+                      <a:extLst>
+                        <a:ext uri="{28A0092B-C50C-407E-A947-70E740481C1C}">
+                          <a14:useLocalDpi xmlns:a14="http://schemas.microsoft.com/office/drawing/2010/main" val="0"/>
+                        </a:ext>
+                      </a:extLst>
+                    </a:blip>
+                    <a:srcRect/>
+                    <a:stretch>
+                      <a:fillRect/>
+                    </a:stretch>
+                  </pic:blipFill>
+                  <pic:spPr bwMode="auto">
+                    <a:xfrm>
+                      <a:off x="0" y="0"/>
+                      <a:ext cx="2848292" cy="2219060"/>
+                    </a:xfrm>
+                    <a:prstGeom prst="rect">
+                      <a:avLst/>
+                    </a:prstGeom>
+                    <a:noFill/>
+                    <a:ln>
+                      <a:noFill/>
+                    </a:ln>
+                  </pic:spPr>
+                </pic:pic>
+              </a:graphicData>
+            </a:graphic>
+          </wp:inline>
+        </w:drawing>
+      </w:r>
+    </w:p>
+    <w:p>
+      <w:pPr>
+        <w:tabs>
+          <w:tab w:val="left" w:pos="567"/>
+        </w:tabs>
+        <w:jc w:val="center"/>
+        <w:rPr>
+          <w:sz w:val="20"/>
+        </w:rPr>
+      </w:pPr>
+      <w:r>
+        <w:rPr>
+          <w:b/>
+          <w:noProof/>
+          <w:sz w:val="18"/>
+          <w:szCs w:val="18"/>
+          <w:lang w:eastAsia="lt-LT"/>
+        </w:rPr>
+        <w:t>6</w:t>
+      </w:r>
+      <w:r>
+        <w:rPr>
+          <w:b/>
+          <w:noProof/>
+          <w:sz w:val="18"/>
+          <w:szCs w:val="18"/>
+          <w:lang w:eastAsia="lt-LT"/>
+        </w:rPr>
+        <w:t xml:space="preserve"> pav.</w:t>
+      </w:r>
+      <w:r>
+        <w:rPr>
+          <w:noProof/>
+          <w:sz w:val="18"/>
+          <w:szCs w:val="18"/>
+          <w:lang w:eastAsia="lt-LT"/>
+        </w:rPr>
+        <w:t xml:space="preserve"> </w:t>
+      </w:r>
+      <w:r>
+        <w:rPr>
+          <w:noProof/>
+          <w:sz w:val="18"/>
+          <w:szCs w:val="18"/>
+          <w:lang w:eastAsia="lt-LT"/>
+        </w:rPr>
+        <w:t>D</w:t>
+      </w:r>
+      <w:r>
+        <w:rPr>
+          <w:noProof/>
+          <w:sz w:val="18"/>
+          <w:szCs w:val="18"/>
+          <w:lang w:eastAsia="lt-LT"/>
+        </w:rPr>
+        <w:t>m akordo</w:t>
+      </w:r>
+      <w:r>
+        <w:rPr>
+          <w:noProof/>
+          <w:sz w:val="18"/>
+          <w:szCs w:val="18"/>
+          <w:lang w:eastAsia="lt-LT"/>
+        </w:rPr>
+        <w:t xml:space="preserve"> pirmosios harmonikos.</w:t>
+      </w:r>
+    </w:p>
+    <w:p>
+      <w:pPr>
+        <w:tabs>
+          <w:tab w:val="left" w:pos="284"/>
+        </w:tabs>
+        <w:rPr>
+          <w:sz w:val="20"/>
+        </w:rPr>
+      </w:pPr>
+    </w:p>
+    <w:p>
+      <w:pPr>
+        <w:tabs>
+          <w:tab w:val="left" w:pos="284"/>
+        </w:tabs>
+        <w:rPr>
+          <w:sz w:val="20"/>
+        </w:rPr>
+      </w:pPr>
+      <w:r>
+        <w:rPr>
+          <w:sz w:val="20"/>
+        </w:rPr>
+        <w:tab/>
+        <w:t xml:space="preserve">Detaliau </w:t>
+      </w:r>
+      <w:r>
+        <w:rPr>
+          <w:sz w:val="20"/>
+        </w:rPr>
+        <w:t>nagrinėjant signalo spektrą (6 pav.) galima matyti, kad t</w:t>
+      </w:r>
+      <w:r>
+        <w:rPr>
+          <w:sz w:val="20"/>
         </w:rPr>
         <w:t>ik pirmosios keturios</w:t>
       </w:r>
       <w:r>
         <w:rPr>
           <w:sz w:val="20"/>
-          <w:highlight w:val="yellow"/>
         </w:rPr>
         <w:t xml:space="preserve"> akordo harmonijos sutapo su atskirų stygų virpėjimo dažniais</w:t>
       </w:r>
       <w:r>
         <w:rPr>
           <w:sz w:val="20"/>
-          <w:highlight w:val="yellow"/>
         </w:rPr>
         <w:t>: 110</w:t>
       </w:r>
       <w:r>
         <w:rPr>
           <w:sz w:val="20"/>
-          <w:highlight w:val="yellow"/>
         </w:rPr>
         <w:t xml:space="preserve"> Hz,</w:t>
       </w:r>
       <w:r>
         <w:rPr>
           <w:sz w:val="20"/>
-          <w:highlight w:val="yellow"/>
         </w:rPr>
         <w:t xml:space="preserve"> 147</w:t>
       </w:r>
       <w:r>
         <w:rPr>
           <w:sz w:val="20"/>
-          <w:highlight w:val="yellow"/>
         </w:rPr>
         <w:t xml:space="preserve"> Hz,</w:t>
       </w:r>
       <w:r>
         <w:rPr>
           <w:sz w:val="20"/>
-          <w:highlight w:val="yellow"/>
         </w:rPr>
         <w:t xml:space="preserve"> 220</w:t>
       </w:r>
       <w:r>
         <w:rPr>
           <w:sz w:val="20"/>
-          <w:highlight w:val="yellow"/>
         </w:rPr>
         <w:t xml:space="preserve"> Hz, </w:t>
       </w:r>
       <w:r>
         <w:rPr>
           <w:sz w:val="20"/>
-          <w:highlight w:val="yellow"/>
         </w:rPr>
         <w:t>293</w:t>
       </w:r>
       <w:r>
         <w:rPr>
           <w:sz w:val="20"/>
-          <w:highlight w:val="yellow"/>
         </w:rPr>
         <w:t xml:space="preserve"> Hz, </w:t>
       </w:r>
       <w:r>
         <w:rPr>
           <w:sz w:val="20"/>
-          <w:highlight w:val="yellow"/>
         </w:rPr>
         <w:t>o</w:t>
       </w:r>
       <w:r>
         <w:rPr>
           <w:sz w:val="20"/>
-          <w:highlight w:val="yellow"/>
         </w:rPr>
         <w:t xml:space="preserve"> penktosios harmonikos dažnis skyrėsi</w:t>
       </w:r>
       <w:r>
         <w:rPr>
           <w:sz w:val="20"/>
-          <w:highlight w:val="yellow"/>
         </w:rPr>
         <w:t xml:space="preserve"> </w:t>
       </w:r>
       <w:r>
         <w:rPr>
           <w:sz w:val="20"/>
-          <w:highlight w:val="yellow"/>
         </w:rPr>
         <w:t xml:space="preserve">ir buvo lygus – </w:t>
       </w:r>
       <w:r>
         <w:rPr>
           <w:sz w:val="20"/>
-          <w:highlight w:val="yellow"/>
         </w:rPr>
         <w:t>330</w:t>
       </w:r>
       <w:r>
         <w:rPr>
           <w:sz w:val="20"/>
-          <w:highlight w:val="yellow"/>
         </w:rPr>
         <w:t xml:space="preserve"> Hz</w:t>
       </w:r>
       <w:r>
         <w:rPr>
           <w:sz w:val="20"/>
-          <w:highlight w:val="yellow"/>
         </w:rPr>
         <w:t xml:space="preserve">. Taip atsitiko, nes </w:t>
       </w:r>
       <w:r>
         <w:rPr>
           <w:sz w:val="20"/>
-          <w:highlight w:val="yellow"/>
         </w:rPr>
         <w:t>žemiausios (</w:t>
       </w:r>
       <w:r>
         <w:rPr>
           <w:sz w:val="20"/>
-          <w:highlight w:val="yellow"/>
         </w:rPr>
         <w:t>A</w:t>
       </w:r>
       <w:r>
         <w:rPr>
           <w:sz w:val="20"/>
-          <w:highlight w:val="yellow"/>
         </w:rPr>
         <w:t>)</w:t>
       </w:r>
       <w:r>
         <w:rPr>
           <w:sz w:val="20"/>
-          <w:highlight w:val="yellow"/>
         </w:rPr>
         <w:t xml:space="preserve"> stygos trečioji harmonika yra </w:t>
       </w:r>
       <w:r>
         <w:rPr>
           <w:sz w:val="20"/>
-          <w:highlight w:val="yellow"/>
         </w:rPr>
         <w:t>anksčiau</w:t>
       </w:r>
       <w:r>
         <w:rPr>
           <w:sz w:val="20"/>
-          <w:highlight w:val="yellow"/>
-        </w:rPr>
-        <w:t xml:space="preserve"> dažnių srityje nes </w:t>
-      </w:r>
-      <w:r>
-        <w:rPr>
-          <w:sz w:val="20"/>
-          <w:highlight w:val="yellow"/>
+        </w:rPr>
+        <w:t xml:space="preserve"> dažnių srityje ne</w:t>
+      </w:r>
+      <w:r>
+        <w:rPr>
+          <w:sz w:val="20"/>
+        </w:rPr>
+        <w:t>i</w:t>
+      </w:r>
+      <w:r>
+        <w:rPr>
+          <w:sz w:val="20"/>
+        </w:rPr>
+        <w:t xml:space="preserve"> </w:t>
+      </w:r>
+      <w:r>
+        <w:rPr>
+          <w:sz w:val="20"/>
         </w:rPr>
         <w:t xml:space="preserve">penktosios – </w:t>
       </w:r>
       <w:r>
         <w:rPr>
           <w:sz w:val="20"/>
-          <w:highlight w:val="yellow"/>
         </w:rPr>
         <w:t>e styg</w:t>
       </w:r>
       <w:r>
         <w:rPr>
           <w:sz w:val="20"/>
-          <w:highlight w:val="yellow"/>
         </w:rPr>
         <w:t>o</w:t>
       </w:r>
       <w:r>
         <w:rPr>
           <w:sz w:val="20"/>
-          <w:highlight w:val="yellow"/>
         </w:rPr>
         <w:t xml:space="preserve">s </w:t>
       </w:r>
       <w:r>
         <w:rPr>
           <w:sz w:val="20"/>
-          <w:highlight w:val="yellow"/>
+        </w:rPr>
+        <w:t xml:space="preserve">dažnis </w:t>
+      </w:r>
+      <w:r>
+        <w:rPr>
+          <w:sz w:val="20"/>
         </w:rPr>
         <w:t>(</w:t>
       </w:r>
       <w:r>
         <w:rPr>
           <w:sz w:val="20"/>
-          <w:highlight w:val="yellow"/>
         </w:rPr>
         <w:t>349 Hz</w:t>
       </w:r>
       <w:r>
         <w:rPr>
           <w:sz w:val="20"/>
-          <w:highlight w:val="yellow"/>
         </w:rPr>
         <w:t>)</w:t>
       </w:r>
       <w:r>
         <w:rPr>
           <w:sz w:val="20"/>
-          <w:highlight w:val="yellow"/>
         </w:rPr>
         <w:t>.</w:t>
       </w:r>
@@ -3113,7 +3223,7 @@
                     </pic:cNvPicPr>
                   </pic:nvPicPr>
                   <pic:blipFill>
-                    <a:blip r:embed="rId17" cstate="print">
+                    <a:blip r:embed="rId18" cstate="print">
                       <a:extLst>
                         <a:ext uri="{28A0092B-C50C-407E-A947-70E740481C1C}">
                           <a14:useLocalDpi xmlns:a14="http://schemas.microsoft.com/office/drawing/2010/main" val="0"/>
@@ -3172,7 +3282,7 @@
                     </pic:cNvPicPr>
                   </pic:nvPicPr>
                   <pic:blipFill>
-                    <a:blip r:embed="rId18" cstate="print">
+                    <a:blip r:embed="rId19" cstate="print">
                       <a:extLst>
                         <a:ext uri="{28A0092B-C50C-407E-A947-70E740481C1C}">
                           <a14:useLocalDpi xmlns:a14="http://schemas.microsoft.com/office/drawing/2010/main" val="0"/>
@@ -3222,7 +3332,7 @@
           <w:szCs w:val="18"/>
           <w:lang w:eastAsia="lt-LT"/>
         </w:rPr>
-        <w:t>6</w:t>
+        <w:t>7</w:t>
       </w:r>
       <w:r>
         <w:rPr>
@@ -3250,43 +3360,7 @@
           <w:szCs w:val="18"/>
           <w:lang w:eastAsia="lt-LT"/>
         </w:rPr>
-        <w:t>Iškraipytas</w:t>
-      </w:r>
-      <w:r>
-        <w:rPr>
-          <w:noProof/>
-          <w:sz w:val="18"/>
-          <w:szCs w:val="18"/>
-          <w:lang w:eastAsia="lt-LT"/>
-        </w:rPr>
-        <w:t xml:space="preserve"> Dm akordas </w:t>
-      </w:r>
-      <w:r>
-        <w:rPr>
-          <w:noProof/>
-          <w:sz w:val="18"/>
-          <w:szCs w:val="18"/>
-          <w:lang w:eastAsia="lt-LT"/>
-        </w:rPr>
-        <w:t xml:space="preserve">laiko </w:t>
-      </w:r>
-      <w:r>
-        <w:rPr>
-          <w:noProof/>
-          <w:sz w:val="18"/>
-          <w:szCs w:val="18"/>
-          <w:lang w:eastAsia="lt-LT"/>
-        </w:rPr>
-        <w:t>srityje</w:t>
-      </w:r>
-      <w:r>
-        <w:rPr>
-          <w:noProof/>
-          <w:sz w:val="18"/>
-          <w:szCs w:val="18"/>
-          <w:lang w:eastAsia="lt-LT"/>
-        </w:rPr>
-        <w:t xml:space="preserve"> naudojant </w:t>
+        <w:t xml:space="preserve">Iškraipytas Dm akordas laiko srityje naudojant </w:t>
       </w:r>
       <w:r>
         <w:rPr>
@@ -3306,16 +3380,7 @@
           <w:szCs w:val="18"/>
           <w:lang w:eastAsia="lt-LT"/>
         </w:rPr>
-        <w:t xml:space="preserve"> (K=5 ir K =50)</w:t>
-      </w:r>
-      <w:r>
-        <w:rPr>
-          <w:noProof/>
-          <w:sz w:val="18"/>
-          <w:szCs w:val="18"/>
-          <w:lang w:eastAsia="lt-LT"/>
-        </w:rPr>
-        <w:t>.</w:t>
+        <w:t xml:space="preserve"> (K=5 ir K =50).</w:t>
       </w:r>
     </w:p>
     <w:p>
@@ -3331,18 +3396,45 @@
         <w:rPr>
           <w:sz w:val="20"/>
         </w:rPr>
-        <w:t>APTARTI LAIKO SRITYJE K5 K50</w:t>
-      </w:r>
-    </w:p>
-    <w:p>
-      <w:pPr>
-        <w:tabs>
-          <w:tab w:val="left" w:pos="284"/>
-        </w:tabs>
-        <w:rPr>
-          <w:sz w:val="20"/>
-        </w:rPr>
-      </w:pPr>
+        <w:tab/>
+        <w:t>Kaip galima matyti iš grafikų (7 pav.) signalų beveik visos reikšmės yra 1 arba -1. Vienintelis skirtumas yra</w:t>
+      </w:r>
+      <w:r>
+        <w:rPr>
+          <w:sz w:val="20"/>
+        </w:rPr>
+        <w:t xml:space="preserve"> </w:t>
+      </w:r>
+      <w:r>
+        <w:rPr>
+          <w:sz w:val="20"/>
+        </w:rPr>
+        <w:t xml:space="preserve">naudojant stiprinimo koeficientą K =50 daugiau reikšmių buvo įsotintos, nes kai </w:t>
+      </w:r>
+      <w:r>
+        <w:rPr>
+          <w:sz w:val="20"/>
+        </w:rPr>
+        <w:t>K</w:t>
+      </w:r>
+      <w:r>
+        <w:rPr>
+          <w:sz w:val="20"/>
+        </w:rPr>
+        <w:t xml:space="preserve"> = </w:t>
+      </w:r>
+      <w:r>
+        <w:rPr>
+          <w:sz w:val="20"/>
+        </w:rPr>
+        <w:t>5</w:t>
+      </w:r>
+      <w:r>
+        <w:rPr>
+          <w:sz w:val="20"/>
+        </w:rPr>
+        <w:t xml:space="preserve"> galima matyti ties t ≈ 3s reikšmių kurių absoliutinę reikšmė liko mažesnė nei 1.</w:t>
+      </w:r>
     </w:p>
     <w:p>
       <w:pPr>
@@ -3385,7 +3477,7 @@
                     </pic:cNvPicPr>
                   </pic:nvPicPr>
                   <pic:blipFill>
-                    <a:blip r:embed="rId19" cstate="print">
+                    <a:blip r:embed="rId20" cstate="print">
                       <a:extLst>
                         <a:ext uri="{28A0092B-C50C-407E-A947-70E740481C1C}">
                           <a14:useLocalDpi xmlns:a14="http://schemas.microsoft.com/office/drawing/2010/main" val="0"/>
@@ -3444,7 +3536,7 @@
                     </pic:cNvPicPr>
                   </pic:nvPicPr>
                   <pic:blipFill>
-                    <a:blip r:embed="rId20" cstate="print">
+                    <a:blip r:embed="rId21" cstate="print">
                       <a:extLst>
                         <a:ext uri="{28A0092B-C50C-407E-A947-70E740481C1C}">
                           <a14:useLocalDpi xmlns:a14="http://schemas.microsoft.com/office/drawing/2010/main" val="0"/>
@@ -3500,7 +3592,7 @@
           <w:szCs w:val="18"/>
           <w:lang w:eastAsia="lt-LT"/>
         </w:rPr>
-        <w:t>7</w:t>
+        <w:t>8</w:t>
       </w:r>
       <w:r>
         <w:rPr>
@@ -3528,25 +3620,7 @@
           <w:szCs w:val="18"/>
           <w:lang w:eastAsia="lt-LT"/>
         </w:rPr>
-        <w:t xml:space="preserve">Iškraipytas Dm akordas </w:t>
-      </w:r>
-      <w:r>
-        <w:rPr>
-          <w:noProof/>
-          <w:sz w:val="18"/>
-          <w:szCs w:val="18"/>
-          <w:lang w:eastAsia="lt-LT"/>
-        </w:rPr>
-        <w:t>dažnių</w:t>
-      </w:r>
-      <w:r>
-        <w:rPr>
-          <w:noProof/>
-          <w:sz w:val="18"/>
-          <w:szCs w:val="18"/>
-          <w:lang w:eastAsia="lt-LT"/>
-        </w:rPr>
-        <w:t xml:space="preserve"> srityje naudojant </w:t>
+        <w:t xml:space="preserve">Iškraipytas Dm akordas dažnių srityje naudojant </w:t>
       </w:r>
       <w:r>
         <w:rPr>
@@ -3582,19 +3656,1127 @@
         <w:rPr>
           <w:sz w:val="20"/>
         </w:rPr>
-        <w:t xml:space="preserve">APTARTI </w:t>
-      </w:r>
-      <w:r>
-        <w:rPr>
-          <w:sz w:val="20"/>
+        <w:tab/>
+        <w:t xml:space="preserve">Palyginus iškraipytus signalus dažnių srityje (8 pav.) galima matyti, jog esant K = 50 prie žemų dažnių signalas yra stipresnis (mažiau slopinamas). </w:t>
+      </w:r>
+    </w:p>
+    <w:p>
+      <w:pPr>
+        <w:tabs>
+          <w:tab w:val="left" w:pos="284"/>
+        </w:tabs>
+        <w:rPr>
+          <w:sz w:val="20"/>
+        </w:rPr>
+      </w:pPr>
+      <w:r>
+        <w:rPr>
+          <w:sz w:val="20"/>
+        </w:rPr>
+        <w:tab/>
+        <w:t xml:space="preserve">Lyginant Dm akordo signalą </w:t>
+      </w:r>
+      <w:r>
+        <w:rPr>
+          <w:sz w:val="20"/>
+        </w:rPr>
+        <w:t>prieš apdorojimą iškraipymų efektu</w:t>
+      </w:r>
+      <w:r>
+        <w:rPr>
+          <w:sz w:val="20"/>
+        </w:rPr>
+        <w:t xml:space="preserve"> </w:t>
+      </w:r>
+      <w:r>
+        <w:rPr>
+          <w:sz w:val="20"/>
+        </w:rPr>
+        <w:t>(4 pav.)</w:t>
+      </w:r>
+      <w:r>
+        <w:rPr>
+          <w:sz w:val="20"/>
+        </w:rPr>
+        <w:t xml:space="preserve"> ir</w:t>
+      </w:r>
+      <w:r>
+        <w:rPr>
+          <w:sz w:val="20"/>
+        </w:rPr>
+        <w:t xml:space="preserve"> </w:t>
+      </w:r>
+      <w:r>
+        <w:rPr>
+          <w:sz w:val="20"/>
+        </w:rPr>
+        <w:t>po apdorojimo</w:t>
+      </w:r>
+      <w:r>
+        <w:rPr>
+          <w:sz w:val="20"/>
+        </w:rPr>
+        <w:t>/iškraipymo (10 pav.) galima matyti ženklius skirtumus: iškraipymas neleidžia matyti atskirų stygų sukuriamus amplitudės šuolius. Analizuojant akordą dažnių srityje po apdorojimo (10 pav.) galima pastebėti padidėjusį harmonikų skaičių lyginant su neapdorotu signalu (5 pav.).</w:t>
+      </w:r>
+    </w:p>
+    <w:p>
+      <w:pPr>
+        <w:tabs>
+          <w:tab w:val="left" w:pos="284"/>
+        </w:tabs>
+        <w:rPr>
+          <w:sz w:val="20"/>
+        </w:rPr>
+      </w:pPr>
+      <w:r>
+        <w:rPr>
+          <w:noProof/>
+        </w:rPr>
+        <w:drawing>
+          <wp:inline distT="0" distB="0" distL="0" distR="0" wp14:anchorId="67512907" wp14:editId="2F9FDE57">
+            <wp:extent cx="3023870" cy="1568450"/>
+            <wp:effectExtent l="0" t="0" r="5080" b="0"/>
+            <wp:docPr id="8" name="Picture 8" descr="A picture containing chart&#10;&#10;Description automatically generated"/>
+            <wp:cNvGraphicFramePr>
+              <a:graphicFrameLocks xmlns:a="http://schemas.openxmlformats.org/drawingml/2006/main" noChangeAspect="1"/>
+            </wp:cNvGraphicFramePr>
+            <a:graphic xmlns:a="http://schemas.openxmlformats.org/drawingml/2006/main">
+              <a:graphicData uri="http://schemas.openxmlformats.org/drawingml/2006/picture">
+                <pic:pic xmlns:pic="http://schemas.openxmlformats.org/drawingml/2006/picture">
+                  <pic:nvPicPr>
+                    <pic:cNvPr id="8" name="Picture 8" descr="A picture containing chart&#10;&#10;Description automatically generated"/>
+                    <pic:cNvPicPr>
+                      <a:picLocks noChangeAspect="1" noChangeArrowheads="1"/>
+                    </pic:cNvPicPr>
+                  </pic:nvPicPr>
+                  <pic:blipFill>
+                    <a:blip r:embed="rId22" cstate="print">
+                      <a:extLst>
+                        <a:ext uri="{28A0092B-C50C-407E-A947-70E740481C1C}">
+                          <a14:useLocalDpi xmlns:a14="http://schemas.microsoft.com/office/drawing/2010/main" val="0"/>
+                        </a:ext>
+                      </a:extLst>
+                    </a:blip>
+                    <a:srcRect/>
+                    <a:stretch>
+                      <a:fillRect/>
+                    </a:stretch>
+                  </pic:blipFill>
+                  <pic:spPr bwMode="auto">
+                    <a:xfrm>
+                      <a:off x="0" y="0"/>
+                      <a:ext cx="3023870" cy="1568450"/>
+                    </a:xfrm>
+                    <a:prstGeom prst="rect">
+                      <a:avLst/>
+                    </a:prstGeom>
+                    <a:noFill/>
+                    <a:ln>
+                      <a:noFill/>
+                    </a:ln>
+                  </pic:spPr>
+                </pic:pic>
+              </a:graphicData>
+            </a:graphic>
+          </wp:inline>
+        </w:drawing>
+      </w:r>
+    </w:p>
+    <w:p>
+      <w:pPr>
+        <w:tabs>
+          <w:tab w:val="left" w:pos="284"/>
+        </w:tabs>
+        <w:jc w:val="center"/>
+        <w:rPr>
+          <w:sz w:val="20"/>
+        </w:rPr>
+      </w:pPr>
+      <w:r>
+        <w:rPr>
+          <w:b/>
+          <w:noProof/>
+          <w:sz w:val="18"/>
+          <w:szCs w:val="18"/>
+          <w:lang w:eastAsia="lt-LT"/>
+        </w:rPr>
+        <w:t>9</w:t>
+      </w:r>
+      <w:r>
+        <w:rPr>
+          <w:b/>
+          <w:noProof/>
+          <w:sz w:val="18"/>
+          <w:szCs w:val="18"/>
+          <w:lang w:eastAsia="lt-LT"/>
+        </w:rPr>
+        <w:t xml:space="preserve"> pav.</w:t>
+      </w:r>
+      <w:r>
+        <w:rPr>
+          <w:noProof/>
+          <w:sz w:val="18"/>
+          <w:szCs w:val="18"/>
+          <w:lang w:eastAsia="lt-LT"/>
+        </w:rPr>
+        <w:t xml:space="preserve"> </w:t>
+      </w:r>
+      <w:r>
+        <w:rPr>
+          <w:noProof/>
+          <w:sz w:val="18"/>
+          <w:szCs w:val="18"/>
+          <w:lang w:eastAsia="lt-LT"/>
+        </w:rPr>
+        <w:t xml:space="preserve">Dm akordo signalas po iškraipymų laiko srityje naudojant </w:t>
+      </w:r>
+      <w:r>
+        <w:rPr>
+          <w:i/>
+          <w:iCs/>
+          <w:noProof/>
+          <w:sz w:val="18"/>
+          <w:szCs w:val="18"/>
+          <w:lang w:eastAsia="lt-LT"/>
+        </w:rPr>
+        <w:t>satlins</w:t>
+      </w:r>
+      <w:r>
+        <w:rPr>
+          <w:noProof/>
+          <w:sz w:val="18"/>
+          <w:szCs w:val="18"/>
+          <w:lang w:eastAsia="lt-LT"/>
+        </w:rPr>
+        <w:t xml:space="preserve"> (K=30).</w:t>
+      </w:r>
+    </w:p>
+    <w:p>
+      <w:pPr>
+        <w:tabs>
+          <w:tab w:val="left" w:pos="284"/>
+        </w:tabs>
+        <w:rPr>
+          <w:sz w:val="20"/>
+        </w:rPr>
+      </w:pPr>
+      <w:r>
+        <w:rPr>
+          <w:noProof/>
+        </w:rPr>
+        <w:drawing>
+          <wp:inline distT="0" distB="0" distL="0" distR="0" wp14:anchorId="23217F8E" wp14:editId="57273D28">
+            <wp:extent cx="3023870" cy="1166495"/>
+            <wp:effectExtent l="0" t="0" r="5080" b="0"/>
+            <wp:docPr id="9" name="Picture 9" descr="Chart, line chart&#10;&#10;Description automatically generated"/>
+            <wp:cNvGraphicFramePr>
+              <a:graphicFrameLocks xmlns:a="http://schemas.openxmlformats.org/drawingml/2006/main" noChangeAspect="1"/>
+            </wp:cNvGraphicFramePr>
+            <a:graphic xmlns:a="http://schemas.openxmlformats.org/drawingml/2006/main">
+              <a:graphicData uri="http://schemas.openxmlformats.org/drawingml/2006/picture">
+                <pic:pic xmlns:pic="http://schemas.openxmlformats.org/drawingml/2006/picture">
+                  <pic:nvPicPr>
+                    <pic:cNvPr id="9" name="Picture 9" descr="Chart, line chart&#10;&#10;Description automatically generated"/>
+                    <pic:cNvPicPr>
+                      <a:picLocks noChangeAspect="1" noChangeArrowheads="1"/>
+                    </pic:cNvPicPr>
+                  </pic:nvPicPr>
+                  <pic:blipFill>
+                    <a:blip r:embed="rId23" cstate="print">
+                      <a:extLst>
+                        <a:ext uri="{28A0092B-C50C-407E-A947-70E740481C1C}">
+                          <a14:useLocalDpi xmlns:a14="http://schemas.microsoft.com/office/drawing/2010/main" val="0"/>
+                        </a:ext>
+                      </a:extLst>
+                    </a:blip>
+                    <a:srcRect/>
+                    <a:stretch>
+                      <a:fillRect/>
+                    </a:stretch>
+                  </pic:blipFill>
+                  <pic:spPr bwMode="auto">
+                    <a:xfrm>
+                      <a:off x="0" y="0"/>
+                      <a:ext cx="3023870" cy="1166495"/>
+                    </a:xfrm>
+                    <a:prstGeom prst="rect">
+                      <a:avLst/>
+                    </a:prstGeom>
+                    <a:noFill/>
+                    <a:ln>
+                      <a:noFill/>
+                    </a:ln>
+                  </pic:spPr>
+                </pic:pic>
+              </a:graphicData>
+            </a:graphic>
+          </wp:inline>
+        </w:drawing>
+      </w:r>
+    </w:p>
+    <w:p>
+      <w:pPr>
+        <w:tabs>
+          <w:tab w:val="left" w:pos="284"/>
+        </w:tabs>
+        <w:jc w:val="center"/>
+        <w:rPr>
+          <w:sz w:val="20"/>
+        </w:rPr>
+      </w:pPr>
+      <w:r>
+        <w:rPr>
+          <w:b/>
+          <w:noProof/>
+          <w:sz w:val="18"/>
+          <w:szCs w:val="18"/>
+          <w:lang w:eastAsia="lt-LT"/>
+        </w:rPr>
+        <w:t>10</w:t>
+      </w:r>
+      <w:r>
+        <w:rPr>
+          <w:b/>
+          <w:noProof/>
+          <w:sz w:val="18"/>
+          <w:szCs w:val="18"/>
+          <w:lang w:eastAsia="lt-LT"/>
+        </w:rPr>
+        <w:t xml:space="preserve"> pav.</w:t>
+      </w:r>
+      <w:r>
+        <w:rPr>
+          <w:noProof/>
+          <w:sz w:val="18"/>
+          <w:szCs w:val="18"/>
+          <w:lang w:eastAsia="lt-LT"/>
+        </w:rPr>
+        <w:t xml:space="preserve"> </w:t>
+      </w:r>
+      <w:r>
+        <w:rPr>
+          <w:noProof/>
+          <w:sz w:val="18"/>
+          <w:szCs w:val="18"/>
+          <w:lang w:eastAsia="lt-LT"/>
+        </w:rPr>
+        <w:t xml:space="preserve">Dm akordo signalas po iškraipymų dažnių srityje naudojant </w:t>
+      </w:r>
+      <w:r>
+        <w:rPr>
+          <w:i/>
+          <w:iCs/>
+          <w:noProof/>
+          <w:sz w:val="18"/>
+          <w:szCs w:val="18"/>
+          <w:lang w:eastAsia="lt-LT"/>
+        </w:rPr>
+        <w:t>satlins</w:t>
+      </w:r>
+      <w:r>
+        <w:rPr>
+          <w:noProof/>
+          <w:sz w:val="18"/>
+          <w:szCs w:val="18"/>
+          <w:lang w:eastAsia="lt-LT"/>
+        </w:rPr>
+        <w:t xml:space="preserve"> (K=30).</w:t>
+      </w:r>
+    </w:p>
+    <w:p>
+      <w:pPr>
+        <w:tabs>
+          <w:tab w:val="left" w:pos="284"/>
+        </w:tabs>
+        <w:rPr>
+          <w:sz w:val="20"/>
+        </w:rPr>
+      </w:pPr>
+    </w:p>
+    <w:p>
+      <w:pPr>
+        <w:pStyle w:val="BodyTextIndent"/>
+        <w:tabs>
+          <w:tab w:val="left" w:pos="567"/>
+        </w:tabs>
+        <w:ind w:firstLine="0"/>
+        <w:rPr>
+          <w:b/>
+          <w:sz w:val="20"/>
+        </w:rPr>
+      </w:pPr>
+      <w:r>
+        <w:rPr>
+          <w:b/>
+          <w:sz w:val="20"/>
+        </w:rPr>
+        <w:t>Reverberacijos efekto modeliavimas</w:t>
+      </w:r>
+    </w:p>
+    <w:p>
+      <w:pPr>
+        <w:tabs>
+          <w:tab w:val="left" w:pos="284"/>
+        </w:tabs>
+        <w:rPr>
+          <w:sz w:val="20"/>
+        </w:rPr>
+      </w:pPr>
+      <w:r>
+        <w:rPr>
+          <w:sz w:val="20"/>
+        </w:rPr>
+        <w:tab/>
+        <w:t>Laboratoriniame darbe taip pat buvo modeliuojamas g</w:t>
+      </w:r>
+      <w:r>
+        <w:rPr>
+          <w:sz w:val="20"/>
+        </w:rPr>
+        <w:t>arso reverberacijos efektas</w:t>
+      </w:r>
+      <w:r>
+        <w:rPr>
+          <w:sz w:val="20"/>
+        </w:rPr>
+        <w:t>, kuris</w:t>
+      </w:r>
+      <w:r>
+        <w:rPr>
+          <w:sz w:val="20"/>
+        </w:rPr>
+        <w:t xml:space="preserve"> imituoja daugkartinius garso atspindžius nuo atspindinčių patalpos</w:t>
+      </w:r>
+      <w:r>
+        <w:rPr>
+          <w:sz w:val="20"/>
+        </w:rPr>
+        <w:t xml:space="preserve"> </w:t>
+      </w:r>
+      <w:r>
+        <w:rPr>
+          <w:sz w:val="20"/>
+        </w:rPr>
+        <w:t>paviršių</w:t>
+      </w:r>
+      <w:r>
+        <w:rPr>
+          <w:sz w:val="20"/>
+        </w:rPr>
+        <w:t>. Norint realizuoti šio tipo efektą buvo suprojektuotas skaitmeninis filtras su šiomis</w:t>
+      </w:r>
+      <w:r>
+        <w:rPr>
+          <w:sz w:val="20"/>
+        </w:rPr>
+        <w:t xml:space="preserve"> koeficient</w:t>
+      </w:r>
+      <w:r>
+        <w:rPr>
+          <w:sz w:val="20"/>
+        </w:rPr>
+        <w:t>ų</w:t>
+      </w:r>
+      <w:r>
+        <w:rPr>
+          <w:sz w:val="20"/>
+        </w:rPr>
+        <w:t xml:space="preserve"> b ir a</w:t>
+      </w:r>
+      <w:r>
+        <w:rPr>
+          <w:sz w:val="20"/>
+        </w:rPr>
+        <w:t xml:space="preserve"> reikšmėmis:</w:t>
+      </w:r>
+    </w:p>
+    <w:p>
+      <w:pPr>
+        <w:tabs>
+          <w:tab w:val="left" w:pos="284"/>
+        </w:tabs>
+        <w:rPr>
+          <w:sz w:val="20"/>
+        </w:rPr>
+      </w:pPr>
+      <w:r>
+        <w:rPr>
+          <w:sz w:val="20"/>
+        </w:rPr>
+        <w:t>b = [1]</w:t>
+      </w:r>
+      <w:r>
+        <w:rPr>
+          <w:sz w:val="20"/>
+        </w:rPr>
+        <w:t xml:space="preserve">, </w:t>
+      </w:r>
+      <w:r>
+        <w:rPr>
+          <w:sz w:val="20"/>
+        </w:rPr>
+        <w:t xml:space="preserve">a = [1 </w:t>
+      </w:r>
+      <w:r>
+        <w:rPr>
+          <w:i/>
+          <w:iCs/>
+          <w:sz w:val="20"/>
+        </w:rPr>
+        <w:t>nuliuV</w:t>
+      </w:r>
+      <w:r>
+        <w:rPr>
+          <w:sz w:val="20"/>
+        </w:rPr>
+        <w:t xml:space="preserve"> -</w:t>
+      </w:r>
+      <w:r>
+        <w:rPr>
+          <w:i/>
+          <w:iCs/>
+          <w:sz w:val="20"/>
+        </w:rPr>
+        <w:t>K</w:t>
+      </w:r>
+      <w:r>
+        <w:rPr>
+          <w:sz w:val="20"/>
+        </w:rPr>
+        <w:t xml:space="preserve">], kur </w:t>
+      </w:r>
+      <w:r>
+        <w:rPr>
+          <w:i/>
+          <w:iCs/>
+          <w:sz w:val="20"/>
+        </w:rPr>
+        <w:t>nuliuV</w:t>
+      </w:r>
+      <w:r>
+        <w:rPr>
+          <w:sz w:val="20"/>
+        </w:rPr>
+        <w:t xml:space="preserve"> yra nulių vektorius, kurio ilgis </w:t>
+      </w:r>
+      <w:r>
+        <w:rPr>
+          <w:sz w:val="20"/>
+        </w:rPr>
+        <w:t xml:space="preserve">lygus signalo vėlinimui (pasirinkta 200ms vertė), o </w:t>
+      </w:r>
+      <w:r>
+        <w:rPr>
+          <w:i/>
+          <w:iCs/>
+          <w:sz w:val="20"/>
+        </w:rPr>
+        <w:t>K</w:t>
+      </w:r>
+      <w:r>
+        <w:rPr>
+          <w:sz w:val="20"/>
+        </w:rPr>
+        <w:t xml:space="preserve"> slopinimo koeficientas (pasirinktas 0,5)</w:t>
+      </w:r>
+      <w:r>
+        <w:rPr>
+          <w:sz w:val="20"/>
+        </w:rPr>
+        <w:t>.</w:t>
+      </w:r>
+    </w:p>
+    <w:p>
+      <w:pPr>
+        <w:tabs>
+          <w:tab w:val="left" w:pos="284"/>
+        </w:tabs>
+        <w:rPr>
+          <w:sz w:val="20"/>
+        </w:rPr>
+      </w:pPr>
+      <w:r>
+        <w:rPr>
+          <w:sz w:val="20"/>
+        </w:rPr>
+        <w:tab/>
+        <w:t>Eksperimentiškai keičiant slopinimo koeficientą nuo 0 iki 1 galima</w:t>
+      </w:r>
+      <w:r>
+        <w:rPr>
+          <w:sz w:val="20"/>
+        </w:rPr>
+        <w:t xml:space="preserve"> pastebėti, kad reverberacijos efekto stiprumas yra tiesiogiai proporcingas šiai vertei. Esant K=0 negirdimas </w:t>
+      </w:r>
+      <w:r>
+        <w:rPr>
+          <w:sz w:val="20"/>
+        </w:rPr>
+        <w:t xml:space="preserve">reverberacijos </w:t>
+      </w:r>
+      <w:r>
+        <w:rPr>
+          <w:sz w:val="20"/>
+        </w:rPr>
+        <w:t xml:space="preserve">efektas, o kai K = 1 girdimas itin </w:t>
+      </w:r>
+      <w:r>
+        <w:rPr>
+          <w:sz w:val="20"/>
+        </w:rPr>
+        <w:lastRenderedPageBreak/>
+        <w:t>stiprus</w:t>
+      </w:r>
+      <w:r>
+        <w:rPr>
+          <w:sz w:val="20"/>
+        </w:rPr>
+        <w:t xml:space="preserve"> ir pasikartojantis aido efektas. Tačiau maloniausias efektas pasiekiamas esant 0,5 ar 0,4 koeficiento reikšmei. </w:t>
+      </w:r>
+    </w:p>
+    <w:p>
+      <w:pPr>
+        <w:tabs>
+          <w:tab w:val="left" w:pos="284"/>
+        </w:tabs>
+        <w:rPr>
+          <w:sz w:val="20"/>
+          <w:szCs w:val="16"/>
+        </w:rPr>
+      </w:pPr>
+      <w:r>
+        <w:rPr>
+          <w:sz w:val="20"/>
+          <w:szCs w:val="16"/>
+        </w:rPr>
+        <w:tab/>
+        <w:t>Analizuojant r</w:t>
+      </w:r>
+      <w:r>
+        <w:rPr>
+          <w:sz w:val="20"/>
+          <w:szCs w:val="16"/>
+        </w:rPr>
+        <w:t>everberacijos</w:t>
+      </w:r>
+      <w:r>
+        <w:rPr>
+          <w:sz w:val="20"/>
+          <w:szCs w:val="16"/>
+        </w:rPr>
+        <w:t xml:space="preserve"> efektą akordo signalui laiko srityje</w:t>
+      </w:r>
+      <w:r>
+        <w:rPr>
+          <w:sz w:val="20"/>
+          <w:szCs w:val="16"/>
+        </w:rPr>
+        <w:t xml:space="preserve"> (11 pav.)</w:t>
+      </w:r>
+      <w:r>
+        <w:rPr>
+          <w:sz w:val="20"/>
+          <w:szCs w:val="16"/>
+        </w:rPr>
+        <w:t xml:space="preserve">, galima </w:t>
+      </w:r>
+      <w:r>
+        <w:rPr>
+          <w:sz w:val="20"/>
+          <w:szCs w:val="16"/>
+        </w:rPr>
+        <w:t xml:space="preserve">matyti amplitudės padidėjimą po vėlinimo (pasirinkta 200ms vertė) lyginant su </w:t>
+      </w:r>
+      <w:r>
+        <w:rPr>
+          <w:sz w:val="20"/>
+          <w:szCs w:val="16"/>
+        </w:rPr>
+        <w:t>originaliu</w:t>
+      </w:r>
+      <w:r>
+        <w:rPr>
+          <w:sz w:val="20"/>
+          <w:szCs w:val="16"/>
+        </w:rPr>
+        <w:t xml:space="preserve"> signalu. Taip yra pasiekiamas aido efektas garsui.</w:t>
+      </w:r>
+    </w:p>
+    <w:p>
+      <w:pPr>
+        <w:tabs>
+          <w:tab w:val="left" w:pos="284"/>
+        </w:tabs>
+        <w:rPr>
+          <w:sz w:val="20"/>
+        </w:rPr>
+      </w:pPr>
+    </w:p>
+    <w:p>
+      <w:pPr>
+        <w:tabs>
+          <w:tab w:val="left" w:pos="284"/>
+        </w:tabs>
+        <w:rPr>
+          <w:sz w:val="20"/>
+        </w:rPr>
+      </w:pPr>
+      <w:r>
+        <w:rPr>
+          <w:sz w:val="20"/>
+        </w:rPr>
+        <w:t xml:space="preserve"> </w:t>
+      </w:r>
+      <w:r>
+        <w:rPr>
+          <w:noProof/>
+        </w:rPr>
+        <w:drawing>
+          <wp:inline distT="0" distB="0" distL="0" distR="0" wp14:anchorId="33E5B062" wp14:editId="70013CF3">
+            <wp:extent cx="2987522" cy="1241425"/>
+            <wp:effectExtent l="0" t="0" r="3810" b="0"/>
+            <wp:docPr id="10" name="Picture 10" descr="Chart&#10;&#10;Description automatically generated"/>
+            <wp:cNvGraphicFramePr>
+              <a:graphicFrameLocks xmlns:a="http://schemas.openxmlformats.org/drawingml/2006/main" noChangeAspect="1"/>
+            </wp:cNvGraphicFramePr>
+            <a:graphic xmlns:a="http://schemas.openxmlformats.org/drawingml/2006/main">
+              <a:graphicData uri="http://schemas.openxmlformats.org/drawingml/2006/picture">
+                <pic:pic xmlns:pic="http://schemas.openxmlformats.org/drawingml/2006/picture">
+                  <pic:nvPicPr>
+                    <pic:cNvPr id="16" name="Picture 16" descr="Chart&#10;&#10;Description automatically generated"/>
+                    <pic:cNvPicPr>
+                      <a:picLocks noChangeAspect="1" noChangeArrowheads="1"/>
+                    </pic:cNvPicPr>
+                  </pic:nvPicPr>
+                  <pic:blipFill>
+                    <a:blip r:embed="rId15" cstate="print">
+                      <a:extLst>
+                        <a:ext uri="{28A0092B-C50C-407E-A947-70E740481C1C}">
+                          <a14:useLocalDpi xmlns:a14="http://schemas.microsoft.com/office/drawing/2010/main" val="0"/>
+                        </a:ext>
+                      </a:extLst>
+                    </a:blip>
+                    <a:srcRect/>
+                    <a:stretch>
+                      <a:fillRect/>
+                    </a:stretch>
+                  </pic:blipFill>
+                  <pic:spPr bwMode="auto">
+                    <a:xfrm>
+                      <a:off x="0" y="0"/>
+                      <a:ext cx="3009136" cy="1250407"/>
+                    </a:xfrm>
+                    <a:prstGeom prst="rect">
+                      <a:avLst/>
+                    </a:prstGeom>
+                    <a:noFill/>
+                    <a:ln>
+                      <a:noFill/>
+                    </a:ln>
+                  </pic:spPr>
+                </pic:pic>
+              </a:graphicData>
+            </a:graphic>
+          </wp:inline>
+        </w:drawing>
+      </w:r>
+    </w:p>
+    <w:p>
+      <w:pPr>
+        <w:tabs>
+          <w:tab w:val="left" w:pos="284"/>
+        </w:tabs>
+        <w:ind w:left="-113"/>
+        <w:jc w:val="left"/>
+        <w:rPr>
+          <w:sz w:val="20"/>
+        </w:rPr>
+      </w:pPr>
+      <w:r>
+        <w:rPr>
+          <w:noProof/>
+        </w:rPr>
+        <w:drawing>
+          <wp:inline distT="0" distB="0" distL="0" distR="0" wp14:anchorId="17CF7ACD" wp14:editId="7550BF88">
+            <wp:extent cx="3161767" cy="1337244"/>
+            <wp:effectExtent l="0" t="0" r="635" b="0"/>
+            <wp:docPr id="20" name="Picture 20" descr="Chart, line chart&#10;&#10;Description automatically generated"/>
+            <wp:cNvGraphicFramePr>
+              <a:graphicFrameLocks xmlns:a="http://schemas.openxmlformats.org/drawingml/2006/main" noChangeAspect="1"/>
+            </wp:cNvGraphicFramePr>
+            <a:graphic xmlns:a="http://schemas.openxmlformats.org/drawingml/2006/main">
+              <a:graphicData uri="http://schemas.openxmlformats.org/drawingml/2006/picture">
+                <pic:pic xmlns:pic="http://schemas.openxmlformats.org/drawingml/2006/picture">
+                  <pic:nvPicPr>
+                    <pic:cNvPr id="20" name="Picture 20" descr="Chart, line chart&#10;&#10;Description automatically generated"/>
+                    <pic:cNvPicPr>
+                      <a:picLocks noChangeAspect="1" noChangeArrowheads="1"/>
+                    </pic:cNvPicPr>
+                  </pic:nvPicPr>
+                  <pic:blipFill>
+                    <a:blip r:embed="rId24" cstate="print">
+                      <a:extLst>
+                        <a:ext uri="{28A0092B-C50C-407E-A947-70E740481C1C}">
+                          <a14:useLocalDpi xmlns:a14="http://schemas.microsoft.com/office/drawing/2010/main" val="0"/>
+                        </a:ext>
+                      </a:extLst>
+                    </a:blip>
+                    <a:srcRect/>
+                    <a:stretch>
+                      <a:fillRect/>
+                    </a:stretch>
+                  </pic:blipFill>
+                  <pic:spPr bwMode="auto">
+                    <a:xfrm>
+                      <a:off x="0" y="0"/>
+                      <a:ext cx="3199079" cy="1353025"/>
+                    </a:xfrm>
+                    <a:prstGeom prst="rect">
+                      <a:avLst/>
+                    </a:prstGeom>
+                    <a:noFill/>
+                    <a:ln>
+                      <a:noFill/>
+                    </a:ln>
+                  </pic:spPr>
+                </pic:pic>
+              </a:graphicData>
+            </a:graphic>
+          </wp:inline>
+        </w:drawing>
+      </w:r>
+    </w:p>
+    <w:p>
+      <w:pPr>
+        <w:tabs>
+          <w:tab w:val="left" w:pos="284"/>
+        </w:tabs>
+        <w:jc w:val="center"/>
+        <w:rPr>
+          <w:sz w:val="20"/>
+        </w:rPr>
+      </w:pPr>
+      <w:r>
+        <w:rPr>
+          <w:b/>
+          <w:noProof/>
+          <w:sz w:val="18"/>
+          <w:szCs w:val="18"/>
+          <w:lang w:eastAsia="lt-LT"/>
+        </w:rPr>
+        <w:t>1</w:t>
+      </w:r>
+      <w:r>
+        <w:rPr>
+          <w:b/>
+          <w:noProof/>
+          <w:sz w:val="18"/>
+          <w:szCs w:val="18"/>
+          <w:lang w:eastAsia="lt-LT"/>
+        </w:rPr>
+        <w:t>1</w:t>
+      </w:r>
+      <w:r>
+        <w:rPr>
+          <w:b/>
+          <w:noProof/>
+          <w:sz w:val="18"/>
+          <w:szCs w:val="18"/>
+          <w:lang w:eastAsia="lt-LT"/>
+        </w:rPr>
+        <w:t xml:space="preserve"> pav.</w:t>
+      </w:r>
+      <w:r>
+        <w:rPr>
+          <w:noProof/>
+          <w:sz w:val="18"/>
+          <w:szCs w:val="18"/>
+          <w:lang w:eastAsia="lt-LT"/>
+        </w:rPr>
+        <w:t xml:space="preserve"> </w:t>
+      </w:r>
+      <w:r>
+        <w:rPr>
+          <w:noProof/>
+          <w:sz w:val="18"/>
+          <w:szCs w:val="18"/>
+          <w:lang w:eastAsia="lt-LT"/>
+        </w:rPr>
+        <w:t xml:space="preserve">Orginalus </w:t>
+      </w:r>
+      <w:r>
+        <w:rPr>
+          <w:noProof/>
+          <w:sz w:val="18"/>
+          <w:szCs w:val="18"/>
+          <w:lang w:eastAsia="lt-LT"/>
+        </w:rPr>
+        <w:t xml:space="preserve">Dm akordo signalas </w:t>
+      </w:r>
+      <w:r>
+        <w:rPr>
+          <w:noProof/>
+          <w:sz w:val="18"/>
+          <w:szCs w:val="18"/>
+          <w:lang w:eastAsia="lt-LT"/>
+        </w:rPr>
+        <w:t xml:space="preserve">ir Dm akordo signalas pritaikius reverberacijos efektą </w:t>
+      </w:r>
+      <w:r>
+        <w:rPr>
+          <w:noProof/>
+          <w:sz w:val="18"/>
+          <w:szCs w:val="18"/>
+          <w:lang w:eastAsia="lt-LT"/>
+        </w:rPr>
+        <w:t>laiko srityje</w:t>
+      </w:r>
+    </w:p>
+    <w:p>
+      <w:pPr>
+        <w:tabs>
+          <w:tab w:val="left" w:pos="284"/>
+        </w:tabs>
+        <w:rPr>
+          <w:sz w:val="20"/>
+        </w:rPr>
+      </w:pPr>
+      <w:r>
+        <w:rPr>
+          <w:sz w:val="20"/>
+        </w:rPr>
+        <w:tab/>
+      </w:r>
+    </w:p>
+    <w:p>
+      <w:pPr>
+        <w:tabs>
+          <w:tab w:val="left" w:pos="284"/>
+        </w:tabs>
+        <w:rPr>
+          <w:sz w:val="20"/>
+        </w:rPr>
+      </w:pPr>
+      <w:r>
+        <w:rPr>
+          <w:sz w:val="20"/>
+        </w:rPr>
+        <w:tab/>
+        <w:t>Apdprojus signalą reverbiracijos efektu matoma</w:t>
+      </w:r>
+    </w:p>
+    <w:p>
+      <w:pPr>
+        <w:tabs>
+          <w:tab w:val="left" w:pos="284"/>
+        </w:tabs>
+        <w:rPr>
+          <w:sz w:val="20"/>
+        </w:rPr>
+      </w:pPr>
+    </w:p>
+    <w:p>
+      <w:pPr>
+        <w:tabs>
+          <w:tab w:val="left" w:pos="284"/>
+        </w:tabs>
+        <w:rPr>
+          <w:sz w:val="20"/>
+        </w:rPr>
+      </w:pPr>
+      <w:r>
+        <w:rPr>
+          <w:noProof/>
+        </w:rPr>
+        <w:drawing>
+          <wp:inline distT="0" distB="0" distL="0" distR="0" wp14:anchorId="31B1AFA5" wp14:editId="13A08E8E">
+            <wp:extent cx="3023870" cy="1259205"/>
+            <wp:effectExtent l="0" t="0" r="5080" b="0"/>
+            <wp:docPr id="21" name="Picture 21" descr="Chart&#10;&#10;Description automatically generated"/>
+            <wp:cNvGraphicFramePr>
+              <a:graphicFrameLocks xmlns:a="http://schemas.openxmlformats.org/drawingml/2006/main" noChangeAspect="1"/>
+            </wp:cNvGraphicFramePr>
+            <a:graphic xmlns:a="http://schemas.openxmlformats.org/drawingml/2006/main">
+              <a:graphicData uri="http://schemas.openxmlformats.org/drawingml/2006/picture">
+                <pic:pic xmlns:pic="http://schemas.openxmlformats.org/drawingml/2006/picture">
+                  <pic:nvPicPr>
+                    <pic:cNvPr id="17" name="Picture 17" descr="Chart&#10;&#10;Description automatically generated"/>
+                    <pic:cNvPicPr>
+                      <a:picLocks noChangeAspect="1" noChangeArrowheads="1"/>
+                    </pic:cNvPicPr>
+                  </pic:nvPicPr>
+                  <pic:blipFill>
+                    <a:blip r:embed="rId16" cstate="print">
+                      <a:extLst>
+                        <a:ext uri="{28A0092B-C50C-407E-A947-70E740481C1C}">
+                          <a14:useLocalDpi xmlns:a14="http://schemas.microsoft.com/office/drawing/2010/main" val="0"/>
+                        </a:ext>
+                      </a:extLst>
+                    </a:blip>
+                    <a:srcRect/>
+                    <a:stretch>
+                      <a:fillRect/>
+                    </a:stretch>
+                  </pic:blipFill>
+                  <pic:spPr bwMode="auto">
+                    <a:xfrm>
+                      <a:off x="0" y="0"/>
+                      <a:ext cx="3023870" cy="1259205"/>
+                    </a:xfrm>
+                    <a:prstGeom prst="rect">
+                      <a:avLst/>
+                    </a:prstGeom>
+                    <a:noFill/>
+                    <a:ln>
+                      <a:noFill/>
+                    </a:ln>
+                  </pic:spPr>
+                </pic:pic>
+              </a:graphicData>
+            </a:graphic>
+          </wp:inline>
+        </w:drawing>
+      </w:r>
+    </w:p>
+    <w:p>
+      <w:pPr>
+        <w:tabs>
+          <w:tab w:val="left" w:pos="284"/>
+        </w:tabs>
+        <w:ind w:left="-113"/>
+        <w:rPr>
+          <w:sz w:val="20"/>
+        </w:rPr>
+      </w:pPr>
+      <w:r>
+        <w:rPr>
+          <w:noProof/>
+        </w:rPr>
+        <w:drawing>
+          <wp:inline distT="0" distB="0" distL="0" distR="0" wp14:anchorId="62BDDF3D" wp14:editId="5EC3C99C">
+            <wp:extent cx="3129045" cy="1389080"/>
+            <wp:effectExtent l="0" t="0" r="0" b="1905"/>
+            <wp:docPr id="22" name="Picture 22" descr="Chart&#10;&#10;Description automatically generated"/>
+            <wp:cNvGraphicFramePr>
+              <a:graphicFrameLocks xmlns:a="http://schemas.openxmlformats.org/drawingml/2006/main" noChangeAspect="1"/>
+            </wp:cNvGraphicFramePr>
+            <a:graphic xmlns:a="http://schemas.openxmlformats.org/drawingml/2006/main">
+              <a:graphicData uri="http://schemas.openxmlformats.org/drawingml/2006/picture">
+                <pic:pic xmlns:pic="http://schemas.openxmlformats.org/drawingml/2006/picture">
+                  <pic:nvPicPr>
+                    <pic:cNvPr id="22" name="Picture 22" descr="Chart&#10;&#10;Description automatically generated"/>
+                    <pic:cNvPicPr>
+                      <a:picLocks noChangeAspect="1" noChangeArrowheads="1"/>
+                    </pic:cNvPicPr>
+                  </pic:nvPicPr>
+                  <pic:blipFill>
+                    <a:blip r:embed="rId25" cstate="print">
+                      <a:extLst>
+                        <a:ext uri="{28A0092B-C50C-407E-A947-70E740481C1C}">
+                          <a14:useLocalDpi xmlns:a14="http://schemas.microsoft.com/office/drawing/2010/main" val="0"/>
+                        </a:ext>
+                      </a:extLst>
+                    </a:blip>
+                    <a:srcRect/>
+                    <a:stretch>
+                      <a:fillRect/>
+                    </a:stretch>
+                  </pic:blipFill>
+                  <pic:spPr bwMode="auto">
+                    <a:xfrm>
+                      <a:off x="0" y="0"/>
+                      <a:ext cx="3167130" cy="1405987"/>
+                    </a:xfrm>
+                    <a:prstGeom prst="rect">
+                      <a:avLst/>
+                    </a:prstGeom>
+                    <a:noFill/>
+                    <a:ln>
+                      <a:noFill/>
+                    </a:ln>
+                  </pic:spPr>
+                </pic:pic>
+              </a:graphicData>
+            </a:graphic>
+          </wp:inline>
+        </w:drawing>
+      </w:r>
+    </w:p>
+    <w:p>
+      <w:pPr>
+        <w:tabs>
+          <w:tab w:val="left" w:pos="284"/>
+        </w:tabs>
+        <w:jc w:val="center"/>
+        <w:rPr>
+          <w:sz w:val="20"/>
+        </w:rPr>
+      </w:pPr>
+      <w:r>
+        <w:rPr>
+          <w:b/>
+          <w:noProof/>
+          <w:sz w:val="18"/>
+          <w:szCs w:val="18"/>
+          <w:lang w:eastAsia="lt-LT"/>
+        </w:rPr>
+        <w:t>1</w:t>
+      </w:r>
+      <w:r>
+        <w:rPr>
+          <w:b/>
+          <w:noProof/>
+          <w:sz w:val="18"/>
+          <w:szCs w:val="18"/>
+          <w:lang w:eastAsia="lt-LT"/>
+        </w:rPr>
+        <w:t>2</w:t>
+      </w:r>
+      <w:r>
+        <w:rPr>
+          <w:b/>
+          <w:noProof/>
+          <w:sz w:val="18"/>
+          <w:szCs w:val="18"/>
+          <w:lang w:eastAsia="lt-LT"/>
+        </w:rPr>
+        <w:t xml:space="preserve"> pav.</w:t>
+      </w:r>
+      <w:r>
+        <w:rPr>
+          <w:noProof/>
+          <w:sz w:val="18"/>
+          <w:szCs w:val="18"/>
+          <w:lang w:eastAsia="lt-LT"/>
+        </w:rPr>
+        <w:t xml:space="preserve"> </w:t>
+      </w:r>
+      <w:r>
+        <w:rPr>
+          <w:noProof/>
+          <w:sz w:val="18"/>
+          <w:szCs w:val="18"/>
+          <w:lang w:eastAsia="lt-LT"/>
+        </w:rPr>
+        <w:t xml:space="preserve">Orginalus Dm akordo signalas ir Dm akordo signalas pritaikius reverberacijos efektą </w:t>
+      </w:r>
+      <w:r>
+        <w:rPr>
+          <w:noProof/>
+          <w:sz w:val="18"/>
+          <w:szCs w:val="18"/>
+          <w:lang w:eastAsia="lt-LT"/>
         </w:rPr>
         <w:t>dažnių</w:t>
       </w:r>
       <w:r>
         <w:rPr>
-          <w:sz w:val="20"/>
-        </w:rPr>
-        <w:t xml:space="preserve"> SRITYJE K5 K50</w:t>
+          <w:noProof/>
+          <w:sz w:val="18"/>
+          <w:szCs w:val="18"/>
+          <w:lang w:eastAsia="lt-LT"/>
+        </w:rPr>
+        <w:t xml:space="preserve"> srityje</w:t>
       </w:r>
     </w:p>
     <w:p>
@@ -3602,416 +4784,22 @@
         <w:tabs>
           <w:tab w:val="left" w:pos="284"/>
         </w:tabs>
-        <w:rPr>
-          <w:sz w:val="20"/>
-        </w:rPr>
-      </w:pPr>
-      <w:r>
-        <w:rPr>
-          <w:sz w:val="20"/>
-        </w:rPr>
-        <w:t>Matomas ties žemais dažniais</w:t>
-      </w:r>
+        <w:ind w:left="-113"/>
+        <w:rPr>
+          <w:sz w:val="20"/>
+        </w:rPr>
+      </w:pPr>
     </w:p>
     <w:p>
       <w:pPr>
         <w:tabs>
           <w:tab w:val="left" w:pos="284"/>
         </w:tabs>
-        <w:rPr>
-          <w:sz w:val="20"/>
-        </w:rPr>
-      </w:pPr>
-    </w:p>
-    <w:p>
-      <w:pPr>
-        <w:tabs>
-          <w:tab w:val="left" w:pos="284"/>
-        </w:tabs>
-        <w:rPr>
-          <w:sz w:val="20"/>
-        </w:rPr>
-      </w:pPr>
-      <w:r>
-        <w:rPr>
-          <w:sz w:val="20"/>
-        </w:rPr>
-        <w:t>c) Grafinį signalo vaizdą laiko ir dažnių srityse prieš apdorojimą iškraipymų efektu (originalaus akordo) ir</w:t>
-      </w:r>
-    </w:p>
-    <w:p>
-      <w:pPr>
-        <w:tabs>
-          <w:tab w:val="left" w:pos="284"/>
-        </w:tabs>
-        <w:rPr>
-          <w:sz w:val="20"/>
-        </w:rPr>
-      </w:pPr>
-      <w:r>
-        <w:rPr>
-          <w:sz w:val="20"/>
-        </w:rPr>
-        <w:t>po apdorojimo</w:t>
-      </w:r>
-    </w:p>
-    <w:p>
-      <w:pPr>
-        <w:tabs>
-          <w:tab w:val="left" w:pos="284"/>
-        </w:tabs>
-        <w:rPr>
-          <w:sz w:val="20"/>
-        </w:rPr>
-      </w:pPr>
-    </w:p>
-    <w:p>
-      <w:pPr>
-        <w:tabs>
-          <w:tab w:val="left" w:pos="284"/>
-        </w:tabs>
-        <w:rPr>
-          <w:sz w:val="20"/>
-        </w:rPr>
-      </w:pPr>
-    </w:p>
-    <w:p>
-      <w:pPr>
-        <w:pStyle w:val="BodyTextIndent"/>
-        <w:tabs>
-          <w:tab w:val="left" w:pos="567"/>
-        </w:tabs>
-        <w:ind w:firstLine="0"/>
-        <w:rPr>
-          <w:b/>
-          <w:sz w:val="20"/>
-        </w:rPr>
-      </w:pPr>
-      <w:r>
-        <w:rPr>
-          <w:b/>
-          <w:sz w:val="20"/>
-        </w:rPr>
-        <w:t>Reverberacijos efekto modeliavimas</w:t>
-      </w:r>
-    </w:p>
-    <w:p>
-      <w:pPr>
-        <w:tabs>
-          <w:tab w:val="left" w:pos="284"/>
-        </w:tabs>
-        <w:rPr>
-          <w:sz w:val="20"/>
-        </w:rPr>
-      </w:pPr>
-      <w:r>
-        <w:rPr>
-          <w:sz w:val="20"/>
-        </w:rPr>
-        <w:t>a) Skaitmeninio filtro koeficientus b ir a.</w:t>
-      </w:r>
-    </w:p>
-    <w:p>
-      <w:pPr>
-        <w:tabs>
-          <w:tab w:val="left" w:pos="284"/>
-        </w:tabs>
-        <w:rPr>
-          <w:sz w:val="20"/>
-        </w:rPr>
-      </w:pPr>
-      <w:r>
-        <w:rPr>
-          <w:sz w:val="20"/>
-        </w:rPr>
-        <w:t xml:space="preserve">        b = [1]</w:t>
-      </w:r>
-    </w:p>
-    <w:p>
-      <w:pPr>
-        <w:tabs>
-          <w:tab w:val="left" w:pos="284"/>
-        </w:tabs>
-        <w:rPr>
-          <w:sz w:val="20"/>
-        </w:rPr>
-      </w:pPr>
-      <w:r>
-        <w:rPr>
-          <w:sz w:val="20"/>
-        </w:rPr>
-        <w:t xml:space="preserve">        a = </w:t>
-      </w:r>
-      <w:proofErr w:type="spellStart"/>
-      <w:r>
-        <w:rPr>
-          <w:sz w:val="20"/>
-        </w:rPr>
-        <w:t>np.concatenate</w:t>
-      </w:r>
-      <w:proofErr w:type="spellEnd"/>
-      <w:r>
-        <w:rPr>
-          <w:sz w:val="20"/>
-        </w:rPr>
-        <w:t xml:space="preserve">([[1], </w:t>
-      </w:r>
-      <w:proofErr w:type="spellStart"/>
-      <w:r>
-        <w:rPr>
-          <w:sz w:val="20"/>
-        </w:rPr>
-        <w:t>np.zeros</w:t>
-      </w:r>
-      <w:proofErr w:type="spellEnd"/>
-      <w:r>
-        <w:rPr>
-          <w:sz w:val="20"/>
-        </w:rPr>
-        <w:t>(</w:t>
-      </w:r>
-      <w:proofErr w:type="spellStart"/>
-      <w:r>
-        <w:rPr>
-          <w:sz w:val="20"/>
-        </w:rPr>
-        <w:t>int</w:t>
-      </w:r>
-      <w:proofErr w:type="spellEnd"/>
-      <w:r>
-        <w:rPr>
-          <w:sz w:val="20"/>
-        </w:rPr>
-        <w:t>(</w:t>
-      </w:r>
-      <w:proofErr w:type="spellStart"/>
-      <w:r>
-        <w:rPr>
-          <w:sz w:val="20"/>
-        </w:rPr>
-        <w:t>n_delay</w:t>
-      </w:r>
-      <w:proofErr w:type="spellEnd"/>
-      <w:r>
-        <w:rPr>
-          <w:sz w:val="20"/>
-        </w:rPr>
-        <w:t>)), [-</w:t>
-      </w:r>
-      <w:proofErr w:type="spellStart"/>
-      <w:r>
-        <w:rPr>
-          <w:sz w:val="20"/>
-        </w:rPr>
-        <w:t>K_coef</w:t>
-      </w:r>
-      <w:proofErr w:type="spellEnd"/>
-      <w:r>
-        <w:rPr>
-          <w:sz w:val="20"/>
-        </w:rPr>
-        <w:t>]])</w:t>
-      </w:r>
-    </w:p>
-    <w:p>
-      <w:pPr>
-        <w:tabs>
-          <w:tab w:val="left" w:pos="284"/>
-        </w:tabs>
-        <w:rPr>
-          <w:sz w:val="20"/>
-        </w:rPr>
-      </w:pPr>
-    </w:p>
-    <w:p>
-      <w:pPr>
-        <w:tabs>
-          <w:tab w:val="left" w:pos="284"/>
-        </w:tabs>
-        <w:rPr>
-          <w:sz w:val="20"/>
-        </w:rPr>
-      </w:pPr>
-    </w:p>
-    <w:p>
-      <w:pPr>
-        <w:tabs>
-          <w:tab w:val="left" w:pos="284"/>
-        </w:tabs>
-        <w:rPr>
-          <w:sz w:val="20"/>
-        </w:rPr>
-      </w:pPr>
-      <w:r>
-        <w:rPr>
-          <w:sz w:val="20"/>
-        </w:rPr>
-        <w:t>b) Eksperimentiškai parinktą signalo vėlinimą N ir slopinimą K.</w:t>
-      </w:r>
-    </w:p>
-    <w:p>
-      <w:pPr>
-        <w:tabs>
-          <w:tab w:val="left" w:pos="284"/>
-        </w:tabs>
-        <w:rPr>
-          <w:sz w:val="20"/>
-        </w:rPr>
-      </w:pPr>
-      <w:r>
-        <w:rPr>
-          <w:sz w:val="20"/>
-        </w:rPr>
-        <w:t xml:space="preserve">    </w:t>
-      </w:r>
-      <w:proofErr w:type="spellStart"/>
-      <w:r>
-        <w:rPr>
-          <w:sz w:val="20"/>
-        </w:rPr>
-        <w:t>N_ms</w:t>
-      </w:r>
-      <w:proofErr w:type="spellEnd"/>
-      <w:r>
-        <w:rPr>
-          <w:sz w:val="20"/>
-        </w:rPr>
-        <w:t xml:space="preserve"> = 200</w:t>
-      </w:r>
-    </w:p>
-    <w:p>
-      <w:pPr>
-        <w:tabs>
-          <w:tab w:val="left" w:pos="284"/>
-        </w:tabs>
-        <w:rPr>
-          <w:sz w:val="20"/>
-        </w:rPr>
-      </w:pPr>
-      <w:r>
-        <w:rPr>
-          <w:sz w:val="20"/>
-        </w:rPr>
-        <w:t xml:space="preserve">    </w:t>
-      </w:r>
-      <w:proofErr w:type="spellStart"/>
-      <w:r>
-        <w:rPr>
-          <w:sz w:val="20"/>
-        </w:rPr>
-        <w:t>K_reverb</w:t>
-      </w:r>
-      <w:proofErr w:type="spellEnd"/>
-      <w:r>
-        <w:rPr>
-          <w:sz w:val="20"/>
-        </w:rPr>
-        <w:t xml:space="preserve"> = 0.5</w:t>
-      </w:r>
-    </w:p>
-    <w:p>
-      <w:pPr>
-        <w:tabs>
-          <w:tab w:val="left" w:pos="284"/>
-        </w:tabs>
-        <w:rPr>
-          <w:sz w:val="20"/>
-        </w:rPr>
-      </w:pPr>
-    </w:p>
-    <w:p>
-      <w:pPr>
-        <w:tabs>
-          <w:tab w:val="left" w:pos="284"/>
-        </w:tabs>
-        <w:rPr>
-          <w:sz w:val="20"/>
-        </w:rPr>
-      </w:pPr>
-      <w:r>
-        <w:rPr>
-          <w:sz w:val="20"/>
-        </w:rPr>
-        <w:t xml:space="preserve">c) Kaip keisis reverberacijos efektu apdoroto akordo garsas, jei </w:t>
-      </w:r>
-      <w:r>
-        <w:rPr>
-          <w:rFonts w:ascii="Cambria Math" w:hAnsi="Cambria Math" w:cs="Cambria Math"/>
-          <w:sz w:val="20"/>
-        </w:rPr>
-        <w:t>𝐾</w:t>
-      </w:r>
-      <w:r>
-        <w:rPr>
-          <w:sz w:val="20"/>
-        </w:rPr>
-        <w:t xml:space="preserve"> → 0 ir </w:t>
-      </w:r>
-      <w:r>
-        <w:rPr>
-          <w:rFonts w:ascii="Cambria Math" w:hAnsi="Cambria Math" w:cs="Cambria Math"/>
-          <w:sz w:val="20"/>
-        </w:rPr>
-        <w:t>𝐾</w:t>
-      </w:r>
-      <w:r>
-        <w:rPr>
-          <w:sz w:val="20"/>
-        </w:rPr>
-        <w:t xml:space="preserve"> → 1?</w:t>
-      </w:r>
-    </w:p>
-    <w:p>
-      <w:pPr>
-        <w:tabs>
-          <w:tab w:val="left" w:pos="284"/>
-        </w:tabs>
-        <w:rPr>
-          <w:sz w:val="20"/>
-        </w:rPr>
-      </w:pPr>
-    </w:p>
-    <w:p>
-      <w:pPr>
-        <w:tabs>
-          <w:tab w:val="left" w:pos="284"/>
-        </w:tabs>
-        <w:rPr>
-          <w:sz w:val="20"/>
-        </w:rPr>
-      </w:pPr>
-    </w:p>
-    <w:p>
-      <w:pPr>
-        <w:tabs>
-          <w:tab w:val="left" w:pos="284"/>
-        </w:tabs>
-        <w:rPr>
-          <w:sz w:val="20"/>
-        </w:rPr>
-      </w:pPr>
-      <w:r>
-        <w:rPr>
-          <w:sz w:val="20"/>
-        </w:rPr>
-        <w:t>d) Grafinį signalo vaizdą laiko ir dažnių srityse prieš apdorojimą reverberacijos efektu (originalaus akordo)</w:t>
-      </w:r>
-    </w:p>
-    <w:p>
-      <w:pPr>
-        <w:tabs>
-          <w:tab w:val="left" w:pos="284"/>
-        </w:tabs>
-        <w:rPr>
-          <w:sz w:val="20"/>
-        </w:rPr>
-      </w:pPr>
-      <w:r>
-        <w:rPr>
-          <w:sz w:val="20"/>
-        </w:rPr>
-        <w:t>ir po apdorojimo</w:t>
-      </w:r>
+        <w:ind w:left="-113"/>
+        <w:rPr>
+          <w:sz w:val="20"/>
+        </w:rPr>
+      </w:pPr>
     </w:p>
     <w:p>
       <w:pPr>
@@ -4152,343 +4940,7 @@
         <w:rPr>
           <w:sz w:val="20"/>
         </w:rPr>
-        <w:t xml:space="preserve">Tekstas </w:t>
-      </w:r>
-      <w:proofErr w:type="spellStart"/>
-      <w:r>
-        <w:rPr>
-          <w:sz w:val="20"/>
-        </w:rPr>
-        <w:t>tekstas</w:t>
-      </w:r>
-      <w:proofErr w:type="spellEnd"/>
-      <w:r>
-        <w:rPr>
-          <w:sz w:val="20"/>
-        </w:rPr>
-        <w:t xml:space="preserve"> </w:t>
-      </w:r>
-      <w:proofErr w:type="spellStart"/>
-      <w:r>
-        <w:rPr>
-          <w:sz w:val="20"/>
-        </w:rPr>
-        <w:t>tekstas</w:t>
-      </w:r>
-      <w:proofErr w:type="spellEnd"/>
-      <w:r>
-        <w:rPr>
-          <w:sz w:val="20"/>
-        </w:rPr>
-        <w:t xml:space="preserve"> </w:t>
-      </w:r>
-      <w:proofErr w:type="spellStart"/>
-      <w:r>
-        <w:rPr>
-          <w:sz w:val="20"/>
-        </w:rPr>
-        <w:t>tekstas</w:t>
-      </w:r>
-      <w:proofErr w:type="spellEnd"/>
-      <w:r>
-        <w:rPr>
-          <w:sz w:val="20"/>
-        </w:rPr>
-        <w:t xml:space="preserve"> </w:t>
-      </w:r>
-      <w:proofErr w:type="spellStart"/>
-      <w:r>
-        <w:rPr>
-          <w:sz w:val="20"/>
-        </w:rPr>
-        <w:t>tekstas</w:t>
-      </w:r>
-      <w:proofErr w:type="spellEnd"/>
-      <w:r>
-        <w:rPr>
-          <w:sz w:val="20"/>
-        </w:rPr>
-        <w:t xml:space="preserve"> </w:t>
-      </w:r>
-      <w:proofErr w:type="spellStart"/>
-      <w:r>
-        <w:rPr>
-          <w:sz w:val="20"/>
-        </w:rPr>
-        <w:t>tekstas</w:t>
-      </w:r>
-      <w:proofErr w:type="spellEnd"/>
-      <w:r>
-        <w:rPr>
-          <w:sz w:val="20"/>
-        </w:rPr>
-        <w:t xml:space="preserve"> </w:t>
-      </w:r>
-      <w:proofErr w:type="spellStart"/>
-      <w:r>
-        <w:rPr>
-          <w:sz w:val="20"/>
-        </w:rPr>
-        <w:t>tekstas</w:t>
-      </w:r>
-      <w:proofErr w:type="spellEnd"/>
-      <w:r>
-        <w:rPr>
-          <w:sz w:val="20"/>
-        </w:rPr>
-        <w:t xml:space="preserve">. Tekstas </w:t>
-      </w:r>
-      <w:proofErr w:type="spellStart"/>
-      <w:r>
-        <w:rPr>
-          <w:sz w:val="20"/>
-        </w:rPr>
-        <w:t>tekstas</w:t>
-      </w:r>
-      <w:proofErr w:type="spellEnd"/>
-      <w:r>
-        <w:rPr>
-          <w:sz w:val="20"/>
-        </w:rPr>
-        <w:t xml:space="preserve"> </w:t>
-      </w:r>
-      <w:proofErr w:type="spellStart"/>
-      <w:r>
-        <w:rPr>
-          <w:sz w:val="20"/>
-        </w:rPr>
-        <w:t>tekstas</w:t>
-      </w:r>
-      <w:proofErr w:type="spellEnd"/>
-      <w:r>
-        <w:rPr>
-          <w:sz w:val="20"/>
-        </w:rPr>
-        <w:t xml:space="preserve"> </w:t>
-      </w:r>
-      <w:proofErr w:type="spellStart"/>
-      <w:r>
-        <w:rPr>
-          <w:sz w:val="20"/>
-        </w:rPr>
-        <w:t>tekstas</w:t>
-      </w:r>
-      <w:proofErr w:type="spellEnd"/>
-      <w:r>
-        <w:rPr>
-          <w:sz w:val="20"/>
-        </w:rPr>
-        <w:t xml:space="preserve"> </w:t>
-      </w:r>
-      <w:proofErr w:type="spellStart"/>
-      <w:r>
-        <w:rPr>
-          <w:sz w:val="20"/>
-        </w:rPr>
-        <w:t>tekstas</w:t>
-      </w:r>
-      <w:proofErr w:type="spellEnd"/>
-      <w:r>
-        <w:rPr>
-          <w:sz w:val="20"/>
-        </w:rPr>
-        <w:t xml:space="preserve"> </w:t>
-      </w:r>
-      <w:proofErr w:type="spellStart"/>
-      <w:r>
-        <w:rPr>
-          <w:sz w:val="20"/>
-        </w:rPr>
-        <w:t>tekstas</w:t>
-      </w:r>
-      <w:proofErr w:type="spellEnd"/>
-      <w:r>
-        <w:rPr>
-          <w:sz w:val="20"/>
-        </w:rPr>
-        <w:t xml:space="preserve"> </w:t>
-      </w:r>
-      <w:proofErr w:type="spellStart"/>
-      <w:r>
-        <w:rPr>
-          <w:sz w:val="20"/>
-        </w:rPr>
-        <w:t>tekstas</w:t>
-      </w:r>
-      <w:proofErr w:type="spellEnd"/>
-      <w:r>
-        <w:rPr>
-          <w:sz w:val="20"/>
-        </w:rPr>
-        <w:t xml:space="preserve">. Tekstas </w:t>
-      </w:r>
-      <w:proofErr w:type="spellStart"/>
-      <w:r>
-        <w:rPr>
-          <w:sz w:val="20"/>
-        </w:rPr>
-        <w:t>tekstas</w:t>
-      </w:r>
-      <w:proofErr w:type="spellEnd"/>
-      <w:r>
-        <w:rPr>
-          <w:sz w:val="20"/>
-        </w:rPr>
-        <w:t xml:space="preserve"> </w:t>
-      </w:r>
-      <w:proofErr w:type="spellStart"/>
-      <w:r>
-        <w:rPr>
-          <w:sz w:val="20"/>
-        </w:rPr>
-        <w:t>tekstas</w:t>
-      </w:r>
-      <w:proofErr w:type="spellEnd"/>
-      <w:r>
-        <w:rPr>
-          <w:sz w:val="20"/>
-        </w:rPr>
-        <w:t xml:space="preserve"> </w:t>
-      </w:r>
-      <w:proofErr w:type="spellStart"/>
-      <w:r>
-        <w:rPr>
-          <w:sz w:val="20"/>
-        </w:rPr>
-        <w:t>tekstas</w:t>
-      </w:r>
-      <w:proofErr w:type="spellEnd"/>
-      <w:r>
-        <w:rPr>
-          <w:sz w:val="20"/>
-        </w:rPr>
-        <w:t xml:space="preserve"> </w:t>
-      </w:r>
-      <w:proofErr w:type="spellStart"/>
-      <w:r>
-        <w:rPr>
-          <w:sz w:val="20"/>
-        </w:rPr>
-        <w:t>tekstas</w:t>
-      </w:r>
-      <w:proofErr w:type="spellEnd"/>
-      <w:r>
-        <w:rPr>
-          <w:sz w:val="20"/>
-        </w:rPr>
-        <w:t xml:space="preserve"> </w:t>
-      </w:r>
-      <w:proofErr w:type="spellStart"/>
-      <w:r>
-        <w:rPr>
-          <w:sz w:val="20"/>
-        </w:rPr>
-        <w:t>tekstas</w:t>
-      </w:r>
-      <w:proofErr w:type="spellEnd"/>
-      <w:r>
-        <w:rPr>
-          <w:sz w:val="20"/>
-        </w:rPr>
-        <w:t xml:space="preserve"> </w:t>
-      </w:r>
-      <w:proofErr w:type="spellStart"/>
-      <w:r>
-        <w:rPr>
-          <w:sz w:val="20"/>
-        </w:rPr>
-        <w:t>tekstas</w:t>
-      </w:r>
-      <w:proofErr w:type="spellEnd"/>
-      <w:r>
-        <w:rPr>
-          <w:sz w:val="20"/>
-        </w:rPr>
-        <w:t xml:space="preserve">. Tekstas </w:t>
-      </w:r>
-      <w:proofErr w:type="spellStart"/>
-      <w:r>
-        <w:rPr>
-          <w:sz w:val="20"/>
-        </w:rPr>
-        <w:t>tekstas</w:t>
-      </w:r>
-      <w:proofErr w:type="spellEnd"/>
-      <w:r>
-        <w:rPr>
-          <w:sz w:val="20"/>
-        </w:rPr>
-        <w:t xml:space="preserve"> </w:t>
-      </w:r>
-      <w:proofErr w:type="spellStart"/>
-      <w:r>
-        <w:rPr>
-          <w:sz w:val="20"/>
-        </w:rPr>
-        <w:t>tekstas</w:t>
-      </w:r>
-      <w:proofErr w:type="spellEnd"/>
-      <w:r>
-        <w:rPr>
-          <w:sz w:val="20"/>
-        </w:rPr>
-        <w:t xml:space="preserve"> </w:t>
-      </w:r>
-      <w:proofErr w:type="spellStart"/>
-      <w:r>
-        <w:rPr>
-          <w:sz w:val="20"/>
-        </w:rPr>
-        <w:t>tekstas</w:t>
-      </w:r>
-      <w:proofErr w:type="spellEnd"/>
-      <w:r>
-        <w:rPr>
-          <w:sz w:val="20"/>
-        </w:rPr>
-        <w:t xml:space="preserve"> </w:t>
-      </w:r>
-      <w:proofErr w:type="spellStart"/>
-      <w:r>
-        <w:rPr>
-          <w:sz w:val="20"/>
-        </w:rPr>
-        <w:t>tekstas</w:t>
-      </w:r>
-      <w:proofErr w:type="spellEnd"/>
-      <w:r>
-        <w:rPr>
-          <w:sz w:val="20"/>
-        </w:rPr>
-        <w:t xml:space="preserve"> </w:t>
-      </w:r>
-      <w:proofErr w:type="spellStart"/>
-      <w:r>
-        <w:rPr>
-          <w:sz w:val="20"/>
-        </w:rPr>
-        <w:t>tekstas</w:t>
-      </w:r>
-      <w:proofErr w:type="spellEnd"/>
-      <w:r>
-        <w:rPr>
-          <w:sz w:val="20"/>
-        </w:rPr>
-        <w:t xml:space="preserve"> </w:t>
-      </w:r>
-      <w:proofErr w:type="spellStart"/>
-      <w:r>
-        <w:rPr>
-          <w:sz w:val="20"/>
-        </w:rPr>
-        <w:t>tekstas</w:t>
-      </w:r>
-      <w:proofErr w:type="spellEnd"/>
-      <w:r>
-        <w:rPr>
-          <w:sz w:val="20"/>
-        </w:rPr>
-        <w:t>.</w:t>
+        <w:t>Tekstas tekstas tekstas tekstas tekstas tekstas tekstas. Tekstas tekstas tekstas tekstas tekstas tekstas tekstas. Tekstas tekstas tekstas tekstas tekstas tekstas tekstas. Tekstas tekstas tekstas tekstas tekstas tekstas tekstas.</w:t>
       </w:r>
     </w:p>
     <w:p>
@@ -5170,343 +5622,7 @@
         <w:rPr>
           <w:sz w:val="20"/>
         </w:rPr>
-        <w:t xml:space="preserve">Tekstas </w:t>
-      </w:r>
-      <w:proofErr w:type="spellStart"/>
-      <w:r>
-        <w:rPr>
-          <w:sz w:val="20"/>
-        </w:rPr>
-        <w:t>tekstas</w:t>
-      </w:r>
-      <w:proofErr w:type="spellEnd"/>
-      <w:r>
-        <w:rPr>
-          <w:sz w:val="20"/>
-        </w:rPr>
-        <w:t xml:space="preserve"> </w:t>
-      </w:r>
-      <w:proofErr w:type="spellStart"/>
-      <w:r>
-        <w:rPr>
-          <w:sz w:val="20"/>
-        </w:rPr>
-        <w:t>tekstas</w:t>
-      </w:r>
-      <w:proofErr w:type="spellEnd"/>
-      <w:r>
-        <w:rPr>
-          <w:sz w:val="20"/>
-        </w:rPr>
-        <w:t xml:space="preserve"> </w:t>
-      </w:r>
-      <w:proofErr w:type="spellStart"/>
-      <w:r>
-        <w:rPr>
-          <w:sz w:val="20"/>
-        </w:rPr>
-        <w:t>tekstas</w:t>
-      </w:r>
-      <w:proofErr w:type="spellEnd"/>
-      <w:r>
-        <w:rPr>
-          <w:sz w:val="20"/>
-        </w:rPr>
-        <w:t xml:space="preserve"> </w:t>
-      </w:r>
-      <w:proofErr w:type="spellStart"/>
-      <w:r>
-        <w:rPr>
-          <w:sz w:val="20"/>
-        </w:rPr>
-        <w:t>tekstas</w:t>
-      </w:r>
-      <w:proofErr w:type="spellEnd"/>
-      <w:r>
-        <w:rPr>
-          <w:sz w:val="20"/>
-        </w:rPr>
-        <w:t xml:space="preserve"> </w:t>
-      </w:r>
-      <w:proofErr w:type="spellStart"/>
-      <w:r>
-        <w:rPr>
-          <w:sz w:val="20"/>
-        </w:rPr>
-        <w:t>tekstas</w:t>
-      </w:r>
-      <w:proofErr w:type="spellEnd"/>
-      <w:r>
-        <w:rPr>
-          <w:sz w:val="20"/>
-        </w:rPr>
-        <w:t xml:space="preserve"> </w:t>
-      </w:r>
-      <w:proofErr w:type="spellStart"/>
-      <w:r>
-        <w:rPr>
-          <w:sz w:val="20"/>
-        </w:rPr>
-        <w:t>tekstas</w:t>
-      </w:r>
-      <w:proofErr w:type="spellEnd"/>
-      <w:r>
-        <w:rPr>
-          <w:sz w:val="20"/>
-        </w:rPr>
-        <w:t xml:space="preserve">. Tekstas </w:t>
-      </w:r>
-      <w:proofErr w:type="spellStart"/>
-      <w:r>
-        <w:rPr>
-          <w:sz w:val="20"/>
-        </w:rPr>
-        <w:t>tekstas</w:t>
-      </w:r>
-      <w:proofErr w:type="spellEnd"/>
-      <w:r>
-        <w:rPr>
-          <w:sz w:val="20"/>
-        </w:rPr>
-        <w:t xml:space="preserve"> </w:t>
-      </w:r>
-      <w:proofErr w:type="spellStart"/>
-      <w:r>
-        <w:rPr>
-          <w:sz w:val="20"/>
-        </w:rPr>
-        <w:t>tekstas</w:t>
-      </w:r>
-      <w:proofErr w:type="spellEnd"/>
-      <w:r>
-        <w:rPr>
-          <w:sz w:val="20"/>
-        </w:rPr>
-        <w:t xml:space="preserve"> </w:t>
-      </w:r>
-      <w:proofErr w:type="spellStart"/>
-      <w:r>
-        <w:rPr>
-          <w:sz w:val="20"/>
-        </w:rPr>
-        <w:t>tekstas</w:t>
-      </w:r>
-      <w:proofErr w:type="spellEnd"/>
-      <w:r>
-        <w:rPr>
-          <w:sz w:val="20"/>
-        </w:rPr>
-        <w:t xml:space="preserve"> </w:t>
-      </w:r>
-      <w:proofErr w:type="spellStart"/>
-      <w:r>
-        <w:rPr>
-          <w:sz w:val="20"/>
-        </w:rPr>
-        <w:t>tekstas</w:t>
-      </w:r>
-      <w:proofErr w:type="spellEnd"/>
-      <w:r>
-        <w:rPr>
-          <w:sz w:val="20"/>
-        </w:rPr>
-        <w:t xml:space="preserve"> </w:t>
-      </w:r>
-      <w:proofErr w:type="spellStart"/>
-      <w:r>
-        <w:rPr>
-          <w:sz w:val="20"/>
-        </w:rPr>
-        <w:t>tekstas</w:t>
-      </w:r>
-      <w:proofErr w:type="spellEnd"/>
-      <w:r>
-        <w:rPr>
-          <w:sz w:val="20"/>
-        </w:rPr>
-        <w:t xml:space="preserve"> </w:t>
-      </w:r>
-      <w:proofErr w:type="spellStart"/>
-      <w:r>
-        <w:rPr>
-          <w:sz w:val="20"/>
-        </w:rPr>
-        <w:t>tekstas</w:t>
-      </w:r>
-      <w:proofErr w:type="spellEnd"/>
-      <w:r>
-        <w:rPr>
-          <w:sz w:val="20"/>
-        </w:rPr>
-        <w:t xml:space="preserve">. Tekstas </w:t>
-      </w:r>
-      <w:proofErr w:type="spellStart"/>
-      <w:r>
-        <w:rPr>
-          <w:sz w:val="20"/>
-        </w:rPr>
-        <w:t>tekstas</w:t>
-      </w:r>
-      <w:proofErr w:type="spellEnd"/>
-      <w:r>
-        <w:rPr>
-          <w:sz w:val="20"/>
-        </w:rPr>
-        <w:t xml:space="preserve"> </w:t>
-      </w:r>
-      <w:proofErr w:type="spellStart"/>
-      <w:r>
-        <w:rPr>
-          <w:sz w:val="20"/>
-        </w:rPr>
-        <w:t>tekstas</w:t>
-      </w:r>
-      <w:proofErr w:type="spellEnd"/>
-      <w:r>
-        <w:rPr>
-          <w:sz w:val="20"/>
-        </w:rPr>
-        <w:t xml:space="preserve"> </w:t>
-      </w:r>
-      <w:proofErr w:type="spellStart"/>
-      <w:r>
-        <w:rPr>
-          <w:sz w:val="20"/>
-        </w:rPr>
-        <w:t>tekstas</w:t>
-      </w:r>
-      <w:proofErr w:type="spellEnd"/>
-      <w:r>
-        <w:rPr>
-          <w:sz w:val="20"/>
-        </w:rPr>
-        <w:t xml:space="preserve"> </w:t>
-      </w:r>
-      <w:proofErr w:type="spellStart"/>
-      <w:r>
-        <w:rPr>
-          <w:sz w:val="20"/>
-        </w:rPr>
-        <w:t>tekstas</w:t>
-      </w:r>
-      <w:proofErr w:type="spellEnd"/>
-      <w:r>
-        <w:rPr>
-          <w:sz w:val="20"/>
-        </w:rPr>
-        <w:t xml:space="preserve"> </w:t>
-      </w:r>
-      <w:proofErr w:type="spellStart"/>
-      <w:r>
-        <w:rPr>
-          <w:sz w:val="20"/>
-        </w:rPr>
-        <w:t>tekstas</w:t>
-      </w:r>
-      <w:proofErr w:type="spellEnd"/>
-      <w:r>
-        <w:rPr>
-          <w:sz w:val="20"/>
-        </w:rPr>
-        <w:t xml:space="preserve"> </w:t>
-      </w:r>
-      <w:proofErr w:type="spellStart"/>
-      <w:r>
-        <w:rPr>
-          <w:sz w:val="20"/>
-        </w:rPr>
-        <w:t>tekstas</w:t>
-      </w:r>
-      <w:proofErr w:type="spellEnd"/>
-      <w:r>
-        <w:rPr>
-          <w:sz w:val="20"/>
-        </w:rPr>
-        <w:t xml:space="preserve">. Tekstas </w:t>
-      </w:r>
-      <w:proofErr w:type="spellStart"/>
-      <w:r>
-        <w:rPr>
-          <w:sz w:val="20"/>
-        </w:rPr>
-        <w:t>tekstas</w:t>
-      </w:r>
-      <w:proofErr w:type="spellEnd"/>
-      <w:r>
-        <w:rPr>
-          <w:sz w:val="20"/>
-        </w:rPr>
-        <w:t xml:space="preserve"> </w:t>
-      </w:r>
-      <w:proofErr w:type="spellStart"/>
-      <w:r>
-        <w:rPr>
-          <w:sz w:val="20"/>
-        </w:rPr>
-        <w:t>tekstas</w:t>
-      </w:r>
-      <w:proofErr w:type="spellEnd"/>
-      <w:r>
-        <w:rPr>
-          <w:sz w:val="20"/>
-        </w:rPr>
-        <w:t xml:space="preserve"> </w:t>
-      </w:r>
-      <w:proofErr w:type="spellStart"/>
-      <w:r>
-        <w:rPr>
-          <w:sz w:val="20"/>
-        </w:rPr>
-        <w:t>tekstas</w:t>
-      </w:r>
-      <w:proofErr w:type="spellEnd"/>
-      <w:r>
-        <w:rPr>
-          <w:sz w:val="20"/>
-        </w:rPr>
-        <w:t xml:space="preserve"> </w:t>
-      </w:r>
-      <w:proofErr w:type="spellStart"/>
-      <w:r>
-        <w:rPr>
-          <w:sz w:val="20"/>
-        </w:rPr>
-        <w:t>tekstas</w:t>
-      </w:r>
-      <w:proofErr w:type="spellEnd"/>
-      <w:r>
-        <w:rPr>
-          <w:sz w:val="20"/>
-        </w:rPr>
-        <w:t xml:space="preserve"> </w:t>
-      </w:r>
-      <w:proofErr w:type="spellStart"/>
-      <w:r>
-        <w:rPr>
-          <w:sz w:val="20"/>
-        </w:rPr>
-        <w:t>tekstas</w:t>
-      </w:r>
-      <w:proofErr w:type="spellEnd"/>
-      <w:r>
-        <w:rPr>
-          <w:sz w:val="20"/>
-        </w:rPr>
-        <w:t xml:space="preserve"> </w:t>
-      </w:r>
-      <w:proofErr w:type="spellStart"/>
-      <w:r>
-        <w:rPr>
-          <w:sz w:val="20"/>
-        </w:rPr>
-        <w:t>tekstas</w:t>
-      </w:r>
-      <w:proofErr w:type="spellEnd"/>
-      <w:r>
-        <w:rPr>
-          <w:sz w:val="20"/>
-        </w:rPr>
-        <w:t>.</w:t>
+        <w:t>Tekstas tekstas tekstas tekstas tekstas tekstas tekstas. Tekstas tekstas tekstas tekstas tekstas tekstas tekstas. Tekstas tekstas tekstas tekstas tekstas tekstas tekstas. Tekstas tekstas tekstas tekstas tekstas tekstas tekstas.</w:t>
       </w:r>
     </w:p>
     <w:p>
@@ -5523,343 +5639,7 @@
           <w:sz w:val="20"/>
         </w:rPr>
         <w:tab/>
-        <w:t xml:space="preserve">Tekstas </w:t>
-      </w:r>
-      <w:proofErr w:type="spellStart"/>
-      <w:r>
-        <w:rPr>
-          <w:sz w:val="20"/>
-        </w:rPr>
-        <w:t>tekstas</w:t>
-      </w:r>
-      <w:proofErr w:type="spellEnd"/>
-      <w:r>
-        <w:rPr>
-          <w:sz w:val="20"/>
-        </w:rPr>
-        <w:t xml:space="preserve"> </w:t>
-      </w:r>
-      <w:proofErr w:type="spellStart"/>
-      <w:r>
-        <w:rPr>
-          <w:sz w:val="20"/>
-        </w:rPr>
-        <w:t>tekstas</w:t>
-      </w:r>
-      <w:proofErr w:type="spellEnd"/>
-      <w:r>
-        <w:rPr>
-          <w:sz w:val="20"/>
-        </w:rPr>
-        <w:t xml:space="preserve"> </w:t>
-      </w:r>
-      <w:proofErr w:type="spellStart"/>
-      <w:r>
-        <w:rPr>
-          <w:sz w:val="20"/>
-        </w:rPr>
-        <w:t>tekstas</w:t>
-      </w:r>
-      <w:proofErr w:type="spellEnd"/>
-      <w:r>
-        <w:rPr>
-          <w:sz w:val="20"/>
-        </w:rPr>
-        <w:t xml:space="preserve"> </w:t>
-      </w:r>
-      <w:proofErr w:type="spellStart"/>
-      <w:r>
-        <w:rPr>
-          <w:sz w:val="20"/>
-        </w:rPr>
-        <w:t>tekstas</w:t>
-      </w:r>
-      <w:proofErr w:type="spellEnd"/>
-      <w:r>
-        <w:rPr>
-          <w:sz w:val="20"/>
-        </w:rPr>
-        <w:t xml:space="preserve"> </w:t>
-      </w:r>
-      <w:proofErr w:type="spellStart"/>
-      <w:r>
-        <w:rPr>
-          <w:sz w:val="20"/>
-        </w:rPr>
-        <w:t>tekstas</w:t>
-      </w:r>
-      <w:proofErr w:type="spellEnd"/>
-      <w:r>
-        <w:rPr>
-          <w:sz w:val="20"/>
-        </w:rPr>
-        <w:t xml:space="preserve"> </w:t>
-      </w:r>
-      <w:proofErr w:type="spellStart"/>
-      <w:r>
-        <w:rPr>
-          <w:sz w:val="20"/>
-        </w:rPr>
-        <w:t>tekstas</w:t>
-      </w:r>
-      <w:proofErr w:type="spellEnd"/>
-      <w:r>
-        <w:rPr>
-          <w:sz w:val="20"/>
-        </w:rPr>
-        <w:t xml:space="preserve">. Tekstas </w:t>
-      </w:r>
-      <w:proofErr w:type="spellStart"/>
-      <w:r>
-        <w:rPr>
-          <w:sz w:val="20"/>
-        </w:rPr>
-        <w:t>tekstas</w:t>
-      </w:r>
-      <w:proofErr w:type="spellEnd"/>
-      <w:r>
-        <w:rPr>
-          <w:sz w:val="20"/>
-        </w:rPr>
-        <w:t xml:space="preserve"> </w:t>
-      </w:r>
-      <w:proofErr w:type="spellStart"/>
-      <w:r>
-        <w:rPr>
-          <w:sz w:val="20"/>
-        </w:rPr>
-        <w:t>tekstas</w:t>
-      </w:r>
-      <w:proofErr w:type="spellEnd"/>
-      <w:r>
-        <w:rPr>
-          <w:sz w:val="20"/>
-        </w:rPr>
-        <w:t xml:space="preserve"> </w:t>
-      </w:r>
-      <w:proofErr w:type="spellStart"/>
-      <w:r>
-        <w:rPr>
-          <w:sz w:val="20"/>
-        </w:rPr>
-        <w:t>tekstas</w:t>
-      </w:r>
-      <w:proofErr w:type="spellEnd"/>
-      <w:r>
-        <w:rPr>
-          <w:sz w:val="20"/>
-        </w:rPr>
-        <w:t xml:space="preserve"> </w:t>
-      </w:r>
-      <w:proofErr w:type="spellStart"/>
-      <w:r>
-        <w:rPr>
-          <w:sz w:val="20"/>
-        </w:rPr>
-        <w:t>tekstas</w:t>
-      </w:r>
-      <w:proofErr w:type="spellEnd"/>
-      <w:r>
-        <w:rPr>
-          <w:sz w:val="20"/>
-        </w:rPr>
-        <w:t xml:space="preserve"> </w:t>
-      </w:r>
-      <w:proofErr w:type="spellStart"/>
-      <w:r>
-        <w:rPr>
-          <w:sz w:val="20"/>
-        </w:rPr>
-        <w:t>tekstas</w:t>
-      </w:r>
-      <w:proofErr w:type="spellEnd"/>
-      <w:r>
-        <w:rPr>
-          <w:sz w:val="20"/>
-        </w:rPr>
-        <w:t xml:space="preserve"> </w:t>
-      </w:r>
-      <w:proofErr w:type="spellStart"/>
-      <w:r>
-        <w:rPr>
-          <w:sz w:val="20"/>
-        </w:rPr>
-        <w:t>tekstas</w:t>
-      </w:r>
-      <w:proofErr w:type="spellEnd"/>
-      <w:r>
-        <w:rPr>
-          <w:sz w:val="20"/>
-        </w:rPr>
-        <w:t xml:space="preserve">. Tekstas </w:t>
-      </w:r>
-      <w:proofErr w:type="spellStart"/>
-      <w:r>
-        <w:rPr>
-          <w:sz w:val="20"/>
-        </w:rPr>
-        <w:t>tekstas</w:t>
-      </w:r>
-      <w:proofErr w:type="spellEnd"/>
-      <w:r>
-        <w:rPr>
-          <w:sz w:val="20"/>
-        </w:rPr>
-        <w:t xml:space="preserve"> </w:t>
-      </w:r>
-      <w:proofErr w:type="spellStart"/>
-      <w:r>
-        <w:rPr>
-          <w:sz w:val="20"/>
-        </w:rPr>
-        <w:t>tekstas</w:t>
-      </w:r>
-      <w:proofErr w:type="spellEnd"/>
-      <w:r>
-        <w:rPr>
-          <w:sz w:val="20"/>
-        </w:rPr>
-        <w:t xml:space="preserve"> </w:t>
-      </w:r>
-      <w:proofErr w:type="spellStart"/>
-      <w:r>
-        <w:rPr>
-          <w:sz w:val="20"/>
-        </w:rPr>
-        <w:t>tekstas</w:t>
-      </w:r>
-      <w:proofErr w:type="spellEnd"/>
-      <w:r>
-        <w:rPr>
-          <w:sz w:val="20"/>
-        </w:rPr>
-        <w:t xml:space="preserve"> </w:t>
-      </w:r>
-      <w:proofErr w:type="spellStart"/>
-      <w:r>
-        <w:rPr>
-          <w:sz w:val="20"/>
-        </w:rPr>
-        <w:t>tekstas</w:t>
-      </w:r>
-      <w:proofErr w:type="spellEnd"/>
-      <w:r>
-        <w:rPr>
-          <w:sz w:val="20"/>
-        </w:rPr>
-        <w:t xml:space="preserve"> </w:t>
-      </w:r>
-      <w:proofErr w:type="spellStart"/>
-      <w:r>
-        <w:rPr>
-          <w:sz w:val="20"/>
-        </w:rPr>
-        <w:t>tekstas</w:t>
-      </w:r>
-      <w:proofErr w:type="spellEnd"/>
-      <w:r>
-        <w:rPr>
-          <w:sz w:val="20"/>
-        </w:rPr>
-        <w:t xml:space="preserve"> </w:t>
-      </w:r>
-      <w:proofErr w:type="spellStart"/>
-      <w:r>
-        <w:rPr>
-          <w:sz w:val="20"/>
-        </w:rPr>
-        <w:t>tekstas</w:t>
-      </w:r>
-      <w:proofErr w:type="spellEnd"/>
-      <w:r>
-        <w:rPr>
-          <w:sz w:val="20"/>
-        </w:rPr>
-        <w:t xml:space="preserve">. Tekstas </w:t>
-      </w:r>
-      <w:proofErr w:type="spellStart"/>
-      <w:r>
-        <w:rPr>
-          <w:sz w:val="20"/>
-        </w:rPr>
-        <w:t>tekstas</w:t>
-      </w:r>
-      <w:proofErr w:type="spellEnd"/>
-      <w:r>
-        <w:rPr>
-          <w:sz w:val="20"/>
-        </w:rPr>
-        <w:t xml:space="preserve"> </w:t>
-      </w:r>
-      <w:proofErr w:type="spellStart"/>
-      <w:r>
-        <w:rPr>
-          <w:sz w:val="20"/>
-        </w:rPr>
-        <w:t>tekstas</w:t>
-      </w:r>
-      <w:proofErr w:type="spellEnd"/>
-      <w:r>
-        <w:rPr>
-          <w:sz w:val="20"/>
-        </w:rPr>
-        <w:t xml:space="preserve"> </w:t>
-      </w:r>
-      <w:proofErr w:type="spellStart"/>
-      <w:r>
-        <w:rPr>
-          <w:sz w:val="20"/>
-        </w:rPr>
-        <w:t>tekstas</w:t>
-      </w:r>
-      <w:proofErr w:type="spellEnd"/>
-      <w:r>
-        <w:rPr>
-          <w:sz w:val="20"/>
-        </w:rPr>
-        <w:t xml:space="preserve"> </w:t>
-      </w:r>
-      <w:proofErr w:type="spellStart"/>
-      <w:r>
-        <w:rPr>
-          <w:sz w:val="20"/>
-        </w:rPr>
-        <w:t>tekstas</w:t>
-      </w:r>
-      <w:proofErr w:type="spellEnd"/>
-      <w:r>
-        <w:rPr>
-          <w:sz w:val="20"/>
-        </w:rPr>
-        <w:t xml:space="preserve"> </w:t>
-      </w:r>
-      <w:proofErr w:type="spellStart"/>
-      <w:r>
-        <w:rPr>
-          <w:sz w:val="20"/>
-        </w:rPr>
-        <w:t>tekstas</w:t>
-      </w:r>
-      <w:proofErr w:type="spellEnd"/>
-      <w:r>
-        <w:rPr>
-          <w:sz w:val="20"/>
-        </w:rPr>
-        <w:t xml:space="preserve"> </w:t>
-      </w:r>
-      <w:proofErr w:type="spellStart"/>
-      <w:r>
-        <w:rPr>
-          <w:sz w:val="20"/>
-        </w:rPr>
-        <w:t>tekstas</w:t>
-      </w:r>
-      <w:proofErr w:type="spellEnd"/>
-      <w:r>
-        <w:rPr>
-          <w:sz w:val="20"/>
-        </w:rPr>
-        <w:t>.</w:t>
+        <w:t>Tekstas tekstas tekstas tekstas tekstas tekstas tekstas. Tekstas tekstas tekstas tekstas tekstas tekstas tekstas. Tekstas tekstas tekstas tekstas tekstas tekstas tekstas. Tekstas tekstas tekstas tekstas tekstas tekstas tekstas.</w:t>
       </w:r>
     </w:p>
     <w:p>
@@ -5922,343 +5702,7 @@
         <w:rPr>
           <w:sz w:val="20"/>
         </w:rPr>
-        <w:t xml:space="preserve">Tekstas </w:t>
-      </w:r>
-      <w:proofErr w:type="spellStart"/>
-      <w:r>
-        <w:rPr>
-          <w:sz w:val="20"/>
-        </w:rPr>
-        <w:t>tekstas</w:t>
-      </w:r>
-      <w:proofErr w:type="spellEnd"/>
-      <w:r>
-        <w:rPr>
-          <w:sz w:val="20"/>
-        </w:rPr>
-        <w:t xml:space="preserve"> </w:t>
-      </w:r>
-      <w:proofErr w:type="spellStart"/>
-      <w:r>
-        <w:rPr>
-          <w:sz w:val="20"/>
-        </w:rPr>
-        <w:t>tekstas</w:t>
-      </w:r>
-      <w:proofErr w:type="spellEnd"/>
-      <w:r>
-        <w:rPr>
-          <w:sz w:val="20"/>
-        </w:rPr>
-        <w:t xml:space="preserve"> </w:t>
-      </w:r>
-      <w:proofErr w:type="spellStart"/>
-      <w:r>
-        <w:rPr>
-          <w:sz w:val="20"/>
-        </w:rPr>
-        <w:t>tekstas</w:t>
-      </w:r>
-      <w:proofErr w:type="spellEnd"/>
-      <w:r>
-        <w:rPr>
-          <w:sz w:val="20"/>
-        </w:rPr>
-        <w:t xml:space="preserve"> </w:t>
-      </w:r>
-      <w:proofErr w:type="spellStart"/>
-      <w:r>
-        <w:rPr>
-          <w:sz w:val="20"/>
-        </w:rPr>
-        <w:t>tekstas</w:t>
-      </w:r>
-      <w:proofErr w:type="spellEnd"/>
-      <w:r>
-        <w:rPr>
-          <w:sz w:val="20"/>
-        </w:rPr>
-        <w:t xml:space="preserve"> </w:t>
-      </w:r>
-      <w:proofErr w:type="spellStart"/>
-      <w:r>
-        <w:rPr>
-          <w:sz w:val="20"/>
-        </w:rPr>
-        <w:t>tekstas</w:t>
-      </w:r>
-      <w:proofErr w:type="spellEnd"/>
-      <w:r>
-        <w:rPr>
-          <w:sz w:val="20"/>
-        </w:rPr>
-        <w:t xml:space="preserve"> </w:t>
-      </w:r>
-      <w:proofErr w:type="spellStart"/>
-      <w:r>
-        <w:rPr>
-          <w:sz w:val="20"/>
-        </w:rPr>
-        <w:t>tekstas</w:t>
-      </w:r>
-      <w:proofErr w:type="spellEnd"/>
-      <w:r>
-        <w:rPr>
-          <w:sz w:val="20"/>
-        </w:rPr>
-        <w:t xml:space="preserve">. Tekstas </w:t>
-      </w:r>
-      <w:proofErr w:type="spellStart"/>
-      <w:r>
-        <w:rPr>
-          <w:sz w:val="20"/>
-        </w:rPr>
-        <w:t>tekstas</w:t>
-      </w:r>
-      <w:proofErr w:type="spellEnd"/>
-      <w:r>
-        <w:rPr>
-          <w:sz w:val="20"/>
-        </w:rPr>
-        <w:t xml:space="preserve"> </w:t>
-      </w:r>
-      <w:proofErr w:type="spellStart"/>
-      <w:r>
-        <w:rPr>
-          <w:sz w:val="20"/>
-        </w:rPr>
-        <w:t>tekstas</w:t>
-      </w:r>
-      <w:proofErr w:type="spellEnd"/>
-      <w:r>
-        <w:rPr>
-          <w:sz w:val="20"/>
-        </w:rPr>
-        <w:t xml:space="preserve"> </w:t>
-      </w:r>
-      <w:proofErr w:type="spellStart"/>
-      <w:r>
-        <w:rPr>
-          <w:sz w:val="20"/>
-        </w:rPr>
-        <w:t>tekstas</w:t>
-      </w:r>
-      <w:proofErr w:type="spellEnd"/>
-      <w:r>
-        <w:rPr>
-          <w:sz w:val="20"/>
-        </w:rPr>
-        <w:t xml:space="preserve"> </w:t>
-      </w:r>
-      <w:proofErr w:type="spellStart"/>
-      <w:r>
-        <w:rPr>
-          <w:sz w:val="20"/>
-        </w:rPr>
-        <w:t>tekstas</w:t>
-      </w:r>
-      <w:proofErr w:type="spellEnd"/>
-      <w:r>
-        <w:rPr>
-          <w:sz w:val="20"/>
-        </w:rPr>
-        <w:t xml:space="preserve"> </w:t>
-      </w:r>
-      <w:proofErr w:type="spellStart"/>
-      <w:r>
-        <w:rPr>
-          <w:sz w:val="20"/>
-        </w:rPr>
-        <w:t>tekstas</w:t>
-      </w:r>
-      <w:proofErr w:type="spellEnd"/>
-      <w:r>
-        <w:rPr>
-          <w:sz w:val="20"/>
-        </w:rPr>
-        <w:t xml:space="preserve"> </w:t>
-      </w:r>
-      <w:proofErr w:type="spellStart"/>
-      <w:r>
-        <w:rPr>
-          <w:sz w:val="20"/>
-        </w:rPr>
-        <w:t>tekstas</w:t>
-      </w:r>
-      <w:proofErr w:type="spellEnd"/>
-      <w:r>
-        <w:rPr>
-          <w:sz w:val="20"/>
-        </w:rPr>
-        <w:t xml:space="preserve">. Tekstas </w:t>
-      </w:r>
-      <w:proofErr w:type="spellStart"/>
-      <w:r>
-        <w:rPr>
-          <w:sz w:val="20"/>
-        </w:rPr>
-        <w:t>tekstas</w:t>
-      </w:r>
-      <w:proofErr w:type="spellEnd"/>
-      <w:r>
-        <w:rPr>
-          <w:sz w:val="20"/>
-        </w:rPr>
-        <w:t xml:space="preserve"> </w:t>
-      </w:r>
-      <w:proofErr w:type="spellStart"/>
-      <w:r>
-        <w:rPr>
-          <w:sz w:val="20"/>
-        </w:rPr>
-        <w:t>tekstas</w:t>
-      </w:r>
-      <w:proofErr w:type="spellEnd"/>
-      <w:r>
-        <w:rPr>
-          <w:sz w:val="20"/>
-        </w:rPr>
-        <w:t xml:space="preserve"> </w:t>
-      </w:r>
-      <w:proofErr w:type="spellStart"/>
-      <w:r>
-        <w:rPr>
-          <w:sz w:val="20"/>
-        </w:rPr>
-        <w:t>tekstas</w:t>
-      </w:r>
-      <w:proofErr w:type="spellEnd"/>
-      <w:r>
-        <w:rPr>
-          <w:sz w:val="20"/>
-        </w:rPr>
-        <w:t xml:space="preserve"> </w:t>
-      </w:r>
-      <w:proofErr w:type="spellStart"/>
-      <w:r>
-        <w:rPr>
-          <w:sz w:val="20"/>
-        </w:rPr>
-        <w:t>tekstas</w:t>
-      </w:r>
-      <w:proofErr w:type="spellEnd"/>
-      <w:r>
-        <w:rPr>
-          <w:sz w:val="20"/>
-        </w:rPr>
-        <w:t xml:space="preserve"> </w:t>
-      </w:r>
-      <w:proofErr w:type="spellStart"/>
-      <w:r>
-        <w:rPr>
-          <w:sz w:val="20"/>
-        </w:rPr>
-        <w:t>tekstas</w:t>
-      </w:r>
-      <w:proofErr w:type="spellEnd"/>
-      <w:r>
-        <w:rPr>
-          <w:sz w:val="20"/>
-        </w:rPr>
-        <w:t xml:space="preserve"> </w:t>
-      </w:r>
-      <w:proofErr w:type="spellStart"/>
-      <w:r>
-        <w:rPr>
-          <w:sz w:val="20"/>
-        </w:rPr>
-        <w:t>tekstas</w:t>
-      </w:r>
-      <w:proofErr w:type="spellEnd"/>
-      <w:r>
-        <w:rPr>
-          <w:sz w:val="20"/>
-        </w:rPr>
-        <w:t xml:space="preserve">. Tekstas </w:t>
-      </w:r>
-      <w:proofErr w:type="spellStart"/>
-      <w:r>
-        <w:rPr>
-          <w:sz w:val="20"/>
-        </w:rPr>
-        <w:t>tekstas</w:t>
-      </w:r>
-      <w:proofErr w:type="spellEnd"/>
-      <w:r>
-        <w:rPr>
-          <w:sz w:val="20"/>
-        </w:rPr>
-        <w:t xml:space="preserve"> </w:t>
-      </w:r>
-      <w:proofErr w:type="spellStart"/>
-      <w:r>
-        <w:rPr>
-          <w:sz w:val="20"/>
-        </w:rPr>
-        <w:t>tekstas</w:t>
-      </w:r>
-      <w:proofErr w:type="spellEnd"/>
-      <w:r>
-        <w:rPr>
-          <w:sz w:val="20"/>
-        </w:rPr>
-        <w:t xml:space="preserve"> </w:t>
-      </w:r>
-      <w:proofErr w:type="spellStart"/>
-      <w:r>
-        <w:rPr>
-          <w:sz w:val="20"/>
-        </w:rPr>
-        <w:t>tekstas</w:t>
-      </w:r>
-      <w:proofErr w:type="spellEnd"/>
-      <w:r>
-        <w:rPr>
-          <w:sz w:val="20"/>
-        </w:rPr>
-        <w:t xml:space="preserve"> </w:t>
-      </w:r>
-      <w:proofErr w:type="spellStart"/>
-      <w:r>
-        <w:rPr>
-          <w:sz w:val="20"/>
-        </w:rPr>
-        <w:t>tekstas</w:t>
-      </w:r>
-      <w:proofErr w:type="spellEnd"/>
-      <w:r>
-        <w:rPr>
-          <w:sz w:val="20"/>
-        </w:rPr>
-        <w:t xml:space="preserve"> </w:t>
-      </w:r>
-      <w:proofErr w:type="spellStart"/>
-      <w:r>
-        <w:rPr>
-          <w:sz w:val="20"/>
-        </w:rPr>
-        <w:t>tekstas</w:t>
-      </w:r>
-      <w:proofErr w:type="spellEnd"/>
-      <w:r>
-        <w:rPr>
-          <w:sz w:val="20"/>
-        </w:rPr>
-        <w:t xml:space="preserve"> </w:t>
-      </w:r>
-      <w:proofErr w:type="spellStart"/>
-      <w:r>
-        <w:rPr>
-          <w:sz w:val="20"/>
-        </w:rPr>
-        <w:t>tekstas</w:t>
-      </w:r>
-      <w:proofErr w:type="spellEnd"/>
-      <w:r>
-        <w:rPr>
-          <w:sz w:val="20"/>
-        </w:rPr>
-        <w:t>.</w:t>
+        <w:t>Tekstas tekstas tekstas tekstas tekstas tekstas tekstas. Tekstas tekstas tekstas tekstas tekstas tekstas tekstas. Tekstas tekstas tekstas tekstas tekstas tekstas tekstas. Tekstas tekstas tekstas tekstas tekstas tekstas tekstas.</w:t>
       </w:r>
     </w:p>
     <w:p>
@@ -6337,343 +5781,7 @@
         <w:rPr>
           <w:sz w:val="20"/>
         </w:rPr>
-        <w:t xml:space="preserve">Tekstas </w:t>
-      </w:r>
-      <w:proofErr w:type="spellStart"/>
-      <w:r>
-        <w:rPr>
-          <w:sz w:val="20"/>
-        </w:rPr>
-        <w:t>tekstas</w:t>
-      </w:r>
-      <w:proofErr w:type="spellEnd"/>
-      <w:r>
-        <w:rPr>
-          <w:sz w:val="20"/>
-        </w:rPr>
-        <w:t xml:space="preserve"> </w:t>
-      </w:r>
-      <w:proofErr w:type="spellStart"/>
-      <w:r>
-        <w:rPr>
-          <w:sz w:val="20"/>
-        </w:rPr>
-        <w:t>tekstas</w:t>
-      </w:r>
-      <w:proofErr w:type="spellEnd"/>
-      <w:r>
-        <w:rPr>
-          <w:sz w:val="20"/>
-        </w:rPr>
-        <w:t xml:space="preserve"> </w:t>
-      </w:r>
-      <w:proofErr w:type="spellStart"/>
-      <w:r>
-        <w:rPr>
-          <w:sz w:val="20"/>
-        </w:rPr>
-        <w:t>tekstas</w:t>
-      </w:r>
-      <w:proofErr w:type="spellEnd"/>
-      <w:r>
-        <w:rPr>
-          <w:sz w:val="20"/>
-        </w:rPr>
-        <w:t xml:space="preserve"> </w:t>
-      </w:r>
-      <w:proofErr w:type="spellStart"/>
-      <w:r>
-        <w:rPr>
-          <w:sz w:val="20"/>
-        </w:rPr>
-        <w:t>tekstas</w:t>
-      </w:r>
-      <w:proofErr w:type="spellEnd"/>
-      <w:r>
-        <w:rPr>
-          <w:sz w:val="20"/>
-        </w:rPr>
-        <w:t xml:space="preserve"> </w:t>
-      </w:r>
-      <w:proofErr w:type="spellStart"/>
-      <w:r>
-        <w:rPr>
-          <w:sz w:val="20"/>
-        </w:rPr>
-        <w:t>tekstas</w:t>
-      </w:r>
-      <w:proofErr w:type="spellEnd"/>
-      <w:r>
-        <w:rPr>
-          <w:sz w:val="20"/>
-        </w:rPr>
-        <w:t xml:space="preserve"> </w:t>
-      </w:r>
-      <w:proofErr w:type="spellStart"/>
-      <w:r>
-        <w:rPr>
-          <w:sz w:val="20"/>
-        </w:rPr>
-        <w:t>tekstas</w:t>
-      </w:r>
-      <w:proofErr w:type="spellEnd"/>
-      <w:r>
-        <w:rPr>
-          <w:sz w:val="20"/>
-        </w:rPr>
-        <w:t xml:space="preserve">. Tekstas </w:t>
-      </w:r>
-      <w:proofErr w:type="spellStart"/>
-      <w:r>
-        <w:rPr>
-          <w:sz w:val="20"/>
-        </w:rPr>
-        <w:t>tekstas</w:t>
-      </w:r>
-      <w:proofErr w:type="spellEnd"/>
-      <w:r>
-        <w:rPr>
-          <w:sz w:val="20"/>
-        </w:rPr>
-        <w:t xml:space="preserve"> </w:t>
-      </w:r>
-      <w:proofErr w:type="spellStart"/>
-      <w:r>
-        <w:rPr>
-          <w:sz w:val="20"/>
-        </w:rPr>
-        <w:t>tekstas</w:t>
-      </w:r>
-      <w:proofErr w:type="spellEnd"/>
-      <w:r>
-        <w:rPr>
-          <w:sz w:val="20"/>
-        </w:rPr>
-        <w:t xml:space="preserve"> </w:t>
-      </w:r>
-      <w:proofErr w:type="spellStart"/>
-      <w:r>
-        <w:rPr>
-          <w:sz w:val="20"/>
-        </w:rPr>
-        <w:t>tekstas</w:t>
-      </w:r>
-      <w:proofErr w:type="spellEnd"/>
-      <w:r>
-        <w:rPr>
-          <w:sz w:val="20"/>
-        </w:rPr>
-        <w:t xml:space="preserve"> </w:t>
-      </w:r>
-      <w:proofErr w:type="spellStart"/>
-      <w:r>
-        <w:rPr>
-          <w:sz w:val="20"/>
-        </w:rPr>
-        <w:t>tekstas</w:t>
-      </w:r>
-      <w:proofErr w:type="spellEnd"/>
-      <w:r>
-        <w:rPr>
-          <w:sz w:val="20"/>
-        </w:rPr>
-        <w:t xml:space="preserve"> </w:t>
-      </w:r>
-      <w:proofErr w:type="spellStart"/>
-      <w:r>
-        <w:rPr>
-          <w:sz w:val="20"/>
-        </w:rPr>
-        <w:t>tekstas</w:t>
-      </w:r>
-      <w:proofErr w:type="spellEnd"/>
-      <w:r>
-        <w:rPr>
-          <w:sz w:val="20"/>
-        </w:rPr>
-        <w:t xml:space="preserve"> </w:t>
-      </w:r>
-      <w:proofErr w:type="spellStart"/>
-      <w:r>
-        <w:rPr>
-          <w:sz w:val="20"/>
-        </w:rPr>
-        <w:t>tekstas</w:t>
-      </w:r>
-      <w:proofErr w:type="spellEnd"/>
-      <w:r>
-        <w:rPr>
-          <w:sz w:val="20"/>
-        </w:rPr>
-        <w:t xml:space="preserve">. Tekstas </w:t>
-      </w:r>
-      <w:proofErr w:type="spellStart"/>
-      <w:r>
-        <w:rPr>
-          <w:sz w:val="20"/>
-        </w:rPr>
-        <w:t>tekstas</w:t>
-      </w:r>
-      <w:proofErr w:type="spellEnd"/>
-      <w:r>
-        <w:rPr>
-          <w:sz w:val="20"/>
-        </w:rPr>
-        <w:t xml:space="preserve"> </w:t>
-      </w:r>
-      <w:proofErr w:type="spellStart"/>
-      <w:r>
-        <w:rPr>
-          <w:sz w:val="20"/>
-        </w:rPr>
-        <w:t>tekstas</w:t>
-      </w:r>
-      <w:proofErr w:type="spellEnd"/>
-      <w:r>
-        <w:rPr>
-          <w:sz w:val="20"/>
-        </w:rPr>
-        <w:t xml:space="preserve"> </w:t>
-      </w:r>
-      <w:proofErr w:type="spellStart"/>
-      <w:r>
-        <w:rPr>
-          <w:sz w:val="20"/>
-        </w:rPr>
-        <w:t>tekstas</w:t>
-      </w:r>
-      <w:proofErr w:type="spellEnd"/>
-      <w:r>
-        <w:rPr>
-          <w:sz w:val="20"/>
-        </w:rPr>
-        <w:t xml:space="preserve"> </w:t>
-      </w:r>
-      <w:proofErr w:type="spellStart"/>
-      <w:r>
-        <w:rPr>
-          <w:sz w:val="20"/>
-        </w:rPr>
-        <w:t>tekstas</w:t>
-      </w:r>
-      <w:proofErr w:type="spellEnd"/>
-      <w:r>
-        <w:rPr>
-          <w:sz w:val="20"/>
-        </w:rPr>
-        <w:t xml:space="preserve"> </w:t>
-      </w:r>
-      <w:proofErr w:type="spellStart"/>
-      <w:r>
-        <w:rPr>
-          <w:sz w:val="20"/>
-        </w:rPr>
-        <w:t>tekstas</w:t>
-      </w:r>
-      <w:proofErr w:type="spellEnd"/>
-      <w:r>
-        <w:rPr>
-          <w:sz w:val="20"/>
-        </w:rPr>
-        <w:t xml:space="preserve"> </w:t>
-      </w:r>
-      <w:proofErr w:type="spellStart"/>
-      <w:r>
-        <w:rPr>
-          <w:sz w:val="20"/>
-        </w:rPr>
-        <w:t>tekstas</w:t>
-      </w:r>
-      <w:proofErr w:type="spellEnd"/>
-      <w:r>
-        <w:rPr>
-          <w:sz w:val="20"/>
-        </w:rPr>
-        <w:t xml:space="preserve">. Tekstas </w:t>
-      </w:r>
-      <w:proofErr w:type="spellStart"/>
-      <w:r>
-        <w:rPr>
-          <w:sz w:val="20"/>
-        </w:rPr>
-        <w:t>tekstas</w:t>
-      </w:r>
-      <w:proofErr w:type="spellEnd"/>
-      <w:r>
-        <w:rPr>
-          <w:sz w:val="20"/>
-        </w:rPr>
-        <w:t xml:space="preserve"> </w:t>
-      </w:r>
-      <w:proofErr w:type="spellStart"/>
-      <w:r>
-        <w:rPr>
-          <w:sz w:val="20"/>
-        </w:rPr>
-        <w:t>tekstas</w:t>
-      </w:r>
-      <w:proofErr w:type="spellEnd"/>
-      <w:r>
-        <w:rPr>
-          <w:sz w:val="20"/>
-        </w:rPr>
-        <w:t xml:space="preserve"> </w:t>
-      </w:r>
-      <w:proofErr w:type="spellStart"/>
-      <w:r>
-        <w:rPr>
-          <w:sz w:val="20"/>
-        </w:rPr>
-        <w:t>tekstas</w:t>
-      </w:r>
-      <w:proofErr w:type="spellEnd"/>
-      <w:r>
-        <w:rPr>
-          <w:sz w:val="20"/>
-        </w:rPr>
-        <w:t xml:space="preserve"> </w:t>
-      </w:r>
-      <w:proofErr w:type="spellStart"/>
-      <w:r>
-        <w:rPr>
-          <w:sz w:val="20"/>
-        </w:rPr>
-        <w:t>tekstas</w:t>
-      </w:r>
-      <w:proofErr w:type="spellEnd"/>
-      <w:r>
-        <w:rPr>
-          <w:sz w:val="20"/>
-        </w:rPr>
-        <w:t xml:space="preserve"> </w:t>
-      </w:r>
-      <w:proofErr w:type="spellStart"/>
-      <w:r>
-        <w:rPr>
-          <w:sz w:val="20"/>
-        </w:rPr>
-        <w:t>tekstas</w:t>
-      </w:r>
-      <w:proofErr w:type="spellEnd"/>
-      <w:r>
-        <w:rPr>
-          <w:sz w:val="20"/>
-        </w:rPr>
-        <w:t xml:space="preserve"> </w:t>
-      </w:r>
-      <w:proofErr w:type="spellStart"/>
-      <w:r>
-        <w:rPr>
-          <w:sz w:val="20"/>
-        </w:rPr>
-        <w:t>tekstas</w:t>
-      </w:r>
-      <w:proofErr w:type="spellEnd"/>
-      <w:r>
-        <w:rPr>
-          <w:sz w:val="20"/>
-        </w:rPr>
-        <w:t>.</w:t>
+        <w:t>Tekstas tekstas tekstas tekstas tekstas tekstas tekstas. Tekstas tekstas tekstas tekstas tekstas tekstas tekstas. Tekstas tekstas tekstas tekstas tekstas tekstas tekstas. Tekstas tekstas tekstas tekstas tekstas tekstas tekstas.</w:t>
       </w:r>
     </w:p>
     <w:p>
@@ -6689,7 +5797,6 @@
         <w:rPr>
           <w:sz w:val="20"/>
         </w:rPr>
-        <w:lastRenderedPageBreak/>
         <w:tab/>
       </w:r>
     </w:p>
@@ -6856,24 +5963,19 @@
           <w:bCs/>
           <w:sz w:val="20"/>
         </w:rPr>
-        <w:t xml:space="preserve"> </w:t>
-      </w:r>
-      <w:proofErr w:type="spellStart"/>
-      <w:r>
+        <w:t xml:space="preserve"> Matlab programų kodas.</w:t>
+      </w:r>
+    </w:p>
+    <w:p>
+      <w:pPr>
+        <w:tabs>
+          <w:tab w:val="left" w:pos="567"/>
+        </w:tabs>
         <w:rPr>
           <w:bCs/>
           <w:sz w:val="20"/>
         </w:rPr>
-        <w:t>Matlab</w:t>
-      </w:r>
-      <w:proofErr w:type="spellEnd"/>
-      <w:r>
-        <w:rPr>
-          <w:bCs/>
-          <w:sz w:val="20"/>
-        </w:rPr>
-        <w:t xml:space="preserve"> programų kodas.</w:t>
-      </w:r>
+      </w:pPr>
     </w:p>
     <w:p>
       <w:pPr>
@@ -9317,7 +8419,7 @@
   <w:style w:type="paragraph" w:default="1" w:styleId="Normal">
     <w:name w:val="Normal"/>
     <w:qFormat/>
-    <w:rsid w:val="00DD039D"/>
+    <w:rsid w:val="00C64E48"/>
     <w:pPr>
       <w:jc w:val="both"/>
     </w:pPr>

</xml_diff>

<commit_message>
feat: done without source
</commit_message>
<xml_diff>
--- a/1-lab/newLab1_Marma_Zygimantas_EMEI-2.docx
+++ b/1-lab/newLab1_Marma_Zygimantas_EMEI-2.docx
@@ -2382,6 +2382,22 @@
         </w:rPr>
         <w:tab/>
       </w:r>
+    </w:p>
+    <w:p>
+      <w:pPr>
+        <w:tabs>
+          <w:tab w:val="left" w:pos="284"/>
+        </w:tabs>
+        <w:rPr>
+          <w:sz w:val="20"/>
+        </w:rPr>
+      </w:pPr>
+      <w:r>
+        <w:rPr>
+          <w:sz w:val="20"/>
+        </w:rPr>
+        <w:tab/>
+      </w:r>
       <w:r>
         <w:rPr>
           <w:sz w:val="20"/>
@@ -2804,9 +2820,9 @@
           <w:noProof/>
         </w:rPr>
         <w:drawing>
-          <wp:inline distT="0" distB="0" distL="0" distR="0" wp14:anchorId="3664082C" wp14:editId="2A0E65CB">
-            <wp:extent cx="2844140" cy="2215825"/>
-            <wp:effectExtent l="0" t="0" r="0" b="0"/>
+          <wp:inline distT="0" distB="0" distL="0" distR="0" wp14:anchorId="3664082C" wp14:editId="36CC2A80">
+            <wp:extent cx="2353586" cy="1833642"/>
+            <wp:effectExtent l="0" t="0" r="8890" b="0"/>
             <wp:docPr id="5" name="Picture 5" descr="Chart&#10;&#10;Description automatically generated"/>
             <wp:cNvGraphicFramePr>
               <a:graphicFrameLocks xmlns:a="http://schemas.openxmlformats.org/drawingml/2006/main" noChangeAspect="1"/>
@@ -2821,7 +2837,7 @@
                     </pic:cNvPicPr>
                   </pic:nvPicPr>
                   <pic:blipFill>
-                    <a:blip r:embed="rId17">
+                    <a:blip r:embed="rId17" cstate="print">
                       <a:extLst>
                         <a:ext uri="{28A0092B-C50C-407E-A947-70E740481C1C}">
                           <a14:useLocalDpi xmlns:a14="http://schemas.microsoft.com/office/drawing/2010/main" val="0"/>
@@ -2836,7 +2852,7 @@
                   <pic:spPr bwMode="auto">
                     <a:xfrm>
                       <a:off x="0" y="0"/>
-                      <a:ext cx="2848292" cy="2219060"/>
+                      <a:ext cx="2381268" cy="1855209"/>
                     </a:xfrm>
                     <a:prstGeom prst="rect">
                       <a:avLst/>
@@ -3184,29 +3200,35 @@
         </w:rPr>
         <w:tab/>
       </w:r>
+    </w:p>
+    <w:p>
+      <w:pPr>
+        <w:tabs>
+          <w:tab w:val="left" w:pos="284"/>
+        </w:tabs>
+        <w:rPr>
+          <w:sz w:val="20"/>
+        </w:rPr>
+      </w:pPr>
+      <w:r>
+        <w:rPr>
+          <w:sz w:val="20"/>
+        </w:rPr>
+        <w:tab/>
+      </w:r>
       <w:r>
         <w:rPr>
           <w:sz w:val="20"/>
         </w:rPr>
         <w:t>Buvo pasirinktas koeficiento K vertė K=30, nes toks signalas atrodė priimtiniausias.</w:t>
       </w:r>
-    </w:p>
-    <w:p>
-      <w:pPr>
-        <w:tabs>
-          <w:tab w:val="left" w:pos="284"/>
-        </w:tabs>
-        <w:rPr>
-          <w:sz w:val="20"/>
-        </w:rPr>
-      </w:pPr>
-      <w:r>
-        <w:rPr>
-          <w:sz w:val="20"/>
-        </w:rPr>
-        <w:tab/>
-      </w:r>
       <w:bookmarkStart w:id="0" w:name="_Hlk116771780"/>
+      <w:r>
+        <w:rPr>
+          <w:sz w:val="20"/>
+        </w:rPr>
+        <w:t xml:space="preserve"> </w:t>
+      </w:r>
       <w:r>
         <w:rPr>
           <w:sz w:val="20"/>
@@ -4096,6 +4118,27 @@
           <w:sz w:val="20"/>
         </w:rPr>
         <w:tab/>
+      </w:r>
+    </w:p>
+    <w:p>
+      <w:pPr>
+        <w:tabs>
+          <w:tab w:val="left" w:pos="284"/>
+        </w:tabs>
+        <w:rPr>
+          <w:sz w:val="20"/>
+        </w:rPr>
+      </w:pPr>
+      <w:r>
+        <w:rPr>
+          <w:sz w:val="20"/>
+        </w:rPr>
+        <w:tab/>
+      </w:r>
+      <w:r>
+        <w:rPr>
+          <w:sz w:val="20"/>
+        </w:rPr>
         <w:t>Laboratoriniame darbe taip pat buvo modeliuojamas g</w:t>
       </w:r>
       <w:r>
@@ -4863,6 +4906,22 @@
         </w:rPr>
         <w:tab/>
       </w:r>
+    </w:p>
+    <w:p>
+      <w:pPr>
+        <w:tabs>
+          <w:tab w:val="left" w:pos="284"/>
+        </w:tabs>
+        <w:rPr>
+          <w:sz w:val="20"/>
+        </w:rPr>
+      </w:pPr>
+      <w:r>
+        <w:rPr>
+          <w:sz w:val="20"/>
+        </w:rPr>
+        <w:tab/>
+      </w:r>
       <w:r>
         <w:rPr>
           <w:sz w:val="20"/>
@@ -4984,106 +5043,97 @@
           <w:iCs/>
           <w:sz w:val="20"/>
         </w:rPr>
-        <w:t>O</w:t>
-      </w:r>
+        <w:t>Overdrive</w:t>
+      </w:r>
+      <w:proofErr w:type="spellEnd"/>
       <w:r>
         <w:rPr>
           <w:b/>
+          <w:sz w:val="20"/>
+        </w:rPr>
+        <w:t xml:space="preserve"> </w:t>
+      </w:r>
+      <w:r>
+        <w:rPr>
+          <w:b/>
+          <w:sz w:val="20"/>
+        </w:rPr>
+        <w:t>i</w:t>
+      </w:r>
+      <w:r>
+        <w:rPr>
+          <w:b/>
+          <w:sz w:val="20"/>
+        </w:rPr>
+        <w:t>škraipymų efekto modeliavimas</w:t>
+      </w:r>
+    </w:p>
+    <w:p>
+      <w:pPr>
+        <w:tabs>
+          <w:tab w:val="left" w:pos="284"/>
+        </w:tabs>
+        <w:rPr>
+          <w:sz w:val="20"/>
+        </w:rPr>
+      </w:pPr>
+      <w:r>
+        <w:rPr>
+          <w:sz w:val="20"/>
+        </w:rPr>
+        <w:tab/>
+      </w:r>
+    </w:p>
+    <w:p>
+      <w:pPr>
+        <w:tabs>
+          <w:tab w:val="left" w:pos="284"/>
+        </w:tabs>
+        <w:rPr>
+          <w:sz w:val="20"/>
+          <w:szCs w:val="16"/>
+        </w:rPr>
+      </w:pPr>
+      <w:r>
+        <w:rPr>
+          <w:sz w:val="20"/>
+        </w:rPr>
+        <w:tab/>
+      </w:r>
+      <w:r>
+        <w:rPr>
+          <w:sz w:val="20"/>
+        </w:rPr>
+        <w:t xml:space="preserve">Įsigilinus į </w:t>
+      </w:r>
+      <w:proofErr w:type="spellStart"/>
+      <w:r>
+        <w:rPr>
           <w:i/>
           <w:iCs/>
           <w:sz w:val="20"/>
         </w:rPr>
-        <w:t>verdrive</w:t>
+        <w:t>overdrive</w:t>
       </w:r>
       <w:proofErr w:type="spellEnd"/>
       <w:r>
         <w:rPr>
-          <w:b/>
           <w:sz w:val="20"/>
         </w:rPr>
         <w:t xml:space="preserve"> </w:t>
       </w:r>
       <w:r>
         <w:rPr>
-          <w:b/>
-          <w:sz w:val="20"/>
-        </w:rPr>
-        <w:t>i</w:t>
-      </w:r>
-      <w:r>
-        <w:rPr>
-          <w:b/>
-          <w:sz w:val="20"/>
-        </w:rPr>
-        <w:t>škraipymų efekto modeliavimas</w:t>
-      </w:r>
-    </w:p>
-    <w:p>
-      <w:pPr>
-        <w:tabs>
-          <w:tab w:val="left" w:pos="284"/>
-        </w:tabs>
+          <w:sz w:val="20"/>
+        </w:rPr>
+        <w:t>iškraipymo lygtį akivaizdu, kad signalo</w:t>
+      </w:r>
+      <w:r>
         <w:rPr>
           <w:sz w:val="20"/>
           <w:szCs w:val="16"/>
         </w:rPr>
-      </w:pPr>
-      <w:r>
-        <w:rPr>
-          <w:sz w:val="20"/>
-        </w:rPr>
-        <w:tab/>
-        <w:t xml:space="preserve">Įsigilinus į </w:t>
-      </w:r>
-      <w:proofErr w:type="spellStart"/>
-      <w:r>
-        <w:rPr>
-          <w:i/>
-          <w:iCs/>
-          <w:sz w:val="20"/>
-        </w:rPr>
-        <w:t>overdrive</w:t>
-      </w:r>
-      <w:proofErr w:type="spellEnd"/>
-      <w:r>
-        <w:rPr>
-          <w:sz w:val="20"/>
-        </w:rPr>
-        <w:t xml:space="preserve"> </w:t>
-      </w:r>
-      <w:r>
-        <w:rPr>
-          <w:sz w:val="20"/>
-        </w:rPr>
-        <w:t>iškraipymo lygtį akivaizdu, kad signalo</w:t>
-      </w:r>
-      <w:r>
-        <w:rPr>
-          <w:sz w:val="20"/>
-          <w:szCs w:val="16"/>
-        </w:rPr>
-        <w:t>, reikšmės kuri</w:t>
-      </w:r>
-      <w:r>
-        <w:rPr>
-          <w:sz w:val="20"/>
-          <w:szCs w:val="16"/>
-        </w:rPr>
-        <w:t>ų absoliutinė vertė</w:t>
-      </w:r>
-      <w:r>
-        <w:rPr>
-          <w:sz w:val="20"/>
-          <w:szCs w:val="16"/>
-        </w:rPr>
-        <w:t xml:space="preserve"> yra mažesnė</w:t>
-      </w:r>
-      <w:r>
-        <w:rPr>
-          <w:sz w:val="20"/>
-          <w:szCs w:val="16"/>
-        </w:rPr>
-        <w:t xml:space="preserve"> nei </w:t>
+        <w:t xml:space="preserve">, reikšmės kurių absoliutinė vertė yra mažesnė nei </w:t>
       </w:r>
       <m:oMath>
         <m:f>
@@ -5124,42 +5174,7 @@
           <w:sz w:val="20"/>
           <w:szCs w:val="16"/>
         </w:rPr>
-        <w:t xml:space="preserve"> </w:t>
-      </w:r>
-      <w:r>
-        <w:rPr>
-          <w:sz w:val="20"/>
-          <w:szCs w:val="16"/>
-        </w:rPr>
-        <w:t xml:space="preserve">bus </w:t>
-      </w:r>
-      <w:r>
-        <w:rPr>
-          <w:sz w:val="20"/>
-          <w:szCs w:val="16"/>
-        </w:rPr>
-        <w:t>s</w:t>
-      </w:r>
-      <w:r>
-        <w:rPr>
-          <w:sz w:val="20"/>
-          <w:szCs w:val="16"/>
-        </w:rPr>
-        <w:t>lopinamos</w:t>
-      </w:r>
-      <w:r>
-        <w:rPr>
-          <w:sz w:val="20"/>
-          <w:szCs w:val="16"/>
-        </w:rPr>
-        <w:t>.</w:t>
-      </w:r>
-      <w:r>
-        <w:rPr>
-          <w:sz w:val="20"/>
-          <w:szCs w:val="16"/>
-        </w:rPr>
-        <w:t xml:space="preserve"> Kadangi</w:t>
+        <w:t xml:space="preserve"> bus slopinamos. Kadangi</w:t>
       </w:r>
       <w:r>
         <w:rPr>
@@ -5253,14 +5268,7 @@
                     <w:rFonts w:ascii="Cambria Math" w:hAnsi="Cambria Math"/>
                     <w:sz w:val="20"/>
                   </w:rPr>
-                  <m:t>k=</m:t>
-                </m:r>
-                <m:r>
-                  <w:rPr>
-                    <w:rFonts w:ascii="Cambria Math" w:hAnsi="Cambria Math"/>
-                    <w:sz w:val="20"/>
-                  </w:rPr>
-                  <m:t>2</m:t>
+                  <m:t>k=2</m:t>
                 </m:r>
                 <m:d>
                   <m:dPr>
@@ -5678,21 +5686,7 @@
                 <w:sz w:val="20"/>
                 <w:szCs w:val="16"/>
               </w:rPr>
-              <w:t>(</w:t>
-            </w:r>
-            <w:r>
-              <w:rPr>
-                <w:sz w:val="20"/>
-                <w:szCs w:val="16"/>
-              </w:rPr>
-              <w:t>3</w:t>
-            </w:r>
-            <w:r>
-              <w:rPr>
-                <w:sz w:val="20"/>
-                <w:szCs w:val="16"/>
-              </w:rPr>
-              <w:t>)</w:t>
+              <w:t>(3)</w:t>
             </w:r>
           </w:p>
         </w:tc>
@@ -5707,28 +5701,12 @@
           <w:sz w:val="20"/>
         </w:rPr>
       </w:pPr>
-    </w:p>
-    <w:p>
-      <w:pPr>
-        <w:tabs>
-          <w:tab w:val="left" w:pos="284"/>
-        </w:tabs>
-        <w:rPr>
-          <w:sz w:val="20"/>
-        </w:rPr>
-      </w:pPr>
       <w:r>
         <w:rPr>
           <w:sz w:val="20"/>
         </w:rPr>
         <w:tab/>
-        <w:t xml:space="preserve">Analizuojant </w:t>
-      </w:r>
-      <w:r>
-        <w:rPr>
-          <w:sz w:val="20"/>
-        </w:rPr>
-        <w:t xml:space="preserve"> </w:t>
+        <w:t xml:space="preserve">Analizuojant  </w:t>
       </w:r>
       <w:proofErr w:type="spellStart"/>
       <w:r>
@@ -5744,13 +5722,7 @@
         <w:rPr>
           <w:sz w:val="20"/>
         </w:rPr>
-        <w:t xml:space="preserve"> iškraipymo </w:t>
-      </w:r>
-      <w:r>
-        <w:rPr>
-          <w:sz w:val="20"/>
-        </w:rPr>
-        <w:t>efektą laiko srityje (13 pav.)</w:t>
+        <w:t xml:space="preserve"> iškraipymo efektą laiko srityje (13 pav.)</w:t>
       </w:r>
       <w:r>
         <w:rPr>
@@ -5832,31 +5804,7 @@
         <w:rPr>
           <w:sz w:val="20"/>
         </w:rPr>
-        <w:t xml:space="preserve">, </w:t>
-      </w:r>
-      <w:r>
-        <w:rPr>
-          <w:sz w:val="20"/>
-        </w:rPr>
-        <w:t>galima</w:t>
-      </w:r>
-      <w:r>
-        <w:rPr>
-          <w:sz w:val="20"/>
-        </w:rPr>
-        <w:t xml:space="preserve"> matyti, kad signalai esantys tarp 0-5000Hz yra mažiau slopinami palyginus su </w:t>
-      </w:r>
-      <w:r>
-        <w:rPr>
-          <w:sz w:val="20"/>
-        </w:rPr>
-        <w:t>originaliu</w:t>
-      </w:r>
-      <w:r>
-        <w:rPr>
-          <w:sz w:val="20"/>
-        </w:rPr>
-        <w:t xml:space="preserve"> akordu.</w:t>
+        <w:t>, galima matyti, kad signalai esantys tarp 0-5000Hz yra mažiau slopinami palyginus su originaliu akordu.</w:t>
       </w:r>
     </w:p>
     <w:p>
@@ -5864,17 +5812,7 @@
         <w:tabs>
           <w:tab w:val="left" w:pos="284"/>
         </w:tabs>
-        <w:rPr>
-          <w:sz w:val="20"/>
-        </w:rPr>
-      </w:pPr>
-    </w:p>
-    <w:p>
-      <w:pPr>
-        <w:tabs>
-          <w:tab w:val="left" w:pos="284"/>
-        </w:tabs>
-        <w:spacing w:after="40"/>
+        <w:spacing w:before="40" w:after="40"/>
         <w:rPr>
           <w:sz w:val="20"/>
         </w:rPr>
@@ -5884,9 +5822,9 @@
           <w:noProof/>
         </w:rPr>
         <w:drawing>
-          <wp:inline distT="0" distB="0" distL="0" distR="0" wp14:anchorId="3581FF0C" wp14:editId="61B79DFD">
-            <wp:extent cx="3371665" cy="1385625"/>
-            <wp:effectExtent l="0" t="0" r="635" b="5080"/>
+          <wp:inline distT="0" distB="0" distL="0" distR="0" wp14:anchorId="3581FF0C" wp14:editId="19D89707">
+            <wp:extent cx="3260035" cy="1339749"/>
+            <wp:effectExtent l="0" t="0" r="0" b="0"/>
             <wp:docPr id="7" name="Picture 7" descr="Chart, line chart&#10;&#10;Description automatically generated"/>
             <wp:cNvGraphicFramePr>
               <a:graphicFrameLocks xmlns:a="http://schemas.openxmlformats.org/drawingml/2006/main" noChangeAspect="1"/>
@@ -5916,7 +5854,7 @@
                   <pic:spPr bwMode="auto">
                     <a:xfrm>
                       <a:off x="0" y="0"/>
-                      <a:ext cx="3383892" cy="1390650"/>
+                      <a:ext cx="3282905" cy="1349148"/>
                     </a:xfrm>
                     <a:prstGeom prst="rect">
                       <a:avLst/>
@@ -5947,9 +5885,9 @@
           <w:noProof/>
         </w:rPr>
         <w:drawing>
-          <wp:inline distT="0" distB="0" distL="0" distR="0" wp14:anchorId="73807381" wp14:editId="5D089189">
-            <wp:extent cx="3377110" cy="1387863"/>
-            <wp:effectExtent l="0" t="0" r="0" b="3175"/>
+          <wp:inline distT="0" distB="0" distL="0" distR="0" wp14:anchorId="73807381" wp14:editId="546D4FA6">
+            <wp:extent cx="3275937" cy="1346285"/>
+            <wp:effectExtent l="0" t="0" r="1270" b="6350"/>
             <wp:docPr id="15" name="Picture 15" descr="Chart, line chart&#10;&#10;Description automatically generated"/>
             <wp:cNvGraphicFramePr>
               <a:graphicFrameLocks xmlns:a="http://schemas.openxmlformats.org/drawingml/2006/main" noChangeAspect="1"/>
@@ -5979,7 +5917,7 @@
                   <pic:spPr bwMode="auto">
                     <a:xfrm>
                       <a:off x="0" y="0"/>
-                      <a:ext cx="3394834" cy="1395147"/>
+                      <a:ext cx="3302594" cy="1357240"/>
                     </a:xfrm>
                     <a:prstGeom prst="rect">
                       <a:avLst/>
@@ -6014,7 +5952,7 @@
           <w:szCs w:val="18"/>
           <w:lang w:eastAsia="lt-LT"/>
         </w:rPr>
-        <w:t>1</w:t>
+        <w:t>13</w:t>
       </w:r>
       <w:r>
         <w:rPr>
@@ -6024,17 +5962,16 @@
           <w:szCs w:val="18"/>
           <w:lang w:eastAsia="lt-LT"/>
         </w:rPr>
-        <w:t>3</w:t>
-      </w:r>
-      <w:r>
-        <w:rPr>
-          <w:b/>
+        <w:t xml:space="preserve"> pav.</w:t>
+      </w:r>
+      <w:r>
+        <w:rPr>
           <w:noProof/>
           <w:sz w:val="18"/>
           <w:szCs w:val="18"/>
           <w:lang w:eastAsia="lt-LT"/>
         </w:rPr>
-        <w:t xml:space="preserve"> pav.</w:t>
+        <w:t xml:space="preserve"> </w:t>
       </w:r>
       <w:r>
         <w:rPr>
@@ -6043,54 +5980,27 @@
           <w:szCs w:val="18"/>
           <w:lang w:eastAsia="lt-LT"/>
         </w:rPr>
-        <w:t xml:space="preserve"> </w:t>
-      </w:r>
-      <w:r>
-        <w:rPr>
+        <w:t xml:space="preserve">Orginalus Dm akordo signalas ir Dm akordo signalas pritaikius </w:t>
+      </w:r>
+      <w:r>
+        <w:rPr>
+          <w:i/>
+          <w:iCs/>
           <w:noProof/>
           <w:sz w:val="18"/>
           <w:szCs w:val="18"/>
           <w:lang w:eastAsia="lt-LT"/>
         </w:rPr>
-        <w:t xml:space="preserve">Orginalus Dm akordo signalas ir Dm akordo signalas pritaikius </w:t>
-      </w:r>
-      <w:r>
-        <w:rPr>
-          <w:i/>
-          <w:iCs/>
+        <w:t>overdrive</w:t>
+      </w:r>
+      <w:r>
+        <w:rPr>
           <w:noProof/>
           <w:sz w:val="18"/>
           <w:szCs w:val="18"/>
           <w:lang w:eastAsia="lt-LT"/>
         </w:rPr>
-        <w:t>overdrive</w:t>
-      </w:r>
-      <w:r>
-        <w:rPr>
-          <w:noProof/>
-          <w:sz w:val="18"/>
-          <w:szCs w:val="18"/>
-          <w:lang w:eastAsia="lt-LT"/>
-        </w:rPr>
-        <w:t xml:space="preserve"> </w:t>
-      </w:r>
-      <w:r>
-        <w:rPr>
-          <w:noProof/>
-          <w:sz w:val="18"/>
-          <w:szCs w:val="18"/>
-          <w:lang w:eastAsia="lt-LT"/>
-        </w:rPr>
-        <w:t>efektą laiko srityje</w:t>
-      </w:r>
-      <w:r>
-        <w:rPr>
-          <w:noProof/>
-          <w:sz w:val="18"/>
-          <w:szCs w:val="18"/>
-          <w:lang w:eastAsia="lt-LT"/>
-        </w:rPr>
-        <w:t>.</w:t>
+        <w:t xml:space="preserve"> efektą laiko srityje.</w:t>
       </w:r>
     </w:p>
     <w:p>
@@ -6108,14 +6018,15 @@
         <w:tabs>
           <w:tab w:val="left" w:pos="284"/>
         </w:tabs>
+        <w:spacing w:after="40"/>
       </w:pPr>
       <w:r>
         <w:rPr>
           <w:noProof/>
         </w:rPr>
         <w:drawing>
-          <wp:inline distT="0" distB="0" distL="0" distR="0" wp14:anchorId="1E151C1F" wp14:editId="0249354D">
-            <wp:extent cx="3360280" cy="1398588"/>
+          <wp:inline distT="0" distB="0" distL="0" distR="0" wp14:anchorId="1E151C1F" wp14:editId="3CA4E1B4">
+            <wp:extent cx="3303858" cy="1375104"/>
             <wp:effectExtent l="0" t="0" r="0" b="0"/>
             <wp:docPr id="24" name="Picture 24" descr="Chart&#10;&#10;Description automatically generated"/>
             <wp:cNvGraphicFramePr>
@@ -6146,7 +6057,7 @@
                   <pic:spPr bwMode="auto">
                     <a:xfrm>
                       <a:off x="0" y="0"/>
-                      <a:ext cx="3364615" cy="1400392"/>
+                      <a:ext cx="3313740" cy="1379217"/>
                     </a:xfrm>
                     <a:prstGeom prst="rect">
                       <a:avLst/>
@@ -6168,26 +6079,15 @@
         <w:tabs>
           <w:tab w:val="left" w:pos="284"/>
         </w:tabs>
-        <w:rPr>
-          <w:sz w:val="16"/>
-          <w:szCs w:val="16"/>
-        </w:rPr>
-      </w:pPr>
-    </w:p>
-    <w:p>
-      <w:pPr>
-        <w:tabs>
-          <w:tab w:val="left" w:pos="284"/>
-        </w:tabs>
       </w:pPr>
       <w:r>
         <w:rPr>
           <w:noProof/>
         </w:rPr>
         <w:drawing>
-          <wp:inline distT="0" distB="0" distL="0" distR="0" wp14:anchorId="44095F7D" wp14:editId="638BC86E">
-            <wp:extent cx="3393939" cy="1412597"/>
-            <wp:effectExtent l="0" t="0" r="0" b="0"/>
+          <wp:inline distT="0" distB="0" distL="0" distR="0" wp14:anchorId="44095F7D" wp14:editId="02809885">
+            <wp:extent cx="3323645" cy="1383340"/>
+            <wp:effectExtent l="0" t="0" r="0" b="7620"/>
             <wp:docPr id="23" name="Picture 23" descr="Chart&#10;&#10;Description automatically generated"/>
             <wp:cNvGraphicFramePr>
               <a:graphicFrameLocks xmlns:a="http://schemas.openxmlformats.org/drawingml/2006/main" noChangeAspect="1"/>
@@ -6217,7 +6117,7 @@
                   <pic:spPr bwMode="auto">
                     <a:xfrm>
                       <a:off x="0" y="0"/>
-                      <a:ext cx="3402249" cy="1416056"/>
+                      <a:ext cx="3346559" cy="1392877"/>
                     </a:xfrm>
                     <a:prstGeom prst="rect">
                       <a:avLst/>
@@ -6252,7 +6152,7 @@
           <w:szCs w:val="18"/>
           <w:lang w:eastAsia="lt-LT"/>
         </w:rPr>
-        <w:t>1</w:t>
+        <w:t>14</w:t>
       </w:r>
       <w:r>
         <w:rPr>
@@ -6262,17 +6162,16 @@
           <w:szCs w:val="18"/>
           <w:lang w:eastAsia="lt-LT"/>
         </w:rPr>
-        <w:t>4</w:t>
-      </w:r>
-      <w:r>
-        <w:rPr>
-          <w:b/>
+        <w:t xml:space="preserve"> pav.</w:t>
+      </w:r>
+      <w:r>
+        <w:rPr>
           <w:noProof/>
           <w:sz w:val="18"/>
           <w:szCs w:val="18"/>
           <w:lang w:eastAsia="lt-LT"/>
         </w:rPr>
-        <w:t xml:space="preserve"> pav.</w:t>
+        <w:t xml:space="preserve"> </w:t>
       </w:r>
       <w:r>
         <w:rPr>
@@ -6281,54 +6180,27 @@
           <w:szCs w:val="18"/>
           <w:lang w:eastAsia="lt-LT"/>
         </w:rPr>
-        <w:t xml:space="preserve"> </w:t>
-      </w:r>
-      <w:r>
-        <w:rPr>
+        <w:t xml:space="preserve">Orginalus Dm akordo signalas ir Dm akordo signalas pritaikius </w:t>
+      </w:r>
+      <w:r>
+        <w:rPr>
+          <w:i/>
+          <w:iCs/>
           <w:noProof/>
           <w:sz w:val="18"/>
           <w:szCs w:val="18"/>
           <w:lang w:eastAsia="lt-LT"/>
         </w:rPr>
-        <w:t xml:space="preserve">Orginalus Dm akordo signalas ir Dm akordo signalas pritaikius </w:t>
-      </w:r>
-      <w:r>
-        <w:rPr>
-          <w:i/>
-          <w:iCs/>
+        <w:t>overdrive</w:t>
+      </w:r>
+      <w:r>
+        <w:rPr>
           <w:noProof/>
           <w:sz w:val="18"/>
           <w:szCs w:val="18"/>
           <w:lang w:eastAsia="lt-LT"/>
         </w:rPr>
-        <w:t>overdrive</w:t>
-      </w:r>
-      <w:r>
-        <w:rPr>
-          <w:noProof/>
-          <w:sz w:val="18"/>
-          <w:szCs w:val="18"/>
-          <w:lang w:eastAsia="lt-LT"/>
-        </w:rPr>
-        <w:t xml:space="preserve"> efektą </w:t>
-      </w:r>
-      <w:r>
-        <w:rPr>
-          <w:noProof/>
-          <w:sz w:val="18"/>
-          <w:szCs w:val="18"/>
-          <w:lang w:eastAsia="lt-LT"/>
-        </w:rPr>
-        <w:t xml:space="preserve">dažnių </w:t>
-      </w:r>
-      <w:r>
-        <w:rPr>
-          <w:noProof/>
-          <w:sz w:val="18"/>
-          <w:szCs w:val="18"/>
-          <w:lang w:eastAsia="lt-LT"/>
-        </w:rPr>
-        <w:t>srityje.</w:t>
+        <w:t xml:space="preserve"> efektą dažnių srityje.</w:t>
       </w:r>
     </w:p>
     <w:p>
@@ -6366,81 +6238,97 @@
           <w:iCs/>
           <w:sz w:val="20"/>
         </w:rPr>
+        <w:t>Fuzz</w:t>
+      </w:r>
+      <w:proofErr w:type="spellEnd"/>
+      <w:r>
+        <w:rPr>
+          <w:b/>
+          <w:sz w:val="20"/>
+        </w:rPr>
+        <w:t xml:space="preserve"> </w:t>
+      </w:r>
+      <w:r>
+        <w:rPr>
+          <w:b/>
+          <w:sz w:val="20"/>
+        </w:rPr>
+        <w:t>i</w:t>
+      </w:r>
+      <w:r>
+        <w:rPr>
+          <w:b/>
+          <w:sz w:val="20"/>
+        </w:rPr>
+        <w:t>škraipymų efekto modeliavimas</w:t>
+      </w:r>
+    </w:p>
+    <w:p>
+      <w:pPr>
+        <w:tabs>
+          <w:tab w:val="left" w:pos="284"/>
+        </w:tabs>
+        <w:rPr>
+          <w:sz w:val="20"/>
+        </w:rPr>
+      </w:pPr>
+      <w:r>
+        <w:rPr>
+          <w:sz w:val="20"/>
+        </w:rPr>
         <w:lastRenderedPageBreak/>
-        <w:t>Fuzz</w:t>
+        <w:tab/>
+      </w:r>
+    </w:p>
+    <w:p>
+      <w:pPr>
+        <w:tabs>
+          <w:tab w:val="left" w:pos="284"/>
+        </w:tabs>
+        <w:rPr>
+          <w:sz w:val="20"/>
+        </w:rPr>
+      </w:pPr>
+      <w:r>
+        <w:rPr>
+          <w:sz w:val="20"/>
+        </w:rPr>
+        <w:tab/>
+      </w:r>
+      <w:r>
+        <w:rPr>
+          <w:sz w:val="20"/>
+        </w:rPr>
+        <w:t>Įgyvendi</w:t>
+      </w:r>
+      <w:r>
+        <w:rPr>
+          <w:sz w:val="20"/>
+        </w:rPr>
+        <w:t xml:space="preserve">nant </w:t>
+      </w:r>
+      <w:proofErr w:type="spellStart"/>
+      <w:r>
+        <w:rPr>
+          <w:sz w:val="20"/>
+        </w:rPr>
+        <w:t>fuzz</w:t>
       </w:r>
       <w:proofErr w:type="spellEnd"/>
       <w:r>
         <w:rPr>
-          <w:b/>
+          <w:sz w:val="20"/>
+        </w:rPr>
+        <w:t xml:space="preserve"> efektą buvo pasirinktas</w:t>
+      </w:r>
+      <w:r>
+        <w:rPr>
           <w:sz w:val="20"/>
         </w:rPr>
         <w:t xml:space="preserve"> </w:t>
       </w:r>
       <w:r>
         <w:rPr>
-          <w:b/>
-          <w:sz w:val="20"/>
-        </w:rPr>
-        <w:t>i</w:t>
-      </w:r>
-      <w:r>
-        <w:rPr>
-          <w:b/>
-          <w:sz w:val="20"/>
-        </w:rPr>
-        <w:t>škraipymų efekto modeliavimas</w:t>
-      </w:r>
-    </w:p>
-    <w:p>
-      <w:pPr>
-        <w:tabs>
-          <w:tab w:val="left" w:pos="284"/>
-        </w:tabs>
-        <w:rPr>
-          <w:sz w:val="20"/>
-        </w:rPr>
-      </w:pPr>
-      <w:r>
-        <w:rPr>
-          <w:sz w:val="20"/>
-        </w:rPr>
-        <w:tab/>
-      </w:r>
-      <w:r>
-        <w:rPr>
-          <w:sz w:val="20"/>
-        </w:rPr>
-        <w:t>Įgyvendi</w:t>
-      </w:r>
-      <w:r>
-        <w:rPr>
-          <w:sz w:val="20"/>
-        </w:rPr>
-        <w:t xml:space="preserve">nant </w:t>
-      </w:r>
-      <w:proofErr w:type="spellStart"/>
-      <w:r>
-        <w:rPr>
-          <w:sz w:val="20"/>
-        </w:rPr>
-        <w:t>fuzz</w:t>
-      </w:r>
-      <w:proofErr w:type="spellEnd"/>
-      <w:r>
-        <w:rPr>
-          <w:sz w:val="20"/>
-        </w:rPr>
-        <w:t xml:space="preserve"> efektą buvo pasirinktas</w:t>
-      </w:r>
-      <w:r>
-        <w:rPr>
-          <w:sz w:val="20"/>
-        </w:rPr>
-        <w:t xml:space="preserve"> </w:t>
-      </w:r>
-      <w:r>
-        <w:rPr>
           <w:sz w:val="20"/>
         </w:rPr>
         <w:t>s</w:t>
@@ -6455,54 +6343,37 @@
         <w:rPr>
           <w:sz w:val="20"/>
         </w:rPr>
-        <w:t xml:space="preserve"> a = 15. Šis iškraipymo efektas labiausiai slopina </w:t>
-      </w:r>
-      <w:r>
-        <w:rPr>
-          <w:sz w:val="20"/>
-        </w:rPr>
-        <w:t xml:space="preserve">signalo </w:t>
-      </w:r>
-      <w:r>
-        <w:rPr>
-          <w:sz w:val="20"/>
-        </w:rPr>
-        <w:t>vertes su maža amplitude, o įėjimus kurių vertė</w:t>
-      </w:r>
-      <w:r>
-        <w:rPr>
-          <w:sz w:val="20"/>
-        </w:rPr>
-        <w:t xml:space="preserve"> yra artima vienetui slopina mažiau</w:t>
-      </w:r>
-      <w:r>
-        <w:rPr>
-          <w:sz w:val="20"/>
-          <w:highlight w:val="yellow"/>
-        </w:rPr>
-        <w:t xml:space="preserve">siai. Laiko srityje (15 pav.) matomas tik nedidelis amplitudės sumažėjimas, ties </w:t>
-      </w:r>
-      <w:proofErr w:type="spellStart"/>
-      <w:r>
-        <w:rPr>
-          <w:sz w:val="20"/>
-          <w:highlight w:val="yellow"/>
-        </w:rPr>
-        <w:t>mažesniomis</w:t>
-      </w:r>
-      <w:proofErr w:type="spellEnd"/>
-      <w:r>
-        <w:rPr>
-          <w:sz w:val="20"/>
-          <w:highlight w:val="yellow"/>
-        </w:rPr>
-        <w:t xml:space="preserve"> amplitudės vertėmis</w:t>
-      </w:r>
-      <w:r>
-        <w:rPr>
-          <w:sz w:val="20"/>
-        </w:rPr>
-        <w:t xml:space="preserve">. Dažnių srityje (16 pav.) galima matyti </w:t>
+        <w:t xml:space="preserve"> a = 15. Šis iškraipymo efektas labiausiai slopina signalo vertes su maža amplitude, o įėjimus kurių vertė</w:t>
+      </w:r>
+      <w:r>
+        <w:rPr>
+          <w:sz w:val="20"/>
+        </w:rPr>
+        <w:t xml:space="preserve"> yra artima vienetui slopina </w:t>
+      </w:r>
+      <w:r>
+        <w:rPr>
+          <w:sz w:val="20"/>
+        </w:rPr>
+        <w:t xml:space="preserve">mažiausiai. Laiko srityje (15 pav.) matomas tik nedidelis amplitudės sumažėjimas, </w:t>
+      </w:r>
+      <w:r>
+        <w:rPr>
+          <w:sz w:val="20"/>
+        </w:rPr>
+        <w:t>signalo vertėms kurių amplitudės ir taip mažos</w:t>
+      </w:r>
+      <w:r>
+        <w:rPr>
+          <w:sz w:val="20"/>
+        </w:rPr>
+        <w:t>.</w:t>
+      </w:r>
+      <w:r>
+        <w:rPr>
+          <w:sz w:val="20"/>
+        </w:rPr>
+        <w:t xml:space="preserve"> Dažnių srityje (16 pav.) galima matyti </w:t>
       </w:r>
       <w:r>
         <w:rPr>
@@ -6510,14 +6381,12 @@
         </w:rPr>
         <w:t xml:space="preserve">tolygesnį slopinimo </w:t>
       </w:r>
-      <w:proofErr w:type="spellStart"/>
-      <w:r>
-        <w:rPr>
-          <w:sz w:val="20"/>
-        </w:rPr>
-        <w:t>išsidestymą</w:t>
-      </w:r>
-      <w:proofErr w:type="spellEnd"/>
+      <w:r>
+        <w:rPr>
+          <w:sz w:val="20"/>
+        </w:rPr>
+        <w:t>išsidėstymą</w:t>
+      </w:r>
       <w:r>
         <w:rPr>
           <w:sz w:val="20"/>
@@ -6670,7 +6539,7 @@
           <w:szCs w:val="18"/>
           <w:lang w:eastAsia="lt-LT"/>
         </w:rPr>
-        <w:t>1</w:t>
+        <w:t>15</w:t>
       </w:r>
       <w:r>
         <w:rPr>
@@ -6680,17 +6549,16 @@
           <w:szCs w:val="18"/>
           <w:lang w:eastAsia="lt-LT"/>
         </w:rPr>
-        <w:t>5</w:t>
-      </w:r>
-      <w:r>
-        <w:rPr>
-          <w:b/>
+        <w:t xml:space="preserve"> pav.</w:t>
+      </w:r>
+      <w:r>
+        <w:rPr>
           <w:noProof/>
           <w:sz w:val="18"/>
           <w:szCs w:val="18"/>
           <w:lang w:eastAsia="lt-LT"/>
         </w:rPr>
-        <w:t xml:space="preserve"> pav.</w:t>
+        <w:t xml:space="preserve"> </w:t>
       </w:r>
       <w:r>
         <w:rPr>
@@ -6699,54 +6567,27 @@
           <w:szCs w:val="18"/>
           <w:lang w:eastAsia="lt-LT"/>
         </w:rPr>
-        <w:t xml:space="preserve"> </w:t>
-      </w:r>
-      <w:r>
-        <w:rPr>
+        <w:t xml:space="preserve">Orginalus Dm akordo signalas ir Dm akordo signalas pritaikius </w:t>
+      </w:r>
+      <w:r>
+        <w:rPr>
+          <w:i/>
+          <w:iCs/>
           <w:noProof/>
           <w:sz w:val="18"/>
           <w:szCs w:val="18"/>
           <w:lang w:eastAsia="lt-LT"/>
         </w:rPr>
-        <w:t xml:space="preserve">Orginalus Dm akordo signalas ir Dm akordo signalas pritaikius </w:t>
-      </w:r>
-      <w:r>
-        <w:rPr>
-          <w:i/>
-          <w:iCs/>
+        <w:t>fuzz</w:t>
+      </w:r>
+      <w:r>
+        <w:rPr>
           <w:noProof/>
           <w:sz w:val="18"/>
           <w:szCs w:val="18"/>
           <w:lang w:eastAsia="lt-LT"/>
         </w:rPr>
-        <w:t>fuzz</w:t>
-      </w:r>
-      <w:r>
-        <w:rPr>
-          <w:noProof/>
-          <w:sz w:val="18"/>
-          <w:szCs w:val="18"/>
-          <w:lang w:eastAsia="lt-LT"/>
-        </w:rPr>
-        <w:t xml:space="preserve"> efektą </w:t>
-      </w:r>
-      <w:r>
-        <w:rPr>
-          <w:noProof/>
-          <w:sz w:val="18"/>
-          <w:szCs w:val="18"/>
-          <w:lang w:eastAsia="lt-LT"/>
-        </w:rPr>
-        <w:t>laiko</w:t>
-      </w:r>
-      <w:r>
-        <w:rPr>
-          <w:noProof/>
-          <w:sz w:val="18"/>
-          <w:szCs w:val="18"/>
-          <w:lang w:eastAsia="lt-LT"/>
-        </w:rPr>
-        <w:t xml:space="preserve"> srityje.</w:t>
+        <w:t xml:space="preserve"> efektą laiko srityje.</w:t>
       </w:r>
     </w:p>
     <w:p>
@@ -6894,7 +6735,7 @@
           <w:szCs w:val="18"/>
           <w:lang w:eastAsia="lt-LT"/>
         </w:rPr>
-        <w:t>1</w:t>
+        <w:t>16</w:t>
       </w:r>
       <w:r>
         <w:rPr>
@@ -6904,17 +6745,16 @@
           <w:szCs w:val="18"/>
           <w:lang w:eastAsia="lt-LT"/>
         </w:rPr>
-        <w:t>6</w:t>
-      </w:r>
-      <w:r>
-        <w:rPr>
-          <w:b/>
+        <w:t xml:space="preserve"> pav.</w:t>
+      </w:r>
+      <w:r>
+        <w:rPr>
           <w:noProof/>
           <w:sz w:val="18"/>
           <w:szCs w:val="18"/>
           <w:lang w:eastAsia="lt-LT"/>
         </w:rPr>
-        <w:t xml:space="preserve"> pav.</w:t>
+        <w:t xml:space="preserve"> </w:t>
       </w:r>
       <w:r>
         <w:rPr>
@@ -6923,88 +6763,552 @@
           <w:szCs w:val="18"/>
           <w:lang w:eastAsia="lt-LT"/>
         </w:rPr>
-        <w:t xml:space="preserve"> </w:t>
-      </w:r>
-      <w:r>
-        <w:rPr>
+        <w:t xml:space="preserve">Orginalus Dm akordo signalas ir Dm akordo signalas pritaikius </w:t>
+      </w:r>
+      <w:r>
+        <w:rPr>
+          <w:i/>
+          <w:iCs/>
           <w:noProof/>
           <w:sz w:val="18"/>
           <w:szCs w:val="18"/>
           <w:lang w:eastAsia="lt-LT"/>
         </w:rPr>
-        <w:t xml:space="preserve">Orginalus Dm akordo signalas ir Dm akordo signalas pritaikius </w:t>
-      </w:r>
-      <w:r>
-        <w:rPr>
-          <w:i/>
-          <w:iCs/>
+        <w:t>fuzz</w:t>
+      </w:r>
+      <w:r>
+        <w:rPr>
           <w:noProof/>
           <w:sz w:val="18"/>
           <w:szCs w:val="18"/>
           <w:lang w:eastAsia="lt-LT"/>
         </w:rPr>
+        <w:t xml:space="preserve"> efektą dažnių srityje.</w:t>
+      </w:r>
+    </w:p>
+    <w:p>
+      <w:pPr>
+        <w:tabs>
+          <w:tab w:val="left" w:pos="284"/>
+        </w:tabs>
+        <w:rPr>
+          <w:sz w:val="20"/>
+        </w:rPr>
+      </w:pPr>
+      <w:r>
+        <w:rPr>
+          <w:sz w:val="20"/>
+        </w:rPr>
+        <w:tab/>
+        <w:t xml:space="preserve">Remiantis </w:t>
+      </w:r>
+      <w:r>
+        <w:rPr>
+          <w:sz w:val="20"/>
+        </w:rPr>
+        <w:t>perdavimo funkcijomis</w:t>
+      </w:r>
+      <w:r>
+        <w:rPr>
+          <w:sz w:val="20"/>
+        </w:rPr>
+        <w:t xml:space="preserve"> garso efektas kuriam buvo panaudota </w:t>
+      </w:r>
+      <w:proofErr w:type="spellStart"/>
+      <w:r>
+        <w:rPr>
+          <w:i/>
+          <w:iCs/>
+          <w:sz w:val="20"/>
+        </w:rPr>
+        <w:t>satlins</w:t>
+      </w:r>
+      <w:proofErr w:type="spellEnd"/>
+      <w:r>
+        <w:rPr>
+          <w:sz w:val="20"/>
+        </w:rPr>
+        <w:t xml:space="preserve"> funkcija visas signalo vertes daugina iš K </w:t>
+      </w:r>
+      <w:proofErr w:type="spellStart"/>
+      <w:r>
+        <w:rPr>
+          <w:sz w:val="20"/>
+        </w:rPr>
+        <w:t>koeficineto</w:t>
+      </w:r>
+      <w:proofErr w:type="spellEnd"/>
+      <w:r>
+        <w:rPr>
+          <w:sz w:val="20"/>
+        </w:rPr>
+        <w:t xml:space="preserve"> ir </w:t>
+      </w:r>
+      <w:proofErr w:type="spellStart"/>
+      <w:r>
+        <w:rPr>
+          <w:sz w:val="20"/>
+        </w:rPr>
+        <w:t>tadanormuoja</w:t>
+      </w:r>
+      <w:proofErr w:type="spellEnd"/>
+      <w:r>
+        <w:rPr>
+          <w:sz w:val="20"/>
+        </w:rPr>
+        <w:t xml:space="preserve"> tarp -1 ir 1, to </w:t>
+      </w:r>
+      <w:proofErr w:type="spellStart"/>
+      <w:r>
+        <w:rPr>
+          <w:sz w:val="20"/>
+        </w:rPr>
+        <w:t>pasekoje</w:t>
+      </w:r>
+      <w:proofErr w:type="spellEnd"/>
+      <w:r>
+        <w:rPr>
+          <w:sz w:val="20"/>
+        </w:rPr>
+        <w:t xml:space="preserve"> esant K daugiau nei 5 signalo amplitudė įgauna ribines vertes. </w:t>
+      </w:r>
+      <w:proofErr w:type="spellStart"/>
+      <w:r>
+        <w:rPr>
+          <w:i/>
+          <w:iCs/>
+          <w:sz w:val="20"/>
+        </w:rPr>
+        <w:t>Fuzz</w:t>
+      </w:r>
+      <w:proofErr w:type="spellEnd"/>
+      <w:r>
+        <w:rPr>
+          <w:sz w:val="20"/>
+        </w:rPr>
+        <w:t xml:space="preserve"> ir </w:t>
+      </w:r>
+      <w:proofErr w:type="spellStart"/>
+      <w:r>
+        <w:rPr>
+          <w:i/>
+          <w:iCs/>
+          <w:sz w:val="20"/>
+        </w:rPr>
+        <w:t>overdirve</w:t>
+      </w:r>
+      <w:proofErr w:type="spellEnd"/>
+      <w:r>
+        <w:rPr>
+          <w:sz w:val="20"/>
+        </w:rPr>
+        <w:t xml:space="preserve"> metodai taip neiškreipia amplitudės kaip </w:t>
+      </w:r>
+      <w:proofErr w:type="spellStart"/>
+      <w:r>
+        <w:rPr>
+          <w:i/>
+          <w:iCs/>
+          <w:sz w:val="20"/>
+        </w:rPr>
+        <w:t>satlins</w:t>
+      </w:r>
+      <w:proofErr w:type="spellEnd"/>
+      <w:r>
+        <w:rPr>
+          <w:i/>
+          <w:iCs/>
+          <w:sz w:val="20"/>
+        </w:rPr>
+        <w:t xml:space="preserve">, </w:t>
+      </w:r>
+      <w:r>
+        <w:rPr>
+          <w:sz w:val="20"/>
+        </w:rPr>
+        <w:t>tačiau a</w:t>
+      </w:r>
+      <w:r>
+        <w:rPr>
+          <w:sz w:val="20"/>
+        </w:rPr>
+        <w:t xml:space="preserve">bu </w:t>
+      </w:r>
+      <w:r>
+        <w:rPr>
+          <w:sz w:val="20"/>
+        </w:rPr>
+        <w:t>metodai</w:t>
+      </w:r>
+      <w:r>
+        <w:rPr>
+          <w:sz w:val="20"/>
+        </w:rPr>
+        <w:t xml:space="preserve"> silpnina mažos amplitudės vertes (|x| &lt; 0,8)</w:t>
+      </w:r>
+      <w:r>
+        <w:rPr>
+          <w:sz w:val="20"/>
+        </w:rPr>
+        <w:t>. Verta paminėti, kad</w:t>
+      </w:r>
+      <w:r>
+        <w:rPr>
+          <w:sz w:val="20"/>
+        </w:rPr>
+        <w:t xml:space="preserve"> </w:t>
+      </w:r>
+      <w:proofErr w:type="spellStart"/>
+      <w:r>
+        <w:rPr>
+          <w:i/>
+          <w:iCs/>
+          <w:sz w:val="20"/>
+        </w:rPr>
+        <w:t>overdrive</w:t>
+      </w:r>
+      <w:proofErr w:type="spellEnd"/>
+      <w:r>
+        <w:rPr>
+          <w:sz w:val="20"/>
+        </w:rPr>
+        <w:t xml:space="preserve"> labiau </w:t>
+      </w:r>
+      <w:proofErr w:type="spellStart"/>
+      <w:r>
+        <w:rPr>
+          <w:sz w:val="20"/>
+        </w:rPr>
+        <w:t>slipnina</w:t>
+      </w:r>
+      <w:proofErr w:type="spellEnd"/>
+      <w:r>
+        <w:rPr>
+          <w:sz w:val="20"/>
+        </w:rPr>
+        <w:t xml:space="preserve"> itin maž</w:t>
+      </w:r>
+      <w:r>
+        <w:rPr>
+          <w:sz w:val="20"/>
+        </w:rPr>
+        <w:t>os amplitudės</w:t>
+      </w:r>
+      <w:r>
+        <w:rPr>
+          <w:sz w:val="20"/>
+        </w:rPr>
+        <w:t xml:space="preserve"> vertes (0 &lt; |x| &lt; 0,5)</w:t>
+      </w:r>
+      <w:r>
+        <w:rPr>
+          <w:sz w:val="20"/>
+        </w:rPr>
+        <w:t>.</w:t>
+      </w:r>
+    </w:p>
+    <w:p>
+      <w:pPr>
+        <w:tabs>
+          <w:tab w:val="left" w:pos="284"/>
+        </w:tabs>
+      </w:pPr>
+    </w:p>
+    <w:p>
+      <w:pPr>
+        <w:pStyle w:val="BodyTextIndent"/>
+        <w:tabs>
+          <w:tab w:val="left" w:pos="567"/>
+        </w:tabs>
+        <w:ind w:firstLine="0"/>
+        <w:rPr>
+          <w:b/>
+          <w:sz w:val="20"/>
+        </w:rPr>
+      </w:pPr>
+      <w:r>
+        <w:rPr>
+          <w:b/>
+          <w:sz w:val="20"/>
+        </w:rPr>
+        <w:t>Rezultatai</w:t>
+      </w:r>
+    </w:p>
+    <w:p>
+      <w:pPr>
+        <w:tabs>
+          <w:tab w:val="left" w:pos="284"/>
+        </w:tabs>
+        <w:rPr>
+          <w:sz w:val="20"/>
+        </w:rPr>
+      </w:pPr>
+    </w:p>
+    <w:p>
+      <w:pPr>
+        <w:tabs>
+          <w:tab w:val="left" w:pos="284"/>
+        </w:tabs>
+        <w:rPr>
+          <w:sz w:val="20"/>
+        </w:rPr>
+      </w:pPr>
+      <w:r>
+        <w:rPr>
+          <w:sz w:val="20"/>
+        </w:rPr>
+        <w:tab/>
+        <w:t>Laboratoriniame darbe buvo sumodeliuotos</w:t>
+      </w:r>
+      <w:r>
+        <w:rPr>
+          <w:sz w:val="20"/>
+        </w:rPr>
+        <w:t xml:space="preserve"> natas, </w:t>
+      </w:r>
+      <w:r>
+        <w:rPr>
+          <w:sz w:val="20"/>
+        </w:rPr>
+        <w:t xml:space="preserve">užduotas </w:t>
+      </w:r>
+      <w:r>
+        <w:rPr>
+          <w:sz w:val="20"/>
+        </w:rPr>
+        <w:t xml:space="preserve">akordas </w:t>
+      </w:r>
+      <w:r>
+        <w:rPr>
+          <w:sz w:val="20"/>
+        </w:rPr>
+        <w:t xml:space="preserve">taip įgyvendintas </w:t>
+      </w:r>
+      <w:r>
+        <w:rPr>
+          <w:sz w:val="20"/>
+        </w:rPr>
+        <w:t xml:space="preserve">natų vėlimo ir sudėjimo </w:t>
+      </w:r>
+      <w:r>
+        <w:rPr>
+          <w:sz w:val="20"/>
+        </w:rPr>
+        <w:t xml:space="preserve">algoritmas. Detaliai išnagrinėti garsų apdorojimo efektai, naudojantis </w:t>
+      </w:r>
+      <w:proofErr w:type="spellStart"/>
+      <w:r>
+        <w:rPr>
+          <w:i/>
+          <w:iCs/>
+          <w:sz w:val="20"/>
+        </w:rPr>
+        <w:t>satlins</w:t>
+      </w:r>
+      <w:proofErr w:type="spellEnd"/>
+      <w:r>
+        <w:rPr>
+          <w:sz w:val="20"/>
+        </w:rPr>
+        <w:t xml:space="preserve"> pagrindu buvo gautas </w:t>
+      </w:r>
+      <w:r>
+        <w:rPr>
+          <w:sz w:val="20"/>
+        </w:rPr>
+        <w:t>būdingas „sunkus“</w:t>
+      </w:r>
+    </w:p>
+    <w:p>
+      <w:pPr>
+        <w:tabs>
+          <w:tab w:val="left" w:pos="284"/>
+        </w:tabs>
+        <w:rPr>
+          <w:sz w:val="20"/>
+        </w:rPr>
+      </w:pPr>
+      <w:r>
+        <w:rPr>
+          <w:sz w:val="20"/>
+        </w:rPr>
+        <w:t>gitaros skambesys.</w:t>
+      </w:r>
+      <w:r>
+        <w:rPr>
+          <w:sz w:val="20"/>
+        </w:rPr>
+        <w:t xml:space="preserve"> </w:t>
+      </w:r>
+      <w:r>
+        <w:rPr>
+          <w:sz w:val="20"/>
+        </w:rPr>
+        <w:t xml:space="preserve">Palyginti </w:t>
+      </w:r>
+      <w:r>
+        <w:rPr>
+          <w:sz w:val="20"/>
+        </w:rPr>
+        <w:t>akordo skambes</w:t>
+      </w:r>
+      <w:r>
+        <w:rPr>
+          <w:sz w:val="20"/>
+        </w:rPr>
+        <w:t>iai</w:t>
+      </w:r>
+      <w:r>
+        <w:rPr>
+          <w:sz w:val="20"/>
+        </w:rPr>
+        <w:t xml:space="preserve">, kai K yra lygi 5 su 50, esant K=50 </w:t>
+      </w:r>
+      <w:r>
+        <w:rPr>
+          <w:sz w:val="20"/>
+        </w:rPr>
+        <w:t xml:space="preserve">buvo </w:t>
+      </w:r>
+      <w:r>
+        <w:rPr>
+          <w:sz w:val="20"/>
+        </w:rPr>
+        <w:t>galima girdėti daug pašalinio triukšmo. Tuo tarpu kai K=5 girdimas ženkliai mažesnis efektas, tačiau akord</w:t>
+      </w:r>
+      <w:r>
+        <w:rPr>
+          <w:sz w:val="20"/>
+        </w:rPr>
+        <w:t>o skambesys yra malonus ir su efektu.</w:t>
+      </w:r>
+    </w:p>
+    <w:p>
+      <w:pPr>
+        <w:tabs>
+          <w:tab w:val="left" w:pos="284"/>
+        </w:tabs>
+        <w:rPr>
+          <w:sz w:val="20"/>
+        </w:rPr>
+      </w:pPr>
+      <w:r>
+        <w:rPr>
+          <w:sz w:val="20"/>
+        </w:rPr>
+        <w:tab/>
+        <w:t>Buvo s</w:t>
+      </w:r>
+      <w:r>
+        <w:rPr>
+          <w:sz w:val="20"/>
+        </w:rPr>
+        <w:t>umodeliuotas reverberacijos efektas.</w:t>
+      </w:r>
+      <w:r>
+        <w:rPr>
+          <w:sz w:val="20"/>
+        </w:rPr>
+        <w:t xml:space="preserve"> </w:t>
+      </w:r>
+      <w:r>
+        <w:rPr>
+          <w:sz w:val="20"/>
+        </w:rPr>
+        <w:t xml:space="preserve">Eksperimentiškai keičiant slopinimo koeficientą nuo 0 iki 1 </w:t>
+      </w:r>
+      <w:r>
+        <w:rPr>
+          <w:sz w:val="20"/>
+        </w:rPr>
+        <w:t xml:space="preserve">buvo </w:t>
+      </w:r>
+      <w:r>
+        <w:rPr>
+          <w:sz w:val="20"/>
+        </w:rPr>
+        <w:t>pastebėt</w:t>
+      </w:r>
+      <w:r>
+        <w:rPr>
+          <w:sz w:val="20"/>
+        </w:rPr>
+        <w:t>a</w:t>
+      </w:r>
+      <w:r>
+        <w:rPr>
+          <w:sz w:val="20"/>
+        </w:rPr>
+        <w:t>, kad reverberacijos efekto stiprumas yra tiesiogiai proporcingas šiai vertei. Esant K=0 negirdimas reverberacijos efektas, o kai K = 1 girdimas itin stiprus ir pasikartojantis aido efektas</w:t>
+      </w:r>
+      <w:r>
+        <w:rPr>
+          <w:sz w:val="20"/>
+        </w:rPr>
+        <w:t>, tam darė įtaką t</w:t>
+      </w:r>
+      <w:r>
+        <w:rPr>
+          <w:sz w:val="20"/>
+        </w:rPr>
+        <w:t>eigiamas grįžtamasis ryšis</w:t>
+      </w:r>
+      <w:r>
+        <w:rPr>
+          <w:sz w:val="20"/>
+        </w:rPr>
+        <w:t>.</w:t>
+      </w:r>
+    </w:p>
+    <w:p>
+      <w:pPr>
+        <w:tabs>
+          <w:tab w:val="left" w:pos="284"/>
+        </w:tabs>
+        <w:rPr>
+          <w:sz w:val="20"/>
+        </w:rPr>
+      </w:pPr>
+      <w:r>
+        <w:rPr>
+          <w:sz w:val="20"/>
+        </w:rPr>
+        <w:tab/>
+      </w:r>
+      <w:r>
+        <w:rPr>
+          <w:sz w:val="20"/>
+        </w:rPr>
+        <w:t>Įgyvendinta</w:t>
+      </w:r>
+      <w:r>
+        <w:rPr>
+          <w:sz w:val="20"/>
+        </w:rPr>
+        <w:t xml:space="preserve"> papildoma užduotis ir sumodeliuoti </w:t>
+      </w:r>
+      <w:proofErr w:type="spellStart"/>
+      <w:r>
+        <w:rPr>
+          <w:i/>
+          <w:iCs/>
+          <w:sz w:val="20"/>
+        </w:rPr>
         <w:t>fuzz</w:t>
       </w:r>
-      <w:r>
-        <w:rPr>
-          <w:noProof/>
-          <w:sz w:val="18"/>
-          <w:szCs w:val="18"/>
-          <w:lang w:eastAsia="lt-LT"/>
-        </w:rPr>
-        <w:t xml:space="preserve"> efektą </w:t>
-      </w:r>
-      <w:r>
-        <w:rPr>
-          <w:noProof/>
-          <w:sz w:val="18"/>
-          <w:szCs w:val="18"/>
-          <w:lang w:eastAsia="lt-LT"/>
-        </w:rPr>
-        <w:t>dažnių</w:t>
-      </w:r>
-      <w:r>
-        <w:rPr>
-          <w:noProof/>
-          <w:sz w:val="18"/>
-          <w:szCs w:val="18"/>
-          <w:lang w:eastAsia="lt-LT"/>
-        </w:rPr>
-        <w:t xml:space="preserve"> srityje.</w:t>
-      </w:r>
-    </w:p>
-    <w:p>
-      <w:pPr>
-        <w:tabs>
-          <w:tab w:val="left" w:pos="284"/>
-        </w:tabs>
-        <w:rPr>
-          <w:sz w:val="20"/>
-        </w:rPr>
-      </w:pPr>
-    </w:p>
-    <w:p>
-      <w:pPr>
-        <w:tabs>
-          <w:tab w:val="left" w:pos="284"/>
-        </w:tabs>
-        <w:rPr>
-          <w:sz w:val="20"/>
-          <w:highlight w:val="red"/>
-        </w:rPr>
-      </w:pPr>
-      <w:r>
-        <w:rPr>
-          <w:sz w:val="20"/>
-          <w:highlight w:val="red"/>
-        </w:rPr>
-        <w:t xml:space="preserve">Remiantis perdavimo funkcijomis paaiškinkite, kuo skiriasi </w:t>
+      <w:proofErr w:type="spellEnd"/>
+      <w:r>
+        <w:rPr>
+          <w:sz w:val="20"/>
+        </w:rPr>
+        <w:t xml:space="preserve"> ir </w:t>
       </w:r>
       <w:proofErr w:type="spellStart"/>
       <w:r>
         <w:rPr>
-          <w:sz w:val="20"/>
-          <w:highlight w:val="red"/>
+          <w:i/>
+          <w:iCs/>
+          <w:sz w:val="20"/>
         </w:rPr>
         <w:t>overdrive</w:t>
       </w:r>
@@ -7012,371 +7316,70 @@
       <w:r>
         <w:rPr>
           <w:sz w:val="20"/>
-          <w:highlight w:val="red"/>
-        </w:rPr>
-        <w:t>,</w:t>
-      </w:r>
-    </w:p>
-    <w:p>
-      <w:pPr>
-        <w:tabs>
-          <w:tab w:val="left" w:pos="284"/>
-        </w:tabs>
-        <w:rPr>
-          <w:sz w:val="20"/>
-          <w:highlight w:val="red"/>
-        </w:rPr>
-      </w:pPr>
+        </w:rPr>
+        <w:t xml:space="preserve"> iškraipymo efektai. Išanalizuoti ir pateikti skirtumai tarp netiesinių iškraipymų naudojant </w:t>
+      </w:r>
       <w:proofErr w:type="spellStart"/>
       <w:r>
         <w:rPr>
-          <w:sz w:val="20"/>
-          <w:highlight w:val="red"/>
-        </w:rPr>
-        <w:t>fuzz</w:t>
+          <w:i/>
+          <w:iCs/>
+          <w:sz w:val="20"/>
+        </w:rPr>
+        <w:t>satlins</w:t>
       </w:r>
       <w:proofErr w:type="spellEnd"/>
       <w:r>
         <w:rPr>
           <w:sz w:val="20"/>
-          <w:highlight w:val="red"/>
-        </w:rPr>
-        <w:t xml:space="preserve"> ir garso efektas, kuriam įgyvendinti buvo panaudota </w:t>
+        </w:rPr>
+        <w:t xml:space="preserve"> </w:t>
+      </w:r>
+      <w:r>
+        <w:rPr>
+          <w:sz w:val="20"/>
+        </w:rPr>
+        <w:t>funkciją</w:t>
+      </w:r>
+      <w:r>
+        <w:rPr>
+          <w:sz w:val="20"/>
+        </w:rPr>
+        <w:t xml:space="preserve">, </w:t>
       </w:r>
       <w:proofErr w:type="spellStart"/>
       <w:r>
         <w:rPr>
-          <w:sz w:val="20"/>
-          <w:highlight w:val="red"/>
-        </w:rPr>
-        <w:t>Matlab</w:t>
+          <w:i/>
+          <w:iCs/>
+          <w:sz w:val="20"/>
+        </w:rPr>
+        <w:t>overdrive</w:t>
       </w:r>
       <w:proofErr w:type="spellEnd"/>
       <w:r>
         <w:rPr>
           <w:sz w:val="20"/>
-          <w:highlight w:val="red"/>
-        </w:rPr>
-        <w:t xml:space="preserve"> funkcija </w:t>
+        </w:rPr>
+        <w:t xml:space="preserve"> </w:t>
+      </w:r>
+      <w:r>
+        <w:rPr>
+          <w:sz w:val="20"/>
+        </w:rPr>
+        <w:t>efektą</w:t>
+      </w:r>
+      <w:r>
+        <w:rPr>
+          <w:sz w:val="20"/>
+        </w:rPr>
+        <w:t xml:space="preserve"> ir </w:t>
       </w:r>
       <w:proofErr w:type="spellStart"/>
       <w:r>
         <w:rPr>
-          <w:sz w:val="20"/>
-          <w:highlight w:val="red"/>
-        </w:rPr>
-        <w:t>satlins</w:t>
-      </w:r>
-      <w:proofErr w:type="spellEnd"/>
-      <w:r>
-        <w:rPr>
-          <w:sz w:val="20"/>
-          <w:highlight w:val="red"/>
-        </w:rPr>
-        <w:t>(). Kaip skiriasi šiais</w:t>
-      </w:r>
-    </w:p>
-    <w:p>
-      <w:pPr>
-        <w:tabs>
-          <w:tab w:val="left" w:pos="284"/>
-        </w:tabs>
-        <w:rPr>
-          <w:sz w:val="20"/>
-        </w:rPr>
-      </w:pPr>
-      <w:r>
-        <w:rPr>
-          <w:sz w:val="20"/>
-          <w:highlight w:val="red"/>
-        </w:rPr>
-        <w:t>iškraipymo efektais apdoroto akordo skambesys?</w:t>
-      </w:r>
-    </w:p>
-    <w:p>
-      <w:pPr>
-        <w:tabs>
-          <w:tab w:val="left" w:pos="284"/>
-        </w:tabs>
-      </w:pPr>
-    </w:p>
-    <w:p>
-      <w:pPr>
-        <w:pStyle w:val="BodyTextIndent"/>
-        <w:tabs>
-          <w:tab w:val="left" w:pos="567"/>
-        </w:tabs>
-        <w:ind w:firstLine="0"/>
-        <w:rPr>
-          <w:b/>
-          <w:sz w:val="20"/>
-        </w:rPr>
-      </w:pPr>
-      <w:r>
-        <w:rPr>
-          <w:b/>
-          <w:sz w:val="20"/>
-        </w:rPr>
-        <w:t>Rezultatai</w:t>
-      </w:r>
-    </w:p>
-    <w:p>
-      <w:pPr>
-        <w:pStyle w:val="BodyTextIndent"/>
-        <w:tabs>
-          <w:tab w:val="left" w:pos="567"/>
-        </w:tabs>
-        <w:ind w:firstLine="0"/>
-        <w:rPr>
-          <w:b/>
-          <w:sz w:val="20"/>
-        </w:rPr>
-      </w:pPr>
-    </w:p>
-    <w:p>
-      <w:pPr>
-        <w:tabs>
-          <w:tab w:val="left" w:pos="284"/>
-        </w:tabs>
-        <w:rPr>
-          <w:sz w:val="20"/>
-        </w:rPr>
-      </w:pPr>
-      <w:r>
-        <w:rPr>
-          <w:sz w:val="20"/>
-        </w:rPr>
-        <w:tab/>
-      </w:r>
-      <w:r>
-        <w:rPr>
-          <w:sz w:val="20"/>
-        </w:rPr>
-        <w:t>Plačiau</w:t>
-      </w:r>
-      <w:r>
-        <w:rPr>
-          <w:sz w:val="20"/>
-        </w:rPr>
-        <w:t xml:space="preserve">. </w:t>
-      </w:r>
-    </w:p>
-    <w:p>
-      <w:pPr>
-        <w:tabs>
-          <w:tab w:val="left" w:pos="284"/>
-        </w:tabs>
-        <w:rPr>
-          <w:sz w:val="20"/>
-        </w:rPr>
-      </w:pPr>
-      <w:proofErr w:type="spellStart"/>
-      <w:r>
-        <w:rPr>
-          <w:sz w:val="20"/>
-        </w:rPr>
-        <w:t>Sumudeliuotos</w:t>
-      </w:r>
-      <w:proofErr w:type="spellEnd"/>
-      <w:r>
-        <w:rPr>
-          <w:sz w:val="20"/>
-        </w:rPr>
-        <w:t xml:space="preserve"> natas, akordas (natų vėlimo ir sudėjimo algoritmas). Detaliai išnagrinėti garsų apdorojimo efektai, naudojantis </w:t>
-      </w:r>
-      <w:proofErr w:type="spellStart"/>
-      <w:r>
-        <w:rPr>
-          <w:sz w:val="20"/>
-        </w:rPr>
-        <w:t>satlins</w:t>
-      </w:r>
-      <w:proofErr w:type="spellEnd"/>
-      <w:r>
-        <w:rPr>
-          <w:sz w:val="20"/>
-        </w:rPr>
-        <w:t xml:space="preserve">() pagrindu buvo gautas </w:t>
-      </w:r>
-      <w:r>
-        <w:rPr>
-          <w:sz w:val="20"/>
-        </w:rPr>
-        <w:t>būdingas „sunkus“</w:t>
-      </w:r>
-    </w:p>
-    <w:p>
-      <w:pPr>
-        <w:tabs>
-          <w:tab w:val="left" w:pos="284"/>
-        </w:tabs>
-        <w:rPr>
-          <w:sz w:val="20"/>
-        </w:rPr>
-      </w:pPr>
-      <w:r>
-        <w:rPr>
-          <w:sz w:val="20"/>
-        </w:rPr>
-        <w:t>gitaros skambesys.</w:t>
-      </w:r>
-      <w:r>
-        <w:rPr>
-          <w:sz w:val="20"/>
-        </w:rPr>
-        <w:t xml:space="preserve"> </w:t>
-      </w:r>
-      <w:r>
-        <w:rPr>
-          <w:sz w:val="20"/>
-        </w:rPr>
-        <w:t>Lyginant  akordo skambesį, kai K yra lygi 5 su 50, esant K=50 galima girdėti daug pašalinio triukšmo garsas tampa nemalonus. Tuo tarpu kai K=5 girdimas ženkliai mažesnis efektas, tačiau akordas</w:t>
-      </w:r>
-    </w:p>
-    <w:p>
-      <w:pPr>
-        <w:tabs>
-          <w:tab w:val="left" w:pos="284"/>
-        </w:tabs>
-        <w:rPr>
-          <w:sz w:val="20"/>
-        </w:rPr>
-      </w:pPr>
-      <w:r>
-        <w:rPr>
-          <w:sz w:val="20"/>
-        </w:rPr>
-        <w:t xml:space="preserve">Sumodeliuotas reverberacijos efektas. </w:t>
-      </w:r>
-    </w:p>
-    <w:p>
-      <w:pPr>
-        <w:tabs>
-          <w:tab w:val="left" w:pos="284"/>
-        </w:tabs>
-        <w:rPr>
-          <w:sz w:val="20"/>
-        </w:rPr>
-      </w:pPr>
-      <w:r>
-        <w:rPr>
-          <w:sz w:val="20"/>
-        </w:rPr>
-        <w:t>Eksperimentiškai keičiant slopinimo koeficientą nuo 0 iki 1 galima pastebėti, kad reverberacijos efekto stiprumas yra tiesiogiai proporcingas šiai vertei. Esant K=0 negirdimas reverberacijos efektas, o kai K = 1 girdimas itin stiprus ir pasikartojantis aido efektas.</w:t>
-      </w:r>
-      <w:r>
-        <w:rPr>
-          <w:sz w:val="20"/>
-        </w:rPr>
-        <w:t xml:space="preserve"> Teigiamas grįžtamasis ryšis</w:t>
-      </w:r>
-    </w:p>
-    <w:p>
-      <w:pPr>
-        <w:tabs>
-          <w:tab w:val="left" w:pos="284"/>
-        </w:tabs>
-        <w:rPr>
-          <w:sz w:val="20"/>
-        </w:rPr>
-      </w:pPr>
-      <w:r>
-        <w:rPr>
-          <w:sz w:val="20"/>
-        </w:rPr>
-        <w:t>Įgyvendinta</w:t>
-      </w:r>
-      <w:r>
-        <w:rPr>
-          <w:sz w:val="20"/>
-        </w:rPr>
-        <w:t xml:space="preserve"> papildoma užduotis ir sumodeliuoti </w:t>
-      </w:r>
-      <w:proofErr w:type="spellStart"/>
-      <w:r>
-        <w:rPr>
-          <w:sz w:val="20"/>
-        </w:rPr>
-        <w:t>fuzz</w:t>
-      </w:r>
-      <w:proofErr w:type="spellEnd"/>
-      <w:r>
-        <w:rPr>
-          <w:sz w:val="20"/>
-        </w:rPr>
-        <w:t xml:space="preserve"> ir </w:t>
-      </w:r>
-      <w:proofErr w:type="spellStart"/>
-      <w:r>
-        <w:rPr>
-          <w:sz w:val="20"/>
-        </w:rPr>
-        <w:t>overdrive</w:t>
-      </w:r>
-      <w:proofErr w:type="spellEnd"/>
-      <w:r>
-        <w:rPr>
-          <w:sz w:val="20"/>
-        </w:rPr>
-        <w:t xml:space="preserve"> iškraipymo efektai. Išanalizuoti ir pateikti skirtumai tarp netiesinių iškraipymų naudojant </w:t>
-      </w:r>
-      <w:proofErr w:type="spellStart"/>
-      <w:r>
-        <w:rPr>
-          <w:sz w:val="20"/>
-        </w:rPr>
-        <w:t>satlins</w:t>
-      </w:r>
-      <w:proofErr w:type="spellEnd"/>
-      <w:r>
-        <w:rPr>
-          <w:sz w:val="20"/>
-        </w:rPr>
-        <w:t xml:space="preserve">() </w:t>
-      </w:r>
-      <w:proofErr w:type="spellStart"/>
-      <w:r>
-        <w:rPr>
-          <w:sz w:val="20"/>
-        </w:rPr>
-        <w:t>fuinkciją</w:t>
-      </w:r>
-      <w:proofErr w:type="spellEnd"/>
-      <w:r>
-        <w:rPr>
-          <w:sz w:val="20"/>
-        </w:rPr>
-        <w:t xml:space="preserve">, </w:t>
-      </w:r>
-      <w:proofErr w:type="spellStart"/>
-      <w:r>
-        <w:rPr>
-          <w:sz w:val="20"/>
-        </w:rPr>
-        <w:t>overdrive</w:t>
-      </w:r>
-      <w:proofErr w:type="spellEnd"/>
-      <w:r>
-        <w:rPr>
-          <w:sz w:val="20"/>
-        </w:rPr>
-        <w:t xml:space="preserve"> </w:t>
-      </w:r>
-      <w:r>
-        <w:rPr>
-          <w:sz w:val="20"/>
-        </w:rPr>
-        <w:t>efektą</w:t>
-      </w:r>
-      <w:r>
-        <w:rPr>
-          <w:sz w:val="20"/>
-        </w:rPr>
-        <w:t xml:space="preserve"> ir </w:t>
-      </w:r>
-      <w:proofErr w:type="spellStart"/>
-      <w:r>
-        <w:rPr>
+          <w:i/>
+          <w:iCs/>
           <w:sz w:val="20"/>
         </w:rPr>
         <w:t>fuzz</w:t>
@@ -7528,14 +7531,7 @@
           <w:bCs/>
           <w:sz w:val="20"/>
         </w:rPr>
-        <w:t>modeliavimas</w:t>
-      </w:r>
-      <w:r>
-        <w:rPr>
-          <w:bCs/>
-          <w:sz w:val="20"/>
-        </w:rPr>
-        <w:t>. I</w:t>
+        <w:t>modeliavimas. I</w:t>
       </w:r>
       <w:r>
         <w:rPr>
@@ -7624,13 +7620,6 @@
           <w:sz w:val="20"/>
         </w:rPr>
       </w:pPr>
-      <w:r>
-        <w:rPr>
-          <w:bCs/>
-          <w:sz w:val="20"/>
-        </w:rPr>
-        <w:tab/>
-      </w:r>
       <w:proofErr w:type="spellStart"/>
       <w:r>
         <w:rPr>
@@ -9838,7 +9827,7 @@
     <w:rPrDefault>
       <w:rPr>
         <w:rFonts w:ascii="Times New Roman" w:eastAsia="Times New Roman" w:hAnsi="Times New Roman" w:cs="Times New Roman"/>
-        <w:lang w:bidi="ar-SA"/>
+        <w:lang w:val="lt-LT" w:eastAsia="lt-LT" w:bidi="ar-SA"/>
       </w:rPr>
     </w:rPrDefault>
     <w:pPrDefault/>
@@ -10137,7 +10126,7 @@
     </w:pPr>
     <w:rPr>
       <w:sz w:val="24"/>
-      <w:lang w:val="lt-LT" w:eastAsia="en-US"/>
+      <w:lang w:eastAsia="en-US"/>
     </w:rPr>
   </w:style>
   <w:style w:type="paragraph" w:styleId="Heading1">
@@ -10180,6 +10169,7 @@
   <w:style w:type="character" w:default="1" w:styleId="DefaultParagraphFont">
     <w:name w:val="Default Paragraph Font"/>
     <w:uiPriority w:val="1"/>
+    <w:semiHidden/>
     <w:unhideWhenUsed/>
   </w:style>
   <w:style w:type="table" w:default="1" w:styleId="TableNormal">

</xml_diff>